<commit_message>
Learn and code reference
</commit_message>
<xml_diff>
--- a/notes.docx
+++ b/notes.docx
@@ -180,7 +180,7 @@
           </mc:Choice>
           <mc:Fallback>
             <w:pict>
-              <v:shapetype w14:anchorId="550FBDB6" id="_x0000_t75" coordsize="21600,21600" o:spt="75" o:preferrelative="t" path="m@4@5l@4@11@9@11@9@5xe" filled="f" stroked="f">
+              <v:shapetype w14:anchorId="7582CBA2" id="_x0000_t75" coordsize="21600,21600" o:spt="75" o:preferrelative="t" path="m@4@5l@4@11@9@11@9@5xe" filled="f" stroked="f">
                 <v:stroke joinstyle="miter"/>
                 <v:formulas>
                   <v:f eqn="if lineDrawn pixelLineWidth 0"/>
@@ -247,7 +247,7 @@
           </mc:Choice>
           <mc:Fallback>
             <w:pict>
-              <v:shape w14:anchorId="7BCE14A5" id="Ink 48" o:spid="_x0000_s1026" type="#_x0000_t75" style="position:absolute;margin-left:160.3pt;margin-top:353.85pt;width:41.1pt;height:1.95pt;z-index:251701248;visibility:visible;mso-wrap-style:square;mso-wrap-distance-left:9pt;mso-wrap-distance-top:0;mso-wrap-distance-right:9pt;mso-wrap-distance-bottom:0;mso-position-horizontal:absolute;mso-position-horizontal-relative:text;mso-position-vertical:absolute;mso-position-vertical-relative:text" o:gfxdata="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">
+              <v:shape w14:anchorId="25BFAB9A" id="Ink 48" o:spid="_x0000_s1026" type="#_x0000_t75" style="position:absolute;margin-left:160.3pt;margin-top:353.85pt;width:41.1pt;height:1.95pt;z-index:251701248;visibility:visible;mso-wrap-style:square;mso-wrap-distance-left:9pt;mso-wrap-distance-top:0;mso-wrap-distance-right:9pt;mso-wrap-distance-bottom:0;mso-position-horizontal:absolute;mso-position-horizontal-relative:text;mso-position-vertical:absolute;mso-position-vertical-relative:text" o:gfxdata="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">
                 <v:imagedata r:id="rId8" o:title=""/>
               </v:shape>
             </w:pict>
@@ -295,7 +295,7 @@
           </mc:Choice>
           <mc:Fallback>
             <w:pict>
-              <v:shape w14:anchorId="1601D560" id="Ink 47" o:spid="_x0000_s1026" type="#_x0000_t75" style="position:absolute;margin-left:156.3pt;margin-top:340.35pt;width:39.15pt;height:1.45pt;z-index:251700224;visibility:visible;mso-wrap-style:square;mso-wrap-distance-left:9pt;mso-wrap-distance-top:0;mso-wrap-distance-right:9pt;mso-wrap-distance-bottom:0;mso-position-horizontal:absolute;mso-position-horizontal-relative:text;mso-position-vertical:absolute;mso-position-vertical-relative:text" o:gfxdata="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">
+              <v:shape w14:anchorId="30E53868" id="Ink 47" o:spid="_x0000_s1026" type="#_x0000_t75" style="position:absolute;margin-left:156.3pt;margin-top:340.35pt;width:39.15pt;height:1.45pt;z-index:251700224;visibility:visible;mso-wrap-style:square;mso-wrap-distance-left:9pt;mso-wrap-distance-top:0;mso-wrap-distance-right:9pt;mso-wrap-distance-bottom:0;mso-position-horizontal:absolute;mso-position-horizontal-relative:text;mso-position-vertical:absolute;mso-position-vertical-relative:text" o:gfxdata="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">
                 <v:imagedata r:id="rId10" o:title=""/>
               </v:shape>
             </w:pict>
@@ -343,7 +343,7 @@
           </mc:Choice>
           <mc:Fallback>
             <w:pict>
-              <v:shape w14:anchorId="07F4AFEC" id="Ink 46" o:spid="_x0000_s1026" type="#_x0000_t75" style="position:absolute;margin-left:149.3pt;margin-top:329.35pt;width:46.15pt;height:3.1pt;z-index:251699200;visibility:visible;mso-wrap-style:square;mso-wrap-distance-left:9pt;mso-wrap-distance-top:0;mso-wrap-distance-right:9pt;mso-wrap-distance-bottom:0;mso-position-horizontal:absolute;mso-position-horizontal-relative:text;mso-position-vertical:absolute;mso-position-vertical-relative:text" o:gfxdata="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">
+              <v:shape w14:anchorId="3AF9A56B" id="Ink 46" o:spid="_x0000_s1026" type="#_x0000_t75" style="position:absolute;margin-left:149.3pt;margin-top:329.35pt;width:46.15pt;height:3.1pt;z-index:251699200;visibility:visible;mso-wrap-style:square;mso-wrap-distance-left:9pt;mso-wrap-distance-top:0;mso-wrap-distance-right:9pt;mso-wrap-distance-bottom:0;mso-position-horizontal:absolute;mso-position-horizontal-relative:text;mso-position-vertical:absolute;mso-position-vertical-relative:text" o:gfxdata="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">
                 <v:imagedata r:id="rId12" o:title=""/>
               </v:shape>
             </w:pict>
@@ -391,7 +391,7 @@
           </mc:Choice>
           <mc:Fallback>
             <w:pict>
-              <v:shape w14:anchorId="5DC92552" id="Ink 45" o:spid="_x0000_s1026" type="#_x0000_t75" style="position:absolute;margin-left:143.25pt;margin-top:303.35pt;width:58.45pt;height:17.45pt;z-index:251698176;visibility:visible;mso-wrap-style:square;mso-wrap-distance-left:9pt;mso-wrap-distance-top:0;mso-wrap-distance-right:9pt;mso-wrap-distance-bottom:0;mso-position-horizontal:absolute;mso-position-horizontal-relative:text;mso-position-vertical:absolute;mso-position-vertical-relative:text" o:gfxdata="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">
+              <v:shape w14:anchorId="3966438B" id="Ink 45" o:spid="_x0000_s1026" type="#_x0000_t75" style="position:absolute;margin-left:143.25pt;margin-top:303.35pt;width:58.45pt;height:17.45pt;z-index:251698176;visibility:visible;mso-wrap-style:square;mso-wrap-distance-left:9pt;mso-wrap-distance-top:0;mso-wrap-distance-right:9pt;mso-wrap-distance-bottom:0;mso-position-horizontal:absolute;mso-position-horizontal-relative:text;mso-position-vertical:absolute;mso-position-vertical-relative:text" o:gfxdata="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">
                 <v:imagedata r:id="rId14" o:title=""/>
               </v:shape>
             </w:pict>
@@ -439,7 +439,7 @@
           </mc:Choice>
           <mc:Fallback>
             <w:pict>
-              <v:shape w14:anchorId="2F6FD9E3" id="Ink 33" o:spid="_x0000_s1026" type="#_x0000_t75" style="position:absolute;margin-left:422.2pt;margin-top:298.1pt;width:86pt;height:56.7pt;z-index:251691008;visibility:visible;mso-wrap-style:square;mso-wrap-distance-left:9pt;mso-wrap-distance-top:0;mso-wrap-distance-right:9pt;mso-wrap-distance-bottom:0;mso-position-horizontal:absolute;mso-position-horizontal-relative:text;mso-position-vertical:absolute;mso-position-vertical-relative:text" o:gfxdata="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">
+              <v:shape w14:anchorId="3C4CD5EA" id="Ink 33" o:spid="_x0000_s1026" type="#_x0000_t75" style="position:absolute;margin-left:422.2pt;margin-top:298.1pt;width:86pt;height:56.7pt;z-index:251691008;visibility:visible;mso-wrap-style:square;mso-wrap-distance-left:9pt;mso-wrap-distance-top:0;mso-wrap-distance-right:9pt;mso-wrap-distance-bottom:0;mso-position-horizontal:absolute;mso-position-horizontal-relative:text;mso-position-vertical:absolute;mso-position-vertical-relative:text" o:gfxdata="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">
                 <v:imagedata r:id="rId16" o:title=""/>
               </v:shape>
             </w:pict>
@@ -487,7 +487,7 @@
           </mc:Choice>
           <mc:Fallback>
             <w:pict>
-              <v:shape w14:anchorId="7B92136D" id="Ink 19" o:spid="_x0000_s1026" type="#_x0000_t75" style="position:absolute;margin-left:409.35pt;margin-top:62.85pt;width:55.95pt;height:31.85pt;z-index:251676672;visibility:visible;mso-wrap-style:square;mso-wrap-distance-left:9pt;mso-wrap-distance-top:0;mso-wrap-distance-right:9pt;mso-wrap-distance-bottom:0;mso-position-horizontal:absolute;mso-position-horizontal-relative:text;mso-position-vertical:absolute;mso-position-vertical-relative:text" o:gfxdata="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">
+              <v:shape w14:anchorId="53445181" id="Ink 19" o:spid="_x0000_s1026" type="#_x0000_t75" style="position:absolute;margin-left:409.35pt;margin-top:62.85pt;width:55.95pt;height:31.85pt;z-index:251676672;visibility:visible;mso-wrap-style:square;mso-wrap-distance-left:9pt;mso-wrap-distance-top:0;mso-wrap-distance-right:9pt;mso-wrap-distance-bottom:0;mso-position-horizontal:absolute;mso-position-horizontal-relative:text;mso-position-vertical:absolute;mso-position-vertical-relative:text" o:gfxdata="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">
                 <v:imagedata r:id="rId18" o:title=""/>
               </v:shape>
             </w:pict>
@@ -535,7 +535,7 @@
           </mc:Choice>
           <mc:Fallback>
             <w:pict>
-              <v:shape w14:anchorId="3C007320" id="Ink 12" o:spid="_x0000_s1026" type="#_x0000_t75" style="position:absolute;margin-left:418.65pt;margin-top:148.8pt;width:102.25pt;height:53.5pt;z-index:251669504;visibility:visible;mso-wrap-style:square;mso-wrap-distance-left:9pt;mso-wrap-distance-top:0;mso-wrap-distance-right:9pt;mso-wrap-distance-bottom:0;mso-position-horizontal:absolute;mso-position-horizontal-relative:text;mso-position-vertical:absolute;mso-position-vertical-relative:text" o:gfxdata="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">
+              <v:shape w14:anchorId="0FC8E048" id="Ink 12" o:spid="_x0000_s1026" type="#_x0000_t75" style="position:absolute;margin-left:418.65pt;margin-top:148.8pt;width:102.25pt;height:53.5pt;z-index:251669504;visibility:visible;mso-wrap-style:square;mso-wrap-distance-left:9pt;mso-wrap-distance-top:0;mso-wrap-distance-right:9pt;mso-wrap-distance-bottom:0;mso-position-horizontal:absolute;mso-position-horizontal-relative:text;mso-position-vertical:absolute;mso-position-vertical-relative:text" o:gfxdata="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">
                 <v:imagedata r:id="rId20" o:title=""/>
               </v:shape>
             </w:pict>
@@ -583,7 +583,7 @@
           </mc:Choice>
           <mc:Fallback>
             <w:pict>
-              <v:shape w14:anchorId="4015BC83" id="Ink 5" o:spid="_x0000_s1026" type="#_x0000_t75" style="position:absolute;margin-left:126.8pt;margin-top:282.5pt;width:278.35pt;height:16.9pt;z-index:251662336;visibility:visible;mso-wrap-style:square;mso-wrap-distance-left:9pt;mso-wrap-distance-top:0;mso-wrap-distance-right:9pt;mso-wrap-distance-bottom:0;mso-position-horizontal:absolute;mso-position-horizontal-relative:text;mso-position-vertical:absolute;mso-position-vertical-relative:text" o:gfxdata="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">
+              <v:shape w14:anchorId="36EE7134" id="Ink 5" o:spid="_x0000_s1026" type="#_x0000_t75" style="position:absolute;margin-left:126.8pt;margin-top:282.5pt;width:278.35pt;height:16.9pt;z-index:251662336;visibility:visible;mso-wrap-style:square;mso-wrap-distance-left:9pt;mso-wrap-distance-top:0;mso-wrap-distance-right:9pt;mso-wrap-distance-bottom:0;mso-position-horizontal:absolute;mso-position-horizontal-relative:text;mso-position-vertical:absolute;mso-position-vertical-relative:text" o:gfxdata="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">
                 <v:imagedata r:id="rId22" o:title=""/>
               </v:shape>
             </w:pict>
@@ -631,7 +631,7 @@
           </mc:Choice>
           <mc:Fallback>
             <w:pict>
-              <v:shape w14:anchorId="60C6E7B9" id="Ink 4" o:spid="_x0000_s1026" type="#_x0000_t75" style="position:absolute;margin-left:133.8pt;margin-top:107.3pt;width:261.1pt;height:21.55pt;z-index:251661312;visibility:visible;mso-wrap-style:square;mso-wrap-distance-left:9pt;mso-wrap-distance-top:0;mso-wrap-distance-right:9pt;mso-wrap-distance-bottom:0;mso-position-horizontal:absolute;mso-position-horizontal-relative:text;mso-position-vertical:absolute;mso-position-vertical-relative:text" o:gfxdata="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">
+              <v:shape w14:anchorId="7D694A08" id="Ink 4" o:spid="_x0000_s1026" type="#_x0000_t75" style="position:absolute;margin-left:133.8pt;margin-top:107.3pt;width:261.1pt;height:21.55pt;z-index:251661312;visibility:visible;mso-wrap-style:square;mso-wrap-distance-left:9pt;mso-wrap-distance-top:0;mso-wrap-distance-right:9pt;mso-wrap-distance-bottom:0;mso-position-horizontal:absolute;mso-position-horizontal-relative:text;mso-position-vertical:absolute;mso-position-vertical-relative:text" o:gfxdata="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">
                 <v:imagedata r:id="rId24" o:title=""/>
               </v:shape>
             </w:pict>
@@ -679,7 +679,7 @@
           </mc:Choice>
           <mc:Fallback>
             <w:pict>
-              <v:shape w14:anchorId="2836B27D" id="Ink 3" o:spid="_x0000_s1026" type="#_x0000_t75" style="position:absolute;margin-left:124.25pt;margin-top:40.85pt;width:283.05pt;height:354.05pt;z-index:251660288;visibility:visible;mso-wrap-style:square;mso-wrap-distance-left:9pt;mso-wrap-distance-top:0;mso-wrap-distance-right:9pt;mso-wrap-distance-bottom:0;mso-position-horizontal:absolute;mso-position-horizontal-relative:text;mso-position-vertical:absolute;mso-position-vertical-relative:text" o:gfxdata="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">
+              <v:shape w14:anchorId="7B911126" id="Ink 3" o:spid="_x0000_s1026" type="#_x0000_t75" style="position:absolute;margin-left:124.25pt;margin-top:40.85pt;width:283.05pt;height:354.05pt;z-index:251660288;visibility:visible;mso-wrap-style:square;mso-wrap-distance-left:9pt;mso-wrap-distance-top:0;mso-wrap-distance-right:9pt;mso-wrap-distance-bottom:0;mso-position-horizontal:absolute;mso-position-horizontal-relative:text;mso-position-vertical:absolute;mso-position-vertical-relative:text" o:gfxdata="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">
                 <v:imagedata r:id="rId26" o:title=""/>
               </v:shape>
             </w:pict>
@@ -727,7 +727,7 @@
           </mc:Choice>
           <mc:Fallback>
             <w:pict>
-              <v:shape w14:anchorId="30436F45" id="Ink 2" o:spid="_x0000_s1026" type="#_x0000_t75" style="position:absolute;margin-left:126.35pt;margin-top:40.4pt;width:14.9pt;height:343.2pt;z-index:251659264;visibility:visible;mso-wrap-style:square;mso-wrap-distance-left:9pt;mso-wrap-distance-top:0;mso-wrap-distance-right:9pt;mso-wrap-distance-bottom:0;mso-position-horizontal:absolute;mso-position-horizontal-relative:text;mso-position-vertical:absolute;mso-position-vertical-relative:text" o:gfxdata="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">
+              <v:shape w14:anchorId="32ADCA18" id="Ink 2" o:spid="_x0000_s1026" type="#_x0000_t75" style="position:absolute;margin-left:126.35pt;margin-top:40.4pt;width:14.9pt;height:343.2pt;z-index:251659264;visibility:visible;mso-wrap-style:square;mso-wrap-distance-left:9pt;mso-wrap-distance-top:0;mso-wrap-distance-right:9pt;mso-wrap-distance-bottom:0;mso-position-horizontal:absolute;mso-position-horizontal-relative:text;mso-position-vertical:absolute;mso-position-vertical-relative:text" o:gfxdata="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">
                 <v:imagedata r:id="rId28" o:title=""/>
               </v:shape>
             </w:pict>
@@ -807,7 +807,7 @@
           </mc:Choice>
           <mc:Fallback>
             <w:pict>
-              <v:shape w14:anchorId="1592E104" id="Ink 64" o:spid="_x0000_s1026" type="#_x0000_t75" style="position:absolute;margin-left:187.25pt;margin-top:9.05pt;width:114.75pt;height:25.45pt;z-index:251717632;visibility:visible;mso-wrap-style:square;mso-wrap-distance-left:9pt;mso-wrap-distance-top:0;mso-wrap-distance-right:9pt;mso-wrap-distance-bottom:0;mso-position-horizontal:absolute;mso-position-horizontal-relative:text;mso-position-vertical:absolute;mso-position-vertical-relative:text" o:gfxdata="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">
+              <v:shape w14:anchorId="13350C69" id="Ink 64" o:spid="_x0000_s1026" type="#_x0000_t75" style="position:absolute;margin-left:187.25pt;margin-top:9.05pt;width:114.75pt;height:25.45pt;z-index:251717632;visibility:visible;mso-wrap-style:square;mso-wrap-distance-left:9pt;mso-wrap-distance-top:0;mso-wrap-distance-right:9pt;mso-wrap-distance-bottom:0;mso-position-horizontal:absolute;mso-position-horizontal-relative:text;mso-position-vertical:absolute;mso-position-vertical-relative:text" o:gfxdata="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">
                 <v:imagedata r:id="rId30" o:title=""/>
               </v:shape>
             </w:pict>
@@ -857,7 +857,7 @@
           </mc:Choice>
           <mc:Fallback>
             <w:pict>
-              <v:shape w14:anchorId="15F4710B" id="Ink 55" o:spid="_x0000_s1026" type="#_x0000_t75" style="position:absolute;margin-left:187.8pt;margin-top:12.15pt;width:110.6pt;height:23.55pt;z-index:251708416;visibility:visible;mso-wrap-style:square;mso-wrap-distance-left:9pt;mso-wrap-distance-top:0;mso-wrap-distance-right:9pt;mso-wrap-distance-bottom:0;mso-position-horizontal:absolute;mso-position-horizontal-relative:text;mso-position-vertical:absolute;mso-position-vertical-relative:text" o:gfxdata="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">
+              <v:shape w14:anchorId="3A59BF57" id="Ink 55" o:spid="_x0000_s1026" type="#_x0000_t75" style="position:absolute;margin-left:187.8pt;margin-top:12.15pt;width:110.6pt;height:23.55pt;z-index:251708416;visibility:visible;mso-wrap-style:square;mso-wrap-distance-left:9pt;mso-wrap-distance-top:0;mso-wrap-distance-right:9pt;mso-wrap-distance-bottom:0;mso-position-horizontal:absolute;mso-position-horizontal-relative:text;mso-position-vertical:absolute;mso-position-vertical-relative:text" o:gfxdata="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">
                 <v:imagedata r:id="rId32" o:title=""/>
               </v:shape>
             </w:pict>
@@ -973,7 +973,7 @@
           </mc:Choice>
           <mc:Fallback>
             <w:pict>
-              <v:shape w14:anchorId="74735B30" id="Ink 73" o:spid="_x0000_s1026" type="#_x0000_t75" style="position:absolute;margin-left:159.25pt;margin-top:-111.7pt;width:57pt;height:251.2pt;z-index:251725824;visibility:visible;mso-wrap-style:square;mso-wrap-distance-left:9pt;mso-wrap-distance-top:0;mso-wrap-distance-right:9pt;mso-wrap-distance-bottom:0;mso-position-horizontal:absolute;mso-position-horizontal-relative:text;mso-position-vertical:absolute;mso-position-vertical-relative:text" o:gfxdata="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">
+              <v:shape w14:anchorId="3F91D7BE" id="Ink 73" o:spid="_x0000_s1026" type="#_x0000_t75" style="position:absolute;margin-left:159.25pt;margin-top:-111.7pt;width:57pt;height:251.2pt;z-index:251725824;visibility:visible;mso-wrap-style:square;mso-wrap-distance-left:9pt;mso-wrap-distance-top:0;mso-wrap-distance-right:9pt;mso-wrap-distance-bottom:0;mso-position-horizontal:absolute;mso-position-horizontal-relative:text;mso-position-vertical:absolute;mso-position-vertical-relative:text" o:gfxdata="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">
                 <v:imagedata r:id="rId34" o:title=""/>
               </v:shape>
             </w:pict>
@@ -1023,7 +1023,7 @@
           </mc:Choice>
           <mc:Fallback>
             <w:pict>
-              <v:shape w14:anchorId="54CBED76" id="Ink 50" o:spid="_x0000_s1026" type="#_x0000_t75" style="position:absolute;margin-left:132.8pt;margin-top:15.4pt;width:272.85pt;height:17.05pt;z-index:251703296;visibility:visible;mso-wrap-style:square;mso-wrap-distance-left:9pt;mso-wrap-distance-top:0;mso-wrap-distance-right:9pt;mso-wrap-distance-bottom:0;mso-position-horizontal:absolute;mso-position-horizontal-relative:text;mso-position-vertical:absolute;mso-position-vertical-relative:text" o:gfxdata="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">
+              <v:shape w14:anchorId="7AE35104" id="Ink 50" o:spid="_x0000_s1026" type="#_x0000_t75" style="position:absolute;margin-left:132.8pt;margin-top:15.4pt;width:272.85pt;height:17.05pt;z-index:251703296;visibility:visible;mso-wrap-style:square;mso-wrap-distance-left:9pt;mso-wrap-distance-top:0;mso-wrap-distance-right:9pt;mso-wrap-distance-bottom:0;mso-position-horizontal:absolute;mso-position-horizontal-relative:text;mso-position-vertical:absolute;mso-position-vertical-relative:text" o:gfxdata="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">
                 <v:imagedata r:id="rId36" o:title=""/>
               </v:shape>
             </w:pict>
@@ -1084,7 +1084,7 @@
           </mc:Choice>
           <mc:Fallback>
             <w:pict>
-              <v:shape w14:anchorId="5B71445A" id="Ink 53" o:spid="_x0000_s1026" type="#_x0000_t75" style="position:absolute;margin-left:145.25pt;margin-top:11.4pt;width:18.95pt;height:21.55pt;z-index:251706368;visibility:visible;mso-wrap-style:square;mso-wrap-distance-left:9pt;mso-wrap-distance-top:0;mso-wrap-distance-right:9pt;mso-wrap-distance-bottom:0;mso-position-horizontal:absolute;mso-position-horizontal-relative:text;mso-position-vertical:absolute;mso-position-vertical-relative:text" o:gfxdata="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">
+              <v:shape w14:anchorId="6C8F697A" id="Ink 53" o:spid="_x0000_s1026" type="#_x0000_t75" style="position:absolute;margin-left:145.25pt;margin-top:11.4pt;width:18.95pt;height:21.55pt;z-index:251706368;visibility:visible;mso-wrap-style:square;mso-wrap-distance-left:9pt;mso-wrap-distance-top:0;mso-wrap-distance-right:9pt;mso-wrap-distance-bottom:0;mso-position-horizontal:absolute;mso-position-horizontal-relative:text;mso-position-vertical:absolute;mso-position-vertical-relative:text" o:gfxdata="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">
                 <v:imagedata r:id="rId38" o:title=""/>
               </v:shape>
             </w:pict>
@@ -1145,7 +1145,7 @@
           </mc:Choice>
           <mc:Fallback>
             <w:pict>
-              <v:shape w14:anchorId="3A831791" id="Ink 54" o:spid="_x0000_s1026" type="#_x0000_t75" style="position:absolute;margin-left:144.3pt;margin-top:5.4pt;width:24.2pt;height:19.4pt;z-index:251707392;visibility:visible;mso-wrap-style:square;mso-wrap-distance-left:9pt;mso-wrap-distance-top:0;mso-wrap-distance-right:9pt;mso-wrap-distance-bottom:0;mso-position-horizontal:absolute;mso-position-horizontal-relative:text;mso-position-vertical:absolute;mso-position-vertical-relative:text" o:gfxdata="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">
+              <v:shape w14:anchorId="40CC02E0" id="Ink 54" o:spid="_x0000_s1026" type="#_x0000_t75" style="position:absolute;margin-left:144.3pt;margin-top:5.4pt;width:24.2pt;height:19.4pt;z-index:251707392;visibility:visible;mso-wrap-style:square;mso-wrap-distance-left:9pt;mso-wrap-distance-top:0;mso-wrap-distance-right:9pt;mso-wrap-distance-bottom:0;mso-position-horizontal:absolute;mso-position-horizontal-relative:text;mso-position-vertical:absolute;mso-position-vertical-relative:text" o:gfxdata="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">
                 <v:imagedata r:id="rId40" o:title=""/>
               </v:shape>
             </w:pict>
@@ -1339,25 +1339,31 @@
           <w:sz w:val="28"/>
           <w:szCs w:val="28"/>
         </w:rPr>
-        <w:t xml:space="preserve">int* </w:t>
-      </w:r>
-      <w:proofErr w:type="spellStart"/>
+        <w:t>int* pointerToAnInteger;</w:t>
+      </w:r>
       <w:r>
         <w:rPr>
           <w:rFonts w:ascii="Consolas" w:hAnsi="Consolas" w:cs="Times New Roman"/>
           <w:sz w:val="28"/>
           <w:szCs w:val="28"/>
         </w:rPr>
+        <w:br/>
+      </w:r>
+      <w:r>
+        <w:rPr>
+          <w:rFonts w:ascii="Consolas" w:hAnsi="Consolas" w:cs="Times New Roman"/>
+          <w:sz w:val="28"/>
+          <w:szCs w:val="28"/>
+        </w:rPr>
         <w:t>pointerToAnInteger</w:t>
       </w:r>
-      <w:proofErr w:type="spellEnd"/>
       <w:r>
         <w:rPr>
           <w:rFonts w:ascii="Consolas" w:hAnsi="Consolas" w:cs="Times New Roman"/>
           <w:sz w:val="28"/>
           <w:szCs w:val="28"/>
         </w:rPr>
-        <w:t>;</w:t>
+        <w:t xml:space="preserve"> = &amp;anIntegerVariable; // &amp; - Address of</w:t>
       </w:r>
       <w:r>
         <w:rPr>
@@ -1366,8 +1372,8 @@
           <w:szCs w:val="28"/>
         </w:rPr>
         <w:br/>
-      </w:r>
-      <w:proofErr w:type="spellStart"/>
+        <w:t>cout &lt;&lt; *</w:t>
+      </w:r>
       <w:r>
         <w:rPr>
           <w:rFonts w:ascii="Consolas" w:hAnsi="Consolas" w:cs="Times New Roman"/>
@@ -1376,69 +1382,6 @@
         </w:rPr>
         <w:t>pointerToAnInteger</w:t>
       </w:r>
-      <w:proofErr w:type="spellEnd"/>
-      <w:r>
-        <w:rPr>
-          <w:rFonts w:ascii="Consolas" w:hAnsi="Consolas" w:cs="Times New Roman"/>
-          <w:sz w:val="28"/>
-          <w:szCs w:val="28"/>
-        </w:rPr>
-        <w:t xml:space="preserve"> = &amp;</w:t>
-      </w:r>
-      <w:proofErr w:type="spellStart"/>
-      <w:r>
-        <w:rPr>
-          <w:rFonts w:ascii="Consolas" w:hAnsi="Consolas" w:cs="Times New Roman"/>
-          <w:sz w:val="28"/>
-          <w:szCs w:val="28"/>
-        </w:rPr>
-        <w:t>anIntegerVariable</w:t>
-      </w:r>
-      <w:proofErr w:type="spellEnd"/>
-      <w:r>
-        <w:rPr>
-          <w:rFonts w:ascii="Consolas" w:hAnsi="Consolas" w:cs="Times New Roman"/>
-          <w:sz w:val="28"/>
-          <w:szCs w:val="28"/>
-        </w:rPr>
-        <w:t>; // &amp; - Address of</w:t>
-      </w:r>
-      <w:r>
-        <w:rPr>
-          <w:rFonts w:ascii="Consolas" w:hAnsi="Consolas" w:cs="Times New Roman"/>
-          <w:sz w:val="28"/>
-          <w:szCs w:val="28"/>
-        </w:rPr>
-        <w:br/>
-      </w:r>
-      <w:proofErr w:type="spellStart"/>
-      <w:r>
-        <w:rPr>
-          <w:rFonts w:ascii="Consolas" w:hAnsi="Consolas" w:cs="Times New Roman"/>
-          <w:sz w:val="28"/>
-          <w:szCs w:val="28"/>
-        </w:rPr>
-        <w:t>cout</w:t>
-      </w:r>
-      <w:proofErr w:type="spellEnd"/>
-      <w:r>
-        <w:rPr>
-          <w:rFonts w:ascii="Consolas" w:hAnsi="Consolas" w:cs="Times New Roman"/>
-          <w:sz w:val="28"/>
-          <w:szCs w:val="28"/>
-        </w:rPr>
-        <w:t xml:space="preserve"> &lt;&lt; *</w:t>
-      </w:r>
-      <w:proofErr w:type="spellStart"/>
-      <w:r>
-        <w:rPr>
-          <w:rFonts w:ascii="Consolas" w:hAnsi="Consolas" w:cs="Times New Roman"/>
-          <w:sz w:val="28"/>
-          <w:szCs w:val="28"/>
-        </w:rPr>
-        <w:t>pointerToAnInteger</w:t>
-      </w:r>
-      <w:proofErr w:type="spellEnd"/>
       <w:r>
         <w:rPr>
           <w:rFonts w:ascii="Consolas" w:hAnsi="Consolas" w:cs="Times New Roman"/>
@@ -1504,10 +1447,143 @@
       <w:pPr>
         <w:rPr>
           <w:rFonts w:ascii="Times New Roman" w:hAnsi="Times New Roman" w:cs="Times New Roman"/>
-          <w:sz w:val="28"/>
-          <w:szCs w:val="28"/>
-        </w:rPr>
-      </w:pPr>
+          <w:b/>
+          <w:bCs/>
+          <w:sz w:val="28"/>
+          <w:szCs w:val="28"/>
+        </w:rPr>
+      </w:pPr>
+    </w:p>
+    <w:p>
+      <w:pPr>
+        <w:rPr>
+          <w:rFonts w:ascii="Times New Roman" w:hAnsi="Times New Roman" w:cs="Times New Roman"/>
+          <w:b/>
+          <w:bCs/>
+          <w:sz w:val="28"/>
+          <w:szCs w:val="28"/>
+        </w:rPr>
+      </w:pPr>
+      <w:r>
+        <w:rPr>
+          <w:rFonts w:ascii="Times New Roman" w:hAnsi="Times New Roman" w:cs="Times New Roman"/>
+          <w:b/>
+          <w:bCs/>
+          <w:sz w:val="28"/>
+          <w:szCs w:val="28"/>
+        </w:rPr>
+        <w:lastRenderedPageBreak/>
+        <w:t>9. Reference in C++</w:t>
+      </w:r>
+    </w:p>
+    <w:p>
+      <w:pPr>
+        <w:pStyle w:val="ListParagraph"/>
+        <w:numPr>
+          <w:ilvl w:val="0"/>
+          <w:numId w:val="2"/>
+        </w:numPr>
+        <w:rPr>
+          <w:rFonts w:ascii="Times New Roman" w:hAnsi="Times New Roman" w:cs="Times New Roman"/>
+          <w:sz w:val="28"/>
+          <w:szCs w:val="28"/>
+        </w:rPr>
+      </w:pPr>
+      <w:r>
+        <w:rPr>
+          <w:rFonts w:ascii="Times New Roman" w:hAnsi="Times New Roman" w:cs="Times New Roman"/>
+          <w:sz w:val="28"/>
+          <w:szCs w:val="28"/>
+        </w:rPr>
+        <w:t>Alias given to a variable.</w:t>
+      </w:r>
+    </w:p>
+    <w:p>
+      <w:pPr>
+        <w:pStyle w:val="ListParagraph"/>
+        <w:numPr>
+          <w:ilvl w:val="0"/>
+          <w:numId w:val="2"/>
+        </w:numPr>
+        <w:rPr>
+          <w:rFonts w:ascii="Times New Roman" w:hAnsi="Times New Roman" w:cs="Times New Roman"/>
+          <w:sz w:val="28"/>
+          <w:szCs w:val="28"/>
+        </w:rPr>
+      </w:pPr>
+      <w:r>
+        <w:rPr>
+          <w:rFonts w:ascii="Times New Roman" w:hAnsi="Times New Roman" w:cs="Times New Roman"/>
+          <w:sz w:val="28"/>
+          <w:szCs w:val="28"/>
+        </w:rPr>
+        <w:t>How?</w:t>
+      </w:r>
+      <w:r>
+        <w:rPr>
+          <w:rFonts w:ascii="Times New Roman" w:hAnsi="Times New Roman" w:cs="Times New Roman"/>
+          <w:sz w:val="28"/>
+          <w:szCs w:val="28"/>
+        </w:rPr>
+        <w:br/>
+      </w:r>
+      <w:r>
+        <w:rPr>
+          <w:rFonts w:ascii="Consolas" w:hAnsi="Consolas" w:cs="Times New Roman"/>
+          <w:sz w:val="28"/>
+          <w:szCs w:val="28"/>
+        </w:rPr>
+        <w:t>int a = 10;</w:t>
+      </w:r>
+      <w:r>
+        <w:rPr>
+          <w:rFonts w:ascii="Consolas" w:hAnsi="Consolas" w:cs="Times New Roman"/>
+          <w:sz w:val="28"/>
+          <w:szCs w:val="28"/>
+        </w:rPr>
+        <w:br/>
+        <w:t>int &amp;r = a;</w:t>
+      </w:r>
+    </w:p>
+    <w:p>
+      <w:pPr>
+        <w:pStyle w:val="ListParagraph"/>
+        <w:rPr>
+          <w:rFonts w:ascii="Times New Roman" w:hAnsi="Times New Roman" w:cs="Times New Roman"/>
+          <w:sz w:val="28"/>
+          <w:szCs w:val="28"/>
+        </w:rPr>
+      </w:pPr>
+      <w:r>
+        <w:rPr>
+          <w:rFonts w:ascii="Times New Roman" w:hAnsi="Times New Roman" w:cs="Times New Roman"/>
+          <w:sz w:val="28"/>
+          <w:szCs w:val="28"/>
+        </w:rPr>
+        <w:t>Now “r” can be used in place of a.</w:t>
+      </w:r>
+    </w:p>
+    <w:p>
+      <w:pPr>
+        <w:pStyle w:val="ListParagraph"/>
+        <w:numPr>
+          <w:ilvl w:val="0"/>
+          <w:numId w:val="2"/>
+        </w:numPr>
+        <w:rPr>
+          <w:rFonts w:ascii="Times New Roman" w:hAnsi="Times New Roman" w:cs="Times New Roman"/>
+          <w:sz w:val="28"/>
+          <w:szCs w:val="28"/>
+        </w:rPr>
+      </w:pPr>
+      <w:r>
+        <w:rPr>
+          <w:rFonts w:ascii="Times New Roman" w:hAnsi="Times New Roman" w:cs="Times New Roman"/>
+          <w:sz w:val="28"/>
+          <w:szCs w:val="28"/>
+        </w:rPr>
+        <w:t>Useful in parameter passing.</w:t>
+      </w:r>
     </w:p>
     <w:sectPr>
       <w:pgSz w:w="11906" w:h="16838"/>
@@ -1634,8 +1710,124 @@
       </w:rPr>
     </w:lvl>
   </w:abstractNum>
+  <w:abstractNum w:abstractNumId="1" w15:restartNumberingAfterBreak="0">
+    <w:nsid w:val="7F0B1D5F"/>
+    <w:multiLevelType w:val="hybridMultilevel"/>
+    <w:tmpl w:val="6F406196"/>
+    <w:lvl w:ilvl="0" w:tplc="40090001">
+      <w:start w:val="1"/>
+      <w:numFmt w:val="bullet"/>
+      <w:lvlText w:val=""/>
+      <w:lvlJc w:val="left"/>
+      <w:pPr>
+        <w:ind w:left="720" w:hanging="360"/>
+      </w:pPr>
+      <w:rPr>
+        <w:rFonts w:ascii="Symbol" w:hAnsi="Symbol" w:hint="default"/>
+      </w:rPr>
+    </w:lvl>
+    <w:lvl w:ilvl="1" w:tplc="40090003" w:tentative="1">
+      <w:start w:val="1"/>
+      <w:numFmt w:val="bullet"/>
+      <w:lvlText w:val="o"/>
+      <w:lvlJc w:val="left"/>
+      <w:pPr>
+        <w:ind w:left="1440" w:hanging="360"/>
+      </w:pPr>
+      <w:rPr>
+        <w:rFonts w:ascii="Courier New" w:hAnsi="Courier New" w:cs="Courier New" w:hint="default"/>
+      </w:rPr>
+    </w:lvl>
+    <w:lvl w:ilvl="2" w:tplc="40090005" w:tentative="1">
+      <w:start w:val="1"/>
+      <w:numFmt w:val="bullet"/>
+      <w:lvlText w:val=""/>
+      <w:lvlJc w:val="left"/>
+      <w:pPr>
+        <w:ind w:left="2160" w:hanging="360"/>
+      </w:pPr>
+      <w:rPr>
+        <w:rFonts w:ascii="Wingdings" w:hAnsi="Wingdings" w:hint="default"/>
+      </w:rPr>
+    </w:lvl>
+    <w:lvl w:ilvl="3" w:tplc="40090001" w:tentative="1">
+      <w:start w:val="1"/>
+      <w:numFmt w:val="bullet"/>
+      <w:lvlText w:val=""/>
+      <w:lvlJc w:val="left"/>
+      <w:pPr>
+        <w:ind w:left="2880" w:hanging="360"/>
+      </w:pPr>
+      <w:rPr>
+        <w:rFonts w:ascii="Symbol" w:hAnsi="Symbol" w:hint="default"/>
+      </w:rPr>
+    </w:lvl>
+    <w:lvl w:ilvl="4" w:tplc="40090003" w:tentative="1">
+      <w:start w:val="1"/>
+      <w:numFmt w:val="bullet"/>
+      <w:lvlText w:val="o"/>
+      <w:lvlJc w:val="left"/>
+      <w:pPr>
+        <w:ind w:left="3600" w:hanging="360"/>
+      </w:pPr>
+      <w:rPr>
+        <w:rFonts w:ascii="Courier New" w:hAnsi="Courier New" w:cs="Courier New" w:hint="default"/>
+      </w:rPr>
+    </w:lvl>
+    <w:lvl w:ilvl="5" w:tplc="40090005" w:tentative="1">
+      <w:start w:val="1"/>
+      <w:numFmt w:val="bullet"/>
+      <w:lvlText w:val=""/>
+      <w:lvlJc w:val="left"/>
+      <w:pPr>
+        <w:ind w:left="4320" w:hanging="360"/>
+      </w:pPr>
+      <w:rPr>
+        <w:rFonts w:ascii="Wingdings" w:hAnsi="Wingdings" w:hint="default"/>
+      </w:rPr>
+    </w:lvl>
+    <w:lvl w:ilvl="6" w:tplc="40090001" w:tentative="1">
+      <w:start w:val="1"/>
+      <w:numFmt w:val="bullet"/>
+      <w:lvlText w:val=""/>
+      <w:lvlJc w:val="left"/>
+      <w:pPr>
+        <w:ind w:left="5040" w:hanging="360"/>
+      </w:pPr>
+      <w:rPr>
+        <w:rFonts w:ascii="Symbol" w:hAnsi="Symbol" w:hint="default"/>
+      </w:rPr>
+    </w:lvl>
+    <w:lvl w:ilvl="7" w:tplc="40090003" w:tentative="1">
+      <w:start w:val="1"/>
+      <w:numFmt w:val="bullet"/>
+      <w:lvlText w:val="o"/>
+      <w:lvlJc w:val="left"/>
+      <w:pPr>
+        <w:ind w:left="5760" w:hanging="360"/>
+      </w:pPr>
+      <w:rPr>
+        <w:rFonts w:ascii="Courier New" w:hAnsi="Courier New" w:cs="Courier New" w:hint="default"/>
+      </w:rPr>
+    </w:lvl>
+    <w:lvl w:ilvl="8" w:tplc="40090005" w:tentative="1">
+      <w:start w:val="1"/>
+      <w:numFmt w:val="bullet"/>
+      <w:lvlText w:val=""/>
+      <w:lvlJc w:val="left"/>
+      <w:pPr>
+        <w:ind w:left="6480" w:hanging="360"/>
+      </w:pPr>
+      <w:rPr>
+        <w:rFonts w:ascii="Wingdings" w:hAnsi="Wingdings" w:hint="default"/>
+      </w:rPr>
+    </w:lvl>
+  </w:abstractNum>
   <w:num w:numId="1" w16cid:durableId="1051542997">
     <w:abstractNumId w:val="0"/>
+  </w:num>
+  <w:num w:numId="2" w16cid:durableId="1294751626">
+    <w:abstractNumId w:val="1"/>
   </w:num>
 </w:numbering>
 </file>

</xml_diff>

<commit_message>
Learn and code functions
</commit_message>
<xml_diff>
--- a/notes.docx
+++ b/notes.docx
@@ -180,7 +180,7 @@
           </mc:Choice>
           <mc:Fallback>
             <w:pict>
-              <v:shapetype w14:anchorId="7582CBA2" id="_x0000_t75" coordsize="21600,21600" o:spt="75" o:preferrelative="t" path="m@4@5l@4@11@9@11@9@5xe" filled="f" stroked="f">
+              <v:shapetype w14:anchorId="10E5CAA9" id="_x0000_t75" coordsize="21600,21600" o:spt="75" o:preferrelative="t" path="m@4@5l@4@11@9@11@9@5xe" filled="f" stroked="f">
                 <v:stroke joinstyle="miter"/>
                 <v:formulas>
                   <v:f eqn="if lineDrawn pixelLineWidth 0"/>
@@ -247,7 +247,7 @@
           </mc:Choice>
           <mc:Fallback>
             <w:pict>
-              <v:shape w14:anchorId="25BFAB9A" id="Ink 48" o:spid="_x0000_s1026" type="#_x0000_t75" style="position:absolute;margin-left:160.3pt;margin-top:353.85pt;width:41.1pt;height:1.95pt;z-index:251701248;visibility:visible;mso-wrap-style:square;mso-wrap-distance-left:9pt;mso-wrap-distance-top:0;mso-wrap-distance-right:9pt;mso-wrap-distance-bottom:0;mso-position-horizontal:absolute;mso-position-horizontal-relative:text;mso-position-vertical:absolute;mso-position-vertical-relative:text" o:gfxdata="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">
+              <v:shape w14:anchorId="53009E92" id="Ink 48" o:spid="_x0000_s1026" type="#_x0000_t75" style="position:absolute;margin-left:160.3pt;margin-top:353.85pt;width:41.1pt;height:1.95pt;z-index:251701248;visibility:visible;mso-wrap-style:square;mso-wrap-distance-left:9pt;mso-wrap-distance-top:0;mso-wrap-distance-right:9pt;mso-wrap-distance-bottom:0;mso-position-horizontal:absolute;mso-position-horizontal-relative:text;mso-position-vertical:absolute;mso-position-vertical-relative:text" o:gfxdata="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">
                 <v:imagedata r:id="rId8" o:title=""/>
               </v:shape>
             </w:pict>
@@ -295,7 +295,7 @@
           </mc:Choice>
           <mc:Fallback>
             <w:pict>
-              <v:shape w14:anchorId="30E53868" id="Ink 47" o:spid="_x0000_s1026" type="#_x0000_t75" style="position:absolute;margin-left:156.3pt;margin-top:340.35pt;width:39.15pt;height:1.45pt;z-index:251700224;visibility:visible;mso-wrap-style:square;mso-wrap-distance-left:9pt;mso-wrap-distance-top:0;mso-wrap-distance-right:9pt;mso-wrap-distance-bottom:0;mso-position-horizontal:absolute;mso-position-horizontal-relative:text;mso-position-vertical:absolute;mso-position-vertical-relative:text" o:gfxdata="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">
+              <v:shape w14:anchorId="19160C28" id="Ink 47" o:spid="_x0000_s1026" type="#_x0000_t75" style="position:absolute;margin-left:156.3pt;margin-top:340.35pt;width:39.15pt;height:1.45pt;z-index:251700224;visibility:visible;mso-wrap-style:square;mso-wrap-distance-left:9pt;mso-wrap-distance-top:0;mso-wrap-distance-right:9pt;mso-wrap-distance-bottom:0;mso-position-horizontal:absolute;mso-position-horizontal-relative:text;mso-position-vertical:absolute;mso-position-vertical-relative:text" o:gfxdata="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">
                 <v:imagedata r:id="rId10" o:title=""/>
               </v:shape>
             </w:pict>
@@ -343,7 +343,7 @@
           </mc:Choice>
           <mc:Fallback>
             <w:pict>
-              <v:shape w14:anchorId="3AF9A56B" id="Ink 46" o:spid="_x0000_s1026" type="#_x0000_t75" style="position:absolute;margin-left:149.3pt;margin-top:329.35pt;width:46.15pt;height:3.1pt;z-index:251699200;visibility:visible;mso-wrap-style:square;mso-wrap-distance-left:9pt;mso-wrap-distance-top:0;mso-wrap-distance-right:9pt;mso-wrap-distance-bottom:0;mso-position-horizontal:absolute;mso-position-horizontal-relative:text;mso-position-vertical:absolute;mso-position-vertical-relative:text" o:gfxdata="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">
+              <v:shape w14:anchorId="1A30E5DC" id="Ink 46" o:spid="_x0000_s1026" type="#_x0000_t75" style="position:absolute;margin-left:149.3pt;margin-top:329.35pt;width:46.15pt;height:3.1pt;z-index:251699200;visibility:visible;mso-wrap-style:square;mso-wrap-distance-left:9pt;mso-wrap-distance-top:0;mso-wrap-distance-right:9pt;mso-wrap-distance-bottom:0;mso-position-horizontal:absolute;mso-position-horizontal-relative:text;mso-position-vertical:absolute;mso-position-vertical-relative:text" o:gfxdata="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">
                 <v:imagedata r:id="rId12" o:title=""/>
               </v:shape>
             </w:pict>
@@ -391,7 +391,7 @@
           </mc:Choice>
           <mc:Fallback>
             <w:pict>
-              <v:shape w14:anchorId="3966438B" id="Ink 45" o:spid="_x0000_s1026" type="#_x0000_t75" style="position:absolute;margin-left:143.25pt;margin-top:303.35pt;width:58.45pt;height:17.45pt;z-index:251698176;visibility:visible;mso-wrap-style:square;mso-wrap-distance-left:9pt;mso-wrap-distance-top:0;mso-wrap-distance-right:9pt;mso-wrap-distance-bottom:0;mso-position-horizontal:absolute;mso-position-horizontal-relative:text;mso-position-vertical:absolute;mso-position-vertical-relative:text" o:gfxdata="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">
+              <v:shape w14:anchorId="5F03C43C" id="Ink 45" o:spid="_x0000_s1026" type="#_x0000_t75" style="position:absolute;margin-left:143.25pt;margin-top:303.35pt;width:58.45pt;height:17.45pt;z-index:251698176;visibility:visible;mso-wrap-style:square;mso-wrap-distance-left:9pt;mso-wrap-distance-top:0;mso-wrap-distance-right:9pt;mso-wrap-distance-bottom:0;mso-position-horizontal:absolute;mso-position-horizontal-relative:text;mso-position-vertical:absolute;mso-position-vertical-relative:text" o:gfxdata="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">
                 <v:imagedata r:id="rId14" o:title=""/>
               </v:shape>
             </w:pict>
@@ -439,7 +439,7 @@
           </mc:Choice>
           <mc:Fallback>
             <w:pict>
-              <v:shape w14:anchorId="3C4CD5EA" id="Ink 33" o:spid="_x0000_s1026" type="#_x0000_t75" style="position:absolute;margin-left:422.2pt;margin-top:298.1pt;width:86pt;height:56.7pt;z-index:251691008;visibility:visible;mso-wrap-style:square;mso-wrap-distance-left:9pt;mso-wrap-distance-top:0;mso-wrap-distance-right:9pt;mso-wrap-distance-bottom:0;mso-position-horizontal:absolute;mso-position-horizontal-relative:text;mso-position-vertical:absolute;mso-position-vertical-relative:text" o:gfxdata="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">
+              <v:shape w14:anchorId="4D5684FD" id="Ink 33" o:spid="_x0000_s1026" type="#_x0000_t75" style="position:absolute;margin-left:422.2pt;margin-top:298.1pt;width:86pt;height:56.7pt;z-index:251691008;visibility:visible;mso-wrap-style:square;mso-wrap-distance-left:9pt;mso-wrap-distance-top:0;mso-wrap-distance-right:9pt;mso-wrap-distance-bottom:0;mso-position-horizontal:absolute;mso-position-horizontal-relative:text;mso-position-vertical:absolute;mso-position-vertical-relative:text" o:gfxdata="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">
                 <v:imagedata r:id="rId16" o:title=""/>
               </v:shape>
             </w:pict>
@@ -487,7 +487,7 @@
           </mc:Choice>
           <mc:Fallback>
             <w:pict>
-              <v:shape w14:anchorId="53445181" id="Ink 19" o:spid="_x0000_s1026" type="#_x0000_t75" style="position:absolute;margin-left:409.35pt;margin-top:62.85pt;width:55.95pt;height:31.85pt;z-index:251676672;visibility:visible;mso-wrap-style:square;mso-wrap-distance-left:9pt;mso-wrap-distance-top:0;mso-wrap-distance-right:9pt;mso-wrap-distance-bottom:0;mso-position-horizontal:absolute;mso-position-horizontal-relative:text;mso-position-vertical:absolute;mso-position-vertical-relative:text" o:gfxdata="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">
+              <v:shape w14:anchorId="7C8BFF96" id="Ink 19" o:spid="_x0000_s1026" type="#_x0000_t75" style="position:absolute;margin-left:409.35pt;margin-top:62.85pt;width:55.95pt;height:31.85pt;z-index:251676672;visibility:visible;mso-wrap-style:square;mso-wrap-distance-left:9pt;mso-wrap-distance-top:0;mso-wrap-distance-right:9pt;mso-wrap-distance-bottom:0;mso-position-horizontal:absolute;mso-position-horizontal-relative:text;mso-position-vertical:absolute;mso-position-vertical-relative:text" o:gfxdata="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">
                 <v:imagedata r:id="rId18" o:title=""/>
               </v:shape>
             </w:pict>
@@ -535,7 +535,7 @@
           </mc:Choice>
           <mc:Fallback>
             <w:pict>
-              <v:shape w14:anchorId="0FC8E048" id="Ink 12" o:spid="_x0000_s1026" type="#_x0000_t75" style="position:absolute;margin-left:418.65pt;margin-top:148.8pt;width:102.25pt;height:53.5pt;z-index:251669504;visibility:visible;mso-wrap-style:square;mso-wrap-distance-left:9pt;mso-wrap-distance-top:0;mso-wrap-distance-right:9pt;mso-wrap-distance-bottom:0;mso-position-horizontal:absolute;mso-position-horizontal-relative:text;mso-position-vertical:absolute;mso-position-vertical-relative:text" o:gfxdata="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">
+              <v:shape w14:anchorId="3254F8A0" id="Ink 12" o:spid="_x0000_s1026" type="#_x0000_t75" style="position:absolute;margin-left:418.65pt;margin-top:148.8pt;width:102.25pt;height:53.5pt;z-index:251669504;visibility:visible;mso-wrap-style:square;mso-wrap-distance-left:9pt;mso-wrap-distance-top:0;mso-wrap-distance-right:9pt;mso-wrap-distance-bottom:0;mso-position-horizontal:absolute;mso-position-horizontal-relative:text;mso-position-vertical:absolute;mso-position-vertical-relative:text" o:gfxdata="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">
                 <v:imagedata r:id="rId20" o:title=""/>
               </v:shape>
             </w:pict>
@@ -583,7 +583,7 @@
           </mc:Choice>
           <mc:Fallback>
             <w:pict>
-              <v:shape w14:anchorId="36EE7134" id="Ink 5" o:spid="_x0000_s1026" type="#_x0000_t75" style="position:absolute;margin-left:126.8pt;margin-top:282.5pt;width:278.35pt;height:16.9pt;z-index:251662336;visibility:visible;mso-wrap-style:square;mso-wrap-distance-left:9pt;mso-wrap-distance-top:0;mso-wrap-distance-right:9pt;mso-wrap-distance-bottom:0;mso-position-horizontal:absolute;mso-position-horizontal-relative:text;mso-position-vertical:absolute;mso-position-vertical-relative:text" o:gfxdata="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">
+              <v:shape w14:anchorId="4A016497" id="Ink 5" o:spid="_x0000_s1026" type="#_x0000_t75" style="position:absolute;margin-left:126.8pt;margin-top:282.5pt;width:278.35pt;height:16.9pt;z-index:251662336;visibility:visible;mso-wrap-style:square;mso-wrap-distance-left:9pt;mso-wrap-distance-top:0;mso-wrap-distance-right:9pt;mso-wrap-distance-bottom:0;mso-position-horizontal:absolute;mso-position-horizontal-relative:text;mso-position-vertical:absolute;mso-position-vertical-relative:text" o:gfxdata="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">
                 <v:imagedata r:id="rId22" o:title=""/>
               </v:shape>
             </w:pict>
@@ -631,7 +631,7 @@
           </mc:Choice>
           <mc:Fallback>
             <w:pict>
-              <v:shape w14:anchorId="7D694A08" id="Ink 4" o:spid="_x0000_s1026" type="#_x0000_t75" style="position:absolute;margin-left:133.8pt;margin-top:107.3pt;width:261.1pt;height:21.55pt;z-index:251661312;visibility:visible;mso-wrap-style:square;mso-wrap-distance-left:9pt;mso-wrap-distance-top:0;mso-wrap-distance-right:9pt;mso-wrap-distance-bottom:0;mso-position-horizontal:absolute;mso-position-horizontal-relative:text;mso-position-vertical:absolute;mso-position-vertical-relative:text" o:gfxdata="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">
+              <v:shape w14:anchorId="686CA8D4" id="Ink 4" o:spid="_x0000_s1026" type="#_x0000_t75" style="position:absolute;margin-left:133.8pt;margin-top:107.3pt;width:261.1pt;height:21.55pt;z-index:251661312;visibility:visible;mso-wrap-style:square;mso-wrap-distance-left:9pt;mso-wrap-distance-top:0;mso-wrap-distance-right:9pt;mso-wrap-distance-bottom:0;mso-position-horizontal:absolute;mso-position-horizontal-relative:text;mso-position-vertical:absolute;mso-position-vertical-relative:text" o:gfxdata="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">
                 <v:imagedata r:id="rId24" o:title=""/>
               </v:shape>
             </w:pict>
@@ -679,7 +679,7 @@
           </mc:Choice>
           <mc:Fallback>
             <w:pict>
-              <v:shape w14:anchorId="7B911126" id="Ink 3" o:spid="_x0000_s1026" type="#_x0000_t75" style="position:absolute;margin-left:124.25pt;margin-top:40.85pt;width:283.05pt;height:354.05pt;z-index:251660288;visibility:visible;mso-wrap-style:square;mso-wrap-distance-left:9pt;mso-wrap-distance-top:0;mso-wrap-distance-right:9pt;mso-wrap-distance-bottom:0;mso-position-horizontal:absolute;mso-position-horizontal-relative:text;mso-position-vertical:absolute;mso-position-vertical-relative:text" o:gfxdata="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">
+              <v:shape w14:anchorId="1B87DB19" id="Ink 3" o:spid="_x0000_s1026" type="#_x0000_t75" style="position:absolute;margin-left:124.25pt;margin-top:40.85pt;width:283.05pt;height:354.05pt;z-index:251660288;visibility:visible;mso-wrap-style:square;mso-wrap-distance-left:9pt;mso-wrap-distance-top:0;mso-wrap-distance-right:9pt;mso-wrap-distance-bottom:0;mso-position-horizontal:absolute;mso-position-horizontal-relative:text;mso-position-vertical:absolute;mso-position-vertical-relative:text" o:gfxdata="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">
                 <v:imagedata r:id="rId26" o:title=""/>
               </v:shape>
             </w:pict>
@@ -727,7 +727,7 @@
           </mc:Choice>
           <mc:Fallback>
             <w:pict>
-              <v:shape w14:anchorId="32ADCA18" id="Ink 2" o:spid="_x0000_s1026" type="#_x0000_t75" style="position:absolute;margin-left:126.35pt;margin-top:40.4pt;width:14.9pt;height:343.2pt;z-index:251659264;visibility:visible;mso-wrap-style:square;mso-wrap-distance-left:9pt;mso-wrap-distance-top:0;mso-wrap-distance-right:9pt;mso-wrap-distance-bottom:0;mso-position-horizontal:absolute;mso-position-horizontal-relative:text;mso-position-vertical:absolute;mso-position-vertical-relative:text" o:gfxdata="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">
+              <v:shape w14:anchorId="1EA4305F" id="Ink 2" o:spid="_x0000_s1026" type="#_x0000_t75" style="position:absolute;margin-left:126.35pt;margin-top:40.4pt;width:14.9pt;height:343.2pt;z-index:251659264;visibility:visible;mso-wrap-style:square;mso-wrap-distance-left:9pt;mso-wrap-distance-top:0;mso-wrap-distance-right:9pt;mso-wrap-distance-bottom:0;mso-position-horizontal:absolute;mso-position-horizontal-relative:text;mso-position-vertical:absolute;mso-position-vertical-relative:text" o:gfxdata="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">
                 <v:imagedata r:id="rId28" o:title=""/>
               </v:shape>
             </w:pict>
@@ -807,7 +807,7 @@
           </mc:Choice>
           <mc:Fallback>
             <w:pict>
-              <v:shape w14:anchorId="13350C69" id="Ink 64" o:spid="_x0000_s1026" type="#_x0000_t75" style="position:absolute;margin-left:187.25pt;margin-top:9.05pt;width:114.75pt;height:25.45pt;z-index:251717632;visibility:visible;mso-wrap-style:square;mso-wrap-distance-left:9pt;mso-wrap-distance-top:0;mso-wrap-distance-right:9pt;mso-wrap-distance-bottom:0;mso-position-horizontal:absolute;mso-position-horizontal-relative:text;mso-position-vertical:absolute;mso-position-vertical-relative:text" o:gfxdata="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">
+              <v:shape w14:anchorId="21C1D3CB" id="Ink 64" o:spid="_x0000_s1026" type="#_x0000_t75" style="position:absolute;margin-left:187.25pt;margin-top:9.05pt;width:114.75pt;height:25.45pt;z-index:251717632;visibility:visible;mso-wrap-style:square;mso-wrap-distance-left:9pt;mso-wrap-distance-top:0;mso-wrap-distance-right:9pt;mso-wrap-distance-bottom:0;mso-position-horizontal:absolute;mso-position-horizontal-relative:text;mso-position-vertical:absolute;mso-position-vertical-relative:text" o:gfxdata="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">
                 <v:imagedata r:id="rId30" o:title=""/>
               </v:shape>
             </w:pict>
@@ -857,7 +857,7 @@
           </mc:Choice>
           <mc:Fallback>
             <w:pict>
-              <v:shape w14:anchorId="3A59BF57" id="Ink 55" o:spid="_x0000_s1026" type="#_x0000_t75" style="position:absolute;margin-left:187.8pt;margin-top:12.15pt;width:110.6pt;height:23.55pt;z-index:251708416;visibility:visible;mso-wrap-style:square;mso-wrap-distance-left:9pt;mso-wrap-distance-top:0;mso-wrap-distance-right:9pt;mso-wrap-distance-bottom:0;mso-position-horizontal:absolute;mso-position-horizontal-relative:text;mso-position-vertical:absolute;mso-position-vertical-relative:text" o:gfxdata="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">
+              <v:shape w14:anchorId="5C2F83D3" id="Ink 55" o:spid="_x0000_s1026" type="#_x0000_t75" style="position:absolute;margin-left:187.8pt;margin-top:12.15pt;width:110.6pt;height:23.55pt;z-index:251708416;visibility:visible;mso-wrap-style:square;mso-wrap-distance-left:9pt;mso-wrap-distance-top:0;mso-wrap-distance-right:9pt;mso-wrap-distance-bottom:0;mso-position-horizontal:absolute;mso-position-horizontal-relative:text;mso-position-vertical:absolute;mso-position-vertical-relative:text" o:gfxdata="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">
                 <v:imagedata r:id="rId32" o:title=""/>
               </v:shape>
             </w:pict>
@@ -973,7 +973,7 @@
           </mc:Choice>
           <mc:Fallback>
             <w:pict>
-              <v:shape w14:anchorId="3F91D7BE" id="Ink 73" o:spid="_x0000_s1026" type="#_x0000_t75" style="position:absolute;margin-left:159.25pt;margin-top:-111.7pt;width:57pt;height:251.2pt;z-index:251725824;visibility:visible;mso-wrap-style:square;mso-wrap-distance-left:9pt;mso-wrap-distance-top:0;mso-wrap-distance-right:9pt;mso-wrap-distance-bottom:0;mso-position-horizontal:absolute;mso-position-horizontal-relative:text;mso-position-vertical:absolute;mso-position-vertical-relative:text" o:gfxdata="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">
+              <v:shape w14:anchorId="089C9628" id="Ink 73" o:spid="_x0000_s1026" type="#_x0000_t75" style="position:absolute;margin-left:159.25pt;margin-top:-111.7pt;width:57pt;height:251.2pt;z-index:251725824;visibility:visible;mso-wrap-style:square;mso-wrap-distance-left:9pt;mso-wrap-distance-top:0;mso-wrap-distance-right:9pt;mso-wrap-distance-bottom:0;mso-position-horizontal:absolute;mso-position-horizontal-relative:text;mso-position-vertical:absolute;mso-position-vertical-relative:text" o:gfxdata="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">
                 <v:imagedata r:id="rId34" o:title=""/>
               </v:shape>
             </w:pict>
@@ -1023,7 +1023,7 @@
           </mc:Choice>
           <mc:Fallback>
             <w:pict>
-              <v:shape w14:anchorId="7AE35104" id="Ink 50" o:spid="_x0000_s1026" type="#_x0000_t75" style="position:absolute;margin-left:132.8pt;margin-top:15.4pt;width:272.85pt;height:17.05pt;z-index:251703296;visibility:visible;mso-wrap-style:square;mso-wrap-distance-left:9pt;mso-wrap-distance-top:0;mso-wrap-distance-right:9pt;mso-wrap-distance-bottom:0;mso-position-horizontal:absolute;mso-position-horizontal-relative:text;mso-position-vertical:absolute;mso-position-vertical-relative:text" o:gfxdata="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">
+              <v:shape w14:anchorId="3B73185A" id="Ink 50" o:spid="_x0000_s1026" type="#_x0000_t75" style="position:absolute;margin-left:132.8pt;margin-top:15.4pt;width:272.85pt;height:17.05pt;z-index:251703296;visibility:visible;mso-wrap-style:square;mso-wrap-distance-left:9pt;mso-wrap-distance-top:0;mso-wrap-distance-right:9pt;mso-wrap-distance-bottom:0;mso-position-horizontal:absolute;mso-position-horizontal-relative:text;mso-position-vertical:absolute;mso-position-vertical-relative:text" o:gfxdata="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">
                 <v:imagedata r:id="rId36" o:title=""/>
               </v:shape>
             </w:pict>
@@ -1084,7 +1084,7 @@
           </mc:Choice>
           <mc:Fallback>
             <w:pict>
-              <v:shape w14:anchorId="6C8F697A" id="Ink 53" o:spid="_x0000_s1026" type="#_x0000_t75" style="position:absolute;margin-left:145.25pt;margin-top:11.4pt;width:18.95pt;height:21.55pt;z-index:251706368;visibility:visible;mso-wrap-style:square;mso-wrap-distance-left:9pt;mso-wrap-distance-top:0;mso-wrap-distance-right:9pt;mso-wrap-distance-bottom:0;mso-position-horizontal:absolute;mso-position-horizontal-relative:text;mso-position-vertical:absolute;mso-position-vertical-relative:text" o:gfxdata="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">
+              <v:shape w14:anchorId="714B98C4" id="Ink 53" o:spid="_x0000_s1026" type="#_x0000_t75" style="position:absolute;margin-left:145.25pt;margin-top:11.4pt;width:18.95pt;height:21.55pt;z-index:251706368;visibility:visible;mso-wrap-style:square;mso-wrap-distance-left:9pt;mso-wrap-distance-top:0;mso-wrap-distance-right:9pt;mso-wrap-distance-bottom:0;mso-position-horizontal:absolute;mso-position-horizontal-relative:text;mso-position-vertical:absolute;mso-position-vertical-relative:text" o:gfxdata="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">
                 <v:imagedata r:id="rId38" o:title=""/>
               </v:shape>
             </w:pict>
@@ -1145,7 +1145,7 @@
           </mc:Choice>
           <mc:Fallback>
             <w:pict>
-              <v:shape w14:anchorId="40CC02E0" id="Ink 54" o:spid="_x0000_s1026" type="#_x0000_t75" style="position:absolute;margin-left:144.3pt;margin-top:5.4pt;width:24.2pt;height:19.4pt;z-index:251707392;visibility:visible;mso-wrap-style:square;mso-wrap-distance-left:9pt;mso-wrap-distance-top:0;mso-wrap-distance-right:9pt;mso-wrap-distance-bottom:0;mso-position-horizontal:absolute;mso-position-horizontal-relative:text;mso-position-vertical:absolute;mso-position-vertical-relative:text" o:gfxdata="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">
+              <v:shape w14:anchorId="3BAC465E" id="Ink 54" o:spid="_x0000_s1026" type="#_x0000_t75" style="position:absolute;margin-left:144.3pt;margin-top:5.4pt;width:24.2pt;height:19.4pt;z-index:251707392;visibility:visible;mso-wrap-style:square;mso-wrap-distance-left:9pt;mso-wrap-distance-top:0;mso-wrap-distance-right:9pt;mso-wrap-distance-bottom:0;mso-position-horizontal:absolute;mso-position-horizontal-relative:text;mso-position-vertical:absolute;mso-position-vertical-relative:text" o:gfxdata="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">
                 <v:imagedata r:id="rId40" o:title=""/>
               </v:shape>
             </w:pict>
@@ -1339,16 +1339,35 @@
           <w:sz w:val="28"/>
           <w:szCs w:val="28"/>
         </w:rPr>
-        <w:t>int* pointerToAnInteger;</w:t>
-      </w:r>
+        <w:t xml:space="preserve">int* </w:t>
+      </w:r>
+      <w:proofErr w:type="spellStart"/>
       <w:r>
         <w:rPr>
           <w:rFonts w:ascii="Consolas" w:hAnsi="Consolas" w:cs="Times New Roman"/>
           <w:sz w:val="28"/>
           <w:szCs w:val="28"/>
         </w:rPr>
+        <w:t>pointerToAnInteger</w:t>
+      </w:r>
+      <w:proofErr w:type="spellEnd"/>
+      <w:r>
+        <w:rPr>
+          <w:rFonts w:ascii="Consolas" w:hAnsi="Consolas" w:cs="Times New Roman"/>
+          <w:sz w:val="28"/>
+          <w:szCs w:val="28"/>
+        </w:rPr>
+        <w:t>;</w:t>
+      </w:r>
+      <w:r>
+        <w:rPr>
+          <w:rFonts w:ascii="Consolas" w:hAnsi="Consolas" w:cs="Times New Roman"/>
+          <w:sz w:val="28"/>
+          <w:szCs w:val="28"/>
+        </w:rPr>
         <w:br/>
       </w:r>
+      <w:proofErr w:type="spellStart"/>
       <w:r>
         <w:rPr>
           <w:rFonts w:ascii="Consolas" w:hAnsi="Consolas" w:cs="Times New Roman"/>
@@ -1357,31 +1376,69 @@
         </w:rPr>
         <w:t>pointerToAnInteger</w:t>
       </w:r>
+      <w:proofErr w:type="spellEnd"/>
       <w:r>
         <w:rPr>
           <w:rFonts w:ascii="Consolas" w:hAnsi="Consolas" w:cs="Times New Roman"/>
           <w:sz w:val="28"/>
           <w:szCs w:val="28"/>
         </w:rPr>
-        <w:t xml:space="preserve"> = &amp;anIntegerVariable; // &amp; - Address of</w:t>
-      </w:r>
+        <w:t xml:space="preserve"> = &amp;</w:t>
+      </w:r>
+      <w:proofErr w:type="spellStart"/>
       <w:r>
         <w:rPr>
           <w:rFonts w:ascii="Consolas" w:hAnsi="Consolas" w:cs="Times New Roman"/>
           <w:sz w:val="28"/>
           <w:szCs w:val="28"/>
         </w:rPr>
+        <w:t>anIntegerVariable</w:t>
+      </w:r>
+      <w:proofErr w:type="spellEnd"/>
+      <w:r>
+        <w:rPr>
+          <w:rFonts w:ascii="Consolas" w:hAnsi="Consolas" w:cs="Times New Roman"/>
+          <w:sz w:val="28"/>
+          <w:szCs w:val="28"/>
+        </w:rPr>
+        <w:t>; // &amp; - Address of</w:t>
+      </w:r>
+      <w:r>
+        <w:rPr>
+          <w:rFonts w:ascii="Consolas" w:hAnsi="Consolas" w:cs="Times New Roman"/>
+          <w:sz w:val="28"/>
+          <w:szCs w:val="28"/>
+        </w:rPr>
         <w:br/>
-        <w:t>cout &lt;&lt; *</w:t>
-      </w:r>
+      </w:r>
+      <w:proofErr w:type="spellStart"/>
       <w:r>
         <w:rPr>
           <w:rFonts w:ascii="Consolas" w:hAnsi="Consolas" w:cs="Times New Roman"/>
           <w:sz w:val="28"/>
           <w:szCs w:val="28"/>
         </w:rPr>
+        <w:t>cout</w:t>
+      </w:r>
+      <w:proofErr w:type="spellEnd"/>
+      <w:r>
+        <w:rPr>
+          <w:rFonts w:ascii="Consolas" w:hAnsi="Consolas" w:cs="Times New Roman"/>
+          <w:sz w:val="28"/>
+          <w:szCs w:val="28"/>
+        </w:rPr>
+        <w:t xml:space="preserve"> &lt;&lt; *</w:t>
+      </w:r>
+      <w:proofErr w:type="spellStart"/>
+      <w:r>
+        <w:rPr>
+          <w:rFonts w:ascii="Consolas" w:hAnsi="Consolas" w:cs="Times New Roman"/>
+          <w:sz w:val="28"/>
+          <w:szCs w:val="28"/>
+        </w:rPr>
         <w:t>pointerToAnInteger</w:t>
       </w:r>
+      <w:proofErr w:type="spellEnd"/>
       <w:r>
         <w:rPr>
           <w:rFonts w:ascii="Consolas" w:hAnsi="Consolas" w:cs="Times New Roman"/>
@@ -1584,6 +1641,156 @@
         </w:rPr>
         <w:t>Useful in parameter passing.</w:t>
       </w:r>
+    </w:p>
+    <w:p>
+      <w:pPr>
+        <w:rPr>
+          <w:rFonts w:ascii="Times New Roman" w:hAnsi="Times New Roman" w:cs="Times New Roman"/>
+          <w:b/>
+          <w:bCs/>
+          <w:sz w:val="28"/>
+          <w:szCs w:val="28"/>
+        </w:rPr>
+      </w:pPr>
+      <w:r>
+        <w:rPr>
+          <w:rFonts w:ascii="Times New Roman" w:hAnsi="Times New Roman" w:cs="Times New Roman"/>
+          <w:b/>
+          <w:bCs/>
+          <w:sz w:val="28"/>
+          <w:szCs w:val="28"/>
+        </w:rPr>
+        <w:t>13. Functions:</w:t>
+      </w:r>
+    </w:p>
+    <w:p>
+      <w:pPr>
+        <w:pStyle w:val="ListParagraph"/>
+        <w:numPr>
+          <w:ilvl w:val="0"/>
+          <w:numId w:val="2"/>
+        </w:numPr>
+        <w:rPr>
+          <w:rFonts w:ascii="Times New Roman" w:hAnsi="Times New Roman" w:cs="Times New Roman"/>
+          <w:sz w:val="28"/>
+          <w:szCs w:val="28"/>
+        </w:rPr>
+      </w:pPr>
+      <w:r>
+        <w:rPr>
+          <w:rFonts w:ascii="Times New Roman" w:hAnsi="Times New Roman" w:cs="Times New Roman"/>
+          <w:sz w:val="28"/>
+          <w:szCs w:val="28"/>
+        </w:rPr>
+        <w:t>Function is a piece of code (related instructions) that performs a specific task.</w:t>
+      </w:r>
+    </w:p>
+    <w:p>
+      <w:pPr>
+        <w:pStyle w:val="ListParagraph"/>
+        <w:numPr>
+          <w:ilvl w:val="0"/>
+          <w:numId w:val="2"/>
+        </w:numPr>
+        <w:rPr>
+          <w:rFonts w:ascii="Times New Roman" w:hAnsi="Times New Roman" w:cs="Times New Roman"/>
+          <w:sz w:val="28"/>
+          <w:szCs w:val="28"/>
+        </w:rPr>
+      </w:pPr>
+      <w:r>
+        <w:rPr>
+          <w:rFonts w:ascii="Times New Roman" w:hAnsi="Times New Roman" w:cs="Times New Roman"/>
+          <w:sz w:val="28"/>
+          <w:szCs w:val="28"/>
+        </w:rPr>
+        <w:t>Used for modular/procedural programming.</w:t>
+      </w:r>
+    </w:p>
+    <w:p>
+      <w:pPr>
+        <w:ind w:left="360"/>
+        <w:rPr>
+          <w:noProof/>
+        </w:rPr>
+      </w:pPr>
+    </w:p>
+    <w:p>
+      <w:pPr>
+        <w:ind w:left="360"/>
+        <w:jc w:val="center"/>
+        <w:rPr>
+          <w:rFonts w:ascii="Times New Roman" w:hAnsi="Times New Roman" w:cs="Times New Roman"/>
+          <w:sz w:val="28"/>
+          <w:szCs w:val="28"/>
+        </w:rPr>
+      </w:pPr>
+      <w:r>
+        <w:rPr>
+          <w:noProof/>
+        </w:rPr>
+        <w:drawing>
+          <wp:inline distT="0" distB="0" distL="0" distR="0" wp14:anchorId="76878954" wp14:editId="7229904F">
+            <wp:extent cx="5499735" cy="5264150"/>
+            <wp:effectExtent l="0" t="0" r="5715" b="0"/>
+            <wp:docPr id="73659256" name="Picture 74"/>
+            <wp:cNvGraphicFramePr>
+              <a:graphicFrameLocks xmlns:a="http://schemas.openxmlformats.org/drawingml/2006/main" noChangeAspect="1"/>
+            </wp:cNvGraphicFramePr>
+            <a:graphic xmlns:a="http://schemas.openxmlformats.org/drawingml/2006/main">
+              <a:graphicData uri="http://schemas.openxmlformats.org/drawingml/2006/picture">
+                <pic:pic xmlns:pic="http://schemas.openxmlformats.org/drawingml/2006/picture">
+                  <pic:nvPicPr>
+                    <pic:cNvPr id="0" name="Picture 1"/>
+                    <pic:cNvPicPr>
+                      <a:picLocks noChangeAspect="1" noChangeArrowheads="1"/>
+                    </pic:cNvPicPr>
+                  </pic:nvPicPr>
+                  <pic:blipFill rotWithShape="1">
+                    <a:blip r:embed="rId41">
+                      <a:extLst>
+                        <a:ext uri="{28A0092B-C50C-407E-A947-70E740481C1C}">
+                          <a14:useLocalDpi xmlns:a14="http://schemas.microsoft.com/office/drawing/2010/main" val="0"/>
+                        </a:ext>
+                      </a:extLst>
+                    </a:blip>
+                    <a:srcRect t="22275" b="23886"/>
+                    <a:stretch/>
+                  </pic:blipFill>
+                  <pic:spPr bwMode="auto">
+                    <a:xfrm>
+                      <a:off x="0" y="0"/>
+                      <a:ext cx="5499735" cy="5264150"/>
+                    </a:xfrm>
+                    <a:prstGeom prst="rect">
+                      <a:avLst/>
+                    </a:prstGeom>
+                    <a:noFill/>
+                    <a:ln>
+                      <a:noFill/>
+                    </a:ln>
+                    <a:extLst>
+                      <a:ext uri="{53640926-AAD7-44D8-BBD7-CCE9431645EC}">
+                        <a14:shadowObscured xmlns:a14="http://schemas.microsoft.com/office/drawing/2010/main"/>
+                      </a:ext>
+                    </a:extLst>
+                  </pic:spPr>
+                </pic:pic>
+              </a:graphicData>
+            </a:graphic>
+          </wp:inline>
+        </w:drawing>
+      </w:r>
+    </w:p>
+    <w:p>
+      <w:pPr>
+        <w:ind w:left="360"/>
+        <w:rPr>
+          <w:rFonts w:ascii="Times New Roman" w:hAnsi="Times New Roman" w:cs="Times New Roman"/>
+          <w:sz w:val="28"/>
+          <w:szCs w:val="28"/>
+        </w:rPr>
+      </w:pPr>
     </w:p>
     <w:sectPr>
       <w:pgSz w:w="11906" w:h="16838"/>
@@ -1713,7 +1920,7 @@
   <w:abstractNum w:abstractNumId="1" w15:restartNumberingAfterBreak="0">
     <w:nsid w:val="7F0B1D5F"/>
     <w:multiLevelType w:val="hybridMultilevel"/>
-    <w:tmpl w:val="6F406196"/>
+    <w:tmpl w:val="AC6EAA46"/>
     <w:lvl w:ilvl="0" w:tplc="40090001">
       <w:start w:val="1"/>
       <w:numFmt w:val="bullet"/>

</xml_diff>

<commit_message>
Learn and code parameter passing methods
</commit_message>
<xml_diff>
--- a/notes.docx
+++ b/notes.docx
@@ -180,7 +180,7 @@
           </mc:Choice>
           <mc:Fallback>
             <w:pict>
-              <v:shapetype w14:anchorId="10E5CAA9" id="_x0000_t75" coordsize="21600,21600" o:spt="75" o:preferrelative="t" path="m@4@5l@4@11@9@11@9@5xe" filled="f" stroked="f">
+              <v:shapetype w14:anchorId="240C89AF" id="_x0000_t75" coordsize="21600,21600" o:spt="75" o:preferrelative="t" path="m@4@5l@4@11@9@11@9@5xe" filled="f" stroked="f">
                 <v:stroke joinstyle="miter"/>
                 <v:formulas>
                   <v:f eqn="if lineDrawn pixelLineWidth 0"/>
@@ -247,7 +247,7 @@
           </mc:Choice>
           <mc:Fallback>
             <w:pict>
-              <v:shape w14:anchorId="53009E92" id="Ink 48" o:spid="_x0000_s1026" type="#_x0000_t75" style="position:absolute;margin-left:160.3pt;margin-top:353.85pt;width:41.1pt;height:1.95pt;z-index:251701248;visibility:visible;mso-wrap-style:square;mso-wrap-distance-left:9pt;mso-wrap-distance-top:0;mso-wrap-distance-right:9pt;mso-wrap-distance-bottom:0;mso-position-horizontal:absolute;mso-position-horizontal-relative:text;mso-position-vertical:absolute;mso-position-vertical-relative:text" o:gfxdata="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">
+              <v:shape w14:anchorId="0B384883" id="Ink 48" o:spid="_x0000_s1026" type="#_x0000_t75" style="position:absolute;margin-left:160.3pt;margin-top:353.85pt;width:41.1pt;height:1.95pt;z-index:251701248;visibility:visible;mso-wrap-style:square;mso-wrap-distance-left:9pt;mso-wrap-distance-top:0;mso-wrap-distance-right:9pt;mso-wrap-distance-bottom:0;mso-position-horizontal:absolute;mso-position-horizontal-relative:text;mso-position-vertical:absolute;mso-position-vertical-relative:text" o:gfxdata="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">
                 <v:imagedata r:id="rId8" o:title=""/>
               </v:shape>
             </w:pict>
@@ -295,7 +295,7 @@
           </mc:Choice>
           <mc:Fallback>
             <w:pict>
-              <v:shape w14:anchorId="19160C28" id="Ink 47" o:spid="_x0000_s1026" type="#_x0000_t75" style="position:absolute;margin-left:156.3pt;margin-top:340.35pt;width:39.15pt;height:1.45pt;z-index:251700224;visibility:visible;mso-wrap-style:square;mso-wrap-distance-left:9pt;mso-wrap-distance-top:0;mso-wrap-distance-right:9pt;mso-wrap-distance-bottom:0;mso-position-horizontal:absolute;mso-position-horizontal-relative:text;mso-position-vertical:absolute;mso-position-vertical-relative:text" o:gfxdata="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">
+              <v:shape w14:anchorId="46427C6B" id="Ink 47" o:spid="_x0000_s1026" type="#_x0000_t75" style="position:absolute;margin-left:156.3pt;margin-top:340.35pt;width:39.15pt;height:1.45pt;z-index:251700224;visibility:visible;mso-wrap-style:square;mso-wrap-distance-left:9pt;mso-wrap-distance-top:0;mso-wrap-distance-right:9pt;mso-wrap-distance-bottom:0;mso-position-horizontal:absolute;mso-position-horizontal-relative:text;mso-position-vertical:absolute;mso-position-vertical-relative:text" o:gfxdata="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">
                 <v:imagedata r:id="rId10" o:title=""/>
               </v:shape>
             </w:pict>
@@ -343,7 +343,7 @@
           </mc:Choice>
           <mc:Fallback>
             <w:pict>
-              <v:shape w14:anchorId="1A30E5DC" id="Ink 46" o:spid="_x0000_s1026" type="#_x0000_t75" style="position:absolute;margin-left:149.3pt;margin-top:329.35pt;width:46.15pt;height:3.1pt;z-index:251699200;visibility:visible;mso-wrap-style:square;mso-wrap-distance-left:9pt;mso-wrap-distance-top:0;mso-wrap-distance-right:9pt;mso-wrap-distance-bottom:0;mso-position-horizontal:absolute;mso-position-horizontal-relative:text;mso-position-vertical:absolute;mso-position-vertical-relative:text" o:gfxdata="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">
+              <v:shape w14:anchorId="01CC2607" id="Ink 46" o:spid="_x0000_s1026" type="#_x0000_t75" style="position:absolute;margin-left:149.3pt;margin-top:329.35pt;width:46.15pt;height:3.1pt;z-index:251699200;visibility:visible;mso-wrap-style:square;mso-wrap-distance-left:9pt;mso-wrap-distance-top:0;mso-wrap-distance-right:9pt;mso-wrap-distance-bottom:0;mso-position-horizontal:absolute;mso-position-horizontal-relative:text;mso-position-vertical:absolute;mso-position-vertical-relative:text" o:gfxdata="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">
                 <v:imagedata r:id="rId12" o:title=""/>
               </v:shape>
             </w:pict>
@@ -391,7 +391,7 @@
           </mc:Choice>
           <mc:Fallback>
             <w:pict>
-              <v:shape w14:anchorId="5F03C43C" id="Ink 45" o:spid="_x0000_s1026" type="#_x0000_t75" style="position:absolute;margin-left:143.25pt;margin-top:303.35pt;width:58.45pt;height:17.45pt;z-index:251698176;visibility:visible;mso-wrap-style:square;mso-wrap-distance-left:9pt;mso-wrap-distance-top:0;mso-wrap-distance-right:9pt;mso-wrap-distance-bottom:0;mso-position-horizontal:absolute;mso-position-horizontal-relative:text;mso-position-vertical:absolute;mso-position-vertical-relative:text" o:gfxdata="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">
+              <v:shape w14:anchorId="49E41AA7" id="Ink 45" o:spid="_x0000_s1026" type="#_x0000_t75" style="position:absolute;margin-left:143.25pt;margin-top:303.35pt;width:58.45pt;height:17.45pt;z-index:251698176;visibility:visible;mso-wrap-style:square;mso-wrap-distance-left:9pt;mso-wrap-distance-top:0;mso-wrap-distance-right:9pt;mso-wrap-distance-bottom:0;mso-position-horizontal:absolute;mso-position-horizontal-relative:text;mso-position-vertical:absolute;mso-position-vertical-relative:text" o:gfxdata="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">
                 <v:imagedata r:id="rId14" o:title=""/>
               </v:shape>
             </w:pict>
@@ -439,7 +439,7 @@
           </mc:Choice>
           <mc:Fallback>
             <w:pict>
-              <v:shape w14:anchorId="4D5684FD" id="Ink 33" o:spid="_x0000_s1026" type="#_x0000_t75" style="position:absolute;margin-left:422.2pt;margin-top:298.1pt;width:86pt;height:56.7pt;z-index:251691008;visibility:visible;mso-wrap-style:square;mso-wrap-distance-left:9pt;mso-wrap-distance-top:0;mso-wrap-distance-right:9pt;mso-wrap-distance-bottom:0;mso-position-horizontal:absolute;mso-position-horizontal-relative:text;mso-position-vertical:absolute;mso-position-vertical-relative:text" o:gfxdata="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">
+              <v:shape w14:anchorId="082E77E0" id="Ink 33" o:spid="_x0000_s1026" type="#_x0000_t75" style="position:absolute;margin-left:422.2pt;margin-top:298.1pt;width:86pt;height:56.7pt;z-index:251691008;visibility:visible;mso-wrap-style:square;mso-wrap-distance-left:9pt;mso-wrap-distance-top:0;mso-wrap-distance-right:9pt;mso-wrap-distance-bottom:0;mso-position-horizontal:absolute;mso-position-horizontal-relative:text;mso-position-vertical:absolute;mso-position-vertical-relative:text" o:gfxdata="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">
                 <v:imagedata r:id="rId16" o:title=""/>
               </v:shape>
             </w:pict>
@@ -487,7 +487,7 @@
           </mc:Choice>
           <mc:Fallback>
             <w:pict>
-              <v:shape w14:anchorId="7C8BFF96" id="Ink 19" o:spid="_x0000_s1026" type="#_x0000_t75" style="position:absolute;margin-left:409.35pt;margin-top:62.85pt;width:55.95pt;height:31.85pt;z-index:251676672;visibility:visible;mso-wrap-style:square;mso-wrap-distance-left:9pt;mso-wrap-distance-top:0;mso-wrap-distance-right:9pt;mso-wrap-distance-bottom:0;mso-position-horizontal:absolute;mso-position-horizontal-relative:text;mso-position-vertical:absolute;mso-position-vertical-relative:text" o:gfxdata="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">
+              <v:shape w14:anchorId="445CA874" id="Ink 19" o:spid="_x0000_s1026" type="#_x0000_t75" style="position:absolute;margin-left:409.35pt;margin-top:62.85pt;width:55.95pt;height:31.85pt;z-index:251676672;visibility:visible;mso-wrap-style:square;mso-wrap-distance-left:9pt;mso-wrap-distance-top:0;mso-wrap-distance-right:9pt;mso-wrap-distance-bottom:0;mso-position-horizontal:absolute;mso-position-horizontal-relative:text;mso-position-vertical:absolute;mso-position-vertical-relative:text" o:gfxdata="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">
                 <v:imagedata r:id="rId18" o:title=""/>
               </v:shape>
             </w:pict>
@@ -535,7 +535,7 @@
           </mc:Choice>
           <mc:Fallback>
             <w:pict>
-              <v:shape w14:anchorId="3254F8A0" id="Ink 12" o:spid="_x0000_s1026" type="#_x0000_t75" style="position:absolute;margin-left:418.65pt;margin-top:148.8pt;width:102.25pt;height:53.5pt;z-index:251669504;visibility:visible;mso-wrap-style:square;mso-wrap-distance-left:9pt;mso-wrap-distance-top:0;mso-wrap-distance-right:9pt;mso-wrap-distance-bottom:0;mso-position-horizontal:absolute;mso-position-horizontal-relative:text;mso-position-vertical:absolute;mso-position-vertical-relative:text" o:gfxdata="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">
+              <v:shape w14:anchorId="1ECF3314" id="Ink 12" o:spid="_x0000_s1026" type="#_x0000_t75" style="position:absolute;margin-left:418.65pt;margin-top:148.8pt;width:102.25pt;height:53.5pt;z-index:251669504;visibility:visible;mso-wrap-style:square;mso-wrap-distance-left:9pt;mso-wrap-distance-top:0;mso-wrap-distance-right:9pt;mso-wrap-distance-bottom:0;mso-position-horizontal:absolute;mso-position-horizontal-relative:text;mso-position-vertical:absolute;mso-position-vertical-relative:text" o:gfxdata="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">
                 <v:imagedata r:id="rId20" o:title=""/>
               </v:shape>
             </w:pict>
@@ -583,7 +583,7 @@
           </mc:Choice>
           <mc:Fallback>
             <w:pict>
-              <v:shape w14:anchorId="4A016497" id="Ink 5" o:spid="_x0000_s1026" type="#_x0000_t75" style="position:absolute;margin-left:126.8pt;margin-top:282.5pt;width:278.35pt;height:16.9pt;z-index:251662336;visibility:visible;mso-wrap-style:square;mso-wrap-distance-left:9pt;mso-wrap-distance-top:0;mso-wrap-distance-right:9pt;mso-wrap-distance-bottom:0;mso-position-horizontal:absolute;mso-position-horizontal-relative:text;mso-position-vertical:absolute;mso-position-vertical-relative:text" o:gfxdata="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">
+              <v:shape w14:anchorId="6B55248A" id="Ink 5" o:spid="_x0000_s1026" type="#_x0000_t75" style="position:absolute;margin-left:126.8pt;margin-top:282.5pt;width:278.35pt;height:16.9pt;z-index:251662336;visibility:visible;mso-wrap-style:square;mso-wrap-distance-left:9pt;mso-wrap-distance-top:0;mso-wrap-distance-right:9pt;mso-wrap-distance-bottom:0;mso-position-horizontal:absolute;mso-position-horizontal-relative:text;mso-position-vertical:absolute;mso-position-vertical-relative:text" o:gfxdata="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">
                 <v:imagedata r:id="rId22" o:title=""/>
               </v:shape>
             </w:pict>
@@ -631,7 +631,7 @@
           </mc:Choice>
           <mc:Fallback>
             <w:pict>
-              <v:shape w14:anchorId="686CA8D4" id="Ink 4" o:spid="_x0000_s1026" type="#_x0000_t75" style="position:absolute;margin-left:133.8pt;margin-top:107.3pt;width:261.1pt;height:21.55pt;z-index:251661312;visibility:visible;mso-wrap-style:square;mso-wrap-distance-left:9pt;mso-wrap-distance-top:0;mso-wrap-distance-right:9pt;mso-wrap-distance-bottom:0;mso-position-horizontal:absolute;mso-position-horizontal-relative:text;mso-position-vertical:absolute;mso-position-vertical-relative:text" o:gfxdata="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">
+              <v:shape w14:anchorId="22E4820A" id="Ink 4" o:spid="_x0000_s1026" type="#_x0000_t75" style="position:absolute;margin-left:133.8pt;margin-top:107.3pt;width:261.1pt;height:21.55pt;z-index:251661312;visibility:visible;mso-wrap-style:square;mso-wrap-distance-left:9pt;mso-wrap-distance-top:0;mso-wrap-distance-right:9pt;mso-wrap-distance-bottom:0;mso-position-horizontal:absolute;mso-position-horizontal-relative:text;mso-position-vertical:absolute;mso-position-vertical-relative:text" o:gfxdata="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">
                 <v:imagedata r:id="rId24" o:title=""/>
               </v:shape>
             </w:pict>
@@ -679,7 +679,7 @@
           </mc:Choice>
           <mc:Fallback>
             <w:pict>
-              <v:shape w14:anchorId="1B87DB19" id="Ink 3" o:spid="_x0000_s1026" type="#_x0000_t75" style="position:absolute;margin-left:124.25pt;margin-top:40.85pt;width:283.05pt;height:354.05pt;z-index:251660288;visibility:visible;mso-wrap-style:square;mso-wrap-distance-left:9pt;mso-wrap-distance-top:0;mso-wrap-distance-right:9pt;mso-wrap-distance-bottom:0;mso-position-horizontal:absolute;mso-position-horizontal-relative:text;mso-position-vertical:absolute;mso-position-vertical-relative:text" o:gfxdata="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">
+              <v:shape w14:anchorId="3F5B546E" id="Ink 3" o:spid="_x0000_s1026" type="#_x0000_t75" style="position:absolute;margin-left:124.25pt;margin-top:40.85pt;width:283.05pt;height:354.05pt;z-index:251660288;visibility:visible;mso-wrap-style:square;mso-wrap-distance-left:9pt;mso-wrap-distance-top:0;mso-wrap-distance-right:9pt;mso-wrap-distance-bottom:0;mso-position-horizontal:absolute;mso-position-horizontal-relative:text;mso-position-vertical:absolute;mso-position-vertical-relative:text" o:gfxdata="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">
                 <v:imagedata r:id="rId26" o:title=""/>
               </v:shape>
             </w:pict>
@@ -727,7 +727,7 @@
           </mc:Choice>
           <mc:Fallback>
             <w:pict>
-              <v:shape w14:anchorId="1EA4305F" id="Ink 2" o:spid="_x0000_s1026" type="#_x0000_t75" style="position:absolute;margin-left:126.35pt;margin-top:40.4pt;width:14.9pt;height:343.2pt;z-index:251659264;visibility:visible;mso-wrap-style:square;mso-wrap-distance-left:9pt;mso-wrap-distance-top:0;mso-wrap-distance-right:9pt;mso-wrap-distance-bottom:0;mso-position-horizontal:absolute;mso-position-horizontal-relative:text;mso-position-vertical:absolute;mso-position-vertical-relative:text" o:gfxdata="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">
+              <v:shape w14:anchorId="2BE43590" id="Ink 2" o:spid="_x0000_s1026" type="#_x0000_t75" style="position:absolute;margin-left:126.35pt;margin-top:40.4pt;width:14.9pt;height:343.2pt;z-index:251659264;visibility:visible;mso-wrap-style:square;mso-wrap-distance-left:9pt;mso-wrap-distance-top:0;mso-wrap-distance-right:9pt;mso-wrap-distance-bottom:0;mso-position-horizontal:absolute;mso-position-horizontal-relative:text;mso-position-vertical:absolute;mso-position-vertical-relative:text" o:gfxdata="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">
                 <v:imagedata r:id="rId28" o:title=""/>
               </v:shape>
             </w:pict>
@@ -807,7 +807,7 @@
           </mc:Choice>
           <mc:Fallback>
             <w:pict>
-              <v:shape w14:anchorId="21C1D3CB" id="Ink 64" o:spid="_x0000_s1026" type="#_x0000_t75" style="position:absolute;margin-left:187.25pt;margin-top:9.05pt;width:114.75pt;height:25.45pt;z-index:251717632;visibility:visible;mso-wrap-style:square;mso-wrap-distance-left:9pt;mso-wrap-distance-top:0;mso-wrap-distance-right:9pt;mso-wrap-distance-bottom:0;mso-position-horizontal:absolute;mso-position-horizontal-relative:text;mso-position-vertical:absolute;mso-position-vertical-relative:text" o:gfxdata="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">
+              <v:shape w14:anchorId="310F7D04" id="Ink 64" o:spid="_x0000_s1026" type="#_x0000_t75" style="position:absolute;margin-left:187.25pt;margin-top:9.05pt;width:114.75pt;height:25.45pt;z-index:251717632;visibility:visible;mso-wrap-style:square;mso-wrap-distance-left:9pt;mso-wrap-distance-top:0;mso-wrap-distance-right:9pt;mso-wrap-distance-bottom:0;mso-position-horizontal:absolute;mso-position-horizontal-relative:text;mso-position-vertical:absolute;mso-position-vertical-relative:text" o:gfxdata="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">
                 <v:imagedata r:id="rId30" o:title=""/>
               </v:shape>
             </w:pict>
@@ -857,7 +857,7 @@
           </mc:Choice>
           <mc:Fallback>
             <w:pict>
-              <v:shape w14:anchorId="5C2F83D3" id="Ink 55" o:spid="_x0000_s1026" type="#_x0000_t75" style="position:absolute;margin-left:187.8pt;margin-top:12.15pt;width:110.6pt;height:23.55pt;z-index:251708416;visibility:visible;mso-wrap-style:square;mso-wrap-distance-left:9pt;mso-wrap-distance-top:0;mso-wrap-distance-right:9pt;mso-wrap-distance-bottom:0;mso-position-horizontal:absolute;mso-position-horizontal-relative:text;mso-position-vertical:absolute;mso-position-vertical-relative:text" o:gfxdata="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">
+              <v:shape w14:anchorId="4926F0AF" id="Ink 55" o:spid="_x0000_s1026" type="#_x0000_t75" style="position:absolute;margin-left:187.8pt;margin-top:12.15pt;width:110.6pt;height:23.55pt;z-index:251708416;visibility:visible;mso-wrap-style:square;mso-wrap-distance-left:9pt;mso-wrap-distance-top:0;mso-wrap-distance-right:9pt;mso-wrap-distance-bottom:0;mso-position-horizontal:absolute;mso-position-horizontal-relative:text;mso-position-vertical:absolute;mso-position-vertical-relative:text" o:gfxdata="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">
                 <v:imagedata r:id="rId32" o:title=""/>
               </v:shape>
             </w:pict>
@@ -973,7 +973,7 @@
           </mc:Choice>
           <mc:Fallback>
             <w:pict>
-              <v:shape w14:anchorId="089C9628" id="Ink 73" o:spid="_x0000_s1026" type="#_x0000_t75" style="position:absolute;margin-left:159.25pt;margin-top:-111.7pt;width:57pt;height:251.2pt;z-index:251725824;visibility:visible;mso-wrap-style:square;mso-wrap-distance-left:9pt;mso-wrap-distance-top:0;mso-wrap-distance-right:9pt;mso-wrap-distance-bottom:0;mso-position-horizontal:absolute;mso-position-horizontal-relative:text;mso-position-vertical:absolute;mso-position-vertical-relative:text" o:gfxdata="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">
+              <v:shape w14:anchorId="1E22CF9D" id="Ink 73" o:spid="_x0000_s1026" type="#_x0000_t75" style="position:absolute;margin-left:159.25pt;margin-top:-111.7pt;width:57pt;height:251.2pt;z-index:251725824;visibility:visible;mso-wrap-style:square;mso-wrap-distance-left:9pt;mso-wrap-distance-top:0;mso-wrap-distance-right:9pt;mso-wrap-distance-bottom:0;mso-position-horizontal:absolute;mso-position-horizontal-relative:text;mso-position-vertical:absolute;mso-position-vertical-relative:text" o:gfxdata="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">
                 <v:imagedata r:id="rId34" o:title=""/>
               </v:shape>
             </w:pict>
@@ -1023,7 +1023,7 @@
           </mc:Choice>
           <mc:Fallback>
             <w:pict>
-              <v:shape w14:anchorId="3B73185A" id="Ink 50" o:spid="_x0000_s1026" type="#_x0000_t75" style="position:absolute;margin-left:132.8pt;margin-top:15.4pt;width:272.85pt;height:17.05pt;z-index:251703296;visibility:visible;mso-wrap-style:square;mso-wrap-distance-left:9pt;mso-wrap-distance-top:0;mso-wrap-distance-right:9pt;mso-wrap-distance-bottom:0;mso-position-horizontal:absolute;mso-position-horizontal-relative:text;mso-position-vertical:absolute;mso-position-vertical-relative:text" o:gfxdata="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">
+              <v:shape w14:anchorId="03E01340" id="Ink 50" o:spid="_x0000_s1026" type="#_x0000_t75" style="position:absolute;margin-left:132.8pt;margin-top:15.4pt;width:272.85pt;height:17.05pt;z-index:251703296;visibility:visible;mso-wrap-style:square;mso-wrap-distance-left:9pt;mso-wrap-distance-top:0;mso-wrap-distance-right:9pt;mso-wrap-distance-bottom:0;mso-position-horizontal:absolute;mso-position-horizontal-relative:text;mso-position-vertical:absolute;mso-position-vertical-relative:text" o:gfxdata="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">
                 <v:imagedata r:id="rId36" o:title=""/>
               </v:shape>
             </w:pict>
@@ -1084,7 +1084,7 @@
           </mc:Choice>
           <mc:Fallback>
             <w:pict>
-              <v:shape w14:anchorId="714B98C4" id="Ink 53" o:spid="_x0000_s1026" type="#_x0000_t75" style="position:absolute;margin-left:145.25pt;margin-top:11.4pt;width:18.95pt;height:21.55pt;z-index:251706368;visibility:visible;mso-wrap-style:square;mso-wrap-distance-left:9pt;mso-wrap-distance-top:0;mso-wrap-distance-right:9pt;mso-wrap-distance-bottom:0;mso-position-horizontal:absolute;mso-position-horizontal-relative:text;mso-position-vertical:absolute;mso-position-vertical-relative:text" o:gfxdata="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">
+              <v:shape w14:anchorId="7482F9B5" id="Ink 53" o:spid="_x0000_s1026" type="#_x0000_t75" style="position:absolute;margin-left:145.25pt;margin-top:11.4pt;width:18.95pt;height:21.55pt;z-index:251706368;visibility:visible;mso-wrap-style:square;mso-wrap-distance-left:9pt;mso-wrap-distance-top:0;mso-wrap-distance-right:9pt;mso-wrap-distance-bottom:0;mso-position-horizontal:absolute;mso-position-horizontal-relative:text;mso-position-vertical:absolute;mso-position-vertical-relative:text" o:gfxdata="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">
                 <v:imagedata r:id="rId38" o:title=""/>
               </v:shape>
             </w:pict>
@@ -1145,7 +1145,7 @@
           </mc:Choice>
           <mc:Fallback>
             <w:pict>
-              <v:shape w14:anchorId="3BAC465E" id="Ink 54" o:spid="_x0000_s1026" type="#_x0000_t75" style="position:absolute;margin-left:144.3pt;margin-top:5.4pt;width:24.2pt;height:19.4pt;z-index:251707392;visibility:visible;mso-wrap-style:square;mso-wrap-distance-left:9pt;mso-wrap-distance-top:0;mso-wrap-distance-right:9pt;mso-wrap-distance-bottom:0;mso-position-horizontal:absolute;mso-position-horizontal-relative:text;mso-position-vertical:absolute;mso-position-vertical-relative:text" o:gfxdata="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">
+              <v:shape w14:anchorId="189E3B6B" id="Ink 54" o:spid="_x0000_s1026" type="#_x0000_t75" style="position:absolute;margin-left:144.3pt;margin-top:5.4pt;width:24.2pt;height:19.4pt;z-index:251707392;visibility:visible;mso-wrap-style:square;mso-wrap-distance-left:9pt;mso-wrap-distance-top:0;mso-wrap-distance-right:9pt;mso-wrap-distance-bottom:0;mso-position-horizontal:absolute;mso-position-horizontal-relative:text;mso-position-vertical:absolute;mso-position-vertical-relative:text" o:gfxdata="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">
                 <v:imagedata r:id="rId40" o:title=""/>
               </v:shape>
             </w:pict>
@@ -1784,9 +1784,3276 @@
     </w:p>
     <w:p>
       <w:pPr>
-        <w:ind w:left="360"/>
-        <w:rPr>
-          <w:rFonts w:ascii="Times New Roman" w:hAnsi="Times New Roman" w:cs="Times New Roman"/>
+        <w:rPr>
+          <w:rFonts w:ascii="Times New Roman" w:hAnsi="Times New Roman" w:cs="Times New Roman"/>
+          <w:b/>
+          <w:bCs/>
+          <w:sz w:val="28"/>
+          <w:szCs w:val="28"/>
+        </w:rPr>
+      </w:pPr>
+    </w:p>
+    <w:p>
+      <w:pPr>
+        <w:rPr>
+          <w:rFonts w:ascii="Times New Roman" w:hAnsi="Times New Roman" w:cs="Times New Roman"/>
+          <w:b/>
+          <w:bCs/>
+          <w:sz w:val="28"/>
+          <w:szCs w:val="28"/>
+        </w:rPr>
+      </w:pPr>
+    </w:p>
+    <w:p>
+      <w:pPr>
+        <w:rPr>
+          <w:rFonts w:ascii="Times New Roman" w:hAnsi="Times New Roman" w:cs="Times New Roman"/>
+          <w:b/>
+          <w:bCs/>
+          <w:sz w:val="28"/>
+          <w:szCs w:val="28"/>
+        </w:rPr>
+      </w:pPr>
+    </w:p>
+    <w:p>
+      <w:pPr>
+        <w:rPr>
+          <w:rFonts w:ascii="Times New Roman" w:hAnsi="Times New Roman" w:cs="Times New Roman"/>
+          <w:b/>
+          <w:bCs/>
+          <w:sz w:val="28"/>
+          <w:szCs w:val="28"/>
+        </w:rPr>
+      </w:pPr>
+    </w:p>
+    <w:p>
+      <w:pPr>
+        <w:rPr>
+          <w:rFonts w:ascii="Times New Roman" w:hAnsi="Times New Roman" w:cs="Times New Roman"/>
+          <w:b/>
+          <w:bCs/>
+          <w:sz w:val="28"/>
+          <w:szCs w:val="28"/>
+        </w:rPr>
+      </w:pPr>
+      <w:r>
+        <w:rPr>
+          <w:rFonts w:ascii="Times New Roman" w:hAnsi="Times New Roman" w:cs="Times New Roman"/>
+          <w:b/>
+          <w:bCs/>
+          <w:sz w:val="28"/>
+          <w:szCs w:val="28"/>
+        </w:rPr>
+        <w:lastRenderedPageBreak/>
+        <w:t>15. Parameter Passing Methods</w:t>
+      </w:r>
+    </w:p>
+    <w:p>
+      <w:pPr>
+        <w:shd w:val="clear" w:color="auto" w:fill="1F1F1F"/>
+        <w:spacing w:after="0" w:line="360" w:lineRule="atLeast"/>
+        <w:rPr>
+          <w:rFonts w:ascii="Consolas" w:eastAsia="Times New Roman" w:hAnsi="Consolas" w:cs="Times New Roman"/>
+          <w:color w:val="CCCCCC"/>
+          <w:kern w:val="0"/>
+          <w:sz w:val="27"/>
+          <w:szCs w:val="27"/>
+          <w:lang w:eastAsia="en-IN"/>
+          <w14:ligatures w14:val="none"/>
+        </w:rPr>
+      </w:pPr>
+      <w:r>
+        <w:rPr>
+          <w:rFonts w:ascii="Consolas" w:eastAsia="Times New Roman" w:hAnsi="Consolas" w:cs="Times New Roman"/>
+          <w:color w:val="C586C0"/>
+          <w:kern w:val="0"/>
+          <w:sz w:val="27"/>
+          <w:szCs w:val="27"/>
+          <w:lang w:eastAsia="en-IN"/>
+          <w14:ligatures w14:val="none"/>
+        </w:rPr>
+        <w:t>#include</w:t>
+      </w:r>
+      <w:r>
+        <w:rPr>
+          <w:rFonts w:ascii="Consolas" w:eastAsia="Times New Roman" w:hAnsi="Consolas" w:cs="Times New Roman"/>
+          <w:color w:val="569CD6"/>
+          <w:kern w:val="0"/>
+          <w:sz w:val="27"/>
+          <w:szCs w:val="27"/>
+          <w:lang w:eastAsia="en-IN"/>
+          <w14:ligatures w14:val="none"/>
+        </w:rPr>
+        <w:t xml:space="preserve"> </w:t>
+      </w:r>
+      <w:r>
+        <w:rPr>
+          <w:rFonts w:ascii="Consolas" w:eastAsia="Times New Roman" w:hAnsi="Consolas" w:cs="Times New Roman"/>
+          <w:color w:val="CE9178"/>
+          <w:kern w:val="0"/>
+          <w:sz w:val="27"/>
+          <w:szCs w:val="27"/>
+          <w:lang w:eastAsia="en-IN"/>
+          <w14:ligatures w14:val="none"/>
+        </w:rPr>
+        <w:t>&lt;bits/</w:t>
+      </w:r>
+      <w:proofErr w:type="spellStart"/>
+      <w:r>
+        <w:rPr>
+          <w:rFonts w:ascii="Consolas" w:eastAsia="Times New Roman" w:hAnsi="Consolas" w:cs="Times New Roman"/>
+          <w:color w:val="CE9178"/>
+          <w:kern w:val="0"/>
+          <w:sz w:val="27"/>
+          <w:szCs w:val="27"/>
+          <w:lang w:eastAsia="en-IN"/>
+          <w14:ligatures w14:val="none"/>
+        </w:rPr>
+        <w:t>stdc</w:t>
+      </w:r>
+      <w:proofErr w:type="spellEnd"/>
+      <w:r>
+        <w:rPr>
+          <w:rFonts w:ascii="Consolas" w:eastAsia="Times New Roman" w:hAnsi="Consolas" w:cs="Times New Roman"/>
+          <w:color w:val="CE9178"/>
+          <w:kern w:val="0"/>
+          <w:sz w:val="27"/>
+          <w:szCs w:val="27"/>
+          <w:lang w:eastAsia="en-IN"/>
+          <w14:ligatures w14:val="none"/>
+        </w:rPr>
+        <w:t>++.h&gt;</w:t>
+      </w:r>
+    </w:p>
+    <w:p>
+      <w:pPr>
+        <w:shd w:val="clear" w:color="auto" w:fill="1F1F1F"/>
+        <w:spacing w:after="0" w:line="360" w:lineRule="atLeast"/>
+        <w:rPr>
+          <w:rFonts w:ascii="Consolas" w:eastAsia="Times New Roman" w:hAnsi="Consolas" w:cs="Times New Roman"/>
+          <w:color w:val="CCCCCC"/>
+          <w:kern w:val="0"/>
+          <w:sz w:val="27"/>
+          <w:szCs w:val="27"/>
+          <w:lang w:eastAsia="en-IN"/>
+          <w14:ligatures w14:val="none"/>
+        </w:rPr>
+      </w:pPr>
+      <w:r>
+        <w:rPr>
+          <w:rFonts w:ascii="Consolas" w:eastAsia="Times New Roman" w:hAnsi="Consolas" w:cs="Times New Roman"/>
+          <w:color w:val="C586C0"/>
+          <w:kern w:val="0"/>
+          <w:sz w:val="27"/>
+          <w:szCs w:val="27"/>
+          <w:lang w:eastAsia="en-IN"/>
+          <w14:ligatures w14:val="none"/>
+        </w:rPr>
+        <w:t>using</w:t>
+      </w:r>
+      <w:r>
+        <w:rPr>
+          <w:rFonts w:ascii="Consolas" w:eastAsia="Times New Roman" w:hAnsi="Consolas" w:cs="Times New Roman"/>
+          <w:color w:val="CCCCCC"/>
+          <w:kern w:val="0"/>
+          <w:sz w:val="27"/>
+          <w:szCs w:val="27"/>
+          <w:lang w:eastAsia="en-IN"/>
+          <w14:ligatures w14:val="none"/>
+        </w:rPr>
+        <w:t xml:space="preserve"> </w:t>
+      </w:r>
+      <w:r>
+        <w:rPr>
+          <w:rFonts w:ascii="Consolas" w:eastAsia="Times New Roman" w:hAnsi="Consolas" w:cs="Times New Roman"/>
+          <w:color w:val="569CD6"/>
+          <w:kern w:val="0"/>
+          <w:sz w:val="27"/>
+          <w:szCs w:val="27"/>
+          <w:lang w:eastAsia="en-IN"/>
+          <w14:ligatures w14:val="none"/>
+        </w:rPr>
+        <w:t>namespace</w:t>
+      </w:r>
+      <w:r>
+        <w:rPr>
+          <w:rFonts w:ascii="Consolas" w:eastAsia="Times New Roman" w:hAnsi="Consolas" w:cs="Times New Roman"/>
+          <w:color w:val="CCCCCC"/>
+          <w:kern w:val="0"/>
+          <w:sz w:val="27"/>
+          <w:szCs w:val="27"/>
+          <w:lang w:eastAsia="en-IN"/>
+          <w14:ligatures w14:val="none"/>
+        </w:rPr>
+        <w:t xml:space="preserve"> </w:t>
+      </w:r>
+      <w:r>
+        <w:rPr>
+          <w:rFonts w:ascii="Consolas" w:eastAsia="Times New Roman" w:hAnsi="Consolas" w:cs="Times New Roman"/>
+          <w:color w:val="4EC9B0"/>
+          <w:kern w:val="0"/>
+          <w:sz w:val="27"/>
+          <w:szCs w:val="27"/>
+          <w:lang w:eastAsia="en-IN"/>
+          <w14:ligatures w14:val="none"/>
+        </w:rPr>
+        <w:t>std</w:t>
+      </w:r>
+      <w:r>
+        <w:rPr>
+          <w:rFonts w:ascii="Consolas" w:eastAsia="Times New Roman" w:hAnsi="Consolas" w:cs="Times New Roman"/>
+          <w:color w:val="CCCCCC"/>
+          <w:kern w:val="0"/>
+          <w:sz w:val="27"/>
+          <w:szCs w:val="27"/>
+          <w:lang w:eastAsia="en-IN"/>
+          <w14:ligatures w14:val="none"/>
+        </w:rPr>
+        <w:t>;</w:t>
+      </w:r>
+    </w:p>
+    <w:p>
+      <w:pPr>
+        <w:shd w:val="clear" w:color="auto" w:fill="1F1F1F"/>
+        <w:spacing w:after="0" w:line="360" w:lineRule="atLeast"/>
+        <w:rPr>
+          <w:rFonts w:ascii="Consolas" w:eastAsia="Times New Roman" w:hAnsi="Consolas" w:cs="Times New Roman"/>
+          <w:color w:val="CCCCCC"/>
+          <w:kern w:val="0"/>
+          <w:sz w:val="27"/>
+          <w:szCs w:val="27"/>
+          <w:lang w:eastAsia="en-IN"/>
+          <w14:ligatures w14:val="none"/>
+        </w:rPr>
+      </w:pPr>
+    </w:p>
+    <w:p>
+      <w:pPr>
+        <w:shd w:val="clear" w:color="auto" w:fill="1F1F1F"/>
+        <w:spacing w:after="0" w:line="360" w:lineRule="atLeast"/>
+        <w:rPr>
+          <w:rFonts w:ascii="Consolas" w:eastAsia="Times New Roman" w:hAnsi="Consolas" w:cs="Times New Roman"/>
+          <w:color w:val="CCCCCC"/>
+          <w:kern w:val="0"/>
+          <w:sz w:val="27"/>
+          <w:szCs w:val="27"/>
+          <w:lang w:eastAsia="en-IN"/>
+          <w14:ligatures w14:val="none"/>
+        </w:rPr>
+      </w:pPr>
+      <w:r>
+        <w:rPr>
+          <w:rFonts w:ascii="Consolas" w:eastAsia="Times New Roman" w:hAnsi="Consolas" w:cs="Times New Roman"/>
+          <w:color w:val="569CD6"/>
+          <w:kern w:val="0"/>
+          <w:sz w:val="27"/>
+          <w:szCs w:val="27"/>
+          <w:lang w:eastAsia="en-IN"/>
+          <w14:ligatures w14:val="none"/>
+        </w:rPr>
+        <w:t>void</w:t>
+      </w:r>
+      <w:r>
+        <w:rPr>
+          <w:rFonts w:ascii="Consolas" w:eastAsia="Times New Roman" w:hAnsi="Consolas" w:cs="Times New Roman"/>
+          <w:color w:val="CCCCCC"/>
+          <w:kern w:val="0"/>
+          <w:sz w:val="27"/>
+          <w:szCs w:val="27"/>
+          <w:lang w:eastAsia="en-IN"/>
+          <w14:ligatures w14:val="none"/>
+        </w:rPr>
+        <w:t xml:space="preserve"> </w:t>
+      </w:r>
+      <w:proofErr w:type="spellStart"/>
+      <w:r>
+        <w:rPr>
+          <w:rFonts w:ascii="Consolas" w:eastAsia="Times New Roman" w:hAnsi="Consolas" w:cs="Times New Roman"/>
+          <w:color w:val="DCDCAA"/>
+          <w:kern w:val="0"/>
+          <w:sz w:val="27"/>
+          <w:szCs w:val="27"/>
+          <w:lang w:eastAsia="en-IN"/>
+          <w14:ligatures w14:val="none"/>
+        </w:rPr>
+        <w:t>swap_byValue</w:t>
+      </w:r>
+      <w:proofErr w:type="spellEnd"/>
+      <w:r>
+        <w:rPr>
+          <w:rFonts w:ascii="Consolas" w:eastAsia="Times New Roman" w:hAnsi="Consolas" w:cs="Times New Roman"/>
+          <w:color w:val="CCCCCC"/>
+          <w:kern w:val="0"/>
+          <w:sz w:val="27"/>
+          <w:szCs w:val="27"/>
+          <w:lang w:eastAsia="en-IN"/>
+          <w14:ligatures w14:val="none"/>
+        </w:rPr>
+        <w:t>(</w:t>
+      </w:r>
+      <w:r>
+        <w:rPr>
+          <w:rFonts w:ascii="Consolas" w:eastAsia="Times New Roman" w:hAnsi="Consolas" w:cs="Times New Roman"/>
+          <w:color w:val="569CD6"/>
+          <w:kern w:val="0"/>
+          <w:sz w:val="27"/>
+          <w:szCs w:val="27"/>
+          <w:lang w:eastAsia="en-IN"/>
+          <w14:ligatures w14:val="none"/>
+        </w:rPr>
+        <w:t>int</w:t>
+      </w:r>
+      <w:r>
+        <w:rPr>
+          <w:rFonts w:ascii="Consolas" w:eastAsia="Times New Roman" w:hAnsi="Consolas" w:cs="Times New Roman"/>
+          <w:color w:val="CCCCCC"/>
+          <w:kern w:val="0"/>
+          <w:sz w:val="27"/>
+          <w:szCs w:val="27"/>
+          <w:lang w:eastAsia="en-IN"/>
+          <w14:ligatures w14:val="none"/>
+        </w:rPr>
+        <w:t xml:space="preserve"> </w:t>
+      </w:r>
+      <w:r>
+        <w:rPr>
+          <w:rFonts w:ascii="Consolas" w:eastAsia="Times New Roman" w:hAnsi="Consolas" w:cs="Times New Roman"/>
+          <w:color w:val="9CDCFE"/>
+          <w:kern w:val="0"/>
+          <w:sz w:val="27"/>
+          <w:szCs w:val="27"/>
+          <w:lang w:eastAsia="en-IN"/>
+          <w14:ligatures w14:val="none"/>
+        </w:rPr>
+        <w:t>a</w:t>
+      </w:r>
+      <w:r>
+        <w:rPr>
+          <w:rFonts w:ascii="Consolas" w:eastAsia="Times New Roman" w:hAnsi="Consolas" w:cs="Times New Roman"/>
+          <w:color w:val="CCCCCC"/>
+          <w:kern w:val="0"/>
+          <w:sz w:val="27"/>
+          <w:szCs w:val="27"/>
+          <w:lang w:eastAsia="en-IN"/>
+          <w14:ligatures w14:val="none"/>
+        </w:rPr>
+        <w:t xml:space="preserve">, </w:t>
+      </w:r>
+      <w:r>
+        <w:rPr>
+          <w:rFonts w:ascii="Consolas" w:eastAsia="Times New Roman" w:hAnsi="Consolas" w:cs="Times New Roman"/>
+          <w:color w:val="569CD6"/>
+          <w:kern w:val="0"/>
+          <w:sz w:val="27"/>
+          <w:szCs w:val="27"/>
+          <w:lang w:eastAsia="en-IN"/>
+          <w14:ligatures w14:val="none"/>
+        </w:rPr>
+        <w:t>int</w:t>
+      </w:r>
+      <w:r>
+        <w:rPr>
+          <w:rFonts w:ascii="Consolas" w:eastAsia="Times New Roman" w:hAnsi="Consolas" w:cs="Times New Roman"/>
+          <w:color w:val="CCCCCC"/>
+          <w:kern w:val="0"/>
+          <w:sz w:val="27"/>
+          <w:szCs w:val="27"/>
+          <w:lang w:eastAsia="en-IN"/>
+          <w14:ligatures w14:val="none"/>
+        </w:rPr>
+        <w:t xml:space="preserve"> </w:t>
+      </w:r>
+      <w:r>
+        <w:rPr>
+          <w:rFonts w:ascii="Consolas" w:eastAsia="Times New Roman" w:hAnsi="Consolas" w:cs="Times New Roman"/>
+          <w:color w:val="9CDCFE"/>
+          <w:kern w:val="0"/>
+          <w:sz w:val="27"/>
+          <w:szCs w:val="27"/>
+          <w:lang w:eastAsia="en-IN"/>
+          <w14:ligatures w14:val="none"/>
+        </w:rPr>
+        <w:t>b</w:t>
+      </w:r>
+      <w:r>
+        <w:rPr>
+          <w:rFonts w:ascii="Consolas" w:eastAsia="Times New Roman" w:hAnsi="Consolas" w:cs="Times New Roman"/>
+          <w:color w:val="CCCCCC"/>
+          <w:kern w:val="0"/>
+          <w:sz w:val="27"/>
+          <w:szCs w:val="27"/>
+          <w:lang w:eastAsia="en-IN"/>
+          <w14:ligatures w14:val="none"/>
+        </w:rPr>
+        <w:t>) {</w:t>
+      </w:r>
+    </w:p>
+    <w:p>
+      <w:pPr>
+        <w:shd w:val="clear" w:color="auto" w:fill="1F1F1F"/>
+        <w:spacing w:after="0" w:line="360" w:lineRule="atLeast"/>
+        <w:rPr>
+          <w:rFonts w:ascii="Consolas" w:eastAsia="Times New Roman" w:hAnsi="Consolas" w:cs="Times New Roman"/>
+          <w:color w:val="CCCCCC"/>
+          <w:kern w:val="0"/>
+          <w:sz w:val="27"/>
+          <w:szCs w:val="27"/>
+          <w:lang w:eastAsia="en-IN"/>
+          <w14:ligatures w14:val="none"/>
+        </w:rPr>
+      </w:pPr>
+      <w:r>
+        <w:rPr>
+          <w:rFonts w:ascii="Consolas" w:eastAsia="Times New Roman" w:hAnsi="Consolas" w:cs="Times New Roman"/>
+          <w:color w:val="CCCCCC"/>
+          <w:kern w:val="0"/>
+          <w:sz w:val="27"/>
+          <w:szCs w:val="27"/>
+          <w:lang w:eastAsia="en-IN"/>
+          <w14:ligatures w14:val="none"/>
+        </w:rPr>
+        <w:t xml:space="preserve">    </w:t>
+      </w:r>
+      <w:r>
+        <w:rPr>
+          <w:rFonts w:ascii="Consolas" w:eastAsia="Times New Roman" w:hAnsi="Consolas" w:cs="Times New Roman"/>
+          <w:color w:val="569CD6"/>
+          <w:kern w:val="0"/>
+          <w:sz w:val="27"/>
+          <w:szCs w:val="27"/>
+          <w:lang w:eastAsia="en-IN"/>
+          <w14:ligatures w14:val="none"/>
+        </w:rPr>
+        <w:t>int</w:t>
+      </w:r>
+      <w:r>
+        <w:rPr>
+          <w:rFonts w:ascii="Consolas" w:eastAsia="Times New Roman" w:hAnsi="Consolas" w:cs="Times New Roman"/>
+          <w:color w:val="CCCCCC"/>
+          <w:kern w:val="0"/>
+          <w:sz w:val="27"/>
+          <w:szCs w:val="27"/>
+          <w:lang w:eastAsia="en-IN"/>
+          <w14:ligatures w14:val="none"/>
+        </w:rPr>
+        <w:t xml:space="preserve"> </w:t>
+      </w:r>
+      <w:r>
+        <w:rPr>
+          <w:rFonts w:ascii="Consolas" w:eastAsia="Times New Roman" w:hAnsi="Consolas" w:cs="Times New Roman"/>
+          <w:color w:val="9CDCFE"/>
+          <w:kern w:val="0"/>
+          <w:sz w:val="27"/>
+          <w:szCs w:val="27"/>
+          <w:lang w:eastAsia="en-IN"/>
+          <w14:ligatures w14:val="none"/>
+        </w:rPr>
+        <w:t>temporary</w:t>
+      </w:r>
+      <w:r>
+        <w:rPr>
+          <w:rFonts w:ascii="Consolas" w:eastAsia="Times New Roman" w:hAnsi="Consolas" w:cs="Times New Roman"/>
+          <w:color w:val="CCCCCC"/>
+          <w:kern w:val="0"/>
+          <w:sz w:val="27"/>
+          <w:szCs w:val="27"/>
+          <w:lang w:eastAsia="en-IN"/>
+          <w14:ligatures w14:val="none"/>
+        </w:rPr>
+        <w:t xml:space="preserve"> </w:t>
+      </w:r>
+      <w:r>
+        <w:rPr>
+          <w:rFonts w:ascii="Consolas" w:eastAsia="Times New Roman" w:hAnsi="Consolas" w:cs="Times New Roman"/>
+          <w:color w:val="D4D4D4"/>
+          <w:kern w:val="0"/>
+          <w:sz w:val="27"/>
+          <w:szCs w:val="27"/>
+          <w:lang w:eastAsia="en-IN"/>
+          <w14:ligatures w14:val="none"/>
+        </w:rPr>
+        <w:t>=</w:t>
+      </w:r>
+      <w:r>
+        <w:rPr>
+          <w:rFonts w:ascii="Consolas" w:eastAsia="Times New Roman" w:hAnsi="Consolas" w:cs="Times New Roman"/>
+          <w:color w:val="CCCCCC"/>
+          <w:kern w:val="0"/>
+          <w:sz w:val="27"/>
+          <w:szCs w:val="27"/>
+          <w:lang w:eastAsia="en-IN"/>
+          <w14:ligatures w14:val="none"/>
+        </w:rPr>
+        <w:t xml:space="preserve"> </w:t>
+      </w:r>
+      <w:r>
+        <w:rPr>
+          <w:rFonts w:ascii="Consolas" w:eastAsia="Times New Roman" w:hAnsi="Consolas" w:cs="Times New Roman"/>
+          <w:color w:val="9CDCFE"/>
+          <w:kern w:val="0"/>
+          <w:sz w:val="27"/>
+          <w:szCs w:val="27"/>
+          <w:lang w:eastAsia="en-IN"/>
+          <w14:ligatures w14:val="none"/>
+        </w:rPr>
+        <w:t>a</w:t>
+      </w:r>
+      <w:r>
+        <w:rPr>
+          <w:rFonts w:ascii="Consolas" w:eastAsia="Times New Roman" w:hAnsi="Consolas" w:cs="Times New Roman"/>
+          <w:color w:val="CCCCCC"/>
+          <w:kern w:val="0"/>
+          <w:sz w:val="27"/>
+          <w:szCs w:val="27"/>
+          <w:lang w:eastAsia="en-IN"/>
+          <w14:ligatures w14:val="none"/>
+        </w:rPr>
+        <w:t>;</w:t>
+      </w:r>
+    </w:p>
+    <w:p>
+      <w:pPr>
+        <w:shd w:val="clear" w:color="auto" w:fill="1F1F1F"/>
+        <w:spacing w:after="0" w:line="360" w:lineRule="atLeast"/>
+        <w:rPr>
+          <w:rFonts w:ascii="Consolas" w:eastAsia="Times New Roman" w:hAnsi="Consolas" w:cs="Times New Roman"/>
+          <w:color w:val="CCCCCC"/>
+          <w:kern w:val="0"/>
+          <w:sz w:val="27"/>
+          <w:szCs w:val="27"/>
+          <w:lang w:eastAsia="en-IN"/>
+          <w14:ligatures w14:val="none"/>
+        </w:rPr>
+      </w:pPr>
+      <w:r>
+        <w:rPr>
+          <w:rFonts w:ascii="Consolas" w:eastAsia="Times New Roman" w:hAnsi="Consolas" w:cs="Times New Roman"/>
+          <w:color w:val="CCCCCC"/>
+          <w:kern w:val="0"/>
+          <w:sz w:val="27"/>
+          <w:szCs w:val="27"/>
+          <w:lang w:eastAsia="en-IN"/>
+          <w14:ligatures w14:val="none"/>
+        </w:rPr>
+        <w:t xml:space="preserve">    </w:t>
+      </w:r>
+      <w:r>
+        <w:rPr>
+          <w:rFonts w:ascii="Consolas" w:eastAsia="Times New Roman" w:hAnsi="Consolas" w:cs="Times New Roman"/>
+          <w:color w:val="9CDCFE"/>
+          <w:kern w:val="0"/>
+          <w:sz w:val="27"/>
+          <w:szCs w:val="27"/>
+          <w:lang w:eastAsia="en-IN"/>
+          <w14:ligatures w14:val="none"/>
+        </w:rPr>
+        <w:t>a</w:t>
+      </w:r>
+      <w:r>
+        <w:rPr>
+          <w:rFonts w:ascii="Consolas" w:eastAsia="Times New Roman" w:hAnsi="Consolas" w:cs="Times New Roman"/>
+          <w:color w:val="CCCCCC"/>
+          <w:kern w:val="0"/>
+          <w:sz w:val="27"/>
+          <w:szCs w:val="27"/>
+          <w:lang w:eastAsia="en-IN"/>
+          <w14:ligatures w14:val="none"/>
+        </w:rPr>
+        <w:t xml:space="preserve"> </w:t>
+      </w:r>
+      <w:r>
+        <w:rPr>
+          <w:rFonts w:ascii="Consolas" w:eastAsia="Times New Roman" w:hAnsi="Consolas" w:cs="Times New Roman"/>
+          <w:color w:val="D4D4D4"/>
+          <w:kern w:val="0"/>
+          <w:sz w:val="27"/>
+          <w:szCs w:val="27"/>
+          <w:lang w:eastAsia="en-IN"/>
+          <w14:ligatures w14:val="none"/>
+        </w:rPr>
+        <w:t>=</w:t>
+      </w:r>
+      <w:r>
+        <w:rPr>
+          <w:rFonts w:ascii="Consolas" w:eastAsia="Times New Roman" w:hAnsi="Consolas" w:cs="Times New Roman"/>
+          <w:color w:val="CCCCCC"/>
+          <w:kern w:val="0"/>
+          <w:sz w:val="27"/>
+          <w:szCs w:val="27"/>
+          <w:lang w:eastAsia="en-IN"/>
+          <w14:ligatures w14:val="none"/>
+        </w:rPr>
+        <w:t xml:space="preserve"> </w:t>
+      </w:r>
+      <w:r>
+        <w:rPr>
+          <w:rFonts w:ascii="Consolas" w:eastAsia="Times New Roman" w:hAnsi="Consolas" w:cs="Times New Roman"/>
+          <w:color w:val="9CDCFE"/>
+          <w:kern w:val="0"/>
+          <w:sz w:val="27"/>
+          <w:szCs w:val="27"/>
+          <w:lang w:eastAsia="en-IN"/>
+          <w14:ligatures w14:val="none"/>
+        </w:rPr>
+        <w:t>b</w:t>
+      </w:r>
+      <w:r>
+        <w:rPr>
+          <w:rFonts w:ascii="Consolas" w:eastAsia="Times New Roman" w:hAnsi="Consolas" w:cs="Times New Roman"/>
+          <w:color w:val="CCCCCC"/>
+          <w:kern w:val="0"/>
+          <w:sz w:val="27"/>
+          <w:szCs w:val="27"/>
+          <w:lang w:eastAsia="en-IN"/>
+          <w14:ligatures w14:val="none"/>
+        </w:rPr>
+        <w:t>;</w:t>
+      </w:r>
+    </w:p>
+    <w:p>
+      <w:pPr>
+        <w:shd w:val="clear" w:color="auto" w:fill="1F1F1F"/>
+        <w:spacing w:after="0" w:line="360" w:lineRule="atLeast"/>
+        <w:rPr>
+          <w:rFonts w:ascii="Consolas" w:eastAsia="Times New Roman" w:hAnsi="Consolas" w:cs="Times New Roman"/>
+          <w:color w:val="CCCCCC"/>
+          <w:kern w:val="0"/>
+          <w:sz w:val="27"/>
+          <w:szCs w:val="27"/>
+          <w:lang w:eastAsia="en-IN"/>
+          <w14:ligatures w14:val="none"/>
+        </w:rPr>
+      </w:pPr>
+      <w:r>
+        <w:rPr>
+          <w:rFonts w:ascii="Consolas" w:eastAsia="Times New Roman" w:hAnsi="Consolas" w:cs="Times New Roman"/>
+          <w:color w:val="CCCCCC"/>
+          <w:kern w:val="0"/>
+          <w:sz w:val="27"/>
+          <w:szCs w:val="27"/>
+          <w:lang w:eastAsia="en-IN"/>
+          <w14:ligatures w14:val="none"/>
+        </w:rPr>
+        <w:t xml:space="preserve">    </w:t>
+      </w:r>
+      <w:r>
+        <w:rPr>
+          <w:rFonts w:ascii="Consolas" w:eastAsia="Times New Roman" w:hAnsi="Consolas" w:cs="Times New Roman"/>
+          <w:color w:val="9CDCFE"/>
+          <w:kern w:val="0"/>
+          <w:sz w:val="27"/>
+          <w:szCs w:val="27"/>
+          <w:lang w:eastAsia="en-IN"/>
+          <w14:ligatures w14:val="none"/>
+        </w:rPr>
+        <w:t>b</w:t>
+      </w:r>
+      <w:r>
+        <w:rPr>
+          <w:rFonts w:ascii="Consolas" w:eastAsia="Times New Roman" w:hAnsi="Consolas" w:cs="Times New Roman"/>
+          <w:color w:val="CCCCCC"/>
+          <w:kern w:val="0"/>
+          <w:sz w:val="27"/>
+          <w:szCs w:val="27"/>
+          <w:lang w:eastAsia="en-IN"/>
+          <w14:ligatures w14:val="none"/>
+        </w:rPr>
+        <w:t xml:space="preserve"> </w:t>
+      </w:r>
+      <w:r>
+        <w:rPr>
+          <w:rFonts w:ascii="Consolas" w:eastAsia="Times New Roman" w:hAnsi="Consolas" w:cs="Times New Roman"/>
+          <w:color w:val="D4D4D4"/>
+          <w:kern w:val="0"/>
+          <w:sz w:val="27"/>
+          <w:szCs w:val="27"/>
+          <w:lang w:eastAsia="en-IN"/>
+          <w14:ligatures w14:val="none"/>
+        </w:rPr>
+        <w:t>=</w:t>
+      </w:r>
+      <w:r>
+        <w:rPr>
+          <w:rFonts w:ascii="Consolas" w:eastAsia="Times New Roman" w:hAnsi="Consolas" w:cs="Times New Roman"/>
+          <w:color w:val="CCCCCC"/>
+          <w:kern w:val="0"/>
+          <w:sz w:val="27"/>
+          <w:szCs w:val="27"/>
+          <w:lang w:eastAsia="en-IN"/>
+          <w14:ligatures w14:val="none"/>
+        </w:rPr>
+        <w:t xml:space="preserve"> </w:t>
+      </w:r>
+      <w:r>
+        <w:rPr>
+          <w:rFonts w:ascii="Consolas" w:eastAsia="Times New Roman" w:hAnsi="Consolas" w:cs="Times New Roman"/>
+          <w:color w:val="9CDCFE"/>
+          <w:kern w:val="0"/>
+          <w:sz w:val="27"/>
+          <w:szCs w:val="27"/>
+          <w:lang w:eastAsia="en-IN"/>
+          <w14:ligatures w14:val="none"/>
+        </w:rPr>
+        <w:t>temporary</w:t>
+      </w:r>
+      <w:r>
+        <w:rPr>
+          <w:rFonts w:ascii="Consolas" w:eastAsia="Times New Roman" w:hAnsi="Consolas" w:cs="Times New Roman"/>
+          <w:color w:val="CCCCCC"/>
+          <w:kern w:val="0"/>
+          <w:sz w:val="27"/>
+          <w:szCs w:val="27"/>
+          <w:lang w:eastAsia="en-IN"/>
+          <w14:ligatures w14:val="none"/>
+        </w:rPr>
+        <w:t xml:space="preserve">; </w:t>
+      </w:r>
+    </w:p>
+    <w:p>
+      <w:pPr>
+        <w:shd w:val="clear" w:color="auto" w:fill="1F1F1F"/>
+        <w:spacing w:after="0" w:line="360" w:lineRule="atLeast"/>
+        <w:rPr>
+          <w:rFonts w:ascii="Consolas" w:eastAsia="Times New Roman" w:hAnsi="Consolas" w:cs="Times New Roman"/>
+          <w:color w:val="CCCCCC"/>
+          <w:kern w:val="0"/>
+          <w:sz w:val="27"/>
+          <w:szCs w:val="27"/>
+          <w:lang w:eastAsia="en-IN"/>
+          <w14:ligatures w14:val="none"/>
+        </w:rPr>
+      </w:pPr>
+      <w:r>
+        <w:rPr>
+          <w:rFonts w:ascii="Consolas" w:eastAsia="Times New Roman" w:hAnsi="Consolas" w:cs="Times New Roman"/>
+          <w:color w:val="CCCCCC"/>
+          <w:kern w:val="0"/>
+          <w:sz w:val="27"/>
+          <w:szCs w:val="27"/>
+          <w:lang w:eastAsia="en-IN"/>
+          <w14:ligatures w14:val="none"/>
+        </w:rPr>
+        <w:t>}</w:t>
+      </w:r>
+    </w:p>
+    <w:p>
+      <w:pPr>
+        <w:shd w:val="clear" w:color="auto" w:fill="1F1F1F"/>
+        <w:spacing w:after="0" w:line="360" w:lineRule="atLeast"/>
+        <w:rPr>
+          <w:rFonts w:ascii="Consolas" w:eastAsia="Times New Roman" w:hAnsi="Consolas" w:cs="Times New Roman"/>
+          <w:color w:val="CCCCCC"/>
+          <w:kern w:val="0"/>
+          <w:sz w:val="27"/>
+          <w:szCs w:val="27"/>
+          <w:lang w:eastAsia="en-IN"/>
+          <w14:ligatures w14:val="none"/>
+        </w:rPr>
+      </w:pPr>
+      <w:r>
+        <w:rPr>
+          <w:rFonts w:ascii="Consolas" w:eastAsia="Times New Roman" w:hAnsi="Consolas" w:cs="Times New Roman"/>
+          <w:color w:val="569CD6"/>
+          <w:kern w:val="0"/>
+          <w:sz w:val="27"/>
+          <w:szCs w:val="27"/>
+          <w:lang w:eastAsia="en-IN"/>
+          <w14:ligatures w14:val="none"/>
+        </w:rPr>
+        <w:t>void</w:t>
+      </w:r>
+      <w:r>
+        <w:rPr>
+          <w:rFonts w:ascii="Consolas" w:eastAsia="Times New Roman" w:hAnsi="Consolas" w:cs="Times New Roman"/>
+          <w:color w:val="CCCCCC"/>
+          <w:kern w:val="0"/>
+          <w:sz w:val="27"/>
+          <w:szCs w:val="27"/>
+          <w:lang w:eastAsia="en-IN"/>
+          <w14:ligatures w14:val="none"/>
+        </w:rPr>
+        <w:t xml:space="preserve"> </w:t>
+      </w:r>
+      <w:proofErr w:type="spellStart"/>
+      <w:r>
+        <w:rPr>
+          <w:rFonts w:ascii="Consolas" w:eastAsia="Times New Roman" w:hAnsi="Consolas" w:cs="Times New Roman"/>
+          <w:color w:val="DCDCAA"/>
+          <w:kern w:val="0"/>
+          <w:sz w:val="27"/>
+          <w:szCs w:val="27"/>
+          <w:lang w:eastAsia="en-IN"/>
+          <w14:ligatures w14:val="none"/>
+        </w:rPr>
+        <w:t>swap_byAddress</w:t>
+      </w:r>
+      <w:proofErr w:type="spellEnd"/>
+      <w:r>
+        <w:rPr>
+          <w:rFonts w:ascii="Consolas" w:eastAsia="Times New Roman" w:hAnsi="Consolas" w:cs="Times New Roman"/>
+          <w:color w:val="CCCCCC"/>
+          <w:kern w:val="0"/>
+          <w:sz w:val="27"/>
+          <w:szCs w:val="27"/>
+          <w:lang w:eastAsia="en-IN"/>
+          <w14:ligatures w14:val="none"/>
+        </w:rPr>
+        <w:t>(</w:t>
+      </w:r>
+      <w:r>
+        <w:rPr>
+          <w:rFonts w:ascii="Consolas" w:eastAsia="Times New Roman" w:hAnsi="Consolas" w:cs="Times New Roman"/>
+          <w:color w:val="569CD6"/>
+          <w:kern w:val="0"/>
+          <w:sz w:val="27"/>
+          <w:szCs w:val="27"/>
+          <w:lang w:eastAsia="en-IN"/>
+          <w14:ligatures w14:val="none"/>
+        </w:rPr>
+        <w:t>int*</w:t>
+      </w:r>
+      <w:r>
+        <w:rPr>
+          <w:rFonts w:ascii="Consolas" w:eastAsia="Times New Roman" w:hAnsi="Consolas" w:cs="Times New Roman"/>
+          <w:color w:val="CCCCCC"/>
+          <w:kern w:val="0"/>
+          <w:sz w:val="27"/>
+          <w:szCs w:val="27"/>
+          <w:lang w:eastAsia="en-IN"/>
+          <w14:ligatures w14:val="none"/>
+        </w:rPr>
+        <w:t xml:space="preserve"> </w:t>
+      </w:r>
+      <w:r>
+        <w:rPr>
+          <w:rFonts w:ascii="Consolas" w:eastAsia="Times New Roman" w:hAnsi="Consolas" w:cs="Times New Roman"/>
+          <w:color w:val="9CDCFE"/>
+          <w:kern w:val="0"/>
+          <w:sz w:val="27"/>
+          <w:szCs w:val="27"/>
+          <w:lang w:eastAsia="en-IN"/>
+          <w14:ligatures w14:val="none"/>
+        </w:rPr>
+        <w:t>a</w:t>
+      </w:r>
+      <w:r>
+        <w:rPr>
+          <w:rFonts w:ascii="Consolas" w:eastAsia="Times New Roman" w:hAnsi="Consolas" w:cs="Times New Roman"/>
+          <w:color w:val="CCCCCC"/>
+          <w:kern w:val="0"/>
+          <w:sz w:val="27"/>
+          <w:szCs w:val="27"/>
+          <w:lang w:eastAsia="en-IN"/>
+          <w14:ligatures w14:val="none"/>
+        </w:rPr>
+        <w:t xml:space="preserve">, </w:t>
+      </w:r>
+      <w:r>
+        <w:rPr>
+          <w:rFonts w:ascii="Consolas" w:eastAsia="Times New Roman" w:hAnsi="Consolas" w:cs="Times New Roman"/>
+          <w:color w:val="569CD6"/>
+          <w:kern w:val="0"/>
+          <w:sz w:val="27"/>
+          <w:szCs w:val="27"/>
+          <w:lang w:eastAsia="en-IN"/>
+          <w14:ligatures w14:val="none"/>
+        </w:rPr>
+        <w:t>int</w:t>
+      </w:r>
+      <w:r>
+        <w:rPr>
+          <w:rFonts w:ascii="Consolas" w:eastAsia="Times New Roman" w:hAnsi="Consolas" w:cs="Times New Roman"/>
+          <w:color w:val="CCCCCC"/>
+          <w:kern w:val="0"/>
+          <w:sz w:val="27"/>
+          <w:szCs w:val="27"/>
+          <w:lang w:eastAsia="en-IN"/>
+          <w14:ligatures w14:val="none"/>
+        </w:rPr>
+        <w:t xml:space="preserve"> </w:t>
+      </w:r>
+      <w:r>
+        <w:rPr>
+          <w:rFonts w:ascii="Consolas" w:eastAsia="Times New Roman" w:hAnsi="Consolas" w:cs="Times New Roman"/>
+          <w:color w:val="569CD6"/>
+          <w:kern w:val="0"/>
+          <w:sz w:val="27"/>
+          <w:szCs w:val="27"/>
+          <w:lang w:eastAsia="en-IN"/>
+          <w14:ligatures w14:val="none"/>
+        </w:rPr>
+        <w:t>*</w:t>
+      </w:r>
+      <w:r>
+        <w:rPr>
+          <w:rFonts w:ascii="Consolas" w:eastAsia="Times New Roman" w:hAnsi="Consolas" w:cs="Times New Roman"/>
+          <w:color w:val="9CDCFE"/>
+          <w:kern w:val="0"/>
+          <w:sz w:val="27"/>
+          <w:szCs w:val="27"/>
+          <w:lang w:eastAsia="en-IN"/>
+          <w14:ligatures w14:val="none"/>
+        </w:rPr>
+        <w:t>b</w:t>
+      </w:r>
+      <w:r>
+        <w:rPr>
+          <w:rFonts w:ascii="Consolas" w:eastAsia="Times New Roman" w:hAnsi="Consolas" w:cs="Times New Roman"/>
+          <w:color w:val="CCCCCC"/>
+          <w:kern w:val="0"/>
+          <w:sz w:val="27"/>
+          <w:szCs w:val="27"/>
+          <w:lang w:eastAsia="en-IN"/>
+          <w14:ligatures w14:val="none"/>
+        </w:rPr>
+        <w:t>) {</w:t>
+      </w:r>
+    </w:p>
+    <w:p>
+      <w:pPr>
+        <w:shd w:val="clear" w:color="auto" w:fill="1F1F1F"/>
+        <w:spacing w:after="0" w:line="360" w:lineRule="atLeast"/>
+        <w:rPr>
+          <w:rFonts w:ascii="Consolas" w:eastAsia="Times New Roman" w:hAnsi="Consolas" w:cs="Times New Roman"/>
+          <w:color w:val="CCCCCC"/>
+          <w:kern w:val="0"/>
+          <w:sz w:val="27"/>
+          <w:szCs w:val="27"/>
+          <w:lang w:eastAsia="en-IN"/>
+          <w14:ligatures w14:val="none"/>
+        </w:rPr>
+      </w:pPr>
+      <w:r>
+        <w:rPr>
+          <w:rFonts w:ascii="Consolas" w:eastAsia="Times New Roman" w:hAnsi="Consolas" w:cs="Times New Roman"/>
+          <w:color w:val="CCCCCC"/>
+          <w:kern w:val="0"/>
+          <w:sz w:val="27"/>
+          <w:szCs w:val="27"/>
+          <w:lang w:eastAsia="en-IN"/>
+          <w14:ligatures w14:val="none"/>
+        </w:rPr>
+        <w:t xml:space="preserve">    </w:t>
+      </w:r>
+      <w:r>
+        <w:rPr>
+          <w:rFonts w:ascii="Consolas" w:eastAsia="Times New Roman" w:hAnsi="Consolas" w:cs="Times New Roman"/>
+          <w:color w:val="569CD6"/>
+          <w:kern w:val="0"/>
+          <w:sz w:val="27"/>
+          <w:szCs w:val="27"/>
+          <w:lang w:eastAsia="en-IN"/>
+          <w14:ligatures w14:val="none"/>
+        </w:rPr>
+        <w:t>int</w:t>
+      </w:r>
+      <w:r>
+        <w:rPr>
+          <w:rFonts w:ascii="Consolas" w:eastAsia="Times New Roman" w:hAnsi="Consolas" w:cs="Times New Roman"/>
+          <w:color w:val="CCCCCC"/>
+          <w:kern w:val="0"/>
+          <w:sz w:val="27"/>
+          <w:szCs w:val="27"/>
+          <w:lang w:eastAsia="en-IN"/>
+          <w14:ligatures w14:val="none"/>
+        </w:rPr>
+        <w:t xml:space="preserve"> </w:t>
+      </w:r>
+      <w:r>
+        <w:rPr>
+          <w:rFonts w:ascii="Consolas" w:eastAsia="Times New Roman" w:hAnsi="Consolas" w:cs="Times New Roman"/>
+          <w:color w:val="9CDCFE"/>
+          <w:kern w:val="0"/>
+          <w:sz w:val="27"/>
+          <w:szCs w:val="27"/>
+          <w:lang w:eastAsia="en-IN"/>
+          <w14:ligatures w14:val="none"/>
+        </w:rPr>
+        <w:t>temporary</w:t>
+      </w:r>
+      <w:r>
+        <w:rPr>
+          <w:rFonts w:ascii="Consolas" w:eastAsia="Times New Roman" w:hAnsi="Consolas" w:cs="Times New Roman"/>
+          <w:color w:val="CCCCCC"/>
+          <w:kern w:val="0"/>
+          <w:sz w:val="27"/>
+          <w:szCs w:val="27"/>
+          <w:lang w:eastAsia="en-IN"/>
+          <w14:ligatures w14:val="none"/>
+        </w:rPr>
+        <w:t xml:space="preserve"> </w:t>
+      </w:r>
+      <w:r>
+        <w:rPr>
+          <w:rFonts w:ascii="Consolas" w:eastAsia="Times New Roman" w:hAnsi="Consolas" w:cs="Times New Roman"/>
+          <w:color w:val="D4D4D4"/>
+          <w:kern w:val="0"/>
+          <w:sz w:val="27"/>
+          <w:szCs w:val="27"/>
+          <w:lang w:eastAsia="en-IN"/>
+          <w14:ligatures w14:val="none"/>
+        </w:rPr>
+        <w:t>=</w:t>
+      </w:r>
+      <w:r>
+        <w:rPr>
+          <w:rFonts w:ascii="Consolas" w:eastAsia="Times New Roman" w:hAnsi="Consolas" w:cs="Times New Roman"/>
+          <w:color w:val="CCCCCC"/>
+          <w:kern w:val="0"/>
+          <w:sz w:val="27"/>
+          <w:szCs w:val="27"/>
+          <w:lang w:eastAsia="en-IN"/>
+          <w14:ligatures w14:val="none"/>
+        </w:rPr>
+        <w:t xml:space="preserve"> </w:t>
+      </w:r>
+      <w:r>
+        <w:rPr>
+          <w:rFonts w:ascii="Consolas" w:eastAsia="Times New Roman" w:hAnsi="Consolas" w:cs="Times New Roman"/>
+          <w:color w:val="D4D4D4"/>
+          <w:kern w:val="0"/>
+          <w:sz w:val="27"/>
+          <w:szCs w:val="27"/>
+          <w:lang w:eastAsia="en-IN"/>
+          <w14:ligatures w14:val="none"/>
+        </w:rPr>
+        <w:t>*</w:t>
+      </w:r>
+      <w:r>
+        <w:rPr>
+          <w:rFonts w:ascii="Consolas" w:eastAsia="Times New Roman" w:hAnsi="Consolas" w:cs="Times New Roman"/>
+          <w:color w:val="9CDCFE"/>
+          <w:kern w:val="0"/>
+          <w:sz w:val="27"/>
+          <w:szCs w:val="27"/>
+          <w:lang w:eastAsia="en-IN"/>
+          <w14:ligatures w14:val="none"/>
+        </w:rPr>
+        <w:t>a</w:t>
+      </w:r>
+      <w:r>
+        <w:rPr>
+          <w:rFonts w:ascii="Consolas" w:eastAsia="Times New Roman" w:hAnsi="Consolas" w:cs="Times New Roman"/>
+          <w:color w:val="CCCCCC"/>
+          <w:kern w:val="0"/>
+          <w:sz w:val="27"/>
+          <w:szCs w:val="27"/>
+          <w:lang w:eastAsia="en-IN"/>
+          <w14:ligatures w14:val="none"/>
+        </w:rPr>
+        <w:t>;</w:t>
+      </w:r>
+    </w:p>
+    <w:p>
+      <w:pPr>
+        <w:shd w:val="clear" w:color="auto" w:fill="1F1F1F"/>
+        <w:spacing w:after="0" w:line="360" w:lineRule="atLeast"/>
+        <w:rPr>
+          <w:rFonts w:ascii="Consolas" w:eastAsia="Times New Roman" w:hAnsi="Consolas" w:cs="Times New Roman"/>
+          <w:color w:val="CCCCCC"/>
+          <w:kern w:val="0"/>
+          <w:sz w:val="27"/>
+          <w:szCs w:val="27"/>
+          <w:lang w:eastAsia="en-IN"/>
+          <w14:ligatures w14:val="none"/>
+        </w:rPr>
+      </w:pPr>
+      <w:r>
+        <w:rPr>
+          <w:rFonts w:ascii="Consolas" w:eastAsia="Times New Roman" w:hAnsi="Consolas" w:cs="Times New Roman"/>
+          <w:color w:val="CCCCCC"/>
+          <w:kern w:val="0"/>
+          <w:sz w:val="27"/>
+          <w:szCs w:val="27"/>
+          <w:lang w:eastAsia="en-IN"/>
+          <w14:ligatures w14:val="none"/>
+        </w:rPr>
+        <w:t xml:space="preserve">    </w:t>
+      </w:r>
+      <w:r>
+        <w:rPr>
+          <w:rFonts w:ascii="Consolas" w:eastAsia="Times New Roman" w:hAnsi="Consolas" w:cs="Times New Roman"/>
+          <w:color w:val="D4D4D4"/>
+          <w:kern w:val="0"/>
+          <w:sz w:val="27"/>
+          <w:szCs w:val="27"/>
+          <w:lang w:eastAsia="en-IN"/>
+          <w14:ligatures w14:val="none"/>
+        </w:rPr>
+        <w:t>*</w:t>
+      </w:r>
+      <w:r>
+        <w:rPr>
+          <w:rFonts w:ascii="Consolas" w:eastAsia="Times New Roman" w:hAnsi="Consolas" w:cs="Times New Roman"/>
+          <w:color w:val="9CDCFE"/>
+          <w:kern w:val="0"/>
+          <w:sz w:val="27"/>
+          <w:szCs w:val="27"/>
+          <w:lang w:eastAsia="en-IN"/>
+          <w14:ligatures w14:val="none"/>
+        </w:rPr>
+        <w:t>a</w:t>
+      </w:r>
+      <w:r>
+        <w:rPr>
+          <w:rFonts w:ascii="Consolas" w:eastAsia="Times New Roman" w:hAnsi="Consolas" w:cs="Times New Roman"/>
+          <w:color w:val="CCCCCC"/>
+          <w:kern w:val="0"/>
+          <w:sz w:val="27"/>
+          <w:szCs w:val="27"/>
+          <w:lang w:eastAsia="en-IN"/>
+          <w14:ligatures w14:val="none"/>
+        </w:rPr>
+        <w:t xml:space="preserve"> </w:t>
+      </w:r>
+      <w:r>
+        <w:rPr>
+          <w:rFonts w:ascii="Consolas" w:eastAsia="Times New Roman" w:hAnsi="Consolas" w:cs="Times New Roman"/>
+          <w:color w:val="D4D4D4"/>
+          <w:kern w:val="0"/>
+          <w:sz w:val="27"/>
+          <w:szCs w:val="27"/>
+          <w:lang w:eastAsia="en-IN"/>
+          <w14:ligatures w14:val="none"/>
+        </w:rPr>
+        <w:t>=</w:t>
+      </w:r>
+      <w:r>
+        <w:rPr>
+          <w:rFonts w:ascii="Consolas" w:eastAsia="Times New Roman" w:hAnsi="Consolas" w:cs="Times New Roman"/>
+          <w:color w:val="CCCCCC"/>
+          <w:kern w:val="0"/>
+          <w:sz w:val="27"/>
+          <w:szCs w:val="27"/>
+          <w:lang w:eastAsia="en-IN"/>
+          <w14:ligatures w14:val="none"/>
+        </w:rPr>
+        <w:t xml:space="preserve"> </w:t>
+      </w:r>
+      <w:r>
+        <w:rPr>
+          <w:rFonts w:ascii="Consolas" w:eastAsia="Times New Roman" w:hAnsi="Consolas" w:cs="Times New Roman"/>
+          <w:color w:val="D4D4D4"/>
+          <w:kern w:val="0"/>
+          <w:sz w:val="27"/>
+          <w:szCs w:val="27"/>
+          <w:lang w:eastAsia="en-IN"/>
+          <w14:ligatures w14:val="none"/>
+        </w:rPr>
+        <w:t>*</w:t>
+      </w:r>
+      <w:r>
+        <w:rPr>
+          <w:rFonts w:ascii="Consolas" w:eastAsia="Times New Roman" w:hAnsi="Consolas" w:cs="Times New Roman"/>
+          <w:color w:val="9CDCFE"/>
+          <w:kern w:val="0"/>
+          <w:sz w:val="27"/>
+          <w:szCs w:val="27"/>
+          <w:lang w:eastAsia="en-IN"/>
+          <w14:ligatures w14:val="none"/>
+        </w:rPr>
+        <w:t>b</w:t>
+      </w:r>
+      <w:r>
+        <w:rPr>
+          <w:rFonts w:ascii="Consolas" w:eastAsia="Times New Roman" w:hAnsi="Consolas" w:cs="Times New Roman"/>
+          <w:color w:val="CCCCCC"/>
+          <w:kern w:val="0"/>
+          <w:sz w:val="27"/>
+          <w:szCs w:val="27"/>
+          <w:lang w:eastAsia="en-IN"/>
+          <w14:ligatures w14:val="none"/>
+        </w:rPr>
+        <w:t>;</w:t>
+      </w:r>
+    </w:p>
+    <w:p>
+      <w:pPr>
+        <w:shd w:val="clear" w:color="auto" w:fill="1F1F1F"/>
+        <w:spacing w:after="0" w:line="360" w:lineRule="atLeast"/>
+        <w:rPr>
+          <w:rFonts w:ascii="Consolas" w:eastAsia="Times New Roman" w:hAnsi="Consolas" w:cs="Times New Roman"/>
+          <w:color w:val="CCCCCC"/>
+          <w:kern w:val="0"/>
+          <w:sz w:val="27"/>
+          <w:szCs w:val="27"/>
+          <w:lang w:eastAsia="en-IN"/>
+          <w14:ligatures w14:val="none"/>
+        </w:rPr>
+      </w:pPr>
+      <w:r>
+        <w:rPr>
+          <w:rFonts w:ascii="Consolas" w:eastAsia="Times New Roman" w:hAnsi="Consolas" w:cs="Times New Roman"/>
+          <w:color w:val="CCCCCC"/>
+          <w:kern w:val="0"/>
+          <w:sz w:val="27"/>
+          <w:szCs w:val="27"/>
+          <w:lang w:eastAsia="en-IN"/>
+          <w14:ligatures w14:val="none"/>
+        </w:rPr>
+        <w:t xml:space="preserve">    </w:t>
+      </w:r>
+      <w:r>
+        <w:rPr>
+          <w:rFonts w:ascii="Consolas" w:eastAsia="Times New Roman" w:hAnsi="Consolas" w:cs="Times New Roman"/>
+          <w:color w:val="D4D4D4"/>
+          <w:kern w:val="0"/>
+          <w:sz w:val="27"/>
+          <w:szCs w:val="27"/>
+          <w:lang w:eastAsia="en-IN"/>
+          <w14:ligatures w14:val="none"/>
+        </w:rPr>
+        <w:t>*</w:t>
+      </w:r>
+      <w:r>
+        <w:rPr>
+          <w:rFonts w:ascii="Consolas" w:eastAsia="Times New Roman" w:hAnsi="Consolas" w:cs="Times New Roman"/>
+          <w:color w:val="9CDCFE"/>
+          <w:kern w:val="0"/>
+          <w:sz w:val="27"/>
+          <w:szCs w:val="27"/>
+          <w:lang w:eastAsia="en-IN"/>
+          <w14:ligatures w14:val="none"/>
+        </w:rPr>
+        <w:t>b</w:t>
+      </w:r>
+      <w:r>
+        <w:rPr>
+          <w:rFonts w:ascii="Consolas" w:eastAsia="Times New Roman" w:hAnsi="Consolas" w:cs="Times New Roman"/>
+          <w:color w:val="CCCCCC"/>
+          <w:kern w:val="0"/>
+          <w:sz w:val="27"/>
+          <w:szCs w:val="27"/>
+          <w:lang w:eastAsia="en-IN"/>
+          <w14:ligatures w14:val="none"/>
+        </w:rPr>
+        <w:t xml:space="preserve"> </w:t>
+      </w:r>
+      <w:r>
+        <w:rPr>
+          <w:rFonts w:ascii="Consolas" w:eastAsia="Times New Roman" w:hAnsi="Consolas" w:cs="Times New Roman"/>
+          <w:color w:val="D4D4D4"/>
+          <w:kern w:val="0"/>
+          <w:sz w:val="27"/>
+          <w:szCs w:val="27"/>
+          <w:lang w:eastAsia="en-IN"/>
+          <w14:ligatures w14:val="none"/>
+        </w:rPr>
+        <w:t>=</w:t>
+      </w:r>
+      <w:r>
+        <w:rPr>
+          <w:rFonts w:ascii="Consolas" w:eastAsia="Times New Roman" w:hAnsi="Consolas" w:cs="Times New Roman"/>
+          <w:color w:val="CCCCCC"/>
+          <w:kern w:val="0"/>
+          <w:sz w:val="27"/>
+          <w:szCs w:val="27"/>
+          <w:lang w:eastAsia="en-IN"/>
+          <w14:ligatures w14:val="none"/>
+        </w:rPr>
+        <w:t xml:space="preserve"> </w:t>
+      </w:r>
+      <w:r>
+        <w:rPr>
+          <w:rFonts w:ascii="Consolas" w:eastAsia="Times New Roman" w:hAnsi="Consolas" w:cs="Times New Roman"/>
+          <w:color w:val="9CDCFE"/>
+          <w:kern w:val="0"/>
+          <w:sz w:val="27"/>
+          <w:szCs w:val="27"/>
+          <w:lang w:eastAsia="en-IN"/>
+          <w14:ligatures w14:val="none"/>
+        </w:rPr>
+        <w:t>temporary</w:t>
+      </w:r>
+      <w:r>
+        <w:rPr>
+          <w:rFonts w:ascii="Consolas" w:eastAsia="Times New Roman" w:hAnsi="Consolas" w:cs="Times New Roman"/>
+          <w:color w:val="CCCCCC"/>
+          <w:kern w:val="0"/>
+          <w:sz w:val="27"/>
+          <w:szCs w:val="27"/>
+          <w:lang w:eastAsia="en-IN"/>
+          <w14:ligatures w14:val="none"/>
+        </w:rPr>
+        <w:t xml:space="preserve">; </w:t>
+      </w:r>
+    </w:p>
+    <w:p>
+      <w:pPr>
+        <w:shd w:val="clear" w:color="auto" w:fill="1F1F1F"/>
+        <w:spacing w:after="0" w:line="360" w:lineRule="atLeast"/>
+        <w:rPr>
+          <w:rFonts w:ascii="Consolas" w:eastAsia="Times New Roman" w:hAnsi="Consolas" w:cs="Times New Roman"/>
+          <w:color w:val="CCCCCC"/>
+          <w:kern w:val="0"/>
+          <w:sz w:val="27"/>
+          <w:szCs w:val="27"/>
+          <w:lang w:eastAsia="en-IN"/>
+          <w14:ligatures w14:val="none"/>
+        </w:rPr>
+      </w:pPr>
+      <w:r>
+        <w:rPr>
+          <w:rFonts w:ascii="Consolas" w:eastAsia="Times New Roman" w:hAnsi="Consolas" w:cs="Times New Roman"/>
+          <w:color w:val="CCCCCC"/>
+          <w:kern w:val="0"/>
+          <w:sz w:val="27"/>
+          <w:szCs w:val="27"/>
+          <w:lang w:eastAsia="en-IN"/>
+          <w14:ligatures w14:val="none"/>
+        </w:rPr>
+        <w:t>}</w:t>
+      </w:r>
+    </w:p>
+    <w:p>
+      <w:pPr>
+        <w:shd w:val="clear" w:color="auto" w:fill="1F1F1F"/>
+        <w:spacing w:after="0" w:line="360" w:lineRule="atLeast"/>
+        <w:rPr>
+          <w:rFonts w:ascii="Consolas" w:eastAsia="Times New Roman" w:hAnsi="Consolas" w:cs="Times New Roman"/>
+          <w:color w:val="CCCCCC"/>
+          <w:kern w:val="0"/>
+          <w:sz w:val="27"/>
+          <w:szCs w:val="27"/>
+          <w:lang w:eastAsia="en-IN"/>
+          <w14:ligatures w14:val="none"/>
+        </w:rPr>
+      </w:pPr>
+      <w:r>
+        <w:rPr>
+          <w:rFonts w:ascii="Consolas" w:eastAsia="Times New Roman" w:hAnsi="Consolas" w:cs="Times New Roman"/>
+          <w:color w:val="569CD6"/>
+          <w:kern w:val="0"/>
+          <w:sz w:val="27"/>
+          <w:szCs w:val="27"/>
+          <w:lang w:eastAsia="en-IN"/>
+          <w14:ligatures w14:val="none"/>
+        </w:rPr>
+        <w:t>void</w:t>
+      </w:r>
+      <w:r>
+        <w:rPr>
+          <w:rFonts w:ascii="Consolas" w:eastAsia="Times New Roman" w:hAnsi="Consolas" w:cs="Times New Roman"/>
+          <w:color w:val="CCCCCC"/>
+          <w:kern w:val="0"/>
+          <w:sz w:val="27"/>
+          <w:szCs w:val="27"/>
+          <w:lang w:eastAsia="en-IN"/>
+          <w14:ligatures w14:val="none"/>
+        </w:rPr>
+        <w:t xml:space="preserve"> </w:t>
+      </w:r>
+      <w:proofErr w:type="spellStart"/>
+      <w:r>
+        <w:rPr>
+          <w:rFonts w:ascii="Consolas" w:eastAsia="Times New Roman" w:hAnsi="Consolas" w:cs="Times New Roman"/>
+          <w:color w:val="DCDCAA"/>
+          <w:kern w:val="0"/>
+          <w:sz w:val="27"/>
+          <w:szCs w:val="27"/>
+          <w:lang w:eastAsia="en-IN"/>
+          <w14:ligatures w14:val="none"/>
+        </w:rPr>
+        <w:t>swap_byReference</w:t>
+      </w:r>
+      <w:proofErr w:type="spellEnd"/>
+      <w:r>
+        <w:rPr>
+          <w:rFonts w:ascii="Consolas" w:eastAsia="Times New Roman" w:hAnsi="Consolas" w:cs="Times New Roman"/>
+          <w:color w:val="CCCCCC"/>
+          <w:kern w:val="0"/>
+          <w:sz w:val="27"/>
+          <w:szCs w:val="27"/>
+          <w:lang w:eastAsia="en-IN"/>
+          <w14:ligatures w14:val="none"/>
+        </w:rPr>
+        <w:t>(</w:t>
+      </w:r>
+      <w:r>
+        <w:rPr>
+          <w:rFonts w:ascii="Consolas" w:eastAsia="Times New Roman" w:hAnsi="Consolas" w:cs="Times New Roman"/>
+          <w:color w:val="569CD6"/>
+          <w:kern w:val="0"/>
+          <w:sz w:val="27"/>
+          <w:szCs w:val="27"/>
+          <w:lang w:eastAsia="en-IN"/>
+          <w14:ligatures w14:val="none"/>
+        </w:rPr>
+        <w:t>int&amp;</w:t>
+      </w:r>
+      <w:r>
+        <w:rPr>
+          <w:rFonts w:ascii="Consolas" w:eastAsia="Times New Roman" w:hAnsi="Consolas" w:cs="Times New Roman"/>
+          <w:color w:val="CCCCCC"/>
+          <w:kern w:val="0"/>
+          <w:sz w:val="27"/>
+          <w:szCs w:val="27"/>
+          <w:lang w:eastAsia="en-IN"/>
+          <w14:ligatures w14:val="none"/>
+        </w:rPr>
+        <w:t xml:space="preserve"> </w:t>
+      </w:r>
+      <w:r>
+        <w:rPr>
+          <w:rFonts w:ascii="Consolas" w:eastAsia="Times New Roman" w:hAnsi="Consolas" w:cs="Times New Roman"/>
+          <w:color w:val="9CDCFE"/>
+          <w:kern w:val="0"/>
+          <w:sz w:val="27"/>
+          <w:szCs w:val="27"/>
+          <w:lang w:eastAsia="en-IN"/>
+          <w14:ligatures w14:val="none"/>
+        </w:rPr>
+        <w:t>a</w:t>
+      </w:r>
+      <w:r>
+        <w:rPr>
+          <w:rFonts w:ascii="Consolas" w:eastAsia="Times New Roman" w:hAnsi="Consolas" w:cs="Times New Roman"/>
+          <w:color w:val="CCCCCC"/>
+          <w:kern w:val="0"/>
+          <w:sz w:val="27"/>
+          <w:szCs w:val="27"/>
+          <w:lang w:eastAsia="en-IN"/>
+          <w14:ligatures w14:val="none"/>
+        </w:rPr>
+        <w:t xml:space="preserve">, </w:t>
+      </w:r>
+      <w:r>
+        <w:rPr>
+          <w:rFonts w:ascii="Consolas" w:eastAsia="Times New Roman" w:hAnsi="Consolas" w:cs="Times New Roman"/>
+          <w:color w:val="569CD6"/>
+          <w:kern w:val="0"/>
+          <w:sz w:val="27"/>
+          <w:szCs w:val="27"/>
+          <w:lang w:eastAsia="en-IN"/>
+          <w14:ligatures w14:val="none"/>
+        </w:rPr>
+        <w:t>int&amp;</w:t>
+      </w:r>
+      <w:r>
+        <w:rPr>
+          <w:rFonts w:ascii="Consolas" w:eastAsia="Times New Roman" w:hAnsi="Consolas" w:cs="Times New Roman"/>
+          <w:color w:val="CCCCCC"/>
+          <w:kern w:val="0"/>
+          <w:sz w:val="27"/>
+          <w:szCs w:val="27"/>
+          <w:lang w:eastAsia="en-IN"/>
+          <w14:ligatures w14:val="none"/>
+        </w:rPr>
+        <w:t xml:space="preserve"> </w:t>
+      </w:r>
+      <w:r>
+        <w:rPr>
+          <w:rFonts w:ascii="Consolas" w:eastAsia="Times New Roman" w:hAnsi="Consolas" w:cs="Times New Roman"/>
+          <w:color w:val="9CDCFE"/>
+          <w:kern w:val="0"/>
+          <w:sz w:val="27"/>
+          <w:szCs w:val="27"/>
+          <w:lang w:eastAsia="en-IN"/>
+          <w14:ligatures w14:val="none"/>
+        </w:rPr>
+        <w:t>b</w:t>
+      </w:r>
+      <w:r>
+        <w:rPr>
+          <w:rFonts w:ascii="Consolas" w:eastAsia="Times New Roman" w:hAnsi="Consolas" w:cs="Times New Roman"/>
+          <w:color w:val="CCCCCC"/>
+          <w:kern w:val="0"/>
+          <w:sz w:val="27"/>
+          <w:szCs w:val="27"/>
+          <w:lang w:eastAsia="en-IN"/>
+          <w14:ligatures w14:val="none"/>
+        </w:rPr>
+        <w:t>) {</w:t>
+      </w:r>
+    </w:p>
+    <w:p>
+      <w:pPr>
+        <w:shd w:val="clear" w:color="auto" w:fill="1F1F1F"/>
+        <w:spacing w:after="0" w:line="360" w:lineRule="atLeast"/>
+        <w:rPr>
+          <w:rFonts w:ascii="Consolas" w:eastAsia="Times New Roman" w:hAnsi="Consolas" w:cs="Times New Roman"/>
+          <w:color w:val="CCCCCC"/>
+          <w:kern w:val="0"/>
+          <w:sz w:val="27"/>
+          <w:szCs w:val="27"/>
+          <w:lang w:eastAsia="en-IN"/>
+          <w14:ligatures w14:val="none"/>
+        </w:rPr>
+      </w:pPr>
+      <w:r>
+        <w:rPr>
+          <w:rFonts w:ascii="Consolas" w:eastAsia="Times New Roman" w:hAnsi="Consolas" w:cs="Times New Roman"/>
+          <w:color w:val="CCCCCC"/>
+          <w:kern w:val="0"/>
+          <w:sz w:val="27"/>
+          <w:szCs w:val="27"/>
+          <w:lang w:eastAsia="en-IN"/>
+          <w14:ligatures w14:val="none"/>
+        </w:rPr>
+        <w:t xml:space="preserve">    </w:t>
+      </w:r>
+      <w:r>
+        <w:rPr>
+          <w:rFonts w:ascii="Consolas" w:eastAsia="Times New Roman" w:hAnsi="Consolas" w:cs="Times New Roman"/>
+          <w:color w:val="569CD6"/>
+          <w:kern w:val="0"/>
+          <w:sz w:val="27"/>
+          <w:szCs w:val="27"/>
+          <w:lang w:eastAsia="en-IN"/>
+          <w14:ligatures w14:val="none"/>
+        </w:rPr>
+        <w:t>int</w:t>
+      </w:r>
+      <w:r>
+        <w:rPr>
+          <w:rFonts w:ascii="Consolas" w:eastAsia="Times New Roman" w:hAnsi="Consolas" w:cs="Times New Roman"/>
+          <w:color w:val="CCCCCC"/>
+          <w:kern w:val="0"/>
+          <w:sz w:val="27"/>
+          <w:szCs w:val="27"/>
+          <w:lang w:eastAsia="en-IN"/>
+          <w14:ligatures w14:val="none"/>
+        </w:rPr>
+        <w:t xml:space="preserve"> </w:t>
+      </w:r>
+      <w:r>
+        <w:rPr>
+          <w:rFonts w:ascii="Consolas" w:eastAsia="Times New Roman" w:hAnsi="Consolas" w:cs="Times New Roman"/>
+          <w:color w:val="9CDCFE"/>
+          <w:kern w:val="0"/>
+          <w:sz w:val="27"/>
+          <w:szCs w:val="27"/>
+          <w:lang w:eastAsia="en-IN"/>
+          <w14:ligatures w14:val="none"/>
+        </w:rPr>
+        <w:t>temporary</w:t>
+      </w:r>
+      <w:r>
+        <w:rPr>
+          <w:rFonts w:ascii="Consolas" w:eastAsia="Times New Roman" w:hAnsi="Consolas" w:cs="Times New Roman"/>
+          <w:color w:val="CCCCCC"/>
+          <w:kern w:val="0"/>
+          <w:sz w:val="27"/>
+          <w:szCs w:val="27"/>
+          <w:lang w:eastAsia="en-IN"/>
+          <w14:ligatures w14:val="none"/>
+        </w:rPr>
+        <w:t xml:space="preserve"> </w:t>
+      </w:r>
+      <w:r>
+        <w:rPr>
+          <w:rFonts w:ascii="Consolas" w:eastAsia="Times New Roman" w:hAnsi="Consolas" w:cs="Times New Roman"/>
+          <w:color w:val="D4D4D4"/>
+          <w:kern w:val="0"/>
+          <w:sz w:val="27"/>
+          <w:szCs w:val="27"/>
+          <w:lang w:eastAsia="en-IN"/>
+          <w14:ligatures w14:val="none"/>
+        </w:rPr>
+        <w:t>=</w:t>
+      </w:r>
+      <w:r>
+        <w:rPr>
+          <w:rFonts w:ascii="Consolas" w:eastAsia="Times New Roman" w:hAnsi="Consolas" w:cs="Times New Roman"/>
+          <w:color w:val="CCCCCC"/>
+          <w:kern w:val="0"/>
+          <w:sz w:val="27"/>
+          <w:szCs w:val="27"/>
+          <w:lang w:eastAsia="en-IN"/>
+          <w14:ligatures w14:val="none"/>
+        </w:rPr>
+        <w:t xml:space="preserve"> </w:t>
+      </w:r>
+      <w:r>
+        <w:rPr>
+          <w:rFonts w:ascii="Consolas" w:eastAsia="Times New Roman" w:hAnsi="Consolas" w:cs="Times New Roman"/>
+          <w:color w:val="9CDCFE"/>
+          <w:kern w:val="0"/>
+          <w:sz w:val="27"/>
+          <w:szCs w:val="27"/>
+          <w:lang w:eastAsia="en-IN"/>
+          <w14:ligatures w14:val="none"/>
+        </w:rPr>
+        <w:t>a</w:t>
+      </w:r>
+      <w:r>
+        <w:rPr>
+          <w:rFonts w:ascii="Consolas" w:eastAsia="Times New Roman" w:hAnsi="Consolas" w:cs="Times New Roman"/>
+          <w:color w:val="CCCCCC"/>
+          <w:kern w:val="0"/>
+          <w:sz w:val="27"/>
+          <w:szCs w:val="27"/>
+          <w:lang w:eastAsia="en-IN"/>
+          <w14:ligatures w14:val="none"/>
+        </w:rPr>
+        <w:t xml:space="preserve">; </w:t>
+      </w:r>
+    </w:p>
+    <w:p>
+      <w:pPr>
+        <w:shd w:val="clear" w:color="auto" w:fill="1F1F1F"/>
+        <w:spacing w:after="0" w:line="360" w:lineRule="atLeast"/>
+        <w:rPr>
+          <w:rFonts w:ascii="Consolas" w:eastAsia="Times New Roman" w:hAnsi="Consolas" w:cs="Times New Roman"/>
+          <w:color w:val="CCCCCC"/>
+          <w:kern w:val="0"/>
+          <w:sz w:val="27"/>
+          <w:szCs w:val="27"/>
+          <w:lang w:eastAsia="en-IN"/>
+          <w14:ligatures w14:val="none"/>
+        </w:rPr>
+      </w:pPr>
+      <w:r>
+        <w:rPr>
+          <w:rFonts w:ascii="Consolas" w:eastAsia="Times New Roman" w:hAnsi="Consolas" w:cs="Times New Roman"/>
+          <w:color w:val="CCCCCC"/>
+          <w:kern w:val="0"/>
+          <w:sz w:val="27"/>
+          <w:szCs w:val="27"/>
+          <w:lang w:eastAsia="en-IN"/>
+          <w14:ligatures w14:val="none"/>
+        </w:rPr>
+        <w:t xml:space="preserve">    </w:t>
+      </w:r>
+      <w:r>
+        <w:rPr>
+          <w:rFonts w:ascii="Consolas" w:eastAsia="Times New Roman" w:hAnsi="Consolas" w:cs="Times New Roman"/>
+          <w:color w:val="9CDCFE"/>
+          <w:kern w:val="0"/>
+          <w:sz w:val="27"/>
+          <w:szCs w:val="27"/>
+          <w:lang w:eastAsia="en-IN"/>
+          <w14:ligatures w14:val="none"/>
+        </w:rPr>
+        <w:t>a</w:t>
+      </w:r>
+      <w:r>
+        <w:rPr>
+          <w:rFonts w:ascii="Consolas" w:eastAsia="Times New Roman" w:hAnsi="Consolas" w:cs="Times New Roman"/>
+          <w:color w:val="CCCCCC"/>
+          <w:kern w:val="0"/>
+          <w:sz w:val="27"/>
+          <w:szCs w:val="27"/>
+          <w:lang w:eastAsia="en-IN"/>
+          <w14:ligatures w14:val="none"/>
+        </w:rPr>
+        <w:t xml:space="preserve"> </w:t>
+      </w:r>
+      <w:r>
+        <w:rPr>
+          <w:rFonts w:ascii="Consolas" w:eastAsia="Times New Roman" w:hAnsi="Consolas" w:cs="Times New Roman"/>
+          <w:color w:val="D4D4D4"/>
+          <w:kern w:val="0"/>
+          <w:sz w:val="27"/>
+          <w:szCs w:val="27"/>
+          <w:lang w:eastAsia="en-IN"/>
+          <w14:ligatures w14:val="none"/>
+        </w:rPr>
+        <w:t>=</w:t>
+      </w:r>
+      <w:r>
+        <w:rPr>
+          <w:rFonts w:ascii="Consolas" w:eastAsia="Times New Roman" w:hAnsi="Consolas" w:cs="Times New Roman"/>
+          <w:color w:val="CCCCCC"/>
+          <w:kern w:val="0"/>
+          <w:sz w:val="27"/>
+          <w:szCs w:val="27"/>
+          <w:lang w:eastAsia="en-IN"/>
+          <w14:ligatures w14:val="none"/>
+        </w:rPr>
+        <w:t xml:space="preserve"> </w:t>
+      </w:r>
+      <w:r>
+        <w:rPr>
+          <w:rFonts w:ascii="Consolas" w:eastAsia="Times New Roman" w:hAnsi="Consolas" w:cs="Times New Roman"/>
+          <w:color w:val="9CDCFE"/>
+          <w:kern w:val="0"/>
+          <w:sz w:val="27"/>
+          <w:szCs w:val="27"/>
+          <w:lang w:eastAsia="en-IN"/>
+          <w14:ligatures w14:val="none"/>
+        </w:rPr>
+        <w:t>b</w:t>
+      </w:r>
+      <w:r>
+        <w:rPr>
+          <w:rFonts w:ascii="Consolas" w:eastAsia="Times New Roman" w:hAnsi="Consolas" w:cs="Times New Roman"/>
+          <w:color w:val="CCCCCC"/>
+          <w:kern w:val="0"/>
+          <w:sz w:val="27"/>
+          <w:szCs w:val="27"/>
+          <w:lang w:eastAsia="en-IN"/>
+          <w14:ligatures w14:val="none"/>
+        </w:rPr>
+        <w:t>;</w:t>
+      </w:r>
+    </w:p>
+    <w:p>
+      <w:pPr>
+        <w:shd w:val="clear" w:color="auto" w:fill="1F1F1F"/>
+        <w:spacing w:after="0" w:line="360" w:lineRule="atLeast"/>
+        <w:rPr>
+          <w:rFonts w:ascii="Consolas" w:eastAsia="Times New Roman" w:hAnsi="Consolas" w:cs="Times New Roman"/>
+          <w:color w:val="CCCCCC"/>
+          <w:kern w:val="0"/>
+          <w:sz w:val="27"/>
+          <w:szCs w:val="27"/>
+          <w:lang w:eastAsia="en-IN"/>
+          <w14:ligatures w14:val="none"/>
+        </w:rPr>
+      </w:pPr>
+      <w:r>
+        <w:rPr>
+          <w:rFonts w:ascii="Consolas" w:eastAsia="Times New Roman" w:hAnsi="Consolas" w:cs="Times New Roman"/>
+          <w:color w:val="CCCCCC"/>
+          <w:kern w:val="0"/>
+          <w:sz w:val="27"/>
+          <w:szCs w:val="27"/>
+          <w:lang w:eastAsia="en-IN"/>
+          <w14:ligatures w14:val="none"/>
+        </w:rPr>
+        <w:t xml:space="preserve">    </w:t>
+      </w:r>
+      <w:r>
+        <w:rPr>
+          <w:rFonts w:ascii="Consolas" w:eastAsia="Times New Roman" w:hAnsi="Consolas" w:cs="Times New Roman"/>
+          <w:color w:val="9CDCFE"/>
+          <w:kern w:val="0"/>
+          <w:sz w:val="27"/>
+          <w:szCs w:val="27"/>
+          <w:lang w:eastAsia="en-IN"/>
+          <w14:ligatures w14:val="none"/>
+        </w:rPr>
+        <w:t>b</w:t>
+      </w:r>
+      <w:r>
+        <w:rPr>
+          <w:rFonts w:ascii="Consolas" w:eastAsia="Times New Roman" w:hAnsi="Consolas" w:cs="Times New Roman"/>
+          <w:color w:val="CCCCCC"/>
+          <w:kern w:val="0"/>
+          <w:sz w:val="27"/>
+          <w:szCs w:val="27"/>
+          <w:lang w:eastAsia="en-IN"/>
+          <w14:ligatures w14:val="none"/>
+        </w:rPr>
+        <w:t xml:space="preserve"> </w:t>
+      </w:r>
+      <w:r>
+        <w:rPr>
+          <w:rFonts w:ascii="Consolas" w:eastAsia="Times New Roman" w:hAnsi="Consolas" w:cs="Times New Roman"/>
+          <w:color w:val="D4D4D4"/>
+          <w:kern w:val="0"/>
+          <w:sz w:val="27"/>
+          <w:szCs w:val="27"/>
+          <w:lang w:eastAsia="en-IN"/>
+          <w14:ligatures w14:val="none"/>
+        </w:rPr>
+        <w:t>=</w:t>
+      </w:r>
+      <w:r>
+        <w:rPr>
+          <w:rFonts w:ascii="Consolas" w:eastAsia="Times New Roman" w:hAnsi="Consolas" w:cs="Times New Roman"/>
+          <w:color w:val="CCCCCC"/>
+          <w:kern w:val="0"/>
+          <w:sz w:val="27"/>
+          <w:szCs w:val="27"/>
+          <w:lang w:eastAsia="en-IN"/>
+          <w14:ligatures w14:val="none"/>
+        </w:rPr>
+        <w:t xml:space="preserve"> </w:t>
+      </w:r>
+      <w:r>
+        <w:rPr>
+          <w:rFonts w:ascii="Consolas" w:eastAsia="Times New Roman" w:hAnsi="Consolas" w:cs="Times New Roman"/>
+          <w:color w:val="9CDCFE"/>
+          <w:kern w:val="0"/>
+          <w:sz w:val="27"/>
+          <w:szCs w:val="27"/>
+          <w:lang w:eastAsia="en-IN"/>
+          <w14:ligatures w14:val="none"/>
+        </w:rPr>
+        <w:t>temporary</w:t>
+      </w:r>
+      <w:r>
+        <w:rPr>
+          <w:rFonts w:ascii="Consolas" w:eastAsia="Times New Roman" w:hAnsi="Consolas" w:cs="Times New Roman"/>
+          <w:color w:val="CCCCCC"/>
+          <w:kern w:val="0"/>
+          <w:sz w:val="27"/>
+          <w:szCs w:val="27"/>
+          <w:lang w:eastAsia="en-IN"/>
+          <w14:ligatures w14:val="none"/>
+        </w:rPr>
+        <w:t>;</w:t>
+      </w:r>
+    </w:p>
+    <w:p>
+      <w:pPr>
+        <w:shd w:val="clear" w:color="auto" w:fill="1F1F1F"/>
+        <w:spacing w:after="0" w:line="360" w:lineRule="atLeast"/>
+        <w:rPr>
+          <w:rFonts w:ascii="Consolas" w:eastAsia="Times New Roman" w:hAnsi="Consolas" w:cs="Times New Roman"/>
+          <w:color w:val="CCCCCC"/>
+          <w:kern w:val="0"/>
+          <w:sz w:val="27"/>
+          <w:szCs w:val="27"/>
+          <w:lang w:eastAsia="en-IN"/>
+          <w14:ligatures w14:val="none"/>
+        </w:rPr>
+      </w:pPr>
+      <w:r>
+        <w:rPr>
+          <w:rFonts w:ascii="Consolas" w:eastAsia="Times New Roman" w:hAnsi="Consolas" w:cs="Times New Roman"/>
+          <w:color w:val="CCCCCC"/>
+          <w:kern w:val="0"/>
+          <w:sz w:val="27"/>
+          <w:szCs w:val="27"/>
+          <w:lang w:eastAsia="en-IN"/>
+          <w14:ligatures w14:val="none"/>
+        </w:rPr>
+        <w:t>}</w:t>
+      </w:r>
+    </w:p>
+    <w:p>
+      <w:pPr>
+        <w:shd w:val="clear" w:color="auto" w:fill="1F1F1F"/>
+        <w:spacing w:after="0" w:line="360" w:lineRule="atLeast"/>
+        <w:rPr>
+          <w:rFonts w:ascii="Consolas" w:eastAsia="Times New Roman" w:hAnsi="Consolas" w:cs="Times New Roman"/>
+          <w:color w:val="CCCCCC"/>
+          <w:kern w:val="0"/>
+          <w:sz w:val="27"/>
+          <w:szCs w:val="27"/>
+          <w:lang w:eastAsia="en-IN"/>
+          <w14:ligatures w14:val="none"/>
+        </w:rPr>
+      </w:pPr>
+    </w:p>
+    <w:p>
+      <w:pPr>
+        <w:shd w:val="clear" w:color="auto" w:fill="1F1F1F"/>
+        <w:spacing w:after="0" w:line="360" w:lineRule="atLeast"/>
+        <w:rPr>
+          <w:rFonts w:ascii="Consolas" w:eastAsia="Times New Roman" w:hAnsi="Consolas" w:cs="Times New Roman"/>
+          <w:color w:val="CCCCCC"/>
+          <w:kern w:val="0"/>
+          <w:sz w:val="27"/>
+          <w:szCs w:val="27"/>
+          <w:lang w:eastAsia="en-IN"/>
+          <w14:ligatures w14:val="none"/>
+        </w:rPr>
+      </w:pPr>
+      <w:r>
+        <w:rPr>
+          <w:rFonts w:ascii="Consolas" w:eastAsia="Times New Roman" w:hAnsi="Consolas" w:cs="Times New Roman"/>
+          <w:color w:val="569CD6"/>
+          <w:kern w:val="0"/>
+          <w:sz w:val="27"/>
+          <w:szCs w:val="27"/>
+          <w:lang w:eastAsia="en-IN"/>
+          <w14:ligatures w14:val="none"/>
+        </w:rPr>
+        <w:t>int</w:t>
+      </w:r>
+      <w:r>
+        <w:rPr>
+          <w:rFonts w:ascii="Consolas" w:eastAsia="Times New Roman" w:hAnsi="Consolas" w:cs="Times New Roman"/>
+          <w:color w:val="CCCCCC"/>
+          <w:kern w:val="0"/>
+          <w:sz w:val="27"/>
+          <w:szCs w:val="27"/>
+          <w:lang w:eastAsia="en-IN"/>
+          <w14:ligatures w14:val="none"/>
+        </w:rPr>
+        <w:t xml:space="preserve"> </w:t>
+      </w:r>
+      <w:r>
+        <w:rPr>
+          <w:rFonts w:ascii="Consolas" w:eastAsia="Times New Roman" w:hAnsi="Consolas" w:cs="Times New Roman"/>
+          <w:color w:val="DCDCAA"/>
+          <w:kern w:val="0"/>
+          <w:sz w:val="27"/>
+          <w:szCs w:val="27"/>
+          <w:lang w:eastAsia="en-IN"/>
+          <w14:ligatures w14:val="none"/>
+        </w:rPr>
+        <w:t>main</w:t>
+      </w:r>
+      <w:r>
+        <w:rPr>
+          <w:rFonts w:ascii="Consolas" w:eastAsia="Times New Roman" w:hAnsi="Consolas" w:cs="Times New Roman"/>
+          <w:color w:val="CCCCCC"/>
+          <w:kern w:val="0"/>
+          <w:sz w:val="27"/>
+          <w:szCs w:val="27"/>
+          <w:lang w:eastAsia="en-IN"/>
+          <w14:ligatures w14:val="none"/>
+        </w:rPr>
+        <w:t>() {</w:t>
+      </w:r>
+    </w:p>
+    <w:p>
+      <w:pPr>
+        <w:shd w:val="clear" w:color="auto" w:fill="1F1F1F"/>
+        <w:spacing w:after="0" w:line="360" w:lineRule="atLeast"/>
+        <w:rPr>
+          <w:rFonts w:ascii="Consolas" w:eastAsia="Times New Roman" w:hAnsi="Consolas" w:cs="Times New Roman"/>
+          <w:color w:val="CCCCCC"/>
+          <w:kern w:val="0"/>
+          <w:sz w:val="27"/>
+          <w:szCs w:val="27"/>
+          <w:lang w:eastAsia="en-IN"/>
+          <w14:ligatures w14:val="none"/>
+        </w:rPr>
+      </w:pPr>
+      <w:r>
+        <w:rPr>
+          <w:rFonts w:ascii="Consolas" w:eastAsia="Times New Roman" w:hAnsi="Consolas" w:cs="Times New Roman"/>
+          <w:color w:val="CCCCCC"/>
+          <w:kern w:val="0"/>
+          <w:sz w:val="27"/>
+          <w:szCs w:val="27"/>
+          <w:lang w:eastAsia="en-IN"/>
+          <w14:ligatures w14:val="none"/>
+        </w:rPr>
+        <w:t xml:space="preserve">    </w:t>
+      </w:r>
+      <w:r>
+        <w:rPr>
+          <w:rFonts w:ascii="Consolas" w:eastAsia="Times New Roman" w:hAnsi="Consolas" w:cs="Times New Roman"/>
+          <w:color w:val="569CD6"/>
+          <w:kern w:val="0"/>
+          <w:sz w:val="27"/>
+          <w:szCs w:val="27"/>
+          <w:lang w:eastAsia="en-IN"/>
+          <w14:ligatures w14:val="none"/>
+        </w:rPr>
+        <w:t>int</w:t>
+      </w:r>
+      <w:r>
+        <w:rPr>
+          <w:rFonts w:ascii="Consolas" w:eastAsia="Times New Roman" w:hAnsi="Consolas" w:cs="Times New Roman"/>
+          <w:color w:val="CCCCCC"/>
+          <w:kern w:val="0"/>
+          <w:sz w:val="27"/>
+          <w:szCs w:val="27"/>
+          <w:lang w:eastAsia="en-IN"/>
+          <w14:ligatures w14:val="none"/>
+        </w:rPr>
+        <w:t xml:space="preserve"> </w:t>
+      </w:r>
+      <w:r>
+        <w:rPr>
+          <w:rFonts w:ascii="Consolas" w:eastAsia="Times New Roman" w:hAnsi="Consolas" w:cs="Times New Roman"/>
+          <w:color w:val="9CDCFE"/>
+          <w:kern w:val="0"/>
+          <w:sz w:val="27"/>
+          <w:szCs w:val="27"/>
+          <w:lang w:eastAsia="en-IN"/>
+          <w14:ligatures w14:val="none"/>
+        </w:rPr>
+        <w:t>a</w:t>
+      </w:r>
+      <w:r>
+        <w:rPr>
+          <w:rFonts w:ascii="Consolas" w:eastAsia="Times New Roman" w:hAnsi="Consolas" w:cs="Times New Roman"/>
+          <w:color w:val="CCCCCC"/>
+          <w:kern w:val="0"/>
+          <w:sz w:val="27"/>
+          <w:szCs w:val="27"/>
+          <w:lang w:eastAsia="en-IN"/>
+          <w14:ligatures w14:val="none"/>
+        </w:rPr>
+        <w:t xml:space="preserve"> </w:t>
+      </w:r>
+      <w:r>
+        <w:rPr>
+          <w:rFonts w:ascii="Consolas" w:eastAsia="Times New Roman" w:hAnsi="Consolas" w:cs="Times New Roman"/>
+          <w:color w:val="D4D4D4"/>
+          <w:kern w:val="0"/>
+          <w:sz w:val="27"/>
+          <w:szCs w:val="27"/>
+          <w:lang w:eastAsia="en-IN"/>
+          <w14:ligatures w14:val="none"/>
+        </w:rPr>
+        <w:t>=</w:t>
+      </w:r>
+      <w:r>
+        <w:rPr>
+          <w:rFonts w:ascii="Consolas" w:eastAsia="Times New Roman" w:hAnsi="Consolas" w:cs="Times New Roman"/>
+          <w:color w:val="CCCCCC"/>
+          <w:kern w:val="0"/>
+          <w:sz w:val="27"/>
+          <w:szCs w:val="27"/>
+          <w:lang w:eastAsia="en-IN"/>
+          <w14:ligatures w14:val="none"/>
+        </w:rPr>
+        <w:t xml:space="preserve"> </w:t>
+      </w:r>
+      <w:r>
+        <w:rPr>
+          <w:rFonts w:ascii="Consolas" w:eastAsia="Times New Roman" w:hAnsi="Consolas" w:cs="Times New Roman"/>
+          <w:color w:val="B5CEA8"/>
+          <w:kern w:val="0"/>
+          <w:sz w:val="27"/>
+          <w:szCs w:val="27"/>
+          <w:lang w:eastAsia="en-IN"/>
+          <w14:ligatures w14:val="none"/>
+        </w:rPr>
+        <w:t>1</w:t>
+      </w:r>
+      <w:r>
+        <w:rPr>
+          <w:rFonts w:ascii="Consolas" w:eastAsia="Times New Roman" w:hAnsi="Consolas" w:cs="Times New Roman"/>
+          <w:color w:val="CCCCCC"/>
+          <w:kern w:val="0"/>
+          <w:sz w:val="27"/>
+          <w:szCs w:val="27"/>
+          <w:lang w:eastAsia="en-IN"/>
+          <w14:ligatures w14:val="none"/>
+        </w:rPr>
+        <w:t xml:space="preserve">, </w:t>
+      </w:r>
+      <w:r>
+        <w:rPr>
+          <w:rFonts w:ascii="Consolas" w:eastAsia="Times New Roman" w:hAnsi="Consolas" w:cs="Times New Roman"/>
+          <w:color w:val="9CDCFE"/>
+          <w:kern w:val="0"/>
+          <w:sz w:val="27"/>
+          <w:szCs w:val="27"/>
+          <w:lang w:eastAsia="en-IN"/>
+          <w14:ligatures w14:val="none"/>
+        </w:rPr>
+        <w:t>b</w:t>
+      </w:r>
+      <w:r>
+        <w:rPr>
+          <w:rFonts w:ascii="Consolas" w:eastAsia="Times New Roman" w:hAnsi="Consolas" w:cs="Times New Roman"/>
+          <w:color w:val="CCCCCC"/>
+          <w:kern w:val="0"/>
+          <w:sz w:val="27"/>
+          <w:szCs w:val="27"/>
+          <w:lang w:eastAsia="en-IN"/>
+          <w14:ligatures w14:val="none"/>
+        </w:rPr>
+        <w:t xml:space="preserve"> </w:t>
+      </w:r>
+      <w:r>
+        <w:rPr>
+          <w:rFonts w:ascii="Consolas" w:eastAsia="Times New Roman" w:hAnsi="Consolas" w:cs="Times New Roman"/>
+          <w:color w:val="D4D4D4"/>
+          <w:kern w:val="0"/>
+          <w:sz w:val="27"/>
+          <w:szCs w:val="27"/>
+          <w:lang w:eastAsia="en-IN"/>
+          <w14:ligatures w14:val="none"/>
+        </w:rPr>
+        <w:t>=</w:t>
+      </w:r>
+      <w:r>
+        <w:rPr>
+          <w:rFonts w:ascii="Consolas" w:eastAsia="Times New Roman" w:hAnsi="Consolas" w:cs="Times New Roman"/>
+          <w:color w:val="CCCCCC"/>
+          <w:kern w:val="0"/>
+          <w:sz w:val="27"/>
+          <w:szCs w:val="27"/>
+          <w:lang w:eastAsia="en-IN"/>
+          <w14:ligatures w14:val="none"/>
+        </w:rPr>
+        <w:t xml:space="preserve"> </w:t>
+      </w:r>
+      <w:r>
+        <w:rPr>
+          <w:rFonts w:ascii="Consolas" w:eastAsia="Times New Roman" w:hAnsi="Consolas" w:cs="Times New Roman"/>
+          <w:color w:val="B5CEA8"/>
+          <w:kern w:val="0"/>
+          <w:sz w:val="27"/>
+          <w:szCs w:val="27"/>
+          <w:lang w:eastAsia="en-IN"/>
+          <w14:ligatures w14:val="none"/>
+        </w:rPr>
+        <w:t>2</w:t>
+      </w:r>
+      <w:r>
+        <w:rPr>
+          <w:rFonts w:ascii="Consolas" w:eastAsia="Times New Roman" w:hAnsi="Consolas" w:cs="Times New Roman"/>
+          <w:color w:val="CCCCCC"/>
+          <w:kern w:val="0"/>
+          <w:sz w:val="27"/>
+          <w:szCs w:val="27"/>
+          <w:lang w:eastAsia="en-IN"/>
+          <w14:ligatures w14:val="none"/>
+        </w:rPr>
+        <w:t>;</w:t>
+      </w:r>
+    </w:p>
+    <w:p>
+      <w:pPr>
+        <w:shd w:val="clear" w:color="auto" w:fill="1F1F1F"/>
+        <w:spacing w:after="0" w:line="360" w:lineRule="atLeast"/>
+        <w:rPr>
+          <w:rFonts w:ascii="Consolas" w:eastAsia="Times New Roman" w:hAnsi="Consolas" w:cs="Times New Roman"/>
+          <w:color w:val="CCCCCC"/>
+          <w:kern w:val="0"/>
+          <w:sz w:val="27"/>
+          <w:szCs w:val="27"/>
+          <w:lang w:eastAsia="en-IN"/>
+          <w14:ligatures w14:val="none"/>
+        </w:rPr>
+      </w:pPr>
+      <w:r>
+        <w:rPr>
+          <w:rFonts w:ascii="Consolas" w:eastAsia="Times New Roman" w:hAnsi="Consolas" w:cs="Times New Roman"/>
+          <w:color w:val="CCCCCC"/>
+          <w:kern w:val="0"/>
+          <w:sz w:val="27"/>
+          <w:szCs w:val="27"/>
+          <w:lang w:eastAsia="en-IN"/>
+          <w14:ligatures w14:val="none"/>
+        </w:rPr>
+        <w:t xml:space="preserve">    </w:t>
+      </w:r>
+      <w:proofErr w:type="spellStart"/>
+      <w:r>
+        <w:rPr>
+          <w:rFonts w:ascii="Consolas" w:eastAsia="Times New Roman" w:hAnsi="Consolas" w:cs="Times New Roman"/>
+          <w:color w:val="DCDCAA"/>
+          <w:kern w:val="0"/>
+          <w:sz w:val="27"/>
+          <w:szCs w:val="27"/>
+          <w:lang w:eastAsia="en-IN"/>
+          <w14:ligatures w14:val="none"/>
+        </w:rPr>
+        <w:t>swap_byValue</w:t>
+      </w:r>
+      <w:proofErr w:type="spellEnd"/>
+      <w:r>
+        <w:rPr>
+          <w:rFonts w:ascii="Consolas" w:eastAsia="Times New Roman" w:hAnsi="Consolas" w:cs="Times New Roman"/>
+          <w:color w:val="CCCCCC"/>
+          <w:kern w:val="0"/>
+          <w:sz w:val="27"/>
+          <w:szCs w:val="27"/>
+          <w:lang w:eastAsia="en-IN"/>
+          <w14:ligatures w14:val="none"/>
+        </w:rPr>
+        <w:t>(</w:t>
+      </w:r>
+      <w:r>
+        <w:rPr>
+          <w:rFonts w:ascii="Consolas" w:eastAsia="Times New Roman" w:hAnsi="Consolas" w:cs="Times New Roman"/>
+          <w:color w:val="9CDCFE"/>
+          <w:kern w:val="0"/>
+          <w:sz w:val="27"/>
+          <w:szCs w:val="27"/>
+          <w:lang w:eastAsia="en-IN"/>
+          <w14:ligatures w14:val="none"/>
+        </w:rPr>
+        <w:t>a</w:t>
+      </w:r>
+      <w:r>
+        <w:rPr>
+          <w:rFonts w:ascii="Consolas" w:eastAsia="Times New Roman" w:hAnsi="Consolas" w:cs="Times New Roman"/>
+          <w:color w:val="CCCCCC"/>
+          <w:kern w:val="0"/>
+          <w:sz w:val="27"/>
+          <w:szCs w:val="27"/>
+          <w:lang w:eastAsia="en-IN"/>
+          <w14:ligatures w14:val="none"/>
+        </w:rPr>
+        <w:t xml:space="preserve">, </w:t>
+      </w:r>
+      <w:r>
+        <w:rPr>
+          <w:rFonts w:ascii="Consolas" w:eastAsia="Times New Roman" w:hAnsi="Consolas" w:cs="Times New Roman"/>
+          <w:color w:val="9CDCFE"/>
+          <w:kern w:val="0"/>
+          <w:sz w:val="27"/>
+          <w:szCs w:val="27"/>
+          <w:lang w:eastAsia="en-IN"/>
+          <w14:ligatures w14:val="none"/>
+        </w:rPr>
+        <w:t>b</w:t>
+      </w:r>
+      <w:r>
+        <w:rPr>
+          <w:rFonts w:ascii="Consolas" w:eastAsia="Times New Roman" w:hAnsi="Consolas" w:cs="Times New Roman"/>
+          <w:color w:val="CCCCCC"/>
+          <w:kern w:val="0"/>
+          <w:sz w:val="27"/>
+          <w:szCs w:val="27"/>
+          <w:lang w:eastAsia="en-IN"/>
+          <w14:ligatures w14:val="none"/>
+        </w:rPr>
+        <w:t>);</w:t>
+      </w:r>
+      <w:r>
+        <w:rPr>
+          <w:rFonts w:ascii="Consolas" w:eastAsia="Times New Roman" w:hAnsi="Consolas" w:cs="Times New Roman"/>
+          <w:color w:val="6A9955"/>
+          <w:kern w:val="0"/>
+          <w:sz w:val="27"/>
+          <w:szCs w:val="27"/>
+          <w:lang w:eastAsia="en-IN"/>
+          <w14:ligatures w14:val="none"/>
+        </w:rPr>
+        <w:t xml:space="preserve"> //Doesn't affect a and b</w:t>
+      </w:r>
+    </w:p>
+    <w:p>
+      <w:pPr>
+        <w:shd w:val="clear" w:color="auto" w:fill="1F1F1F"/>
+        <w:spacing w:after="0" w:line="360" w:lineRule="atLeast"/>
+        <w:rPr>
+          <w:rFonts w:ascii="Consolas" w:eastAsia="Times New Roman" w:hAnsi="Consolas" w:cs="Times New Roman"/>
+          <w:color w:val="CCCCCC"/>
+          <w:kern w:val="0"/>
+          <w:sz w:val="27"/>
+          <w:szCs w:val="27"/>
+          <w:lang w:eastAsia="en-IN"/>
+          <w14:ligatures w14:val="none"/>
+        </w:rPr>
+      </w:pPr>
+      <w:r>
+        <w:rPr>
+          <w:rFonts w:ascii="Consolas" w:eastAsia="Times New Roman" w:hAnsi="Consolas" w:cs="Times New Roman"/>
+          <w:color w:val="CCCCCC"/>
+          <w:kern w:val="0"/>
+          <w:sz w:val="27"/>
+          <w:szCs w:val="27"/>
+          <w:lang w:eastAsia="en-IN"/>
+          <w14:ligatures w14:val="none"/>
+        </w:rPr>
+        <w:t xml:space="preserve">    </w:t>
+      </w:r>
+      <w:proofErr w:type="spellStart"/>
+      <w:r>
+        <w:rPr>
+          <w:rFonts w:ascii="Consolas" w:eastAsia="Times New Roman" w:hAnsi="Consolas" w:cs="Times New Roman"/>
+          <w:color w:val="9CDCFE"/>
+          <w:kern w:val="0"/>
+          <w:sz w:val="27"/>
+          <w:szCs w:val="27"/>
+          <w:lang w:eastAsia="en-IN"/>
+          <w14:ligatures w14:val="none"/>
+        </w:rPr>
+        <w:t>cout</w:t>
+      </w:r>
+      <w:proofErr w:type="spellEnd"/>
+      <w:r>
+        <w:rPr>
+          <w:rFonts w:ascii="Consolas" w:eastAsia="Times New Roman" w:hAnsi="Consolas" w:cs="Times New Roman"/>
+          <w:color w:val="CCCCCC"/>
+          <w:kern w:val="0"/>
+          <w:sz w:val="27"/>
+          <w:szCs w:val="27"/>
+          <w:lang w:eastAsia="en-IN"/>
+          <w14:ligatures w14:val="none"/>
+        </w:rPr>
+        <w:t xml:space="preserve"> </w:t>
+      </w:r>
+      <w:r>
+        <w:rPr>
+          <w:rFonts w:ascii="Consolas" w:eastAsia="Times New Roman" w:hAnsi="Consolas" w:cs="Times New Roman"/>
+          <w:color w:val="DCDCAA"/>
+          <w:kern w:val="0"/>
+          <w:sz w:val="27"/>
+          <w:szCs w:val="27"/>
+          <w:lang w:eastAsia="en-IN"/>
+          <w14:ligatures w14:val="none"/>
+        </w:rPr>
+        <w:t>&lt;&lt;</w:t>
+      </w:r>
+      <w:r>
+        <w:rPr>
+          <w:rFonts w:ascii="Consolas" w:eastAsia="Times New Roman" w:hAnsi="Consolas" w:cs="Times New Roman"/>
+          <w:color w:val="CCCCCC"/>
+          <w:kern w:val="0"/>
+          <w:sz w:val="27"/>
+          <w:szCs w:val="27"/>
+          <w:lang w:eastAsia="en-IN"/>
+          <w14:ligatures w14:val="none"/>
+        </w:rPr>
+        <w:t xml:space="preserve"> </w:t>
+      </w:r>
+      <w:r>
+        <w:rPr>
+          <w:rFonts w:ascii="Consolas" w:eastAsia="Times New Roman" w:hAnsi="Consolas" w:cs="Times New Roman"/>
+          <w:color w:val="9CDCFE"/>
+          <w:kern w:val="0"/>
+          <w:sz w:val="27"/>
+          <w:szCs w:val="27"/>
+          <w:lang w:eastAsia="en-IN"/>
+          <w14:ligatures w14:val="none"/>
+        </w:rPr>
+        <w:t>a</w:t>
+      </w:r>
+      <w:r>
+        <w:rPr>
+          <w:rFonts w:ascii="Consolas" w:eastAsia="Times New Roman" w:hAnsi="Consolas" w:cs="Times New Roman"/>
+          <w:color w:val="CCCCCC"/>
+          <w:kern w:val="0"/>
+          <w:sz w:val="27"/>
+          <w:szCs w:val="27"/>
+          <w:lang w:eastAsia="en-IN"/>
+          <w14:ligatures w14:val="none"/>
+        </w:rPr>
+        <w:t xml:space="preserve"> </w:t>
+      </w:r>
+      <w:r>
+        <w:rPr>
+          <w:rFonts w:ascii="Consolas" w:eastAsia="Times New Roman" w:hAnsi="Consolas" w:cs="Times New Roman"/>
+          <w:color w:val="DCDCAA"/>
+          <w:kern w:val="0"/>
+          <w:sz w:val="27"/>
+          <w:szCs w:val="27"/>
+          <w:lang w:eastAsia="en-IN"/>
+          <w14:ligatures w14:val="none"/>
+        </w:rPr>
+        <w:t>&lt;&lt;</w:t>
+      </w:r>
+      <w:r>
+        <w:rPr>
+          <w:rFonts w:ascii="Consolas" w:eastAsia="Times New Roman" w:hAnsi="Consolas" w:cs="Times New Roman"/>
+          <w:color w:val="CCCCCC"/>
+          <w:kern w:val="0"/>
+          <w:sz w:val="27"/>
+          <w:szCs w:val="27"/>
+          <w:lang w:eastAsia="en-IN"/>
+          <w14:ligatures w14:val="none"/>
+        </w:rPr>
+        <w:t xml:space="preserve"> </w:t>
+      </w:r>
+      <w:r>
+        <w:rPr>
+          <w:rFonts w:ascii="Consolas" w:eastAsia="Times New Roman" w:hAnsi="Consolas" w:cs="Times New Roman"/>
+          <w:color w:val="CE9178"/>
+          <w:kern w:val="0"/>
+          <w:sz w:val="27"/>
+          <w:szCs w:val="27"/>
+          <w:lang w:eastAsia="en-IN"/>
+          <w14:ligatures w14:val="none"/>
+        </w:rPr>
+        <w:t>" "</w:t>
+      </w:r>
+      <w:r>
+        <w:rPr>
+          <w:rFonts w:ascii="Consolas" w:eastAsia="Times New Roman" w:hAnsi="Consolas" w:cs="Times New Roman"/>
+          <w:color w:val="CCCCCC"/>
+          <w:kern w:val="0"/>
+          <w:sz w:val="27"/>
+          <w:szCs w:val="27"/>
+          <w:lang w:eastAsia="en-IN"/>
+          <w14:ligatures w14:val="none"/>
+        </w:rPr>
+        <w:t xml:space="preserve"> </w:t>
+      </w:r>
+      <w:r>
+        <w:rPr>
+          <w:rFonts w:ascii="Consolas" w:eastAsia="Times New Roman" w:hAnsi="Consolas" w:cs="Times New Roman"/>
+          <w:color w:val="DCDCAA"/>
+          <w:kern w:val="0"/>
+          <w:sz w:val="27"/>
+          <w:szCs w:val="27"/>
+          <w:lang w:eastAsia="en-IN"/>
+          <w14:ligatures w14:val="none"/>
+        </w:rPr>
+        <w:t>&lt;&lt;</w:t>
+      </w:r>
+      <w:r>
+        <w:rPr>
+          <w:rFonts w:ascii="Consolas" w:eastAsia="Times New Roman" w:hAnsi="Consolas" w:cs="Times New Roman"/>
+          <w:color w:val="CCCCCC"/>
+          <w:kern w:val="0"/>
+          <w:sz w:val="27"/>
+          <w:szCs w:val="27"/>
+          <w:lang w:eastAsia="en-IN"/>
+          <w14:ligatures w14:val="none"/>
+        </w:rPr>
+        <w:t xml:space="preserve"> </w:t>
+      </w:r>
+      <w:r>
+        <w:rPr>
+          <w:rFonts w:ascii="Consolas" w:eastAsia="Times New Roman" w:hAnsi="Consolas" w:cs="Times New Roman"/>
+          <w:color w:val="9CDCFE"/>
+          <w:kern w:val="0"/>
+          <w:sz w:val="27"/>
+          <w:szCs w:val="27"/>
+          <w:lang w:eastAsia="en-IN"/>
+          <w14:ligatures w14:val="none"/>
+        </w:rPr>
+        <w:t>b</w:t>
+      </w:r>
+      <w:r>
+        <w:rPr>
+          <w:rFonts w:ascii="Consolas" w:eastAsia="Times New Roman" w:hAnsi="Consolas" w:cs="Times New Roman"/>
+          <w:color w:val="CCCCCC"/>
+          <w:kern w:val="0"/>
+          <w:sz w:val="27"/>
+          <w:szCs w:val="27"/>
+          <w:lang w:eastAsia="en-IN"/>
+          <w14:ligatures w14:val="none"/>
+        </w:rPr>
+        <w:t xml:space="preserve"> </w:t>
+      </w:r>
+      <w:r>
+        <w:rPr>
+          <w:rFonts w:ascii="Consolas" w:eastAsia="Times New Roman" w:hAnsi="Consolas" w:cs="Times New Roman"/>
+          <w:color w:val="DCDCAA"/>
+          <w:kern w:val="0"/>
+          <w:sz w:val="27"/>
+          <w:szCs w:val="27"/>
+          <w:lang w:eastAsia="en-IN"/>
+          <w14:ligatures w14:val="none"/>
+        </w:rPr>
+        <w:t>&lt;&lt;</w:t>
+      </w:r>
+      <w:r>
+        <w:rPr>
+          <w:rFonts w:ascii="Consolas" w:eastAsia="Times New Roman" w:hAnsi="Consolas" w:cs="Times New Roman"/>
+          <w:color w:val="CCCCCC"/>
+          <w:kern w:val="0"/>
+          <w:sz w:val="27"/>
+          <w:szCs w:val="27"/>
+          <w:lang w:eastAsia="en-IN"/>
+          <w14:ligatures w14:val="none"/>
+        </w:rPr>
+        <w:t xml:space="preserve"> </w:t>
+      </w:r>
+      <w:proofErr w:type="spellStart"/>
+      <w:r>
+        <w:rPr>
+          <w:rFonts w:ascii="Consolas" w:eastAsia="Times New Roman" w:hAnsi="Consolas" w:cs="Times New Roman"/>
+          <w:color w:val="DCDCAA"/>
+          <w:kern w:val="0"/>
+          <w:sz w:val="27"/>
+          <w:szCs w:val="27"/>
+          <w:lang w:eastAsia="en-IN"/>
+          <w14:ligatures w14:val="none"/>
+        </w:rPr>
+        <w:t>endl</w:t>
+      </w:r>
+      <w:proofErr w:type="spellEnd"/>
+      <w:r>
+        <w:rPr>
+          <w:rFonts w:ascii="Consolas" w:eastAsia="Times New Roman" w:hAnsi="Consolas" w:cs="Times New Roman"/>
+          <w:color w:val="CCCCCC"/>
+          <w:kern w:val="0"/>
+          <w:sz w:val="27"/>
+          <w:szCs w:val="27"/>
+          <w:lang w:eastAsia="en-IN"/>
+          <w14:ligatures w14:val="none"/>
+        </w:rPr>
+        <w:t>;</w:t>
+      </w:r>
+    </w:p>
+    <w:p>
+      <w:pPr>
+        <w:shd w:val="clear" w:color="auto" w:fill="1F1F1F"/>
+        <w:spacing w:after="0" w:line="360" w:lineRule="atLeast"/>
+        <w:rPr>
+          <w:rFonts w:ascii="Consolas" w:eastAsia="Times New Roman" w:hAnsi="Consolas" w:cs="Times New Roman"/>
+          <w:color w:val="CCCCCC"/>
+          <w:kern w:val="0"/>
+          <w:sz w:val="27"/>
+          <w:szCs w:val="27"/>
+          <w:lang w:eastAsia="en-IN"/>
+          <w14:ligatures w14:val="none"/>
+        </w:rPr>
+      </w:pPr>
+    </w:p>
+    <w:p>
+      <w:pPr>
+        <w:shd w:val="clear" w:color="auto" w:fill="1F1F1F"/>
+        <w:spacing w:after="0" w:line="360" w:lineRule="atLeast"/>
+        <w:rPr>
+          <w:rFonts w:ascii="Consolas" w:eastAsia="Times New Roman" w:hAnsi="Consolas" w:cs="Times New Roman"/>
+          <w:color w:val="CCCCCC"/>
+          <w:kern w:val="0"/>
+          <w:sz w:val="27"/>
+          <w:szCs w:val="27"/>
+          <w:lang w:eastAsia="en-IN"/>
+          <w14:ligatures w14:val="none"/>
+        </w:rPr>
+      </w:pPr>
+      <w:r>
+        <w:rPr>
+          <w:rFonts w:ascii="Consolas" w:eastAsia="Times New Roman" w:hAnsi="Consolas" w:cs="Times New Roman"/>
+          <w:color w:val="CCCCCC"/>
+          <w:kern w:val="0"/>
+          <w:sz w:val="27"/>
+          <w:szCs w:val="27"/>
+          <w:lang w:eastAsia="en-IN"/>
+          <w14:ligatures w14:val="none"/>
+        </w:rPr>
+        <w:t xml:space="preserve">    </w:t>
+      </w:r>
+      <w:proofErr w:type="spellStart"/>
+      <w:r>
+        <w:rPr>
+          <w:rFonts w:ascii="Consolas" w:eastAsia="Times New Roman" w:hAnsi="Consolas" w:cs="Times New Roman"/>
+          <w:color w:val="DCDCAA"/>
+          <w:kern w:val="0"/>
+          <w:sz w:val="27"/>
+          <w:szCs w:val="27"/>
+          <w:lang w:eastAsia="en-IN"/>
+          <w14:ligatures w14:val="none"/>
+        </w:rPr>
+        <w:t>swap_byAddress</w:t>
+      </w:r>
+      <w:proofErr w:type="spellEnd"/>
+      <w:r>
+        <w:rPr>
+          <w:rFonts w:ascii="Consolas" w:eastAsia="Times New Roman" w:hAnsi="Consolas" w:cs="Times New Roman"/>
+          <w:color w:val="CCCCCC"/>
+          <w:kern w:val="0"/>
+          <w:sz w:val="27"/>
+          <w:szCs w:val="27"/>
+          <w:lang w:eastAsia="en-IN"/>
+          <w14:ligatures w14:val="none"/>
+        </w:rPr>
+        <w:t>(</w:t>
+      </w:r>
+      <w:r>
+        <w:rPr>
+          <w:rFonts w:ascii="Consolas" w:eastAsia="Times New Roman" w:hAnsi="Consolas" w:cs="Times New Roman"/>
+          <w:color w:val="D4D4D4"/>
+          <w:kern w:val="0"/>
+          <w:sz w:val="27"/>
+          <w:szCs w:val="27"/>
+          <w:lang w:eastAsia="en-IN"/>
+          <w14:ligatures w14:val="none"/>
+        </w:rPr>
+        <w:t>&amp;</w:t>
+      </w:r>
+      <w:r>
+        <w:rPr>
+          <w:rFonts w:ascii="Consolas" w:eastAsia="Times New Roman" w:hAnsi="Consolas" w:cs="Times New Roman"/>
+          <w:color w:val="9CDCFE"/>
+          <w:kern w:val="0"/>
+          <w:sz w:val="27"/>
+          <w:szCs w:val="27"/>
+          <w:lang w:eastAsia="en-IN"/>
+          <w14:ligatures w14:val="none"/>
+        </w:rPr>
+        <w:t>a</w:t>
+      </w:r>
+      <w:r>
+        <w:rPr>
+          <w:rFonts w:ascii="Consolas" w:eastAsia="Times New Roman" w:hAnsi="Consolas" w:cs="Times New Roman"/>
+          <w:color w:val="CCCCCC"/>
+          <w:kern w:val="0"/>
+          <w:sz w:val="27"/>
+          <w:szCs w:val="27"/>
+          <w:lang w:eastAsia="en-IN"/>
+          <w14:ligatures w14:val="none"/>
+        </w:rPr>
+        <w:t xml:space="preserve">, </w:t>
+      </w:r>
+      <w:r>
+        <w:rPr>
+          <w:rFonts w:ascii="Consolas" w:eastAsia="Times New Roman" w:hAnsi="Consolas" w:cs="Times New Roman"/>
+          <w:color w:val="D4D4D4"/>
+          <w:kern w:val="0"/>
+          <w:sz w:val="27"/>
+          <w:szCs w:val="27"/>
+          <w:lang w:eastAsia="en-IN"/>
+          <w14:ligatures w14:val="none"/>
+        </w:rPr>
+        <w:t>&amp;</w:t>
+      </w:r>
+      <w:r>
+        <w:rPr>
+          <w:rFonts w:ascii="Consolas" w:eastAsia="Times New Roman" w:hAnsi="Consolas" w:cs="Times New Roman"/>
+          <w:color w:val="9CDCFE"/>
+          <w:kern w:val="0"/>
+          <w:sz w:val="27"/>
+          <w:szCs w:val="27"/>
+          <w:lang w:eastAsia="en-IN"/>
+          <w14:ligatures w14:val="none"/>
+        </w:rPr>
+        <w:t>b</w:t>
+      </w:r>
+      <w:r>
+        <w:rPr>
+          <w:rFonts w:ascii="Consolas" w:eastAsia="Times New Roman" w:hAnsi="Consolas" w:cs="Times New Roman"/>
+          <w:color w:val="CCCCCC"/>
+          <w:kern w:val="0"/>
+          <w:sz w:val="27"/>
+          <w:szCs w:val="27"/>
+          <w:lang w:eastAsia="en-IN"/>
+          <w14:ligatures w14:val="none"/>
+        </w:rPr>
+        <w:t>);</w:t>
+      </w:r>
+      <w:r>
+        <w:rPr>
+          <w:rFonts w:ascii="Consolas" w:eastAsia="Times New Roman" w:hAnsi="Consolas" w:cs="Times New Roman"/>
+          <w:color w:val="6A9955"/>
+          <w:kern w:val="0"/>
+          <w:sz w:val="27"/>
+          <w:szCs w:val="27"/>
+          <w:lang w:eastAsia="en-IN"/>
+          <w14:ligatures w14:val="none"/>
+        </w:rPr>
+        <w:t xml:space="preserve"> //Affects a and b as addresses are passed; Values at addresses are swapped. </w:t>
+      </w:r>
+    </w:p>
+    <w:p>
+      <w:pPr>
+        <w:shd w:val="clear" w:color="auto" w:fill="1F1F1F"/>
+        <w:spacing w:after="0" w:line="360" w:lineRule="atLeast"/>
+        <w:rPr>
+          <w:rFonts w:ascii="Consolas" w:eastAsia="Times New Roman" w:hAnsi="Consolas" w:cs="Times New Roman"/>
+          <w:color w:val="CCCCCC"/>
+          <w:kern w:val="0"/>
+          <w:sz w:val="27"/>
+          <w:szCs w:val="27"/>
+          <w:lang w:eastAsia="en-IN"/>
+          <w14:ligatures w14:val="none"/>
+        </w:rPr>
+      </w:pPr>
+      <w:r>
+        <w:rPr>
+          <w:rFonts w:ascii="Consolas" w:eastAsia="Times New Roman" w:hAnsi="Consolas" w:cs="Times New Roman"/>
+          <w:color w:val="CCCCCC"/>
+          <w:kern w:val="0"/>
+          <w:sz w:val="27"/>
+          <w:szCs w:val="27"/>
+          <w:lang w:eastAsia="en-IN"/>
+          <w14:ligatures w14:val="none"/>
+        </w:rPr>
+        <w:t xml:space="preserve">    </w:t>
+      </w:r>
+      <w:proofErr w:type="spellStart"/>
+      <w:r>
+        <w:rPr>
+          <w:rFonts w:ascii="Consolas" w:eastAsia="Times New Roman" w:hAnsi="Consolas" w:cs="Times New Roman"/>
+          <w:color w:val="9CDCFE"/>
+          <w:kern w:val="0"/>
+          <w:sz w:val="27"/>
+          <w:szCs w:val="27"/>
+          <w:lang w:eastAsia="en-IN"/>
+          <w14:ligatures w14:val="none"/>
+        </w:rPr>
+        <w:t>cout</w:t>
+      </w:r>
+      <w:proofErr w:type="spellEnd"/>
+      <w:r>
+        <w:rPr>
+          <w:rFonts w:ascii="Consolas" w:eastAsia="Times New Roman" w:hAnsi="Consolas" w:cs="Times New Roman"/>
+          <w:color w:val="CCCCCC"/>
+          <w:kern w:val="0"/>
+          <w:sz w:val="27"/>
+          <w:szCs w:val="27"/>
+          <w:lang w:eastAsia="en-IN"/>
+          <w14:ligatures w14:val="none"/>
+        </w:rPr>
+        <w:t xml:space="preserve"> </w:t>
+      </w:r>
+      <w:r>
+        <w:rPr>
+          <w:rFonts w:ascii="Consolas" w:eastAsia="Times New Roman" w:hAnsi="Consolas" w:cs="Times New Roman"/>
+          <w:color w:val="DCDCAA"/>
+          <w:kern w:val="0"/>
+          <w:sz w:val="27"/>
+          <w:szCs w:val="27"/>
+          <w:lang w:eastAsia="en-IN"/>
+          <w14:ligatures w14:val="none"/>
+        </w:rPr>
+        <w:t>&lt;&lt;</w:t>
+      </w:r>
+      <w:r>
+        <w:rPr>
+          <w:rFonts w:ascii="Consolas" w:eastAsia="Times New Roman" w:hAnsi="Consolas" w:cs="Times New Roman"/>
+          <w:color w:val="CCCCCC"/>
+          <w:kern w:val="0"/>
+          <w:sz w:val="27"/>
+          <w:szCs w:val="27"/>
+          <w:lang w:eastAsia="en-IN"/>
+          <w14:ligatures w14:val="none"/>
+        </w:rPr>
+        <w:t xml:space="preserve"> </w:t>
+      </w:r>
+      <w:r>
+        <w:rPr>
+          <w:rFonts w:ascii="Consolas" w:eastAsia="Times New Roman" w:hAnsi="Consolas" w:cs="Times New Roman"/>
+          <w:color w:val="9CDCFE"/>
+          <w:kern w:val="0"/>
+          <w:sz w:val="27"/>
+          <w:szCs w:val="27"/>
+          <w:lang w:eastAsia="en-IN"/>
+          <w14:ligatures w14:val="none"/>
+        </w:rPr>
+        <w:t>a</w:t>
+      </w:r>
+      <w:r>
+        <w:rPr>
+          <w:rFonts w:ascii="Consolas" w:eastAsia="Times New Roman" w:hAnsi="Consolas" w:cs="Times New Roman"/>
+          <w:color w:val="CCCCCC"/>
+          <w:kern w:val="0"/>
+          <w:sz w:val="27"/>
+          <w:szCs w:val="27"/>
+          <w:lang w:eastAsia="en-IN"/>
+          <w14:ligatures w14:val="none"/>
+        </w:rPr>
+        <w:t xml:space="preserve"> </w:t>
+      </w:r>
+      <w:r>
+        <w:rPr>
+          <w:rFonts w:ascii="Consolas" w:eastAsia="Times New Roman" w:hAnsi="Consolas" w:cs="Times New Roman"/>
+          <w:color w:val="DCDCAA"/>
+          <w:kern w:val="0"/>
+          <w:sz w:val="27"/>
+          <w:szCs w:val="27"/>
+          <w:lang w:eastAsia="en-IN"/>
+          <w14:ligatures w14:val="none"/>
+        </w:rPr>
+        <w:t>&lt;&lt;</w:t>
+      </w:r>
+      <w:r>
+        <w:rPr>
+          <w:rFonts w:ascii="Consolas" w:eastAsia="Times New Roman" w:hAnsi="Consolas" w:cs="Times New Roman"/>
+          <w:color w:val="CCCCCC"/>
+          <w:kern w:val="0"/>
+          <w:sz w:val="27"/>
+          <w:szCs w:val="27"/>
+          <w:lang w:eastAsia="en-IN"/>
+          <w14:ligatures w14:val="none"/>
+        </w:rPr>
+        <w:t xml:space="preserve"> </w:t>
+      </w:r>
+      <w:r>
+        <w:rPr>
+          <w:rFonts w:ascii="Consolas" w:eastAsia="Times New Roman" w:hAnsi="Consolas" w:cs="Times New Roman"/>
+          <w:color w:val="CE9178"/>
+          <w:kern w:val="0"/>
+          <w:sz w:val="27"/>
+          <w:szCs w:val="27"/>
+          <w:lang w:eastAsia="en-IN"/>
+          <w14:ligatures w14:val="none"/>
+        </w:rPr>
+        <w:t>" "</w:t>
+      </w:r>
+      <w:r>
+        <w:rPr>
+          <w:rFonts w:ascii="Consolas" w:eastAsia="Times New Roman" w:hAnsi="Consolas" w:cs="Times New Roman"/>
+          <w:color w:val="CCCCCC"/>
+          <w:kern w:val="0"/>
+          <w:sz w:val="27"/>
+          <w:szCs w:val="27"/>
+          <w:lang w:eastAsia="en-IN"/>
+          <w14:ligatures w14:val="none"/>
+        </w:rPr>
+        <w:t xml:space="preserve"> </w:t>
+      </w:r>
+      <w:r>
+        <w:rPr>
+          <w:rFonts w:ascii="Consolas" w:eastAsia="Times New Roman" w:hAnsi="Consolas" w:cs="Times New Roman"/>
+          <w:color w:val="DCDCAA"/>
+          <w:kern w:val="0"/>
+          <w:sz w:val="27"/>
+          <w:szCs w:val="27"/>
+          <w:lang w:eastAsia="en-IN"/>
+          <w14:ligatures w14:val="none"/>
+        </w:rPr>
+        <w:t>&lt;&lt;</w:t>
+      </w:r>
+      <w:r>
+        <w:rPr>
+          <w:rFonts w:ascii="Consolas" w:eastAsia="Times New Roman" w:hAnsi="Consolas" w:cs="Times New Roman"/>
+          <w:color w:val="CCCCCC"/>
+          <w:kern w:val="0"/>
+          <w:sz w:val="27"/>
+          <w:szCs w:val="27"/>
+          <w:lang w:eastAsia="en-IN"/>
+          <w14:ligatures w14:val="none"/>
+        </w:rPr>
+        <w:t xml:space="preserve"> </w:t>
+      </w:r>
+      <w:r>
+        <w:rPr>
+          <w:rFonts w:ascii="Consolas" w:eastAsia="Times New Roman" w:hAnsi="Consolas" w:cs="Times New Roman"/>
+          <w:color w:val="9CDCFE"/>
+          <w:kern w:val="0"/>
+          <w:sz w:val="27"/>
+          <w:szCs w:val="27"/>
+          <w:lang w:eastAsia="en-IN"/>
+          <w14:ligatures w14:val="none"/>
+        </w:rPr>
+        <w:t>b</w:t>
+      </w:r>
+      <w:r>
+        <w:rPr>
+          <w:rFonts w:ascii="Consolas" w:eastAsia="Times New Roman" w:hAnsi="Consolas" w:cs="Times New Roman"/>
+          <w:color w:val="CCCCCC"/>
+          <w:kern w:val="0"/>
+          <w:sz w:val="27"/>
+          <w:szCs w:val="27"/>
+          <w:lang w:eastAsia="en-IN"/>
+          <w14:ligatures w14:val="none"/>
+        </w:rPr>
+        <w:t xml:space="preserve"> </w:t>
+      </w:r>
+      <w:r>
+        <w:rPr>
+          <w:rFonts w:ascii="Consolas" w:eastAsia="Times New Roman" w:hAnsi="Consolas" w:cs="Times New Roman"/>
+          <w:color w:val="DCDCAA"/>
+          <w:kern w:val="0"/>
+          <w:sz w:val="27"/>
+          <w:szCs w:val="27"/>
+          <w:lang w:eastAsia="en-IN"/>
+          <w14:ligatures w14:val="none"/>
+        </w:rPr>
+        <w:t>&lt;&lt;</w:t>
+      </w:r>
+      <w:r>
+        <w:rPr>
+          <w:rFonts w:ascii="Consolas" w:eastAsia="Times New Roman" w:hAnsi="Consolas" w:cs="Times New Roman"/>
+          <w:color w:val="CCCCCC"/>
+          <w:kern w:val="0"/>
+          <w:sz w:val="27"/>
+          <w:szCs w:val="27"/>
+          <w:lang w:eastAsia="en-IN"/>
+          <w14:ligatures w14:val="none"/>
+        </w:rPr>
+        <w:t xml:space="preserve"> </w:t>
+      </w:r>
+      <w:proofErr w:type="spellStart"/>
+      <w:r>
+        <w:rPr>
+          <w:rFonts w:ascii="Consolas" w:eastAsia="Times New Roman" w:hAnsi="Consolas" w:cs="Times New Roman"/>
+          <w:color w:val="DCDCAA"/>
+          <w:kern w:val="0"/>
+          <w:sz w:val="27"/>
+          <w:szCs w:val="27"/>
+          <w:lang w:eastAsia="en-IN"/>
+          <w14:ligatures w14:val="none"/>
+        </w:rPr>
+        <w:t>endl</w:t>
+      </w:r>
+      <w:proofErr w:type="spellEnd"/>
+      <w:r>
+        <w:rPr>
+          <w:rFonts w:ascii="Consolas" w:eastAsia="Times New Roman" w:hAnsi="Consolas" w:cs="Times New Roman"/>
+          <w:color w:val="CCCCCC"/>
+          <w:kern w:val="0"/>
+          <w:sz w:val="27"/>
+          <w:szCs w:val="27"/>
+          <w:lang w:eastAsia="en-IN"/>
+          <w14:ligatures w14:val="none"/>
+        </w:rPr>
+        <w:t>;</w:t>
+      </w:r>
+    </w:p>
+    <w:p>
+      <w:pPr>
+        <w:shd w:val="clear" w:color="auto" w:fill="1F1F1F"/>
+        <w:spacing w:after="0" w:line="360" w:lineRule="atLeast"/>
+        <w:rPr>
+          <w:rFonts w:ascii="Consolas" w:eastAsia="Times New Roman" w:hAnsi="Consolas" w:cs="Times New Roman"/>
+          <w:color w:val="CCCCCC"/>
+          <w:kern w:val="0"/>
+          <w:sz w:val="27"/>
+          <w:szCs w:val="27"/>
+          <w:lang w:eastAsia="en-IN"/>
+          <w14:ligatures w14:val="none"/>
+        </w:rPr>
+      </w:pPr>
+    </w:p>
+    <w:p>
+      <w:pPr>
+        <w:shd w:val="clear" w:color="auto" w:fill="1F1F1F"/>
+        <w:spacing w:after="0" w:line="360" w:lineRule="atLeast"/>
+        <w:rPr>
+          <w:rFonts w:ascii="Consolas" w:eastAsia="Times New Roman" w:hAnsi="Consolas" w:cs="Times New Roman"/>
+          <w:color w:val="CCCCCC"/>
+          <w:kern w:val="0"/>
+          <w:sz w:val="27"/>
+          <w:szCs w:val="27"/>
+          <w:lang w:eastAsia="en-IN"/>
+          <w14:ligatures w14:val="none"/>
+        </w:rPr>
+      </w:pPr>
+      <w:r>
+        <w:rPr>
+          <w:rFonts w:ascii="Consolas" w:eastAsia="Times New Roman" w:hAnsi="Consolas" w:cs="Times New Roman"/>
+          <w:color w:val="CCCCCC"/>
+          <w:kern w:val="0"/>
+          <w:sz w:val="27"/>
+          <w:szCs w:val="27"/>
+          <w:lang w:eastAsia="en-IN"/>
+          <w14:ligatures w14:val="none"/>
+        </w:rPr>
+        <w:t xml:space="preserve">    </w:t>
+      </w:r>
+      <w:proofErr w:type="spellStart"/>
+      <w:r>
+        <w:rPr>
+          <w:rFonts w:ascii="Consolas" w:eastAsia="Times New Roman" w:hAnsi="Consolas" w:cs="Times New Roman"/>
+          <w:color w:val="DCDCAA"/>
+          <w:kern w:val="0"/>
+          <w:sz w:val="27"/>
+          <w:szCs w:val="27"/>
+          <w:lang w:eastAsia="en-IN"/>
+          <w14:ligatures w14:val="none"/>
+        </w:rPr>
+        <w:t>swap_byReference</w:t>
+      </w:r>
+      <w:proofErr w:type="spellEnd"/>
+      <w:r>
+        <w:rPr>
+          <w:rFonts w:ascii="Consolas" w:eastAsia="Times New Roman" w:hAnsi="Consolas" w:cs="Times New Roman"/>
+          <w:color w:val="CCCCCC"/>
+          <w:kern w:val="0"/>
+          <w:sz w:val="27"/>
+          <w:szCs w:val="27"/>
+          <w:lang w:eastAsia="en-IN"/>
+          <w14:ligatures w14:val="none"/>
+        </w:rPr>
+        <w:t>(</w:t>
+      </w:r>
+      <w:r>
+        <w:rPr>
+          <w:rFonts w:ascii="Consolas" w:eastAsia="Times New Roman" w:hAnsi="Consolas" w:cs="Times New Roman"/>
+          <w:color w:val="9CDCFE"/>
+          <w:kern w:val="0"/>
+          <w:sz w:val="27"/>
+          <w:szCs w:val="27"/>
+          <w:lang w:eastAsia="en-IN"/>
+          <w14:ligatures w14:val="none"/>
+        </w:rPr>
+        <w:t>a</w:t>
+      </w:r>
+      <w:r>
+        <w:rPr>
+          <w:rFonts w:ascii="Consolas" w:eastAsia="Times New Roman" w:hAnsi="Consolas" w:cs="Times New Roman"/>
+          <w:color w:val="CCCCCC"/>
+          <w:kern w:val="0"/>
+          <w:sz w:val="27"/>
+          <w:szCs w:val="27"/>
+          <w:lang w:eastAsia="en-IN"/>
+          <w14:ligatures w14:val="none"/>
+        </w:rPr>
+        <w:t xml:space="preserve">, </w:t>
+      </w:r>
+      <w:r>
+        <w:rPr>
+          <w:rFonts w:ascii="Consolas" w:eastAsia="Times New Roman" w:hAnsi="Consolas" w:cs="Times New Roman"/>
+          <w:color w:val="9CDCFE"/>
+          <w:kern w:val="0"/>
+          <w:sz w:val="27"/>
+          <w:szCs w:val="27"/>
+          <w:lang w:eastAsia="en-IN"/>
+          <w14:ligatures w14:val="none"/>
+        </w:rPr>
+        <w:t>b</w:t>
+      </w:r>
+      <w:r>
+        <w:rPr>
+          <w:rFonts w:ascii="Consolas" w:eastAsia="Times New Roman" w:hAnsi="Consolas" w:cs="Times New Roman"/>
+          <w:color w:val="CCCCCC"/>
+          <w:kern w:val="0"/>
+          <w:sz w:val="27"/>
+          <w:szCs w:val="27"/>
+          <w:lang w:eastAsia="en-IN"/>
+          <w14:ligatures w14:val="none"/>
+        </w:rPr>
+        <w:t>);</w:t>
+      </w:r>
+      <w:r>
+        <w:rPr>
+          <w:rFonts w:ascii="Consolas" w:eastAsia="Times New Roman" w:hAnsi="Consolas" w:cs="Times New Roman"/>
+          <w:color w:val="6A9955"/>
+          <w:kern w:val="0"/>
+          <w:sz w:val="27"/>
+          <w:szCs w:val="27"/>
+          <w:lang w:eastAsia="en-IN"/>
+          <w14:ligatures w14:val="none"/>
+        </w:rPr>
+        <w:t xml:space="preserve"> // Affects a and b as their references are passed</w:t>
+      </w:r>
+    </w:p>
+    <w:p>
+      <w:pPr>
+        <w:shd w:val="clear" w:color="auto" w:fill="1F1F1F"/>
+        <w:spacing w:after="0" w:line="360" w:lineRule="atLeast"/>
+        <w:rPr>
+          <w:rFonts w:ascii="Consolas" w:eastAsia="Times New Roman" w:hAnsi="Consolas" w:cs="Times New Roman"/>
+          <w:color w:val="CCCCCC"/>
+          <w:kern w:val="0"/>
+          <w:sz w:val="27"/>
+          <w:szCs w:val="27"/>
+          <w:lang w:eastAsia="en-IN"/>
+          <w14:ligatures w14:val="none"/>
+        </w:rPr>
+      </w:pPr>
+      <w:r>
+        <w:rPr>
+          <w:rFonts w:ascii="Consolas" w:eastAsia="Times New Roman" w:hAnsi="Consolas" w:cs="Times New Roman"/>
+          <w:color w:val="CCCCCC"/>
+          <w:kern w:val="0"/>
+          <w:sz w:val="27"/>
+          <w:szCs w:val="27"/>
+          <w:lang w:eastAsia="en-IN"/>
+          <w14:ligatures w14:val="none"/>
+        </w:rPr>
+        <w:t xml:space="preserve">    </w:t>
+      </w:r>
+      <w:proofErr w:type="spellStart"/>
+      <w:r>
+        <w:rPr>
+          <w:rFonts w:ascii="Consolas" w:eastAsia="Times New Roman" w:hAnsi="Consolas" w:cs="Times New Roman"/>
+          <w:color w:val="9CDCFE"/>
+          <w:kern w:val="0"/>
+          <w:sz w:val="27"/>
+          <w:szCs w:val="27"/>
+          <w:lang w:eastAsia="en-IN"/>
+          <w14:ligatures w14:val="none"/>
+        </w:rPr>
+        <w:t>cout</w:t>
+      </w:r>
+      <w:proofErr w:type="spellEnd"/>
+      <w:r>
+        <w:rPr>
+          <w:rFonts w:ascii="Consolas" w:eastAsia="Times New Roman" w:hAnsi="Consolas" w:cs="Times New Roman"/>
+          <w:color w:val="CCCCCC"/>
+          <w:kern w:val="0"/>
+          <w:sz w:val="27"/>
+          <w:szCs w:val="27"/>
+          <w:lang w:eastAsia="en-IN"/>
+          <w14:ligatures w14:val="none"/>
+        </w:rPr>
+        <w:t xml:space="preserve"> </w:t>
+      </w:r>
+      <w:r>
+        <w:rPr>
+          <w:rFonts w:ascii="Consolas" w:eastAsia="Times New Roman" w:hAnsi="Consolas" w:cs="Times New Roman"/>
+          <w:color w:val="DCDCAA"/>
+          <w:kern w:val="0"/>
+          <w:sz w:val="27"/>
+          <w:szCs w:val="27"/>
+          <w:lang w:eastAsia="en-IN"/>
+          <w14:ligatures w14:val="none"/>
+        </w:rPr>
+        <w:t>&lt;&lt;</w:t>
+      </w:r>
+      <w:r>
+        <w:rPr>
+          <w:rFonts w:ascii="Consolas" w:eastAsia="Times New Roman" w:hAnsi="Consolas" w:cs="Times New Roman"/>
+          <w:color w:val="CCCCCC"/>
+          <w:kern w:val="0"/>
+          <w:sz w:val="27"/>
+          <w:szCs w:val="27"/>
+          <w:lang w:eastAsia="en-IN"/>
+          <w14:ligatures w14:val="none"/>
+        </w:rPr>
+        <w:t xml:space="preserve"> </w:t>
+      </w:r>
+      <w:r>
+        <w:rPr>
+          <w:rFonts w:ascii="Consolas" w:eastAsia="Times New Roman" w:hAnsi="Consolas" w:cs="Times New Roman"/>
+          <w:color w:val="9CDCFE"/>
+          <w:kern w:val="0"/>
+          <w:sz w:val="27"/>
+          <w:szCs w:val="27"/>
+          <w:lang w:eastAsia="en-IN"/>
+          <w14:ligatures w14:val="none"/>
+        </w:rPr>
+        <w:t>a</w:t>
+      </w:r>
+      <w:r>
+        <w:rPr>
+          <w:rFonts w:ascii="Consolas" w:eastAsia="Times New Roman" w:hAnsi="Consolas" w:cs="Times New Roman"/>
+          <w:color w:val="CCCCCC"/>
+          <w:kern w:val="0"/>
+          <w:sz w:val="27"/>
+          <w:szCs w:val="27"/>
+          <w:lang w:eastAsia="en-IN"/>
+          <w14:ligatures w14:val="none"/>
+        </w:rPr>
+        <w:t xml:space="preserve"> </w:t>
+      </w:r>
+      <w:r>
+        <w:rPr>
+          <w:rFonts w:ascii="Consolas" w:eastAsia="Times New Roman" w:hAnsi="Consolas" w:cs="Times New Roman"/>
+          <w:color w:val="DCDCAA"/>
+          <w:kern w:val="0"/>
+          <w:sz w:val="27"/>
+          <w:szCs w:val="27"/>
+          <w:lang w:eastAsia="en-IN"/>
+          <w14:ligatures w14:val="none"/>
+        </w:rPr>
+        <w:t>&lt;&lt;</w:t>
+      </w:r>
+      <w:r>
+        <w:rPr>
+          <w:rFonts w:ascii="Consolas" w:eastAsia="Times New Roman" w:hAnsi="Consolas" w:cs="Times New Roman"/>
+          <w:color w:val="CCCCCC"/>
+          <w:kern w:val="0"/>
+          <w:sz w:val="27"/>
+          <w:szCs w:val="27"/>
+          <w:lang w:eastAsia="en-IN"/>
+          <w14:ligatures w14:val="none"/>
+        </w:rPr>
+        <w:t xml:space="preserve"> </w:t>
+      </w:r>
+      <w:r>
+        <w:rPr>
+          <w:rFonts w:ascii="Consolas" w:eastAsia="Times New Roman" w:hAnsi="Consolas" w:cs="Times New Roman"/>
+          <w:color w:val="CE9178"/>
+          <w:kern w:val="0"/>
+          <w:sz w:val="27"/>
+          <w:szCs w:val="27"/>
+          <w:lang w:eastAsia="en-IN"/>
+          <w14:ligatures w14:val="none"/>
+        </w:rPr>
+        <w:t>" "</w:t>
+      </w:r>
+      <w:r>
+        <w:rPr>
+          <w:rFonts w:ascii="Consolas" w:eastAsia="Times New Roman" w:hAnsi="Consolas" w:cs="Times New Roman"/>
+          <w:color w:val="CCCCCC"/>
+          <w:kern w:val="0"/>
+          <w:sz w:val="27"/>
+          <w:szCs w:val="27"/>
+          <w:lang w:eastAsia="en-IN"/>
+          <w14:ligatures w14:val="none"/>
+        </w:rPr>
+        <w:t xml:space="preserve"> </w:t>
+      </w:r>
+      <w:r>
+        <w:rPr>
+          <w:rFonts w:ascii="Consolas" w:eastAsia="Times New Roman" w:hAnsi="Consolas" w:cs="Times New Roman"/>
+          <w:color w:val="DCDCAA"/>
+          <w:kern w:val="0"/>
+          <w:sz w:val="27"/>
+          <w:szCs w:val="27"/>
+          <w:lang w:eastAsia="en-IN"/>
+          <w14:ligatures w14:val="none"/>
+        </w:rPr>
+        <w:t>&lt;&lt;</w:t>
+      </w:r>
+      <w:r>
+        <w:rPr>
+          <w:rFonts w:ascii="Consolas" w:eastAsia="Times New Roman" w:hAnsi="Consolas" w:cs="Times New Roman"/>
+          <w:color w:val="CCCCCC"/>
+          <w:kern w:val="0"/>
+          <w:sz w:val="27"/>
+          <w:szCs w:val="27"/>
+          <w:lang w:eastAsia="en-IN"/>
+          <w14:ligatures w14:val="none"/>
+        </w:rPr>
+        <w:t xml:space="preserve"> </w:t>
+      </w:r>
+      <w:r>
+        <w:rPr>
+          <w:rFonts w:ascii="Consolas" w:eastAsia="Times New Roman" w:hAnsi="Consolas" w:cs="Times New Roman"/>
+          <w:color w:val="9CDCFE"/>
+          <w:kern w:val="0"/>
+          <w:sz w:val="27"/>
+          <w:szCs w:val="27"/>
+          <w:lang w:eastAsia="en-IN"/>
+          <w14:ligatures w14:val="none"/>
+        </w:rPr>
+        <w:t>b</w:t>
+      </w:r>
+      <w:r>
+        <w:rPr>
+          <w:rFonts w:ascii="Consolas" w:eastAsia="Times New Roman" w:hAnsi="Consolas" w:cs="Times New Roman"/>
+          <w:color w:val="CCCCCC"/>
+          <w:kern w:val="0"/>
+          <w:sz w:val="27"/>
+          <w:szCs w:val="27"/>
+          <w:lang w:eastAsia="en-IN"/>
+          <w14:ligatures w14:val="none"/>
+        </w:rPr>
+        <w:t xml:space="preserve"> </w:t>
+      </w:r>
+      <w:r>
+        <w:rPr>
+          <w:rFonts w:ascii="Consolas" w:eastAsia="Times New Roman" w:hAnsi="Consolas" w:cs="Times New Roman"/>
+          <w:color w:val="DCDCAA"/>
+          <w:kern w:val="0"/>
+          <w:sz w:val="27"/>
+          <w:szCs w:val="27"/>
+          <w:lang w:eastAsia="en-IN"/>
+          <w14:ligatures w14:val="none"/>
+        </w:rPr>
+        <w:t>&lt;&lt;</w:t>
+      </w:r>
+      <w:r>
+        <w:rPr>
+          <w:rFonts w:ascii="Consolas" w:eastAsia="Times New Roman" w:hAnsi="Consolas" w:cs="Times New Roman"/>
+          <w:color w:val="CCCCCC"/>
+          <w:kern w:val="0"/>
+          <w:sz w:val="27"/>
+          <w:szCs w:val="27"/>
+          <w:lang w:eastAsia="en-IN"/>
+          <w14:ligatures w14:val="none"/>
+        </w:rPr>
+        <w:t xml:space="preserve"> </w:t>
+      </w:r>
+      <w:proofErr w:type="spellStart"/>
+      <w:r>
+        <w:rPr>
+          <w:rFonts w:ascii="Consolas" w:eastAsia="Times New Roman" w:hAnsi="Consolas" w:cs="Times New Roman"/>
+          <w:color w:val="DCDCAA"/>
+          <w:kern w:val="0"/>
+          <w:sz w:val="27"/>
+          <w:szCs w:val="27"/>
+          <w:lang w:eastAsia="en-IN"/>
+          <w14:ligatures w14:val="none"/>
+        </w:rPr>
+        <w:t>endl</w:t>
+      </w:r>
+      <w:proofErr w:type="spellEnd"/>
+      <w:r>
+        <w:rPr>
+          <w:rFonts w:ascii="Consolas" w:eastAsia="Times New Roman" w:hAnsi="Consolas" w:cs="Times New Roman"/>
+          <w:color w:val="CCCCCC"/>
+          <w:kern w:val="0"/>
+          <w:sz w:val="27"/>
+          <w:szCs w:val="27"/>
+          <w:lang w:eastAsia="en-IN"/>
+          <w14:ligatures w14:val="none"/>
+        </w:rPr>
+        <w:t>;</w:t>
+      </w:r>
+    </w:p>
+    <w:p>
+      <w:pPr>
+        <w:shd w:val="clear" w:color="auto" w:fill="1F1F1F"/>
+        <w:spacing w:after="0" w:line="360" w:lineRule="atLeast"/>
+        <w:rPr>
+          <w:rFonts w:ascii="Consolas" w:eastAsia="Times New Roman" w:hAnsi="Consolas" w:cs="Times New Roman"/>
+          <w:color w:val="CCCCCC"/>
+          <w:kern w:val="0"/>
+          <w:sz w:val="27"/>
+          <w:szCs w:val="27"/>
+          <w:lang w:eastAsia="en-IN"/>
+          <w14:ligatures w14:val="none"/>
+        </w:rPr>
+      </w:pPr>
+      <w:r>
+        <w:rPr>
+          <w:rFonts w:ascii="Consolas" w:eastAsia="Times New Roman" w:hAnsi="Consolas" w:cs="Times New Roman"/>
+          <w:color w:val="CCCCCC"/>
+          <w:kern w:val="0"/>
+          <w:sz w:val="27"/>
+          <w:szCs w:val="27"/>
+          <w:lang w:eastAsia="en-IN"/>
+          <w14:ligatures w14:val="none"/>
+        </w:rPr>
+        <w:t>}</w:t>
+      </w:r>
+    </w:p>
+    <w:p>
+      <w:pPr>
+        <w:rPr>
+          <w:rFonts w:ascii="Times New Roman" w:hAnsi="Times New Roman" w:cs="Times New Roman"/>
+          <w:b/>
+          <w:bCs/>
           <w:sz w:val="28"/>
           <w:szCs w:val="28"/>
         </w:rPr>
@@ -2443,7 +5710,6 @@
   <w:style w:type="character" w:default="1" w:styleId="DefaultParagraphFont">
     <w:name w:val="Default Paragraph Font"/>
     <w:uiPriority w:val="1"/>
-    <w:semiHidden/>
     <w:unhideWhenUsed/>
   </w:style>
   <w:style w:type="table" w:default="1" w:styleId="TableNormal">

</xml_diff>

<commit_message>
Learn and code pass array as parameter
</commit_message>
<xml_diff>
--- a/notes.docx
+++ b/notes.docx
@@ -180,7 +180,7 @@
           </mc:Choice>
           <mc:Fallback>
             <w:pict>
-              <v:shapetype w14:anchorId="240C89AF" id="_x0000_t75" coordsize="21600,21600" o:spt="75" o:preferrelative="t" path="m@4@5l@4@11@9@11@9@5xe" filled="f" stroked="f">
+              <v:shapetype w14:anchorId="1BE2CEB4" id="_x0000_t75" coordsize="21600,21600" o:spt="75" o:preferrelative="t" path="m@4@5l@4@11@9@11@9@5xe" filled="f" stroked="f">
                 <v:stroke joinstyle="miter"/>
                 <v:formulas>
                   <v:f eqn="if lineDrawn pixelLineWidth 0"/>
@@ -247,7 +247,7 @@
           </mc:Choice>
           <mc:Fallback>
             <w:pict>
-              <v:shape w14:anchorId="0B384883" id="Ink 48" o:spid="_x0000_s1026" type="#_x0000_t75" style="position:absolute;margin-left:160.3pt;margin-top:353.85pt;width:41.1pt;height:1.95pt;z-index:251701248;visibility:visible;mso-wrap-style:square;mso-wrap-distance-left:9pt;mso-wrap-distance-top:0;mso-wrap-distance-right:9pt;mso-wrap-distance-bottom:0;mso-position-horizontal:absolute;mso-position-horizontal-relative:text;mso-position-vertical:absolute;mso-position-vertical-relative:text" o:gfxdata="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">
+              <v:shape w14:anchorId="2D9DA966" id="Ink 48" o:spid="_x0000_s1026" type="#_x0000_t75" style="position:absolute;margin-left:160.3pt;margin-top:353.85pt;width:41.1pt;height:1.95pt;z-index:251701248;visibility:visible;mso-wrap-style:square;mso-wrap-distance-left:9pt;mso-wrap-distance-top:0;mso-wrap-distance-right:9pt;mso-wrap-distance-bottom:0;mso-position-horizontal:absolute;mso-position-horizontal-relative:text;mso-position-vertical:absolute;mso-position-vertical-relative:text" o:gfxdata="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">
                 <v:imagedata r:id="rId8" o:title=""/>
               </v:shape>
             </w:pict>
@@ -295,7 +295,7 @@
           </mc:Choice>
           <mc:Fallback>
             <w:pict>
-              <v:shape w14:anchorId="46427C6B" id="Ink 47" o:spid="_x0000_s1026" type="#_x0000_t75" style="position:absolute;margin-left:156.3pt;margin-top:340.35pt;width:39.15pt;height:1.45pt;z-index:251700224;visibility:visible;mso-wrap-style:square;mso-wrap-distance-left:9pt;mso-wrap-distance-top:0;mso-wrap-distance-right:9pt;mso-wrap-distance-bottom:0;mso-position-horizontal:absolute;mso-position-horizontal-relative:text;mso-position-vertical:absolute;mso-position-vertical-relative:text" o:gfxdata="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">
+              <v:shape w14:anchorId="55385763" id="Ink 47" o:spid="_x0000_s1026" type="#_x0000_t75" style="position:absolute;margin-left:156.3pt;margin-top:340.35pt;width:39.15pt;height:1.45pt;z-index:251700224;visibility:visible;mso-wrap-style:square;mso-wrap-distance-left:9pt;mso-wrap-distance-top:0;mso-wrap-distance-right:9pt;mso-wrap-distance-bottom:0;mso-position-horizontal:absolute;mso-position-horizontal-relative:text;mso-position-vertical:absolute;mso-position-vertical-relative:text" o:gfxdata="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">
                 <v:imagedata r:id="rId10" o:title=""/>
               </v:shape>
             </w:pict>
@@ -343,7 +343,7 @@
           </mc:Choice>
           <mc:Fallback>
             <w:pict>
-              <v:shape w14:anchorId="01CC2607" id="Ink 46" o:spid="_x0000_s1026" type="#_x0000_t75" style="position:absolute;margin-left:149.3pt;margin-top:329.35pt;width:46.15pt;height:3.1pt;z-index:251699200;visibility:visible;mso-wrap-style:square;mso-wrap-distance-left:9pt;mso-wrap-distance-top:0;mso-wrap-distance-right:9pt;mso-wrap-distance-bottom:0;mso-position-horizontal:absolute;mso-position-horizontal-relative:text;mso-position-vertical:absolute;mso-position-vertical-relative:text" o:gfxdata="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">
+              <v:shape w14:anchorId="1F50029E" id="Ink 46" o:spid="_x0000_s1026" type="#_x0000_t75" style="position:absolute;margin-left:149.3pt;margin-top:329.35pt;width:46.15pt;height:3.1pt;z-index:251699200;visibility:visible;mso-wrap-style:square;mso-wrap-distance-left:9pt;mso-wrap-distance-top:0;mso-wrap-distance-right:9pt;mso-wrap-distance-bottom:0;mso-position-horizontal:absolute;mso-position-horizontal-relative:text;mso-position-vertical:absolute;mso-position-vertical-relative:text" o:gfxdata="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">
                 <v:imagedata r:id="rId12" o:title=""/>
               </v:shape>
             </w:pict>
@@ -391,7 +391,7 @@
           </mc:Choice>
           <mc:Fallback>
             <w:pict>
-              <v:shape w14:anchorId="49E41AA7" id="Ink 45" o:spid="_x0000_s1026" type="#_x0000_t75" style="position:absolute;margin-left:143.25pt;margin-top:303.35pt;width:58.45pt;height:17.45pt;z-index:251698176;visibility:visible;mso-wrap-style:square;mso-wrap-distance-left:9pt;mso-wrap-distance-top:0;mso-wrap-distance-right:9pt;mso-wrap-distance-bottom:0;mso-position-horizontal:absolute;mso-position-horizontal-relative:text;mso-position-vertical:absolute;mso-position-vertical-relative:text" o:gfxdata="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">
+              <v:shape w14:anchorId="6EE50667" id="Ink 45" o:spid="_x0000_s1026" type="#_x0000_t75" style="position:absolute;margin-left:143.25pt;margin-top:303.35pt;width:58.45pt;height:17.45pt;z-index:251698176;visibility:visible;mso-wrap-style:square;mso-wrap-distance-left:9pt;mso-wrap-distance-top:0;mso-wrap-distance-right:9pt;mso-wrap-distance-bottom:0;mso-position-horizontal:absolute;mso-position-horizontal-relative:text;mso-position-vertical:absolute;mso-position-vertical-relative:text" o:gfxdata="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">
                 <v:imagedata r:id="rId14" o:title=""/>
               </v:shape>
             </w:pict>
@@ -439,7 +439,7 @@
           </mc:Choice>
           <mc:Fallback>
             <w:pict>
-              <v:shape w14:anchorId="082E77E0" id="Ink 33" o:spid="_x0000_s1026" type="#_x0000_t75" style="position:absolute;margin-left:422.2pt;margin-top:298.1pt;width:86pt;height:56.7pt;z-index:251691008;visibility:visible;mso-wrap-style:square;mso-wrap-distance-left:9pt;mso-wrap-distance-top:0;mso-wrap-distance-right:9pt;mso-wrap-distance-bottom:0;mso-position-horizontal:absolute;mso-position-horizontal-relative:text;mso-position-vertical:absolute;mso-position-vertical-relative:text" o:gfxdata="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">
+              <v:shape w14:anchorId="37F7DF3F" id="Ink 33" o:spid="_x0000_s1026" type="#_x0000_t75" style="position:absolute;margin-left:422.2pt;margin-top:298.1pt;width:86pt;height:56.7pt;z-index:251691008;visibility:visible;mso-wrap-style:square;mso-wrap-distance-left:9pt;mso-wrap-distance-top:0;mso-wrap-distance-right:9pt;mso-wrap-distance-bottom:0;mso-position-horizontal:absolute;mso-position-horizontal-relative:text;mso-position-vertical:absolute;mso-position-vertical-relative:text" o:gfxdata="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">
                 <v:imagedata r:id="rId16" o:title=""/>
               </v:shape>
             </w:pict>
@@ -487,7 +487,7 @@
           </mc:Choice>
           <mc:Fallback>
             <w:pict>
-              <v:shape w14:anchorId="445CA874" id="Ink 19" o:spid="_x0000_s1026" type="#_x0000_t75" style="position:absolute;margin-left:409.35pt;margin-top:62.85pt;width:55.95pt;height:31.85pt;z-index:251676672;visibility:visible;mso-wrap-style:square;mso-wrap-distance-left:9pt;mso-wrap-distance-top:0;mso-wrap-distance-right:9pt;mso-wrap-distance-bottom:0;mso-position-horizontal:absolute;mso-position-horizontal-relative:text;mso-position-vertical:absolute;mso-position-vertical-relative:text" o:gfxdata="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">
+              <v:shape w14:anchorId="47970D81" id="Ink 19" o:spid="_x0000_s1026" type="#_x0000_t75" style="position:absolute;margin-left:409.35pt;margin-top:62.85pt;width:55.95pt;height:31.85pt;z-index:251676672;visibility:visible;mso-wrap-style:square;mso-wrap-distance-left:9pt;mso-wrap-distance-top:0;mso-wrap-distance-right:9pt;mso-wrap-distance-bottom:0;mso-position-horizontal:absolute;mso-position-horizontal-relative:text;mso-position-vertical:absolute;mso-position-vertical-relative:text" o:gfxdata="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">
                 <v:imagedata r:id="rId18" o:title=""/>
               </v:shape>
             </w:pict>
@@ -535,7 +535,7 @@
           </mc:Choice>
           <mc:Fallback>
             <w:pict>
-              <v:shape w14:anchorId="1ECF3314" id="Ink 12" o:spid="_x0000_s1026" type="#_x0000_t75" style="position:absolute;margin-left:418.65pt;margin-top:148.8pt;width:102.25pt;height:53.5pt;z-index:251669504;visibility:visible;mso-wrap-style:square;mso-wrap-distance-left:9pt;mso-wrap-distance-top:0;mso-wrap-distance-right:9pt;mso-wrap-distance-bottom:0;mso-position-horizontal:absolute;mso-position-horizontal-relative:text;mso-position-vertical:absolute;mso-position-vertical-relative:text" o:gfxdata="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">
+              <v:shape w14:anchorId="6971E712" id="Ink 12" o:spid="_x0000_s1026" type="#_x0000_t75" style="position:absolute;margin-left:418.65pt;margin-top:148.8pt;width:102.25pt;height:53.5pt;z-index:251669504;visibility:visible;mso-wrap-style:square;mso-wrap-distance-left:9pt;mso-wrap-distance-top:0;mso-wrap-distance-right:9pt;mso-wrap-distance-bottom:0;mso-position-horizontal:absolute;mso-position-horizontal-relative:text;mso-position-vertical:absolute;mso-position-vertical-relative:text" o:gfxdata="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">
                 <v:imagedata r:id="rId20" o:title=""/>
               </v:shape>
             </w:pict>
@@ -583,7 +583,7 @@
           </mc:Choice>
           <mc:Fallback>
             <w:pict>
-              <v:shape w14:anchorId="6B55248A" id="Ink 5" o:spid="_x0000_s1026" type="#_x0000_t75" style="position:absolute;margin-left:126.8pt;margin-top:282.5pt;width:278.35pt;height:16.9pt;z-index:251662336;visibility:visible;mso-wrap-style:square;mso-wrap-distance-left:9pt;mso-wrap-distance-top:0;mso-wrap-distance-right:9pt;mso-wrap-distance-bottom:0;mso-position-horizontal:absolute;mso-position-horizontal-relative:text;mso-position-vertical:absolute;mso-position-vertical-relative:text" o:gfxdata="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">
+              <v:shape w14:anchorId="5E6D7B31" id="Ink 5" o:spid="_x0000_s1026" type="#_x0000_t75" style="position:absolute;margin-left:126.8pt;margin-top:282.5pt;width:278.35pt;height:16.9pt;z-index:251662336;visibility:visible;mso-wrap-style:square;mso-wrap-distance-left:9pt;mso-wrap-distance-top:0;mso-wrap-distance-right:9pt;mso-wrap-distance-bottom:0;mso-position-horizontal:absolute;mso-position-horizontal-relative:text;mso-position-vertical:absolute;mso-position-vertical-relative:text" o:gfxdata="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">
                 <v:imagedata r:id="rId22" o:title=""/>
               </v:shape>
             </w:pict>
@@ -631,7 +631,7 @@
           </mc:Choice>
           <mc:Fallback>
             <w:pict>
-              <v:shape w14:anchorId="22E4820A" id="Ink 4" o:spid="_x0000_s1026" type="#_x0000_t75" style="position:absolute;margin-left:133.8pt;margin-top:107.3pt;width:261.1pt;height:21.55pt;z-index:251661312;visibility:visible;mso-wrap-style:square;mso-wrap-distance-left:9pt;mso-wrap-distance-top:0;mso-wrap-distance-right:9pt;mso-wrap-distance-bottom:0;mso-position-horizontal:absolute;mso-position-horizontal-relative:text;mso-position-vertical:absolute;mso-position-vertical-relative:text" o:gfxdata="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">
+              <v:shape w14:anchorId="7C94DF4D" id="Ink 4" o:spid="_x0000_s1026" type="#_x0000_t75" style="position:absolute;margin-left:133.8pt;margin-top:107.3pt;width:261.1pt;height:21.55pt;z-index:251661312;visibility:visible;mso-wrap-style:square;mso-wrap-distance-left:9pt;mso-wrap-distance-top:0;mso-wrap-distance-right:9pt;mso-wrap-distance-bottom:0;mso-position-horizontal:absolute;mso-position-horizontal-relative:text;mso-position-vertical:absolute;mso-position-vertical-relative:text" o:gfxdata="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">
                 <v:imagedata r:id="rId24" o:title=""/>
               </v:shape>
             </w:pict>
@@ -679,7 +679,7 @@
           </mc:Choice>
           <mc:Fallback>
             <w:pict>
-              <v:shape w14:anchorId="3F5B546E" id="Ink 3" o:spid="_x0000_s1026" type="#_x0000_t75" style="position:absolute;margin-left:124.25pt;margin-top:40.85pt;width:283.05pt;height:354.05pt;z-index:251660288;visibility:visible;mso-wrap-style:square;mso-wrap-distance-left:9pt;mso-wrap-distance-top:0;mso-wrap-distance-right:9pt;mso-wrap-distance-bottom:0;mso-position-horizontal:absolute;mso-position-horizontal-relative:text;mso-position-vertical:absolute;mso-position-vertical-relative:text" o:gfxdata="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">
+              <v:shape w14:anchorId="17DE2F88" id="Ink 3" o:spid="_x0000_s1026" type="#_x0000_t75" style="position:absolute;margin-left:124.25pt;margin-top:40.85pt;width:283.05pt;height:354.05pt;z-index:251660288;visibility:visible;mso-wrap-style:square;mso-wrap-distance-left:9pt;mso-wrap-distance-top:0;mso-wrap-distance-right:9pt;mso-wrap-distance-bottom:0;mso-position-horizontal:absolute;mso-position-horizontal-relative:text;mso-position-vertical:absolute;mso-position-vertical-relative:text" o:gfxdata="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">
                 <v:imagedata r:id="rId26" o:title=""/>
               </v:shape>
             </w:pict>
@@ -727,7 +727,7 @@
           </mc:Choice>
           <mc:Fallback>
             <w:pict>
-              <v:shape w14:anchorId="2BE43590" id="Ink 2" o:spid="_x0000_s1026" type="#_x0000_t75" style="position:absolute;margin-left:126.35pt;margin-top:40.4pt;width:14.9pt;height:343.2pt;z-index:251659264;visibility:visible;mso-wrap-style:square;mso-wrap-distance-left:9pt;mso-wrap-distance-top:0;mso-wrap-distance-right:9pt;mso-wrap-distance-bottom:0;mso-position-horizontal:absolute;mso-position-horizontal-relative:text;mso-position-vertical:absolute;mso-position-vertical-relative:text" o:gfxdata="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">
+              <v:shape w14:anchorId="4D4CDA72" id="Ink 2" o:spid="_x0000_s1026" type="#_x0000_t75" style="position:absolute;margin-left:126.35pt;margin-top:40.4pt;width:14.9pt;height:343.2pt;z-index:251659264;visibility:visible;mso-wrap-style:square;mso-wrap-distance-left:9pt;mso-wrap-distance-top:0;mso-wrap-distance-right:9pt;mso-wrap-distance-bottom:0;mso-position-horizontal:absolute;mso-position-horizontal-relative:text;mso-position-vertical:absolute;mso-position-vertical-relative:text" o:gfxdata="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">
                 <v:imagedata r:id="rId28" o:title=""/>
               </v:shape>
             </w:pict>
@@ -807,7 +807,7 @@
           </mc:Choice>
           <mc:Fallback>
             <w:pict>
-              <v:shape w14:anchorId="310F7D04" id="Ink 64" o:spid="_x0000_s1026" type="#_x0000_t75" style="position:absolute;margin-left:187.25pt;margin-top:9.05pt;width:114.75pt;height:25.45pt;z-index:251717632;visibility:visible;mso-wrap-style:square;mso-wrap-distance-left:9pt;mso-wrap-distance-top:0;mso-wrap-distance-right:9pt;mso-wrap-distance-bottom:0;mso-position-horizontal:absolute;mso-position-horizontal-relative:text;mso-position-vertical:absolute;mso-position-vertical-relative:text" o:gfxdata="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">
+              <v:shape w14:anchorId="566910E1" id="Ink 64" o:spid="_x0000_s1026" type="#_x0000_t75" style="position:absolute;margin-left:187.25pt;margin-top:9.05pt;width:114.75pt;height:25.45pt;z-index:251717632;visibility:visible;mso-wrap-style:square;mso-wrap-distance-left:9pt;mso-wrap-distance-top:0;mso-wrap-distance-right:9pt;mso-wrap-distance-bottom:0;mso-position-horizontal:absolute;mso-position-horizontal-relative:text;mso-position-vertical:absolute;mso-position-vertical-relative:text" o:gfxdata="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">
                 <v:imagedata r:id="rId30" o:title=""/>
               </v:shape>
             </w:pict>
@@ -857,7 +857,7 @@
           </mc:Choice>
           <mc:Fallback>
             <w:pict>
-              <v:shape w14:anchorId="4926F0AF" id="Ink 55" o:spid="_x0000_s1026" type="#_x0000_t75" style="position:absolute;margin-left:187.8pt;margin-top:12.15pt;width:110.6pt;height:23.55pt;z-index:251708416;visibility:visible;mso-wrap-style:square;mso-wrap-distance-left:9pt;mso-wrap-distance-top:0;mso-wrap-distance-right:9pt;mso-wrap-distance-bottom:0;mso-position-horizontal:absolute;mso-position-horizontal-relative:text;mso-position-vertical:absolute;mso-position-vertical-relative:text" o:gfxdata="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">
+              <v:shape w14:anchorId="2AB7C604" id="Ink 55" o:spid="_x0000_s1026" type="#_x0000_t75" style="position:absolute;margin-left:187.8pt;margin-top:12.15pt;width:110.6pt;height:23.55pt;z-index:251708416;visibility:visible;mso-wrap-style:square;mso-wrap-distance-left:9pt;mso-wrap-distance-top:0;mso-wrap-distance-right:9pt;mso-wrap-distance-bottom:0;mso-position-horizontal:absolute;mso-position-horizontal-relative:text;mso-position-vertical:absolute;mso-position-vertical-relative:text" o:gfxdata="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">
                 <v:imagedata r:id="rId32" o:title=""/>
               </v:shape>
             </w:pict>
@@ -973,7 +973,7 @@
           </mc:Choice>
           <mc:Fallback>
             <w:pict>
-              <v:shape w14:anchorId="1E22CF9D" id="Ink 73" o:spid="_x0000_s1026" type="#_x0000_t75" style="position:absolute;margin-left:159.25pt;margin-top:-111.7pt;width:57pt;height:251.2pt;z-index:251725824;visibility:visible;mso-wrap-style:square;mso-wrap-distance-left:9pt;mso-wrap-distance-top:0;mso-wrap-distance-right:9pt;mso-wrap-distance-bottom:0;mso-position-horizontal:absolute;mso-position-horizontal-relative:text;mso-position-vertical:absolute;mso-position-vertical-relative:text" o:gfxdata="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">
+              <v:shape w14:anchorId="4E01ACA6" id="Ink 73" o:spid="_x0000_s1026" type="#_x0000_t75" style="position:absolute;margin-left:159.25pt;margin-top:-111.7pt;width:57pt;height:251.2pt;z-index:251725824;visibility:visible;mso-wrap-style:square;mso-wrap-distance-left:9pt;mso-wrap-distance-top:0;mso-wrap-distance-right:9pt;mso-wrap-distance-bottom:0;mso-position-horizontal:absolute;mso-position-horizontal-relative:text;mso-position-vertical:absolute;mso-position-vertical-relative:text" o:gfxdata="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">
                 <v:imagedata r:id="rId34" o:title=""/>
               </v:shape>
             </w:pict>
@@ -1023,7 +1023,7 @@
           </mc:Choice>
           <mc:Fallback>
             <w:pict>
-              <v:shape w14:anchorId="03E01340" id="Ink 50" o:spid="_x0000_s1026" type="#_x0000_t75" style="position:absolute;margin-left:132.8pt;margin-top:15.4pt;width:272.85pt;height:17.05pt;z-index:251703296;visibility:visible;mso-wrap-style:square;mso-wrap-distance-left:9pt;mso-wrap-distance-top:0;mso-wrap-distance-right:9pt;mso-wrap-distance-bottom:0;mso-position-horizontal:absolute;mso-position-horizontal-relative:text;mso-position-vertical:absolute;mso-position-vertical-relative:text" o:gfxdata="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">
+              <v:shape w14:anchorId="21C35D7A" id="Ink 50" o:spid="_x0000_s1026" type="#_x0000_t75" style="position:absolute;margin-left:132.8pt;margin-top:15.4pt;width:272.85pt;height:17.05pt;z-index:251703296;visibility:visible;mso-wrap-style:square;mso-wrap-distance-left:9pt;mso-wrap-distance-top:0;mso-wrap-distance-right:9pt;mso-wrap-distance-bottom:0;mso-position-horizontal:absolute;mso-position-horizontal-relative:text;mso-position-vertical:absolute;mso-position-vertical-relative:text" o:gfxdata="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">
                 <v:imagedata r:id="rId36" o:title=""/>
               </v:shape>
             </w:pict>
@@ -1084,7 +1084,7 @@
           </mc:Choice>
           <mc:Fallback>
             <w:pict>
-              <v:shape w14:anchorId="7482F9B5" id="Ink 53" o:spid="_x0000_s1026" type="#_x0000_t75" style="position:absolute;margin-left:145.25pt;margin-top:11.4pt;width:18.95pt;height:21.55pt;z-index:251706368;visibility:visible;mso-wrap-style:square;mso-wrap-distance-left:9pt;mso-wrap-distance-top:0;mso-wrap-distance-right:9pt;mso-wrap-distance-bottom:0;mso-position-horizontal:absolute;mso-position-horizontal-relative:text;mso-position-vertical:absolute;mso-position-vertical-relative:text" o:gfxdata="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">
+              <v:shape w14:anchorId="62D5817C" id="Ink 53" o:spid="_x0000_s1026" type="#_x0000_t75" style="position:absolute;margin-left:145.25pt;margin-top:11.4pt;width:18.95pt;height:21.55pt;z-index:251706368;visibility:visible;mso-wrap-style:square;mso-wrap-distance-left:9pt;mso-wrap-distance-top:0;mso-wrap-distance-right:9pt;mso-wrap-distance-bottom:0;mso-position-horizontal:absolute;mso-position-horizontal-relative:text;mso-position-vertical:absolute;mso-position-vertical-relative:text" o:gfxdata="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">
                 <v:imagedata r:id="rId38" o:title=""/>
               </v:shape>
             </w:pict>
@@ -1145,7 +1145,7 @@
           </mc:Choice>
           <mc:Fallback>
             <w:pict>
-              <v:shape w14:anchorId="189E3B6B" id="Ink 54" o:spid="_x0000_s1026" type="#_x0000_t75" style="position:absolute;margin-left:144.3pt;margin-top:5.4pt;width:24.2pt;height:19.4pt;z-index:251707392;visibility:visible;mso-wrap-style:square;mso-wrap-distance-left:9pt;mso-wrap-distance-top:0;mso-wrap-distance-right:9pt;mso-wrap-distance-bottom:0;mso-position-horizontal:absolute;mso-position-horizontal-relative:text;mso-position-vertical:absolute;mso-position-vertical-relative:text" o:gfxdata="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">
+              <v:shape w14:anchorId="607E9A5C" id="Ink 54" o:spid="_x0000_s1026" type="#_x0000_t75" style="position:absolute;margin-left:144.3pt;margin-top:5.4pt;width:24.2pt;height:19.4pt;z-index:251707392;visibility:visible;mso-wrap-style:square;mso-wrap-distance-left:9pt;mso-wrap-distance-top:0;mso-wrap-distance-right:9pt;mso-wrap-distance-bottom:0;mso-position-horizontal:absolute;mso-position-horizontal-relative:text;mso-position-vertical:absolute;mso-position-vertical-relative:text" o:gfxdata="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">
                 <v:imagedata r:id="rId40" o:title=""/>
               </v:shape>
             </w:pict>
@@ -5059,6 +5059,2294 @@
         </w:rPr>
       </w:pPr>
     </w:p>
+    <w:p>
+      <w:pPr>
+        <w:rPr>
+          <w:rFonts w:ascii="Times New Roman" w:hAnsi="Times New Roman" w:cs="Times New Roman"/>
+          <w:b/>
+          <w:bCs/>
+          <w:sz w:val="28"/>
+          <w:szCs w:val="28"/>
+        </w:rPr>
+      </w:pPr>
+      <w:r>
+        <w:rPr>
+          <w:rFonts w:ascii="Times New Roman" w:hAnsi="Times New Roman" w:cs="Times New Roman"/>
+          <w:b/>
+          <w:bCs/>
+          <w:sz w:val="28"/>
+          <w:szCs w:val="28"/>
+        </w:rPr>
+        <w:t>17. Array as Parameter</w:t>
+      </w:r>
+    </w:p>
+    <w:p>
+      <w:pPr>
+        <w:pStyle w:val="ListParagraph"/>
+        <w:numPr>
+          <w:ilvl w:val="0"/>
+          <w:numId w:val="3"/>
+        </w:numPr>
+        <w:rPr>
+          <w:rFonts w:ascii="Times New Roman" w:hAnsi="Times New Roman" w:cs="Times New Roman"/>
+          <w:sz w:val="28"/>
+          <w:szCs w:val="28"/>
+        </w:rPr>
+      </w:pPr>
+      <w:r>
+        <w:rPr>
+          <w:rFonts w:ascii="Times New Roman" w:hAnsi="Times New Roman" w:cs="Times New Roman"/>
+          <w:sz w:val="28"/>
+          <w:szCs w:val="28"/>
+        </w:rPr>
+        <w:t>Arrays are always passed as address.</w:t>
+      </w:r>
+      <w:r>
+        <w:rPr>
+          <w:rFonts w:ascii="Times New Roman" w:hAnsi="Times New Roman" w:cs="Times New Roman"/>
+          <w:sz w:val="28"/>
+          <w:szCs w:val="28"/>
+        </w:rPr>
+        <w:br/>
+      </w:r>
+      <w:r>
+        <w:rPr>
+          <w:rFonts w:ascii="Consolas" w:hAnsi="Consolas" w:cs="Times New Roman"/>
+          <w:sz w:val="28"/>
+          <w:szCs w:val="28"/>
+        </w:rPr>
+        <w:t>int function(int array[]) {}</w:t>
+      </w:r>
+      <w:r>
+        <w:rPr>
+          <w:rFonts w:ascii="Consolas" w:hAnsi="Consolas" w:cs="Times New Roman"/>
+          <w:sz w:val="28"/>
+          <w:szCs w:val="28"/>
+        </w:rPr>
+        <w:br/>
+        <w:t>int function(int* array) {}</w:t>
+      </w:r>
+    </w:p>
+    <w:p>
+      <w:pPr>
+        <w:pStyle w:val="ListParagraph"/>
+        <w:numPr>
+          <w:ilvl w:val="0"/>
+          <w:numId w:val="3"/>
+        </w:numPr>
+        <w:rPr>
+          <w:rFonts w:ascii="Times New Roman" w:hAnsi="Times New Roman" w:cs="Times New Roman"/>
+          <w:sz w:val="28"/>
+          <w:szCs w:val="28"/>
+        </w:rPr>
+      </w:pPr>
+      <w:r>
+        <w:rPr>
+          <w:rFonts w:ascii="Times New Roman" w:hAnsi="Times New Roman" w:cs="Times New Roman"/>
+          <w:sz w:val="28"/>
+          <w:szCs w:val="28"/>
+        </w:rPr>
+        <w:t>Return array:</w:t>
+      </w:r>
+      <w:r>
+        <w:rPr>
+          <w:rFonts w:ascii="Times New Roman" w:hAnsi="Times New Roman" w:cs="Times New Roman"/>
+          <w:sz w:val="28"/>
+          <w:szCs w:val="28"/>
+        </w:rPr>
+        <w:br/>
+      </w:r>
+      <w:r>
+        <w:rPr>
+          <w:rFonts w:ascii="Consolas" w:hAnsi="Consolas" w:cs="Times New Roman"/>
+          <w:sz w:val="28"/>
+          <w:szCs w:val="28"/>
+        </w:rPr>
+        <w:t>int[] function(int n) {return pointer}</w:t>
+      </w:r>
+      <w:r>
+        <w:rPr>
+          <w:rFonts w:ascii="Consolas" w:hAnsi="Consolas" w:cs="Times New Roman"/>
+          <w:sz w:val="28"/>
+          <w:szCs w:val="28"/>
+        </w:rPr>
+        <w:br/>
+      </w:r>
+      <w:r>
+        <w:rPr>
+          <w:rFonts w:ascii="Consolas" w:hAnsi="Consolas" w:cs="Times New Roman"/>
+          <w:sz w:val="28"/>
+          <w:szCs w:val="28"/>
+        </w:rPr>
+        <w:t>int</w:t>
+      </w:r>
+      <w:r>
+        <w:rPr>
+          <w:rFonts w:ascii="Consolas" w:hAnsi="Consolas" w:cs="Times New Roman"/>
+          <w:sz w:val="28"/>
+          <w:szCs w:val="28"/>
+        </w:rPr>
+        <w:t>*</w:t>
+      </w:r>
+      <w:r>
+        <w:rPr>
+          <w:rFonts w:ascii="Consolas" w:hAnsi="Consolas" w:cs="Times New Roman"/>
+          <w:sz w:val="28"/>
+          <w:szCs w:val="28"/>
+        </w:rPr>
+        <w:t xml:space="preserve"> function(int n) {return pointer}</w:t>
+      </w:r>
+      <w:r>
+        <w:rPr>
+          <w:rFonts w:ascii="Consolas" w:hAnsi="Consolas" w:cs="Times New Roman"/>
+          <w:sz w:val="28"/>
+          <w:szCs w:val="28"/>
+        </w:rPr>
+        <w:t xml:space="preserve"> </w:t>
+      </w:r>
+    </w:p>
+    <w:p>
+      <w:pPr>
+        <w:shd w:val="clear" w:color="auto" w:fill="1F1F1F"/>
+        <w:spacing w:after="0" w:line="360" w:lineRule="atLeast"/>
+        <w:rPr>
+          <w:rFonts w:ascii="Consolas" w:eastAsia="Times New Roman" w:hAnsi="Consolas" w:cs="Times New Roman"/>
+          <w:color w:val="CCCCCC"/>
+          <w:kern w:val="0"/>
+          <w:sz w:val="27"/>
+          <w:szCs w:val="27"/>
+          <w:lang w:eastAsia="en-IN"/>
+          <w14:ligatures w14:val="none"/>
+        </w:rPr>
+      </w:pPr>
+      <w:r>
+        <w:rPr>
+          <w:rFonts w:ascii="Consolas" w:eastAsia="Times New Roman" w:hAnsi="Consolas" w:cs="Times New Roman"/>
+          <w:color w:val="C586C0"/>
+          <w:kern w:val="0"/>
+          <w:sz w:val="27"/>
+          <w:szCs w:val="27"/>
+          <w:lang w:eastAsia="en-IN"/>
+          <w14:ligatures w14:val="none"/>
+        </w:rPr>
+        <w:lastRenderedPageBreak/>
+        <w:t>#include</w:t>
+      </w:r>
+      <w:r>
+        <w:rPr>
+          <w:rFonts w:ascii="Consolas" w:eastAsia="Times New Roman" w:hAnsi="Consolas" w:cs="Times New Roman"/>
+          <w:color w:val="569CD6"/>
+          <w:kern w:val="0"/>
+          <w:sz w:val="27"/>
+          <w:szCs w:val="27"/>
+          <w:lang w:eastAsia="en-IN"/>
+          <w14:ligatures w14:val="none"/>
+        </w:rPr>
+        <w:t xml:space="preserve"> </w:t>
+      </w:r>
+      <w:r>
+        <w:rPr>
+          <w:rFonts w:ascii="Consolas" w:eastAsia="Times New Roman" w:hAnsi="Consolas" w:cs="Times New Roman"/>
+          <w:color w:val="CE9178"/>
+          <w:kern w:val="0"/>
+          <w:sz w:val="27"/>
+          <w:szCs w:val="27"/>
+          <w:lang w:eastAsia="en-IN"/>
+          <w14:ligatures w14:val="none"/>
+        </w:rPr>
+        <w:t>&lt;bits/</w:t>
+      </w:r>
+      <w:proofErr w:type="spellStart"/>
+      <w:r>
+        <w:rPr>
+          <w:rFonts w:ascii="Consolas" w:eastAsia="Times New Roman" w:hAnsi="Consolas" w:cs="Times New Roman"/>
+          <w:color w:val="CE9178"/>
+          <w:kern w:val="0"/>
+          <w:sz w:val="27"/>
+          <w:szCs w:val="27"/>
+          <w:lang w:eastAsia="en-IN"/>
+          <w14:ligatures w14:val="none"/>
+        </w:rPr>
+        <w:t>stdc</w:t>
+      </w:r>
+      <w:proofErr w:type="spellEnd"/>
+      <w:r>
+        <w:rPr>
+          <w:rFonts w:ascii="Consolas" w:eastAsia="Times New Roman" w:hAnsi="Consolas" w:cs="Times New Roman"/>
+          <w:color w:val="CE9178"/>
+          <w:kern w:val="0"/>
+          <w:sz w:val="27"/>
+          <w:szCs w:val="27"/>
+          <w:lang w:eastAsia="en-IN"/>
+          <w14:ligatures w14:val="none"/>
+        </w:rPr>
+        <w:t>++.h&gt;</w:t>
+      </w:r>
+    </w:p>
+    <w:p>
+      <w:pPr>
+        <w:shd w:val="clear" w:color="auto" w:fill="1F1F1F"/>
+        <w:spacing w:after="0" w:line="360" w:lineRule="atLeast"/>
+        <w:rPr>
+          <w:rFonts w:ascii="Consolas" w:eastAsia="Times New Roman" w:hAnsi="Consolas" w:cs="Times New Roman"/>
+          <w:color w:val="CCCCCC"/>
+          <w:kern w:val="0"/>
+          <w:sz w:val="27"/>
+          <w:szCs w:val="27"/>
+          <w:lang w:eastAsia="en-IN"/>
+          <w14:ligatures w14:val="none"/>
+        </w:rPr>
+      </w:pPr>
+      <w:r>
+        <w:rPr>
+          <w:rFonts w:ascii="Consolas" w:eastAsia="Times New Roman" w:hAnsi="Consolas" w:cs="Times New Roman"/>
+          <w:color w:val="C586C0"/>
+          <w:kern w:val="0"/>
+          <w:sz w:val="27"/>
+          <w:szCs w:val="27"/>
+          <w:lang w:eastAsia="en-IN"/>
+          <w14:ligatures w14:val="none"/>
+        </w:rPr>
+        <w:t>using</w:t>
+      </w:r>
+      <w:r>
+        <w:rPr>
+          <w:rFonts w:ascii="Consolas" w:eastAsia="Times New Roman" w:hAnsi="Consolas" w:cs="Times New Roman"/>
+          <w:color w:val="CCCCCC"/>
+          <w:kern w:val="0"/>
+          <w:sz w:val="27"/>
+          <w:szCs w:val="27"/>
+          <w:lang w:eastAsia="en-IN"/>
+          <w14:ligatures w14:val="none"/>
+        </w:rPr>
+        <w:t xml:space="preserve"> </w:t>
+      </w:r>
+      <w:r>
+        <w:rPr>
+          <w:rFonts w:ascii="Consolas" w:eastAsia="Times New Roman" w:hAnsi="Consolas" w:cs="Times New Roman"/>
+          <w:color w:val="569CD6"/>
+          <w:kern w:val="0"/>
+          <w:sz w:val="27"/>
+          <w:szCs w:val="27"/>
+          <w:lang w:eastAsia="en-IN"/>
+          <w14:ligatures w14:val="none"/>
+        </w:rPr>
+        <w:t>namespace</w:t>
+      </w:r>
+      <w:r>
+        <w:rPr>
+          <w:rFonts w:ascii="Consolas" w:eastAsia="Times New Roman" w:hAnsi="Consolas" w:cs="Times New Roman"/>
+          <w:color w:val="CCCCCC"/>
+          <w:kern w:val="0"/>
+          <w:sz w:val="27"/>
+          <w:szCs w:val="27"/>
+          <w:lang w:eastAsia="en-IN"/>
+          <w14:ligatures w14:val="none"/>
+        </w:rPr>
+        <w:t xml:space="preserve"> </w:t>
+      </w:r>
+      <w:r>
+        <w:rPr>
+          <w:rFonts w:ascii="Consolas" w:eastAsia="Times New Roman" w:hAnsi="Consolas" w:cs="Times New Roman"/>
+          <w:color w:val="4EC9B0"/>
+          <w:kern w:val="0"/>
+          <w:sz w:val="27"/>
+          <w:szCs w:val="27"/>
+          <w:lang w:eastAsia="en-IN"/>
+          <w14:ligatures w14:val="none"/>
+        </w:rPr>
+        <w:t>std</w:t>
+      </w:r>
+      <w:r>
+        <w:rPr>
+          <w:rFonts w:ascii="Consolas" w:eastAsia="Times New Roman" w:hAnsi="Consolas" w:cs="Times New Roman"/>
+          <w:color w:val="CCCCCC"/>
+          <w:kern w:val="0"/>
+          <w:sz w:val="27"/>
+          <w:szCs w:val="27"/>
+          <w:lang w:eastAsia="en-IN"/>
+          <w14:ligatures w14:val="none"/>
+        </w:rPr>
+        <w:t>;</w:t>
+      </w:r>
+    </w:p>
+    <w:p>
+      <w:pPr>
+        <w:shd w:val="clear" w:color="auto" w:fill="1F1F1F"/>
+        <w:spacing w:after="0" w:line="360" w:lineRule="atLeast"/>
+        <w:rPr>
+          <w:rFonts w:ascii="Consolas" w:eastAsia="Times New Roman" w:hAnsi="Consolas" w:cs="Times New Roman"/>
+          <w:color w:val="CCCCCC"/>
+          <w:kern w:val="0"/>
+          <w:sz w:val="27"/>
+          <w:szCs w:val="27"/>
+          <w:lang w:eastAsia="en-IN"/>
+          <w14:ligatures w14:val="none"/>
+        </w:rPr>
+      </w:pPr>
+    </w:p>
+    <w:p>
+      <w:pPr>
+        <w:shd w:val="clear" w:color="auto" w:fill="1F1F1F"/>
+        <w:spacing w:after="0" w:line="360" w:lineRule="atLeast"/>
+        <w:rPr>
+          <w:rFonts w:ascii="Consolas" w:eastAsia="Times New Roman" w:hAnsi="Consolas" w:cs="Times New Roman"/>
+          <w:color w:val="CCCCCC"/>
+          <w:kern w:val="0"/>
+          <w:sz w:val="27"/>
+          <w:szCs w:val="27"/>
+          <w:lang w:eastAsia="en-IN"/>
+          <w14:ligatures w14:val="none"/>
+        </w:rPr>
+      </w:pPr>
+      <w:r>
+        <w:rPr>
+          <w:rFonts w:ascii="Consolas" w:eastAsia="Times New Roman" w:hAnsi="Consolas" w:cs="Times New Roman"/>
+          <w:color w:val="569CD6"/>
+          <w:kern w:val="0"/>
+          <w:sz w:val="27"/>
+          <w:szCs w:val="27"/>
+          <w:lang w:eastAsia="en-IN"/>
+          <w14:ligatures w14:val="none"/>
+        </w:rPr>
+        <w:t>void</w:t>
+      </w:r>
+      <w:r>
+        <w:rPr>
+          <w:rFonts w:ascii="Consolas" w:eastAsia="Times New Roman" w:hAnsi="Consolas" w:cs="Times New Roman"/>
+          <w:color w:val="CCCCCC"/>
+          <w:kern w:val="0"/>
+          <w:sz w:val="27"/>
+          <w:szCs w:val="27"/>
+          <w:lang w:eastAsia="en-IN"/>
+          <w14:ligatures w14:val="none"/>
+        </w:rPr>
+        <w:t xml:space="preserve"> </w:t>
+      </w:r>
+      <w:proofErr w:type="spellStart"/>
+      <w:r>
+        <w:rPr>
+          <w:rFonts w:ascii="Consolas" w:eastAsia="Times New Roman" w:hAnsi="Consolas" w:cs="Times New Roman"/>
+          <w:color w:val="DCDCAA"/>
+          <w:kern w:val="0"/>
+          <w:sz w:val="27"/>
+          <w:szCs w:val="27"/>
+          <w:lang w:eastAsia="en-IN"/>
+          <w14:ligatures w14:val="none"/>
+        </w:rPr>
+        <w:t>displayArray</w:t>
+      </w:r>
+      <w:proofErr w:type="spellEnd"/>
+      <w:r>
+        <w:rPr>
+          <w:rFonts w:ascii="Consolas" w:eastAsia="Times New Roman" w:hAnsi="Consolas" w:cs="Times New Roman"/>
+          <w:color w:val="CCCCCC"/>
+          <w:kern w:val="0"/>
+          <w:sz w:val="27"/>
+          <w:szCs w:val="27"/>
+          <w:lang w:eastAsia="en-IN"/>
+          <w14:ligatures w14:val="none"/>
+        </w:rPr>
+        <w:t>(</w:t>
+      </w:r>
+      <w:r>
+        <w:rPr>
+          <w:rFonts w:ascii="Consolas" w:eastAsia="Times New Roman" w:hAnsi="Consolas" w:cs="Times New Roman"/>
+          <w:color w:val="569CD6"/>
+          <w:kern w:val="0"/>
+          <w:sz w:val="27"/>
+          <w:szCs w:val="27"/>
+          <w:lang w:eastAsia="en-IN"/>
+          <w14:ligatures w14:val="none"/>
+        </w:rPr>
+        <w:t>int*</w:t>
+      </w:r>
+      <w:r>
+        <w:rPr>
+          <w:rFonts w:ascii="Consolas" w:eastAsia="Times New Roman" w:hAnsi="Consolas" w:cs="Times New Roman"/>
+          <w:color w:val="CCCCCC"/>
+          <w:kern w:val="0"/>
+          <w:sz w:val="27"/>
+          <w:szCs w:val="27"/>
+          <w:lang w:eastAsia="en-IN"/>
+          <w14:ligatures w14:val="none"/>
+        </w:rPr>
+        <w:t xml:space="preserve"> </w:t>
+      </w:r>
+      <w:r>
+        <w:rPr>
+          <w:rFonts w:ascii="Consolas" w:eastAsia="Times New Roman" w:hAnsi="Consolas" w:cs="Times New Roman"/>
+          <w:color w:val="9CDCFE"/>
+          <w:kern w:val="0"/>
+          <w:sz w:val="27"/>
+          <w:szCs w:val="27"/>
+          <w:lang w:eastAsia="en-IN"/>
+          <w14:ligatures w14:val="none"/>
+        </w:rPr>
+        <w:t>array</w:t>
+      </w:r>
+      <w:r>
+        <w:rPr>
+          <w:rFonts w:ascii="Consolas" w:eastAsia="Times New Roman" w:hAnsi="Consolas" w:cs="Times New Roman"/>
+          <w:color w:val="CCCCCC"/>
+          <w:kern w:val="0"/>
+          <w:sz w:val="27"/>
+          <w:szCs w:val="27"/>
+          <w:lang w:eastAsia="en-IN"/>
+          <w14:ligatures w14:val="none"/>
+        </w:rPr>
+        <w:t xml:space="preserve">, </w:t>
+      </w:r>
+      <w:r>
+        <w:rPr>
+          <w:rFonts w:ascii="Consolas" w:eastAsia="Times New Roman" w:hAnsi="Consolas" w:cs="Times New Roman"/>
+          <w:color w:val="569CD6"/>
+          <w:kern w:val="0"/>
+          <w:sz w:val="27"/>
+          <w:szCs w:val="27"/>
+          <w:lang w:eastAsia="en-IN"/>
+          <w14:ligatures w14:val="none"/>
+        </w:rPr>
+        <w:t>int</w:t>
+      </w:r>
+      <w:r>
+        <w:rPr>
+          <w:rFonts w:ascii="Consolas" w:eastAsia="Times New Roman" w:hAnsi="Consolas" w:cs="Times New Roman"/>
+          <w:color w:val="CCCCCC"/>
+          <w:kern w:val="0"/>
+          <w:sz w:val="27"/>
+          <w:szCs w:val="27"/>
+          <w:lang w:eastAsia="en-IN"/>
+          <w14:ligatures w14:val="none"/>
+        </w:rPr>
+        <w:t xml:space="preserve"> </w:t>
+      </w:r>
+      <w:r>
+        <w:rPr>
+          <w:rFonts w:ascii="Consolas" w:eastAsia="Times New Roman" w:hAnsi="Consolas" w:cs="Times New Roman"/>
+          <w:color w:val="9CDCFE"/>
+          <w:kern w:val="0"/>
+          <w:sz w:val="27"/>
+          <w:szCs w:val="27"/>
+          <w:lang w:eastAsia="en-IN"/>
+          <w14:ligatures w14:val="none"/>
+        </w:rPr>
+        <w:t>size</w:t>
+      </w:r>
+      <w:r>
+        <w:rPr>
+          <w:rFonts w:ascii="Consolas" w:eastAsia="Times New Roman" w:hAnsi="Consolas" w:cs="Times New Roman"/>
+          <w:color w:val="CCCCCC"/>
+          <w:kern w:val="0"/>
+          <w:sz w:val="27"/>
+          <w:szCs w:val="27"/>
+          <w:lang w:eastAsia="en-IN"/>
+          <w14:ligatures w14:val="none"/>
+        </w:rPr>
+        <w:t>) {</w:t>
+      </w:r>
+    </w:p>
+    <w:p>
+      <w:pPr>
+        <w:shd w:val="clear" w:color="auto" w:fill="1F1F1F"/>
+        <w:spacing w:after="0" w:line="360" w:lineRule="atLeast"/>
+        <w:rPr>
+          <w:rFonts w:ascii="Consolas" w:eastAsia="Times New Roman" w:hAnsi="Consolas" w:cs="Times New Roman"/>
+          <w:color w:val="CCCCCC"/>
+          <w:kern w:val="0"/>
+          <w:sz w:val="27"/>
+          <w:szCs w:val="27"/>
+          <w:lang w:eastAsia="en-IN"/>
+          <w14:ligatures w14:val="none"/>
+        </w:rPr>
+      </w:pPr>
+      <w:r>
+        <w:rPr>
+          <w:rFonts w:ascii="Consolas" w:eastAsia="Times New Roman" w:hAnsi="Consolas" w:cs="Times New Roman"/>
+          <w:color w:val="CCCCCC"/>
+          <w:kern w:val="0"/>
+          <w:sz w:val="27"/>
+          <w:szCs w:val="27"/>
+          <w:lang w:eastAsia="en-IN"/>
+          <w14:ligatures w14:val="none"/>
+        </w:rPr>
+        <w:t xml:space="preserve">    </w:t>
+      </w:r>
+      <w:r>
+        <w:rPr>
+          <w:rFonts w:ascii="Consolas" w:eastAsia="Times New Roman" w:hAnsi="Consolas" w:cs="Times New Roman"/>
+          <w:color w:val="C586C0"/>
+          <w:kern w:val="0"/>
+          <w:sz w:val="27"/>
+          <w:szCs w:val="27"/>
+          <w:lang w:eastAsia="en-IN"/>
+          <w14:ligatures w14:val="none"/>
+        </w:rPr>
+        <w:t>for</w:t>
+      </w:r>
+      <w:r>
+        <w:rPr>
+          <w:rFonts w:ascii="Consolas" w:eastAsia="Times New Roman" w:hAnsi="Consolas" w:cs="Times New Roman"/>
+          <w:color w:val="CCCCCC"/>
+          <w:kern w:val="0"/>
+          <w:sz w:val="27"/>
+          <w:szCs w:val="27"/>
+          <w:lang w:eastAsia="en-IN"/>
+          <w14:ligatures w14:val="none"/>
+        </w:rPr>
+        <w:t>(</w:t>
+      </w:r>
+      <w:r>
+        <w:rPr>
+          <w:rFonts w:ascii="Consolas" w:eastAsia="Times New Roman" w:hAnsi="Consolas" w:cs="Times New Roman"/>
+          <w:color w:val="569CD6"/>
+          <w:kern w:val="0"/>
+          <w:sz w:val="27"/>
+          <w:szCs w:val="27"/>
+          <w:lang w:eastAsia="en-IN"/>
+          <w14:ligatures w14:val="none"/>
+        </w:rPr>
+        <w:t>int</w:t>
+      </w:r>
+      <w:r>
+        <w:rPr>
+          <w:rFonts w:ascii="Consolas" w:eastAsia="Times New Roman" w:hAnsi="Consolas" w:cs="Times New Roman"/>
+          <w:color w:val="CCCCCC"/>
+          <w:kern w:val="0"/>
+          <w:sz w:val="27"/>
+          <w:szCs w:val="27"/>
+          <w:lang w:eastAsia="en-IN"/>
+          <w14:ligatures w14:val="none"/>
+        </w:rPr>
+        <w:t xml:space="preserve"> </w:t>
+      </w:r>
+      <w:proofErr w:type="spellStart"/>
+      <w:r>
+        <w:rPr>
+          <w:rFonts w:ascii="Consolas" w:eastAsia="Times New Roman" w:hAnsi="Consolas" w:cs="Times New Roman"/>
+          <w:color w:val="9CDCFE"/>
+          <w:kern w:val="0"/>
+          <w:sz w:val="27"/>
+          <w:szCs w:val="27"/>
+          <w:lang w:eastAsia="en-IN"/>
+          <w14:ligatures w14:val="none"/>
+        </w:rPr>
+        <w:t>i</w:t>
+      </w:r>
+      <w:proofErr w:type="spellEnd"/>
+      <w:r>
+        <w:rPr>
+          <w:rFonts w:ascii="Consolas" w:eastAsia="Times New Roman" w:hAnsi="Consolas" w:cs="Times New Roman"/>
+          <w:color w:val="CCCCCC"/>
+          <w:kern w:val="0"/>
+          <w:sz w:val="27"/>
+          <w:szCs w:val="27"/>
+          <w:lang w:eastAsia="en-IN"/>
+          <w14:ligatures w14:val="none"/>
+        </w:rPr>
+        <w:t xml:space="preserve"> </w:t>
+      </w:r>
+      <w:r>
+        <w:rPr>
+          <w:rFonts w:ascii="Consolas" w:eastAsia="Times New Roman" w:hAnsi="Consolas" w:cs="Times New Roman"/>
+          <w:color w:val="D4D4D4"/>
+          <w:kern w:val="0"/>
+          <w:sz w:val="27"/>
+          <w:szCs w:val="27"/>
+          <w:lang w:eastAsia="en-IN"/>
+          <w14:ligatures w14:val="none"/>
+        </w:rPr>
+        <w:t>=</w:t>
+      </w:r>
+      <w:r>
+        <w:rPr>
+          <w:rFonts w:ascii="Consolas" w:eastAsia="Times New Roman" w:hAnsi="Consolas" w:cs="Times New Roman"/>
+          <w:color w:val="CCCCCC"/>
+          <w:kern w:val="0"/>
+          <w:sz w:val="27"/>
+          <w:szCs w:val="27"/>
+          <w:lang w:eastAsia="en-IN"/>
+          <w14:ligatures w14:val="none"/>
+        </w:rPr>
+        <w:t xml:space="preserve"> </w:t>
+      </w:r>
+      <w:r>
+        <w:rPr>
+          <w:rFonts w:ascii="Consolas" w:eastAsia="Times New Roman" w:hAnsi="Consolas" w:cs="Times New Roman"/>
+          <w:color w:val="B5CEA8"/>
+          <w:kern w:val="0"/>
+          <w:sz w:val="27"/>
+          <w:szCs w:val="27"/>
+          <w:lang w:eastAsia="en-IN"/>
+          <w14:ligatures w14:val="none"/>
+        </w:rPr>
+        <w:t>0</w:t>
+      </w:r>
+      <w:r>
+        <w:rPr>
+          <w:rFonts w:ascii="Consolas" w:eastAsia="Times New Roman" w:hAnsi="Consolas" w:cs="Times New Roman"/>
+          <w:color w:val="CCCCCC"/>
+          <w:kern w:val="0"/>
+          <w:sz w:val="27"/>
+          <w:szCs w:val="27"/>
+          <w:lang w:eastAsia="en-IN"/>
+          <w14:ligatures w14:val="none"/>
+        </w:rPr>
+        <w:t xml:space="preserve">; </w:t>
+      </w:r>
+      <w:proofErr w:type="spellStart"/>
+      <w:r>
+        <w:rPr>
+          <w:rFonts w:ascii="Consolas" w:eastAsia="Times New Roman" w:hAnsi="Consolas" w:cs="Times New Roman"/>
+          <w:color w:val="9CDCFE"/>
+          <w:kern w:val="0"/>
+          <w:sz w:val="27"/>
+          <w:szCs w:val="27"/>
+          <w:lang w:eastAsia="en-IN"/>
+          <w14:ligatures w14:val="none"/>
+        </w:rPr>
+        <w:t>i</w:t>
+      </w:r>
+      <w:proofErr w:type="spellEnd"/>
+      <w:r>
+        <w:rPr>
+          <w:rFonts w:ascii="Consolas" w:eastAsia="Times New Roman" w:hAnsi="Consolas" w:cs="Times New Roman"/>
+          <w:color w:val="CCCCCC"/>
+          <w:kern w:val="0"/>
+          <w:sz w:val="27"/>
+          <w:szCs w:val="27"/>
+          <w:lang w:eastAsia="en-IN"/>
+          <w14:ligatures w14:val="none"/>
+        </w:rPr>
+        <w:t xml:space="preserve"> </w:t>
+      </w:r>
+      <w:r>
+        <w:rPr>
+          <w:rFonts w:ascii="Consolas" w:eastAsia="Times New Roman" w:hAnsi="Consolas" w:cs="Times New Roman"/>
+          <w:color w:val="D4D4D4"/>
+          <w:kern w:val="0"/>
+          <w:sz w:val="27"/>
+          <w:szCs w:val="27"/>
+          <w:lang w:eastAsia="en-IN"/>
+          <w14:ligatures w14:val="none"/>
+        </w:rPr>
+        <w:t>&lt;</w:t>
+      </w:r>
+      <w:r>
+        <w:rPr>
+          <w:rFonts w:ascii="Consolas" w:eastAsia="Times New Roman" w:hAnsi="Consolas" w:cs="Times New Roman"/>
+          <w:color w:val="CCCCCC"/>
+          <w:kern w:val="0"/>
+          <w:sz w:val="27"/>
+          <w:szCs w:val="27"/>
+          <w:lang w:eastAsia="en-IN"/>
+          <w14:ligatures w14:val="none"/>
+        </w:rPr>
+        <w:t xml:space="preserve"> </w:t>
+      </w:r>
+      <w:r>
+        <w:rPr>
+          <w:rFonts w:ascii="Consolas" w:eastAsia="Times New Roman" w:hAnsi="Consolas" w:cs="Times New Roman"/>
+          <w:color w:val="9CDCFE"/>
+          <w:kern w:val="0"/>
+          <w:sz w:val="27"/>
+          <w:szCs w:val="27"/>
+          <w:lang w:eastAsia="en-IN"/>
+          <w14:ligatures w14:val="none"/>
+        </w:rPr>
+        <w:t>size</w:t>
+      </w:r>
+      <w:r>
+        <w:rPr>
+          <w:rFonts w:ascii="Consolas" w:eastAsia="Times New Roman" w:hAnsi="Consolas" w:cs="Times New Roman"/>
+          <w:color w:val="CCCCCC"/>
+          <w:kern w:val="0"/>
+          <w:sz w:val="27"/>
+          <w:szCs w:val="27"/>
+          <w:lang w:eastAsia="en-IN"/>
+          <w14:ligatures w14:val="none"/>
+        </w:rPr>
+        <w:t xml:space="preserve">; </w:t>
+      </w:r>
+      <w:proofErr w:type="spellStart"/>
+      <w:r>
+        <w:rPr>
+          <w:rFonts w:ascii="Consolas" w:eastAsia="Times New Roman" w:hAnsi="Consolas" w:cs="Times New Roman"/>
+          <w:color w:val="9CDCFE"/>
+          <w:kern w:val="0"/>
+          <w:sz w:val="27"/>
+          <w:szCs w:val="27"/>
+          <w:lang w:eastAsia="en-IN"/>
+          <w14:ligatures w14:val="none"/>
+        </w:rPr>
+        <w:t>i</w:t>
+      </w:r>
+      <w:proofErr w:type="spellEnd"/>
+      <w:r>
+        <w:rPr>
+          <w:rFonts w:ascii="Consolas" w:eastAsia="Times New Roman" w:hAnsi="Consolas" w:cs="Times New Roman"/>
+          <w:color w:val="D4D4D4"/>
+          <w:kern w:val="0"/>
+          <w:sz w:val="27"/>
+          <w:szCs w:val="27"/>
+          <w:lang w:eastAsia="en-IN"/>
+          <w14:ligatures w14:val="none"/>
+        </w:rPr>
+        <w:t>++</w:t>
+      </w:r>
+      <w:r>
+        <w:rPr>
+          <w:rFonts w:ascii="Consolas" w:eastAsia="Times New Roman" w:hAnsi="Consolas" w:cs="Times New Roman"/>
+          <w:color w:val="CCCCCC"/>
+          <w:kern w:val="0"/>
+          <w:sz w:val="27"/>
+          <w:szCs w:val="27"/>
+          <w:lang w:eastAsia="en-IN"/>
+          <w14:ligatures w14:val="none"/>
+        </w:rPr>
+        <w:t>) {</w:t>
+      </w:r>
+    </w:p>
+    <w:p>
+      <w:pPr>
+        <w:shd w:val="clear" w:color="auto" w:fill="1F1F1F"/>
+        <w:spacing w:after="0" w:line="360" w:lineRule="atLeast"/>
+        <w:rPr>
+          <w:rFonts w:ascii="Consolas" w:eastAsia="Times New Roman" w:hAnsi="Consolas" w:cs="Times New Roman"/>
+          <w:color w:val="CCCCCC"/>
+          <w:kern w:val="0"/>
+          <w:sz w:val="27"/>
+          <w:szCs w:val="27"/>
+          <w:lang w:eastAsia="en-IN"/>
+          <w14:ligatures w14:val="none"/>
+        </w:rPr>
+      </w:pPr>
+      <w:r>
+        <w:rPr>
+          <w:rFonts w:ascii="Consolas" w:eastAsia="Times New Roman" w:hAnsi="Consolas" w:cs="Times New Roman"/>
+          <w:color w:val="CCCCCC"/>
+          <w:kern w:val="0"/>
+          <w:sz w:val="27"/>
+          <w:szCs w:val="27"/>
+          <w:lang w:eastAsia="en-IN"/>
+          <w14:ligatures w14:val="none"/>
+        </w:rPr>
+        <w:t xml:space="preserve">        </w:t>
+      </w:r>
+      <w:proofErr w:type="spellStart"/>
+      <w:r>
+        <w:rPr>
+          <w:rFonts w:ascii="Consolas" w:eastAsia="Times New Roman" w:hAnsi="Consolas" w:cs="Times New Roman"/>
+          <w:color w:val="9CDCFE"/>
+          <w:kern w:val="0"/>
+          <w:sz w:val="27"/>
+          <w:szCs w:val="27"/>
+          <w:lang w:eastAsia="en-IN"/>
+          <w14:ligatures w14:val="none"/>
+        </w:rPr>
+        <w:t>cout</w:t>
+      </w:r>
+      <w:proofErr w:type="spellEnd"/>
+      <w:r>
+        <w:rPr>
+          <w:rFonts w:ascii="Consolas" w:eastAsia="Times New Roman" w:hAnsi="Consolas" w:cs="Times New Roman"/>
+          <w:color w:val="CCCCCC"/>
+          <w:kern w:val="0"/>
+          <w:sz w:val="27"/>
+          <w:szCs w:val="27"/>
+          <w:lang w:eastAsia="en-IN"/>
+          <w14:ligatures w14:val="none"/>
+        </w:rPr>
+        <w:t xml:space="preserve"> </w:t>
+      </w:r>
+      <w:r>
+        <w:rPr>
+          <w:rFonts w:ascii="Consolas" w:eastAsia="Times New Roman" w:hAnsi="Consolas" w:cs="Times New Roman"/>
+          <w:color w:val="DCDCAA"/>
+          <w:kern w:val="0"/>
+          <w:sz w:val="27"/>
+          <w:szCs w:val="27"/>
+          <w:lang w:eastAsia="en-IN"/>
+          <w14:ligatures w14:val="none"/>
+        </w:rPr>
+        <w:t>&lt;&lt;</w:t>
+      </w:r>
+      <w:r>
+        <w:rPr>
+          <w:rFonts w:ascii="Consolas" w:eastAsia="Times New Roman" w:hAnsi="Consolas" w:cs="Times New Roman"/>
+          <w:color w:val="CCCCCC"/>
+          <w:kern w:val="0"/>
+          <w:sz w:val="27"/>
+          <w:szCs w:val="27"/>
+          <w:lang w:eastAsia="en-IN"/>
+          <w14:ligatures w14:val="none"/>
+        </w:rPr>
+        <w:t xml:space="preserve"> </w:t>
+      </w:r>
+      <w:r>
+        <w:rPr>
+          <w:rFonts w:ascii="Consolas" w:eastAsia="Times New Roman" w:hAnsi="Consolas" w:cs="Times New Roman"/>
+          <w:color w:val="9CDCFE"/>
+          <w:kern w:val="0"/>
+          <w:sz w:val="27"/>
+          <w:szCs w:val="27"/>
+          <w:lang w:eastAsia="en-IN"/>
+          <w14:ligatures w14:val="none"/>
+        </w:rPr>
+        <w:t>array</w:t>
+      </w:r>
+      <w:r>
+        <w:rPr>
+          <w:rFonts w:ascii="Consolas" w:eastAsia="Times New Roman" w:hAnsi="Consolas" w:cs="Times New Roman"/>
+          <w:color w:val="CCCCCC"/>
+          <w:kern w:val="0"/>
+          <w:sz w:val="27"/>
+          <w:szCs w:val="27"/>
+          <w:lang w:eastAsia="en-IN"/>
+          <w14:ligatures w14:val="none"/>
+        </w:rPr>
+        <w:t>[</w:t>
+      </w:r>
+      <w:proofErr w:type="spellStart"/>
+      <w:r>
+        <w:rPr>
+          <w:rFonts w:ascii="Consolas" w:eastAsia="Times New Roman" w:hAnsi="Consolas" w:cs="Times New Roman"/>
+          <w:color w:val="9CDCFE"/>
+          <w:kern w:val="0"/>
+          <w:sz w:val="27"/>
+          <w:szCs w:val="27"/>
+          <w:lang w:eastAsia="en-IN"/>
+          <w14:ligatures w14:val="none"/>
+        </w:rPr>
+        <w:t>i</w:t>
+      </w:r>
+      <w:proofErr w:type="spellEnd"/>
+      <w:r>
+        <w:rPr>
+          <w:rFonts w:ascii="Consolas" w:eastAsia="Times New Roman" w:hAnsi="Consolas" w:cs="Times New Roman"/>
+          <w:color w:val="CCCCCC"/>
+          <w:kern w:val="0"/>
+          <w:sz w:val="27"/>
+          <w:szCs w:val="27"/>
+          <w:lang w:eastAsia="en-IN"/>
+          <w14:ligatures w14:val="none"/>
+        </w:rPr>
+        <w:t xml:space="preserve">] </w:t>
+      </w:r>
+      <w:r>
+        <w:rPr>
+          <w:rFonts w:ascii="Consolas" w:eastAsia="Times New Roman" w:hAnsi="Consolas" w:cs="Times New Roman"/>
+          <w:color w:val="DCDCAA"/>
+          <w:kern w:val="0"/>
+          <w:sz w:val="27"/>
+          <w:szCs w:val="27"/>
+          <w:lang w:eastAsia="en-IN"/>
+          <w14:ligatures w14:val="none"/>
+        </w:rPr>
+        <w:t>&lt;&lt;</w:t>
+      </w:r>
+      <w:r>
+        <w:rPr>
+          <w:rFonts w:ascii="Consolas" w:eastAsia="Times New Roman" w:hAnsi="Consolas" w:cs="Times New Roman"/>
+          <w:color w:val="CCCCCC"/>
+          <w:kern w:val="0"/>
+          <w:sz w:val="27"/>
+          <w:szCs w:val="27"/>
+          <w:lang w:eastAsia="en-IN"/>
+          <w14:ligatures w14:val="none"/>
+        </w:rPr>
+        <w:t xml:space="preserve"> </w:t>
+      </w:r>
+      <w:r>
+        <w:rPr>
+          <w:rFonts w:ascii="Consolas" w:eastAsia="Times New Roman" w:hAnsi="Consolas" w:cs="Times New Roman"/>
+          <w:color w:val="CE9178"/>
+          <w:kern w:val="0"/>
+          <w:sz w:val="27"/>
+          <w:szCs w:val="27"/>
+          <w:lang w:eastAsia="en-IN"/>
+          <w14:ligatures w14:val="none"/>
+        </w:rPr>
+        <w:t>" "</w:t>
+      </w:r>
+      <w:r>
+        <w:rPr>
+          <w:rFonts w:ascii="Consolas" w:eastAsia="Times New Roman" w:hAnsi="Consolas" w:cs="Times New Roman"/>
+          <w:color w:val="CCCCCC"/>
+          <w:kern w:val="0"/>
+          <w:sz w:val="27"/>
+          <w:szCs w:val="27"/>
+          <w:lang w:eastAsia="en-IN"/>
+          <w14:ligatures w14:val="none"/>
+        </w:rPr>
+        <w:t>;</w:t>
+      </w:r>
+    </w:p>
+    <w:p>
+      <w:pPr>
+        <w:shd w:val="clear" w:color="auto" w:fill="1F1F1F"/>
+        <w:spacing w:after="0" w:line="360" w:lineRule="atLeast"/>
+        <w:rPr>
+          <w:rFonts w:ascii="Consolas" w:eastAsia="Times New Roman" w:hAnsi="Consolas" w:cs="Times New Roman"/>
+          <w:color w:val="CCCCCC"/>
+          <w:kern w:val="0"/>
+          <w:sz w:val="27"/>
+          <w:szCs w:val="27"/>
+          <w:lang w:eastAsia="en-IN"/>
+          <w14:ligatures w14:val="none"/>
+        </w:rPr>
+      </w:pPr>
+      <w:r>
+        <w:rPr>
+          <w:rFonts w:ascii="Consolas" w:eastAsia="Times New Roman" w:hAnsi="Consolas" w:cs="Times New Roman"/>
+          <w:color w:val="CCCCCC"/>
+          <w:kern w:val="0"/>
+          <w:sz w:val="27"/>
+          <w:szCs w:val="27"/>
+          <w:lang w:eastAsia="en-IN"/>
+          <w14:ligatures w14:val="none"/>
+        </w:rPr>
+        <w:t>    }</w:t>
+      </w:r>
+    </w:p>
+    <w:p>
+      <w:pPr>
+        <w:shd w:val="clear" w:color="auto" w:fill="1F1F1F"/>
+        <w:spacing w:after="0" w:line="360" w:lineRule="atLeast"/>
+        <w:rPr>
+          <w:rFonts w:ascii="Consolas" w:eastAsia="Times New Roman" w:hAnsi="Consolas" w:cs="Times New Roman"/>
+          <w:color w:val="CCCCCC"/>
+          <w:kern w:val="0"/>
+          <w:sz w:val="27"/>
+          <w:szCs w:val="27"/>
+          <w:lang w:eastAsia="en-IN"/>
+          <w14:ligatures w14:val="none"/>
+        </w:rPr>
+      </w:pPr>
+      <w:r>
+        <w:rPr>
+          <w:rFonts w:ascii="Consolas" w:eastAsia="Times New Roman" w:hAnsi="Consolas" w:cs="Times New Roman"/>
+          <w:color w:val="CCCCCC"/>
+          <w:kern w:val="0"/>
+          <w:sz w:val="27"/>
+          <w:szCs w:val="27"/>
+          <w:lang w:eastAsia="en-IN"/>
+          <w14:ligatures w14:val="none"/>
+        </w:rPr>
+        <w:t xml:space="preserve">    </w:t>
+      </w:r>
+      <w:proofErr w:type="spellStart"/>
+      <w:r>
+        <w:rPr>
+          <w:rFonts w:ascii="Consolas" w:eastAsia="Times New Roman" w:hAnsi="Consolas" w:cs="Times New Roman"/>
+          <w:color w:val="9CDCFE"/>
+          <w:kern w:val="0"/>
+          <w:sz w:val="27"/>
+          <w:szCs w:val="27"/>
+          <w:lang w:eastAsia="en-IN"/>
+          <w14:ligatures w14:val="none"/>
+        </w:rPr>
+        <w:t>cout</w:t>
+      </w:r>
+      <w:proofErr w:type="spellEnd"/>
+      <w:r>
+        <w:rPr>
+          <w:rFonts w:ascii="Consolas" w:eastAsia="Times New Roman" w:hAnsi="Consolas" w:cs="Times New Roman"/>
+          <w:color w:val="CCCCCC"/>
+          <w:kern w:val="0"/>
+          <w:sz w:val="27"/>
+          <w:szCs w:val="27"/>
+          <w:lang w:eastAsia="en-IN"/>
+          <w14:ligatures w14:val="none"/>
+        </w:rPr>
+        <w:t xml:space="preserve"> </w:t>
+      </w:r>
+      <w:r>
+        <w:rPr>
+          <w:rFonts w:ascii="Consolas" w:eastAsia="Times New Roman" w:hAnsi="Consolas" w:cs="Times New Roman"/>
+          <w:color w:val="DCDCAA"/>
+          <w:kern w:val="0"/>
+          <w:sz w:val="27"/>
+          <w:szCs w:val="27"/>
+          <w:lang w:eastAsia="en-IN"/>
+          <w14:ligatures w14:val="none"/>
+        </w:rPr>
+        <w:t>&lt;&lt;</w:t>
+      </w:r>
+      <w:r>
+        <w:rPr>
+          <w:rFonts w:ascii="Consolas" w:eastAsia="Times New Roman" w:hAnsi="Consolas" w:cs="Times New Roman"/>
+          <w:color w:val="CCCCCC"/>
+          <w:kern w:val="0"/>
+          <w:sz w:val="27"/>
+          <w:szCs w:val="27"/>
+          <w:lang w:eastAsia="en-IN"/>
+          <w14:ligatures w14:val="none"/>
+        </w:rPr>
+        <w:t xml:space="preserve"> </w:t>
+      </w:r>
+      <w:proofErr w:type="spellStart"/>
+      <w:r>
+        <w:rPr>
+          <w:rFonts w:ascii="Consolas" w:eastAsia="Times New Roman" w:hAnsi="Consolas" w:cs="Times New Roman"/>
+          <w:color w:val="DCDCAA"/>
+          <w:kern w:val="0"/>
+          <w:sz w:val="27"/>
+          <w:szCs w:val="27"/>
+          <w:lang w:eastAsia="en-IN"/>
+          <w14:ligatures w14:val="none"/>
+        </w:rPr>
+        <w:t>endl</w:t>
+      </w:r>
+      <w:proofErr w:type="spellEnd"/>
+      <w:r>
+        <w:rPr>
+          <w:rFonts w:ascii="Consolas" w:eastAsia="Times New Roman" w:hAnsi="Consolas" w:cs="Times New Roman"/>
+          <w:color w:val="CCCCCC"/>
+          <w:kern w:val="0"/>
+          <w:sz w:val="27"/>
+          <w:szCs w:val="27"/>
+          <w:lang w:eastAsia="en-IN"/>
+          <w14:ligatures w14:val="none"/>
+        </w:rPr>
+        <w:t>;</w:t>
+      </w:r>
+    </w:p>
+    <w:p>
+      <w:pPr>
+        <w:shd w:val="clear" w:color="auto" w:fill="1F1F1F"/>
+        <w:spacing w:after="0" w:line="360" w:lineRule="atLeast"/>
+        <w:rPr>
+          <w:rFonts w:ascii="Consolas" w:eastAsia="Times New Roman" w:hAnsi="Consolas" w:cs="Times New Roman"/>
+          <w:color w:val="CCCCCC"/>
+          <w:kern w:val="0"/>
+          <w:sz w:val="27"/>
+          <w:szCs w:val="27"/>
+          <w:lang w:eastAsia="en-IN"/>
+          <w14:ligatures w14:val="none"/>
+        </w:rPr>
+      </w:pPr>
+      <w:r>
+        <w:rPr>
+          <w:rFonts w:ascii="Consolas" w:eastAsia="Times New Roman" w:hAnsi="Consolas" w:cs="Times New Roman"/>
+          <w:color w:val="CCCCCC"/>
+          <w:kern w:val="0"/>
+          <w:sz w:val="27"/>
+          <w:szCs w:val="27"/>
+          <w:lang w:eastAsia="en-IN"/>
+          <w14:ligatures w14:val="none"/>
+        </w:rPr>
+        <w:t>}</w:t>
+      </w:r>
+    </w:p>
+    <w:p>
+      <w:pPr>
+        <w:shd w:val="clear" w:color="auto" w:fill="1F1F1F"/>
+        <w:spacing w:after="0" w:line="360" w:lineRule="atLeast"/>
+        <w:rPr>
+          <w:rFonts w:ascii="Consolas" w:eastAsia="Times New Roman" w:hAnsi="Consolas" w:cs="Times New Roman"/>
+          <w:color w:val="CCCCCC"/>
+          <w:kern w:val="0"/>
+          <w:sz w:val="27"/>
+          <w:szCs w:val="27"/>
+          <w:lang w:eastAsia="en-IN"/>
+          <w14:ligatures w14:val="none"/>
+        </w:rPr>
+      </w:pPr>
+      <w:r>
+        <w:rPr>
+          <w:rFonts w:ascii="Consolas" w:eastAsia="Times New Roman" w:hAnsi="Consolas" w:cs="Times New Roman"/>
+          <w:color w:val="569CD6"/>
+          <w:kern w:val="0"/>
+          <w:sz w:val="27"/>
+          <w:szCs w:val="27"/>
+          <w:lang w:eastAsia="en-IN"/>
+          <w14:ligatures w14:val="none"/>
+        </w:rPr>
+        <w:t>int*</w:t>
+      </w:r>
+      <w:r>
+        <w:rPr>
+          <w:rFonts w:ascii="Consolas" w:eastAsia="Times New Roman" w:hAnsi="Consolas" w:cs="Times New Roman"/>
+          <w:color w:val="CCCCCC"/>
+          <w:kern w:val="0"/>
+          <w:sz w:val="27"/>
+          <w:szCs w:val="27"/>
+          <w:lang w:eastAsia="en-IN"/>
+          <w14:ligatures w14:val="none"/>
+        </w:rPr>
+        <w:t xml:space="preserve"> </w:t>
+      </w:r>
+      <w:proofErr w:type="spellStart"/>
+      <w:r>
+        <w:rPr>
+          <w:rFonts w:ascii="Consolas" w:eastAsia="Times New Roman" w:hAnsi="Consolas" w:cs="Times New Roman"/>
+          <w:color w:val="DCDCAA"/>
+          <w:kern w:val="0"/>
+          <w:sz w:val="27"/>
+          <w:szCs w:val="27"/>
+          <w:lang w:eastAsia="en-IN"/>
+          <w14:ligatures w14:val="none"/>
+        </w:rPr>
+        <w:t>declareArray</w:t>
+      </w:r>
+      <w:proofErr w:type="spellEnd"/>
+      <w:r>
+        <w:rPr>
+          <w:rFonts w:ascii="Consolas" w:eastAsia="Times New Roman" w:hAnsi="Consolas" w:cs="Times New Roman"/>
+          <w:color w:val="CCCCCC"/>
+          <w:kern w:val="0"/>
+          <w:sz w:val="27"/>
+          <w:szCs w:val="27"/>
+          <w:lang w:eastAsia="en-IN"/>
+          <w14:ligatures w14:val="none"/>
+        </w:rPr>
+        <w:t>(</w:t>
+      </w:r>
+      <w:r>
+        <w:rPr>
+          <w:rFonts w:ascii="Consolas" w:eastAsia="Times New Roman" w:hAnsi="Consolas" w:cs="Times New Roman"/>
+          <w:color w:val="569CD6"/>
+          <w:kern w:val="0"/>
+          <w:sz w:val="27"/>
+          <w:szCs w:val="27"/>
+          <w:lang w:eastAsia="en-IN"/>
+          <w14:ligatures w14:val="none"/>
+        </w:rPr>
+        <w:t>int</w:t>
+      </w:r>
+      <w:r>
+        <w:rPr>
+          <w:rFonts w:ascii="Consolas" w:eastAsia="Times New Roman" w:hAnsi="Consolas" w:cs="Times New Roman"/>
+          <w:color w:val="CCCCCC"/>
+          <w:kern w:val="0"/>
+          <w:sz w:val="27"/>
+          <w:szCs w:val="27"/>
+          <w:lang w:eastAsia="en-IN"/>
+          <w14:ligatures w14:val="none"/>
+        </w:rPr>
+        <w:t xml:space="preserve"> </w:t>
+      </w:r>
+      <w:r>
+        <w:rPr>
+          <w:rFonts w:ascii="Consolas" w:eastAsia="Times New Roman" w:hAnsi="Consolas" w:cs="Times New Roman"/>
+          <w:color w:val="9CDCFE"/>
+          <w:kern w:val="0"/>
+          <w:sz w:val="27"/>
+          <w:szCs w:val="27"/>
+          <w:lang w:eastAsia="en-IN"/>
+          <w14:ligatures w14:val="none"/>
+        </w:rPr>
+        <w:t>size</w:t>
+      </w:r>
+      <w:r>
+        <w:rPr>
+          <w:rFonts w:ascii="Consolas" w:eastAsia="Times New Roman" w:hAnsi="Consolas" w:cs="Times New Roman"/>
+          <w:color w:val="CCCCCC"/>
+          <w:kern w:val="0"/>
+          <w:sz w:val="27"/>
+          <w:szCs w:val="27"/>
+          <w:lang w:eastAsia="en-IN"/>
+          <w14:ligatures w14:val="none"/>
+        </w:rPr>
+        <w:t>) {</w:t>
+      </w:r>
+    </w:p>
+    <w:p>
+      <w:pPr>
+        <w:shd w:val="clear" w:color="auto" w:fill="1F1F1F"/>
+        <w:spacing w:after="0" w:line="360" w:lineRule="atLeast"/>
+        <w:rPr>
+          <w:rFonts w:ascii="Consolas" w:eastAsia="Times New Roman" w:hAnsi="Consolas" w:cs="Times New Roman"/>
+          <w:color w:val="CCCCCC"/>
+          <w:kern w:val="0"/>
+          <w:sz w:val="27"/>
+          <w:szCs w:val="27"/>
+          <w:lang w:eastAsia="en-IN"/>
+          <w14:ligatures w14:val="none"/>
+        </w:rPr>
+      </w:pPr>
+      <w:r>
+        <w:rPr>
+          <w:rFonts w:ascii="Consolas" w:eastAsia="Times New Roman" w:hAnsi="Consolas" w:cs="Times New Roman"/>
+          <w:color w:val="CCCCCC"/>
+          <w:kern w:val="0"/>
+          <w:sz w:val="27"/>
+          <w:szCs w:val="27"/>
+          <w:lang w:eastAsia="en-IN"/>
+          <w14:ligatures w14:val="none"/>
+        </w:rPr>
+        <w:t xml:space="preserve">    </w:t>
+      </w:r>
+      <w:r>
+        <w:rPr>
+          <w:rFonts w:ascii="Consolas" w:eastAsia="Times New Roman" w:hAnsi="Consolas" w:cs="Times New Roman"/>
+          <w:color w:val="C586C0"/>
+          <w:kern w:val="0"/>
+          <w:sz w:val="27"/>
+          <w:szCs w:val="27"/>
+          <w:lang w:eastAsia="en-IN"/>
+          <w14:ligatures w14:val="none"/>
+        </w:rPr>
+        <w:t>return</w:t>
+      </w:r>
+      <w:r>
+        <w:rPr>
+          <w:rFonts w:ascii="Consolas" w:eastAsia="Times New Roman" w:hAnsi="Consolas" w:cs="Times New Roman"/>
+          <w:color w:val="CCCCCC"/>
+          <w:kern w:val="0"/>
+          <w:sz w:val="27"/>
+          <w:szCs w:val="27"/>
+          <w:lang w:eastAsia="en-IN"/>
+          <w14:ligatures w14:val="none"/>
+        </w:rPr>
+        <w:t xml:space="preserve"> </w:t>
+      </w:r>
+      <w:r>
+        <w:rPr>
+          <w:rFonts w:ascii="Consolas" w:eastAsia="Times New Roman" w:hAnsi="Consolas" w:cs="Times New Roman"/>
+          <w:color w:val="C586C0"/>
+          <w:kern w:val="0"/>
+          <w:sz w:val="27"/>
+          <w:szCs w:val="27"/>
+          <w:lang w:eastAsia="en-IN"/>
+          <w14:ligatures w14:val="none"/>
+        </w:rPr>
+        <w:t>new</w:t>
+      </w:r>
+      <w:r>
+        <w:rPr>
+          <w:rFonts w:ascii="Consolas" w:eastAsia="Times New Roman" w:hAnsi="Consolas" w:cs="Times New Roman"/>
+          <w:color w:val="CCCCCC"/>
+          <w:kern w:val="0"/>
+          <w:sz w:val="27"/>
+          <w:szCs w:val="27"/>
+          <w:lang w:eastAsia="en-IN"/>
+          <w14:ligatures w14:val="none"/>
+        </w:rPr>
+        <w:t xml:space="preserve"> </w:t>
+      </w:r>
+      <w:r>
+        <w:rPr>
+          <w:rFonts w:ascii="Consolas" w:eastAsia="Times New Roman" w:hAnsi="Consolas" w:cs="Times New Roman"/>
+          <w:color w:val="569CD6"/>
+          <w:kern w:val="0"/>
+          <w:sz w:val="27"/>
+          <w:szCs w:val="27"/>
+          <w:lang w:eastAsia="en-IN"/>
+          <w14:ligatures w14:val="none"/>
+        </w:rPr>
+        <w:t>int</w:t>
+      </w:r>
+      <w:r>
+        <w:rPr>
+          <w:rFonts w:ascii="Consolas" w:eastAsia="Times New Roman" w:hAnsi="Consolas" w:cs="Times New Roman"/>
+          <w:color w:val="CCCCCC"/>
+          <w:kern w:val="0"/>
+          <w:sz w:val="27"/>
+          <w:szCs w:val="27"/>
+          <w:lang w:eastAsia="en-IN"/>
+          <w14:ligatures w14:val="none"/>
+        </w:rPr>
+        <w:t>[</w:t>
+      </w:r>
+      <w:r>
+        <w:rPr>
+          <w:rFonts w:ascii="Consolas" w:eastAsia="Times New Roman" w:hAnsi="Consolas" w:cs="Times New Roman"/>
+          <w:color w:val="9CDCFE"/>
+          <w:kern w:val="0"/>
+          <w:sz w:val="27"/>
+          <w:szCs w:val="27"/>
+          <w:lang w:eastAsia="en-IN"/>
+          <w14:ligatures w14:val="none"/>
+        </w:rPr>
+        <w:t>size</w:t>
+      </w:r>
+      <w:r>
+        <w:rPr>
+          <w:rFonts w:ascii="Consolas" w:eastAsia="Times New Roman" w:hAnsi="Consolas" w:cs="Times New Roman"/>
+          <w:color w:val="CCCCCC"/>
+          <w:kern w:val="0"/>
+          <w:sz w:val="27"/>
+          <w:szCs w:val="27"/>
+          <w:lang w:eastAsia="en-IN"/>
+          <w14:ligatures w14:val="none"/>
+        </w:rPr>
+        <w:t>];</w:t>
+      </w:r>
+    </w:p>
+    <w:p>
+      <w:pPr>
+        <w:shd w:val="clear" w:color="auto" w:fill="1F1F1F"/>
+        <w:spacing w:after="0" w:line="360" w:lineRule="atLeast"/>
+        <w:rPr>
+          <w:rFonts w:ascii="Consolas" w:eastAsia="Times New Roman" w:hAnsi="Consolas" w:cs="Times New Roman"/>
+          <w:color w:val="CCCCCC"/>
+          <w:kern w:val="0"/>
+          <w:sz w:val="27"/>
+          <w:szCs w:val="27"/>
+          <w:lang w:eastAsia="en-IN"/>
+          <w14:ligatures w14:val="none"/>
+        </w:rPr>
+      </w:pPr>
+      <w:r>
+        <w:rPr>
+          <w:rFonts w:ascii="Consolas" w:eastAsia="Times New Roman" w:hAnsi="Consolas" w:cs="Times New Roman"/>
+          <w:color w:val="CCCCCC"/>
+          <w:kern w:val="0"/>
+          <w:sz w:val="27"/>
+          <w:szCs w:val="27"/>
+          <w:lang w:eastAsia="en-IN"/>
+          <w14:ligatures w14:val="none"/>
+        </w:rPr>
+        <w:t>}</w:t>
+      </w:r>
+    </w:p>
+    <w:p>
+      <w:pPr>
+        <w:shd w:val="clear" w:color="auto" w:fill="1F1F1F"/>
+        <w:spacing w:after="0" w:line="360" w:lineRule="atLeast"/>
+        <w:rPr>
+          <w:rFonts w:ascii="Consolas" w:eastAsia="Times New Roman" w:hAnsi="Consolas" w:cs="Times New Roman"/>
+          <w:color w:val="CCCCCC"/>
+          <w:kern w:val="0"/>
+          <w:sz w:val="27"/>
+          <w:szCs w:val="27"/>
+          <w:lang w:eastAsia="en-IN"/>
+          <w14:ligatures w14:val="none"/>
+        </w:rPr>
+      </w:pPr>
+    </w:p>
+    <w:p>
+      <w:pPr>
+        <w:shd w:val="clear" w:color="auto" w:fill="1F1F1F"/>
+        <w:spacing w:after="0" w:line="360" w:lineRule="atLeast"/>
+        <w:rPr>
+          <w:rFonts w:ascii="Consolas" w:eastAsia="Times New Roman" w:hAnsi="Consolas" w:cs="Times New Roman"/>
+          <w:color w:val="CCCCCC"/>
+          <w:kern w:val="0"/>
+          <w:sz w:val="27"/>
+          <w:szCs w:val="27"/>
+          <w:lang w:eastAsia="en-IN"/>
+          <w14:ligatures w14:val="none"/>
+        </w:rPr>
+      </w:pPr>
+      <w:r>
+        <w:rPr>
+          <w:rFonts w:ascii="Consolas" w:eastAsia="Times New Roman" w:hAnsi="Consolas" w:cs="Times New Roman"/>
+          <w:color w:val="569CD6"/>
+          <w:kern w:val="0"/>
+          <w:sz w:val="27"/>
+          <w:szCs w:val="27"/>
+          <w:lang w:eastAsia="en-IN"/>
+          <w14:ligatures w14:val="none"/>
+        </w:rPr>
+        <w:t>int</w:t>
+      </w:r>
+      <w:r>
+        <w:rPr>
+          <w:rFonts w:ascii="Consolas" w:eastAsia="Times New Roman" w:hAnsi="Consolas" w:cs="Times New Roman"/>
+          <w:color w:val="CCCCCC"/>
+          <w:kern w:val="0"/>
+          <w:sz w:val="27"/>
+          <w:szCs w:val="27"/>
+          <w:lang w:eastAsia="en-IN"/>
+          <w14:ligatures w14:val="none"/>
+        </w:rPr>
+        <w:t xml:space="preserve"> </w:t>
+      </w:r>
+      <w:r>
+        <w:rPr>
+          <w:rFonts w:ascii="Consolas" w:eastAsia="Times New Roman" w:hAnsi="Consolas" w:cs="Times New Roman"/>
+          <w:color w:val="DCDCAA"/>
+          <w:kern w:val="0"/>
+          <w:sz w:val="27"/>
+          <w:szCs w:val="27"/>
+          <w:lang w:eastAsia="en-IN"/>
+          <w14:ligatures w14:val="none"/>
+        </w:rPr>
+        <w:t>main</w:t>
+      </w:r>
+      <w:r>
+        <w:rPr>
+          <w:rFonts w:ascii="Consolas" w:eastAsia="Times New Roman" w:hAnsi="Consolas" w:cs="Times New Roman"/>
+          <w:color w:val="CCCCCC"/>
+          <w:kern w:val="0"/>
+          <w:sz w:val="27"/>
+          <w:szCs w:val="27"/>
+          <w:lang w:eastAsia="en-IN"/>
+          <w14:ligatures w14:val="none"/>
+        </w:rPr>
+        <w:t>() {</w:t>
+      </w:r>
+    </w:p>
+    <w:p>
+      <w:pPr>
+        <w:shd w:val="clear" w:color="auto" w:fill="1F1F1F"/>
+        <w:spacing w:after="0" w:line="360" w:lineRule="atLeast"/>
+        <w:rPr>
+          <w:rFonts w:ascii="Consolas" w:eastAsia="Times New Roman" w:hAnsi="Consolas" w:cs="Times New Roman"/>
+          <w:color w:val="CCCCCC"/>
+          <w:kern w:val="0"/>
+          <w:sz w:val="27"/>
+          <w:szCs w:val="27"/>
+          <w:lang w:eastAsia="en-IN"/>
+          <w14:ligatures w14:val="none"/>
+        </w:rPr>
+      </w:pPr>
+      <w:r>
+        <w:rPr>
+          <w:rFonts w:ascii="Consolas" w:eastAsia="Times New Roman" w:hAnsi="Consolas" w:cs="Times New Roman"/>
+          <w:color w:val="CCCCCC"/>
+          <w:kern w:val="0"/>
+          <w:sz w:val="27"/>
+          <w:szCs w:val="27"/>
+          <w:lang w:eastAsia="en-IN"/>
+          <w14:ligatures w14:val="none"/>
+        </w:rPr>
+        <w:t xml:space="preserve">    </w:t>
+      </w:r>
+      <w:r>
+        <w:rPr>
+          <w:rFonts w:ascii="Consolas" w:eastAsia="Times New Roman" w:hAnsi="Consolas" w:cs="Times New Roman"/>
+          <w:color w:val="569CD6"/>
+          <w:kern w:val="0"/>
+          <w:sz w:val="27"/>
+          <w:szCs w:val="27"/>
+          <w:lang w:eastAsia="en-IN"/>
+          <w14:ligatures w14:val="none"/>
+        </w:rPr>
+        <w:t>int</w:t>
+      </w:r>
+      <w:r>
+        <w:rPr>
+          <w:rFonts w:ascii="Consolas" w:eastAsia="Times New Roman" w:hAnsi="Consolas" w:cs="Times New Roman"/>
+          <w:color w:val="CCCCCC"/>
+          <w:kern w:val="0"/>
+          <w:sz w:val="27"/>
+          <w:szCs w:val="27"/>
+          <w:lang w:eastAsia="en-IN"/>
+          <w14:ligatures w14:val="none"/>
+        </w:rPr>
+        <w:t xml:space="preserve"> </w:t>
+      </w:r>
+      <w:r>
+        <w:rPr>
+          <w:rFonts w:ascii="Consolas" w:eastAsia="Times New Roman" w:hAnsi="Consolas" w:cs="Times New Roman"/>
+          <w:color w:val="9CDCFE"/>
+          <w:kern w:val="0"/>
+          <w:sz w:val="27"/>
+          <w:szCs w:val="27"/>
+          <w:lang w:eastAsia="en-IN"/>
+          <w14:ligatures w14:val="none"/>
+        </w:rPr>
+        <w:t>array1</w:t>
+      </w:r>
+      <w:r>
+        <w:rPr>
+          <w:rFonts w:ascii="Consolas" w:eastAsia="Times New Roman" w:hAnsi="Consolas" w:cs="Times New Roman"/>
+          <w:color w:val="CCCCCC"/>
+          <w:kern w:val="0"/>
+          <w:sz w:val="27"/>
+          <w:szCs w:val="27"/>
+          <w:lang w:eastAsia="en-IN"/>
+          <w14:ligatures w14:val="none"/>
+        </w:rPr>
+        <w:t xml:space="preserve">[] </w:t>
+      </w:r>
+      <w:r>
+        <w:rPr>
+          <w:rFonts w:ascii="Consolas" w:eastAsia="Times New Roman" w:hAnsi="Consolas" w:cs="Times New Roman"/>
+          <w:color w:val="D4D4D4"/>
+          <w:kern w:val="0"/>
+          <w:sz w:val="27"/>
+          <w:szCs w:val="27"/>
+          <w:lang w:eastAsia="en-IN"/>
+          <w14:ligatures w14:val="none"/>
+        </w:rPr>
+        <w:t>=</w:t>
+      </w:r>
+      <w:r>
+        <w:rPr>
+          <w:rFonts w:ascii="Consolas" w:eastAsia="Times New Roman" w:hAnsi="Consolas" w:cs="Times New Roman"/>
+          <w:color w:val="CCCCCC"/>
+          <w:kern w:val="0"/>
+          <w:sz w:val="27"/>
+          <w:szCs w:val="27"/>
+          <w:lang w:eastAsia="en-IN"/>
+          <w14:ligatures w14:val="none"/>
+        </w:rPr>
+        <w:t xml:space="preserve"> {</w:t>
+      </w:r>
+      <w:r>
+        <w:rPr>
+          <w:rFonts w:ascii="Consolas" w:eastAsia="Times New Roman" w:hAnsi="Consolas" w:cs="Times New Roman"/>
+          <w:color w:val="B5CEA8"/>
+          <w:kern w:val="0"/>
+          <w:sz w:val="27"/>
+          <w:szCs w:val="27"/>
+          <w:lang w:eastAsia="en-IN"/>
+          <w14:ligatures w14:val="none"/>
+        </w:rPr>
+        <w:t>1</w:t>
+      </w:r>
+      <w:r>
+        <w:rPr>
+          <w:rFonts w:ascii="Consolas" w:eastAsia="Times New Roman" w:hAnsi="Consolas" w:cs="Times New Roman"/>
+          <w:color w:val="CCCCCC"/>
+          <w:kern w:val="0"/>
+          <w:sz w:val="27"/>
+          <w:szCs w:val="27"/>
+          <w:lang w:eastAsia="en-IN"/>
+          <w14:ligatures w14:val="none"/>
+        </w:rPr>
+        <w:t xml:space="preserve">, </w:t>
+      </w:r>
+      <w:r>
+        <w:rPr>
+          <w:rFonts w:ascii="Consolas" w:eastAsia="Times New Roman" w:hAnsi="Consolas" w:cs="Times New Roman"/>
+          <w:color w:val="B5CEA8"/>
+          <w:kern w:val="0"/>
+          <w:sz w:val="27"/>
+          <w:szCs w:val="27"/>
+          <w:lang w:eastAsia="en-IN"/>
+          <w14:ligatures w14:val="none"/>
+        </w:rPr>
+        <w:t>2</w:t>
+      </w:r>
+      <w:r>
+        <w:rPr>
+          <w:rFonts w:ascii="Consolas" w:eastAsia="Times New Roman" w:hAnsi="Consolas" w:cs="Times New Roman"/>
+          <w:color w:val="CCCCCC"/>
+          <w:kern w:val="0"/>
+          <w:sz w:val="27"/>
+          <w:szCs w:val="27"/>
+          <w:lang w:eastAsia="en-IN"/>
+          <w14:ligatures w14:val="none"/>
+        </w:rPr>
+        <w:t xml:space="preserve">, </w:t>
+      </w:r>
+      <w:r>
+        <w:rPr>
+          <w:rFonts w:ascii="Consolas" w:eastAsia="Times New Roman" w:hAnsi="Consolas" w:cs="Times New Roman"/>
+          <w:color w:val="B5CEA8"/>
+          <w:kern w:val="0"/>
+          <w:sz w:val="27"/>
+          <w:szCs w:val="27"/>
+          <w:lang w:eastAsia="en-IN"/>
+          <w14:ligatures w14:val="none"/>
+        </w:rPr>
+        <w:t>3</w:t>
+      </w:r>
+      <w:r>
+        <w:rPr>
+          <w:rFonts w:ascii="Consolas" w:eastAsia="Times New Roman" w:hAnsi="Consolas" w:cs="Times New Roman"/>
+          <w:color w:val="CCCCCC"/>
+          <w:kern w:val="0"/>
+          <w:sz w:val="27"/>
+          <w:szCs w:val="27"/>
+          <w:lang w:eastAsia="en-IN"/>
+          <w14:ligatures w14:val="none"/>
+        </w:rPr>
+        <w:t xml:space="preserve">, </w:t>
+      </w:r>
+      <w:r>
+        <w:rPr>
+          <w:rFonts w:ascii="Consolas" w:eastAsia="Times New Roman" w:hAnsi="Consolas" w:cs="Times New Roman"/>
+          <w:color w:val="B5CEA8"/>
+          <w:kern w:val="0"/>
+          <w:sz w:val="27"/>
+          <w:szCs w:val="27"/>
+          <w:lang w:eastAsia="en-IN"/>
+          <w14:ligatures w14:val="none"/>
+        </w:rPr>
+        <w:t>4</w:t>
+      </w:r>
+      <w:r>
+        <w:rPr>
+          <w:rFonts w:ascii="Consolas" w:eastAsia="Times New Roman" w:hAnsi="Consolas" w:cs="Times New Roman"/>
+          <w:color w:val="CCCCCC"/>
+          <w:kern w:val="0"/>
+          <w:sz w:val="27"/>
+          <w:szCs w:val="27"/>
+          <w:lang w:eastAsia="en-IN"/>
+          <w14:ligatures w14:val="none"/>
+        </w:rPr>
+        <w:t xml:space="preserve">, </w:t>
+      </w:r>
+      <w:r>
+        <w:rPr>
+          <w:rFonts w:ascii="Consolas" w:eastAsia="Times New Roman" w:hAnsi="Consolas" w:cs="Times New Roman"/>
+          <w:color w:val="B5CEA8"/>
+          <w:kern w:val="0"/>
+          <w:sz w:val="27"/>
+          <w:szCs w:val="27"/>
+          <w:lang w:eastAsia="en-IN"/>
+          <w14:ligatures w14:val="none"/>
+        </w:rPr>
+        <w:t>5</w:t>
+      </w:r>
+      <w:r>
+        <w:rPr>
+          <w:rFonts w:ascii="Consolas" w:eastAsia="Times New Roman" w:hAnsi="Consolas" w:cs="Times New Roman"/>
+          <w:color w:val="CCCCCC"/>
+          <w:kern w:val="0"/>
+          <w:sz w:val="27"/>
+          <w:szCs w:val="27"/>
+          <w:lang w:eastAsia="en-IN"/>
+          <w14:ligatures w14:val="none"/>
+        </w:rPr>
+        <w:t xml:space="preserve">}, </w:t>
+      </w:r>
+      <w:r>
+        <w:rPr>
+          <w:rFonts w:ascii="Consolas" w:eastAsia="Times New Roman" w:hAnsi="Consolas" w:cs="Times New Roman"/>
+          <w:color w:val="9CDCFE"/>
+          <w:kern w:val="0"/>
+          <w:sz w:val="27"/>
+          <w:szCs w:val="27"/>
+          <w:lang w:eastAsia="en-IN"/>
+          <w14:ligatures w14:val="none"/>
+        </w:rPr>
+        <w:t>size</w:t>
+      </w:r>
+      <w:r>
+        <w:rPr>
+          <w:rFonts w:ascii="Consolas" w:eastAsia="Times New Roman" w:hAnsi="Consolas" w:cs="Times New Roman"/>
+          <w:color w:val="CCCCCC"/>
+          <w:kern w:val="0"/>
+          <w:sz w:val="27"/>
+          <w:szCs w:val="27"/>
+          <w:lang w:eastAsia="en-IN"/>
+          <w14:ligatures w14:val="none"/>
+        </w:rPr>
+        <w:t xml:space="preserve"> </w:t>
+      </w:r>
+      <w:r>
+        <w:rPr>
+          <w:rFonts w:ascii="Consolas" w:eastAsia="Times New Roman" w:hAnsi="Consolas" w:cs="Times New Roman"/>
+          <w:color w:val="D4D4D4"/>
+          <w:kern w:val="0"/>
+          <w:sz w:val="27"/>
+          <w:szCs w:val="27"/>
+          <w:lang w:eastAsia="en-IN"/>
+          <w14:ligatures w14:val="none"/>
+        </w:rPr>
+        <w:t>=</w:t>
+      </w:r>
+      <w:r>
+        <w:rPr>
+          <w:rFonts w:ascii="Consolas" w:eastAsia="Times New Roman" w:hAnsi="Consolas" w:cs="Times New Roman"/>
+          <w:color w:val="CCCCCC"/>
+          <w:kern w:val="0"/>
+          <w:sz w:val="27"/>
+          <w:szCs w:val="27"/>
+          <w:lang w:eastAsia="en-IN"/>
+          <w14:ligatures w14:val="none"/>
+        </w:rPr>
+        <w:t xml:space="preserve"> </w:t>
+      </w:r>
+      <w:r>
+        <w:rPr>
+          <w:rFonts w:ascii="Consolas" w:eastAsia="Times New Roman" w:hAnsi="Consolas" w:cs="Times New Roman"/>
+          <w:color w:val="B5CEA8"/>
+          <w:kern w:val="0"/>
+          <w:sz w:val="27"/>
+          <w:szCs w:val="27"/>
+          <w:lang w:eastAsia="en-IN"/>
+          <w14:ligatures w14:val="none"/>
+        </w:rPr>
+        <w:t>5</w:t>
+      </w:r>
+      <w:r>
+        <w:rPr>
+          <w:rFonts w:ascii="Consolas" w:eastAsia="Times New Roman" w:hAnsi="Consolas" w:cs="Times New Roman"/>
+          <w:color w:val="CCCCCC"/>
+          <w:kern w:val="0"/>
+          <w:sz w:val="27"/>
+          <w:szCs w:val="27"/>
+          <w:lang w:eastAsia="en-IN"/>
+          <w14:ligatures w14:val="none"/>
+        </w:rPr>
+        <w:t>;</w:t>
+      </w:r>
+    </w:p>
+    <w:p>
+      <w:pPr>
+        <w:shd w:val="clear" w:color="auto" w:fill="1F1F1F"/>
+        <w:spacing w:after="0" w:line="360" w:lineRule="atLeast"/>
+        <w:rPr>
+          <w:rFonts w:ascii="Consolas" w:eastAsia="Times New Roman" w:hAnsi="Consolas" w:cs="Times New Roman"/>
+          <w:color w:val="CCCCCC"/>
+          <w:kern w:val="0"/>
+          <w:sz w:val="27"/>
+          <w:szCs w:val="27"/>
+          <w:lang w:eastAsia="en-IN"/>
+          <w14:ligatures w14:val="none"/>
+        </w:rPr>
+      </w:pPr>
+      <w:r>
+        <w:rPr>
+          <w:rFonts w:ascii="Consolas" w:eastAsia="Times New Roman" w:hAnsi="Consolas" w:cs="Times New Roman"/>
+          <w:color w:val="CCCCCC"/>
+          <w:kern w:val="0"/>
+          <w:sz w:val="27"/>
+          <w:szCs w:val="27"/>
+          <w:lang w:eastAsia="en-IN"/>
+          <w14:ligatures w14:val="none"/>
+        </w:rPr>
+        <w:t xml:space="preserve">    </w:t>
+      </w:r>
+      <w:proofErr w:type="spellStart"/>
+      <w:r>
+        <w:rPr>
+          <w:rFonts w:ascii="Consolas" w:eastAsia="Times New Roman" w:hAnsi="Consolas" w:cs="Times New Roman"/>
+          <w:color w:val="DCDCAA"/>
+          <w:kern w:val="0"/>
+          <w:sz w:val="27"/>
+          <w:szCs w:val="27"/>
+          <w:lang w:eastAsia="en-IN"/>
+          <w14:ligatures w14:val="none"/>
+        </w:rPr>
+        <w:t>displayArray</w:t>
+      </w:r>
+      <w:proofErr w:type="spellEnd"/>
+      <w:r>
+        <w:rPr>
+          <w:rFonts w:ascii="Consolas" w:eastAsia="Times New Roman" w:hAnsi="Consolas" w:cs="Times New Roman"/>
+          <w:color w:val="CCCCCC"/>
+          <w:kern w:val="0"/>
+          <w:sz w:val="27"/>
+          <w:szCs w:val="27"/>
+          <w:lang w:eastAsia="en-IN"/>
+          <w14:ligatures w14:val="none"/>
+        </w:rPr>
+        <w:t>(</w:t>
+      </w:r>
+      <w:r>
+        <w:rPr>
+          <w:rFonts w:ascii="Consolas" w:eastAsia="Times New Roman" w:hAnsi="Consolas" w:cs="Times New Roman"/>
+          <w:color w:val="9CDCFE"/>
+          <w:kern w:val="0"/>
+          <w:sz w:val="27"/>
+          <w:szCs w:val="27"/>
+          <w:lang w:eastAsia="en-IN"/>
+          <w14:ligatures w14:val="none"/>
+        </w:rPr>
+        <w:t>array1</w:t>
+      </w:r>
+      <w:r>
+        <w:rPr>
+          <w:rFonts w:ascii="Consolas" w:eastAsia="Times New Roman" w:hAnsi="Consolas" w:cs="Times New Roman"/>
+          <w:color w:val="CCCCCC"/>
+          <w:kern w:val="0"/>
+          <w:sz w:val="27"/>
+          <w:szCs w:val="27"/>
+          <w:lang w:eastAsia="en-IN"/>
+          <w14:ligatures w14:val="none"/>
+        </w:rPr>
+        <w:t xml:space="preserve">, </w:t>
+      </w:r>
+      <w:r>
+        <w:rPr>
+          <w:rFonts w:ascii="Consolas" w:eastAsia="Times New Roman" w:hAnsi="Consolas" w:cs="Times New Roman"/>
+          <w:color w:val="9CDCFE"/>
+          <w:kern w:val="0"/>
+          <w:sz w:val="27"/>
+          <w:szCs w:val="27"/>
+          <w:lang w:eastAsia="en-IN"/>
+          <w14:ligatures w14:val="none"/>
+        </w:rPr>
+        <w:t>size</w:t>
+      </w:r>
+      <w:r>
+        <w:rPr>
+          <w:rFonts w:ascii="Consolas" w:eastAsia="Times New Roman" w:hAnsi="Consolas" w:cs="Times New Roman"/>
+          <w:color w:val="CCCCCC"/>
+          <w:kern w:val="0"/>
+          <w:sz w:val="27"/>
+          <w:szCs w:val="27"/>
+          <w:lang w:eastAsia="en-IN"/>
+          <w14:ligatures w14:val="none"/>
+        </w:rPr>
+        <w:t>);</w:t>
+      </w:r>
+      <w:r>
+        <w:rPr>
+          <w:rFonts w:ascii="Consolas" w:eastAsia="Times New Roman" w:hAnsi="Consolas" w:cs="Times New Roman"/>
+          <w:color w:val="6A9955"/>
+          <w:kern w:val="0"/>
+          <w:sz w:val="27"/>
+          <w:szCs w:val="27"/>
+          <w:lang w:eastAsia="en-IN"/>
+          <w14:ligatures w14:val="none"/>
+        </w:rPr>
+        <w:t xml:space="preserve"> //passing array as parameter</w:t>
+      </w:r>
+    </w:p>
+    <w:p>
+      <w:pPr>
+        <w:shd w:val="clear" w:color="auto" w:fill="1F1F1F"/>
+        <w:spacing w:after="0" w:line="360" w:lineRule="atLeast"/>
+        <w:rPr>
+          <w:rFonts w:ascii="Consolas" w:eastAsia="Times New Roman" w:hAnsi="Consolas" w:cs="Times New Roman"/>
+          <w:color w:val="CCCCCC"/>
+          <w:kern w:val="0"/>
+          <w:sz w:val="27"/>
+          <w:szCs w:val="27"/>
+          <w:lang w:eastAsia="en-IN"/>
+          <w14:ligatures w14:val="none"/>
+        </w:rPr>
+      </w:pPr>
+    </w:p>
+    <w:p>
+      <w:pPr>
+        <w:shd w:val="clear" w:color="auto" w:fill="1F1F1F"/>
+        <w:spacing w:after="0" w:line="360" w:lineRule="atLeast"/>
+        <w:rPr>
+          <w:rFonts w:ascii="Consolas" w:eastAsia="Times New Roman" w:hAnsi="Consolas" w:cs="Times New Roman"/>
+          <w:color w:val="CCCCCC"/>
+          <w:kern w:val="0"/>
+          <w:sz w:val="27"/>
+          <w:szCs w:val="27"/>
+          <w:lang w:eastAsia="en-IN"/>
+          <w14:ligatures w14:val="none"/>
+        </w:rPr>
+      </w:pPr>
+      <w:r>
+        <w:rPr>
+          <w:rFonts w:ascii="Consolas" w:eastAsia="Times New Roman" w:hAnsi="Consolas" w:cs="Times New Roman"/>
+          <w:color w:val="CCCCCC"/>
+          <w:kern w:val="0"/>
+          <w:sz w:val="27"/>
+          <w:szCs w:val="27"/>
+          <w:lang w:eastAsia="en-IN"/>
+          <w14:ligatures w14:val="none"/>
+        </w:rPr>
+        <w:t xml:space="preserve">    </w:t>
+      </w:r>
+      <w:r>
+        <w:rPr>
+          <w:rFonts w:ascii="Consolas" w:eastAsia="Times New Roman" w:hAnsi="Consolas" w:cs="Times New Roman"/>
+          <w:color w:val="569CD6"/>
+          <w:kern w:val="0"/>
+          <w:sz w:val="27"/>
+          <w:szCs w:val="27"/>
+          <w:lang w:eastAsia="en-IN"/>
+          <w14:ligatures w14:val="none"/>
+        </w:rPr>
+        <w:t>int</w:t>
+      </w:r>
+      <w:r>
+        <w:rPr>
+          <w:rFonts w:ascii="Consolas" w:eastAsia="Times New Roman" w:hAnsi="Consolas" w:cs="Times New Roman"/>
+          <w:color w:val="D4D4D4"/>
+          <w:kern w:val="0"/>
+          <w:sz w:val="27"/>
+          <w:szCs w:val="27"/>
+          <w:lang w:eastAsia="en-IN"/>
+          <w14:ligatures w14:val="none"/>
+        </w:rPr>
+        <w:t>*</w:t>
+      </w:r>
+      <w:r>
+        <w:rPr>
+          <w:rFonts w:ascii="Consolas" w:eastAsia="Times New Roman" w:hAnsi="Consolas" w:cs="Times New Roman"/>
+          <w:color w:val="CCCCCC"/>
+          <w:kern w:val="0"/>
+          <w:sz w:val="27"/>
+          <w:szCs w:val="27"/>
+          <w:lang w:eastAsia="en-IN"/>
+          <w14:ligatures w14:val="none"/>
+        </w:rPr>
+        <w:t xml:space="preserve"> </w:t>
+      </w:r>
+      <w:proofErr w:type="spellStart"/>
+      <w:r>
+        <w:rPr>
+          <w:rFonts w:ascii="Consolas" w:eastAsia="Times New Roman" w:hAnsi="Consolas" w:cs="Times New Roman"/>
+          <w:color w:val="9CDCFE"/>
+          <w:kern w:val="0"/>
+          <w:sz w:val="27"/>
+          <w:szCs w:val="27"/>
+          <w:lang w:eastAsia="en-IN"/>
+          <w14:ligatures w14:val="none"/>
+        </w:rPr>
+        <w:t>pointerTo_anArray</w:t>
+      </w:r>
+      <w:proofErr w:type="spellEnd"/>
+      <w:r>
+        <w:rPr>
+          <w:rFonts w:ascii="Consolas" w:eastAsia="Times New Roman" w:hAnsi="Consolas" w:cs="Times New Roman"/>
+          <w:color w:val="CCCCCC"/>
+          <w:kern w:val="0"/>
+          <w:sz w:val="27"/>
+          <w:szCs w:val="27"/>
+          <w:lang w:eastAsia="en-IN"/>
+          <w14:ligatures w14:val="none"/>
+        </w:rPr>
+        <w:t xml:space="preserve"> </w:t>
+      </w:r>
+      <w:r>
+        <w:rPr>
+          <w:rFonts w:ascii="Consolas" w:eastAsia="Times New Roman" w:hAnsi="Consolas" w:cs="Times New Roman"/>
+          <w:color w:val="D4D4D4"/>
+          <w:kern w:val="0"/>
+          <w:sz w:val="27"/>
+          <w:szCs w:val="27"/>
+          <w:lang w:eastAsia="en-IN"/>
+          <w14:ligatures w14:val="none"/>
+        </w:rPr>
+        <w:t>=</w:t>
+      </w:r>
+      <w:r>
+        <w:rPr>
+          <w:rFonts w:ascii="Consolas" w:eastAsia="Times New Roman" w:hAnsi="Consolas" w:cs="Times New Roman"/>
+          <w:color w:val="CCCCCC"/>
+          <w:kern w:val="0"/>
+          <w:sz w:val="27"/>
+          <w:szCs w:val="27"/>
+          <w:lang w:eastAsia="en-IN"/>
+          <w14:ligatures w14:val="none"/>
+        </w:rPr>
+        <w:t xml:space="preserve"> </w:t>
+      </w:r>
+      <w:proofErr w:type="spellStart"/>
+      <w:r>
+        <w:rPr>
+          <w:rFonts w:ascii="Consolas" w:eastAsia="Times New Roman" w:hAnsi="Consolas" w:cs="Times New Roman"/>
+          <w:color w:val="DCDCAA"/>
+          <w:kern w:val="0"/>
+          <w:sz w:val="27"/>
+          <w:szCs w:val="27"/>
+          <w:lang w:eastAsia="en-IN"/>
+          <w14:ligatures w14:val="none"/>
+        </w:rPr>
+        <w:t>declareArray</w:t>
+      </w:r>
+      <w:proofErr w:type="spellEnd"/>
+      <w:r>
+        <w:rPr>
+          <w:rFonts w:ascii="Consolas" w:eastAsia="Times New Roman" w:hAnsi="Consolas" w:cs="Times New Roman"/>
+          <w:color w:val="CCCCCC"/>
+          <w:kern w:val="0"/>
+          <w:sz w:val="27"/>
+          <w:szCs w:val="27"/>
+          <w:lang w:eastAsia="en-IN"/>
+          <w14:ligatures w14:val="none"/>
+        </w:rPr>
+        <w:t>(</w:t>
+      </w:r>
+      <w:r>
+        <w:rPr>
+          <w:rFonts w:ascii="Consolas" w:eastAsia="Times New Roman" w:hAnsi="Consolas" w:cs="Times New Roman"/>
+          <w:color w:val="9CDCFE"/>
+          <w:kern w:val="0"/>
+          <w:sz w:val="27"/>
+          <w:szCs w:val="27"/>
+          <w:lang w:eastAsia="en-IN"/>
+          <w14:ligatures w14:val="none"/>
+        </w:rPr>
+        <w:t>size</w:t>
+      </w:r>
+      <w:r>
+        <w:rPr>
+          <w:rFonts w:ascii="Consolas" w:eastAsia="Times New Roman" w:hAnsi="Consolas" w:cs="Times New Roman"/>
+          <w:color w:val="CCCCCC"/>
+          <w:kern w:val="0"/>
+          <w:sz w:val="27"/>
+          <w:szCs w:val="27"/>
+          <w:lang w:eastAsia="en-IN"/>
+          <w14:ligatures w14:val="none"/>
+        </w:rPr>
+        <w:t>);</w:t>
+      </w:r>
+      <w:r>
+        <w:rPr>
+          <w:rFonts w:ascii="Consolas" w:eastAsia="Times New Roman" w:hAnsi="Consolas" w:cs="Times New Roman"/>
+          <w:color w:val="6A9955"/>
+          <w:kern w:val="0"/>
+          <w:sz w:val="27"/>
+          <w:szCs w:val="27"/>
+          <w:lang w:eastAsia="en-IN"/>
+          <w14:ligatures w14:val="none"/>
+        </w:rPr>
+        <w:t xml:space="preserve"> //returns an array pointer</w:t>
+      </w:r>
+    </w:p>
+    <w:p>
+      <w:pPr>
+        <w:shd w:val="clear" w:color="auto" w:fill="1F1F1F"/>
+        <w:spacing w:after="0" w:line="360" w:lineRule="atLeast"/>
+        <w:rPr>
+          <w:rFonts w:ascii="Consolas" w:eastAsia="Times New Roman" w:hAnsi="Consolas" w:cs="Times New Roman"/>
+          <w:color w:val="CCCCCC"/>
+          <w:kern w:val="0"/>
+          <w:sz w:val="27"/>
+          <w:szCs w:val="27"/>
+          <w:lang w:eastAsia="en-IN"/>
+          <w14:ligatures w14:val="none"/>
+        </w:rPr>
+      </w:pPr>
+      <w:r>
+        <w:rPr>
+          <w:rFonts w:ascii="Consolas" w:eastAsia="Times New Roman" w:hAnsi="Consolas" w:cs="Times New Roman"/>
+          <w:color w:val="CCCCCC"/>
+          <w:kern w:val="0"/>
+          <w:sz w:val="27"/>
+          <w:szCs w:val="27"/>
+          <w:lang w:eastAsia="en-IN"/>
+          <w14:ligatures w14:val="none"/>
+        </w:rPr>
+        <w:t xml:space="preserve">    </w:t>
+      </w:r>
+      <w:proofErr w:type="spellStart"/>
+      <w:r>
+        <w:rPr>
+          <w:rFonts w:ascii="Consolas" w:eastAsia="Times New Roman" w:hAnsi="Consolas" w:cs="Times New Roman"/>
+          <w:color w:val="9CDCFE"/>
+          <w:kern w:val="0"/>
+          <w:sz w:val="27"/>
+          <w:szCs w:val="27"/>
+          <w:lang w:eastAsia="en-IN"/>
+          <w14:ligatures w14:val="none"/>
+        </w:rPr>
+        <w:t>pointerTo_anArray</w:t>
+      </w:r>
+      <w:proofErr w:type="spellEnd"/>
+      <w:r>
+        <w:rPr>
+          <w:rFonts w:ascii="Consolas" w:eastAsia="Times New Roman" w:hAnsi="Consolas" w:cs="Times New Roman"/>
+          <w:color w:val="CCCCCC"/>
+          <w:kern w:val="0"/>
+          <w:sz w:val="27"/>
+          <w:szCs w:val="27"/>
+          <w:lang w:eastAsia="en-IN"/>
+          <w14:ligatures w14:val="none"/>
+        </w:rPr>
+        <w:t>[</w:t>
+      </w:r>
+      <w:r>
+        <w:rPr>
+          <w:rFonts w:ascii="Consolas" w:eastAsia="Times New Roman" w:hAnsi="Consolas" w:cs="Times New Roman"/>
+          <w:color w:val="B5CEA8"/>
+          <w:kern w:val="0"/>
+          <w:sz w:val="27"/>
+          <w:szCs w:val="27"/>
+          <w:lang w:eastAsia="en-IN"/>
+          <w14:ligatures w14:val="none"/>
+        </w:rPr>
+        <w:t>0</w:t>
+      </w:r>
+      <w:r>
+        <w:rPr>
+          <w:rFonts w:ascii="Consolas" w:eastAsia="Times New Roman" w:hAnsi="Consolas" w:cs="Times New Roman"/>
+          <w:color w:val="CCCCCC"/>
+          <w:kern w:val="0"/>
+          <w:sz w:val="27"/>
+          <w:szCs w:val="27"/>
+          <w:lang w:eastAsia="en-IN"/>
+          <w14:ligatures w14:val="none"/>
+        </w:rPr>
+        <w:t xml:space="preserve">] </w:t>
+      </w:r>
+      <w:r>
+        <w:rPr>
+          <w:rFonts w:ascii="Consolas" w:eastAsia="Times New Roman" w:hAnsi="Consolas" w:cs="Times New Roman"/>
+          <w:color w:val="D4D4D4"/>
+          <w:kern w:val="0"/>
+          <w:sz w:val="27"/>
+          <w:szCs w:val="27"/>
+          <w:lang w:eastAsia="en-IN"/>
+          <w14:ligatures w14:val="none"/>
+        </w:rPr>
+        <w:t>=</w:t>
+      </w:r>
+      <w:r>
+        <w:rPr>
+          <w:rFonts w:ascii="Consolas" w:eastAsia="Times New Roman" w:hAnsi="Consolas" w:cs="Times New Roman"/>
+          <w:color w:val="CCCCCC"/>
+          <w:kern w:val="0"/>
+          <w:sz w:val="27"/>
+          <w:szCs w:val="27"/>
+          <w:lang w:eastAsia="en-IN"/>
+          <w14:ligatures w14:val="none"/>
+        </w:rPr>
+        <w:t xml:space="preserve"> </w:t>
+      </w:r>
+      <w:r>
+        <w:rPr>
+          <w:rFonts w:ascii="Consolas" w:eastAsia="Times New Roman" w:hAnsi="Consolas" w:cs="Times New Roman"/>
+          <w:color w:val="B5CEA8"/>
+          <w:kern w:val="0"/>
+          <w:sz w:val="27"/>
+          <w:szCs w:val="27"/>
+          <w:lang w:eastAsia="en-IN"/>
+          <w14:ligatures w14:val="none"/>
+        </w:rPr>
+        <w:t>10</w:t>
+      </w:r>
+      <w:r>
+        <w:rPr>
+          <w:rFonts w:ascii="Consolas" w:eastAsia="Times New Roman" w:hAnsi="Consolas" w:cs="Times New Roman"/>
+          <w:color w:val="CCCCCC"/>
+          <w:kern w:val="0"/>
+          <w:sz w:val="27"/>
+          <w:szCs w:val="27"/>
+          <w:lang w:eastAsia="en-IN"/>
+          <w14:ligatures w14:val="none"/>
+        </w:rPr>
+        <w:t>;</w:t>
+      </w:r>
+    </w:p>
+    <w:p>
+      <w:pPr>
+        <w:shd w:val="clear" w:color="auto" w:fill="1F1F1F"/>
+        <w:spacing w:after="0" w:line="360" w:lineRule="atLeast"/>
+        <w:rPr>
+          <w:rFonts w:ascii="Consolas" w:eastAsia="Times New Roman" w:hAnsi="Consolas" w:cs="Times New Roman"/>
+          <w:color w:val="CCCCCC"/>
+          <w:kern w:val="0"/>
+          <w:sz w:val="27"/>
+          <w:szCs w:val="27"/>
+          <w:lang w:eastAsia="en-IN"/>
+          <w14:ligatures w14:val="none"/>
+        </w:rPr>
+      </w:pPr>
+      <w:r>
+        <w:rPr>
+          <w:rFonts w:ascii="Consolas" w:eastAsia="Times New Roman" w:hAnsi="Consolas" w:cs="Times New Roman"/>
+          <w:color w:val="CCCCCC"/>
+          <w:kern w:val="0"/>
+          <w:sz w:val="27"/>
+          <w:szCs w:val="27"/>
+          <w:lang w:eastAsia="en-IN"/>
+          <w14:ligatures w14:val="none"/>
+        </w:rPr>
+        <w:t xml:space="preserve">    </w:t>
+      </w:r>
+      <w:proofErr w:type="spellStart"/>
+      <w:r>
+        <w:rPr>
+          <w:rFonts w:ascii="Consolas" w:eastAsia="Times New Roman" w:hAnsi="Consolas" w:cs="Times New Roman"/>
+          <w:color w:val="DCDCAA"/>
+          <w:kern w:val="0"/>
+          <w:sz w:val="27"/>
+          <w:szCs w:val="27"/>
+          <w:lang w:eastAsia="en-IN"/>
+          <w14:ligatures w14:val="none"/>
+        </w:rPr>
+        <w:t>displayArray</w:t>
+      </w:r>
+      <w:proofErr w:type="spellEnd"/>
+      <w:r>
+        <w:rPr>
+          <w:rFonts w:ascii="Consolas" w:eastAsia="Times New Roman" w:hAnsi="Consolas" w:cs="Times New Roman"/>
+          <w:color w:val="CCCCCC"/>
+          <w:kern w:val="0"/>
+          <w:sz w:val="27"/>
+          <w:szCs w:val="27"/>
+          <w:lang w:eastAsia="en-IN"/>
+          <w14:ligatures w14:val="none"/>
+        </w:rPr>
+        <w:t>(</w:t>
+      </w:r>
+      <w:proofErr w:type="spellStart"/>
+      <w:r>
+        <w:rPr>
+          <w:rFonts w:ascii="Consolas" w:eastAsia="Times New Roman" w:hAnsi="Consolas" w:cs="Times New Roman"/>
+          <w:color w:val="9CDCFE"/>
+          <w:kern w:val="0"/>
+          <w:sz w:val="27"/>
+          <w:szCs w:val="27"/>
+          <w:lang w:eastAsia="en-IN"/>
+          <w14:ligatures w14:val="none"/>
+        </w:rPr>
+        <w:t>pointerTo_anArray</w:t>
+      </w:r>
+      <w:proofErr w:type="spellEnd"/>
+      <w:r>
+        <w:rPr>
+          <w:rFonts w:ascii="Consolas" w:eastAsia="Times New Roman" w:hAnsi="Consolas" w:cs="Times New Roman"/>
+          <w:color w:val="CCCCCC"/>
+          <w:kern w:val="0"/>
+          <w:sz w:val="27"/>
+          <w:szCs w:val="27"/>
+          <w:lang w:eastAsia="en-IN"/>
+          <w14:ligatures w14:val="none"/>
+        </w:rPr>
+        <w:t xml:space="preserve">, </w:t>
+      </w:r>
+      <w:r>
+        <w:rPr>
+          <w:rFonts w:ascii="Consolas" w:eastAsia="Times New Roman" w:hAnsi="Consolas" w:cs="Times New Roman"/>
+          <w:color w:val="9CDCFE"/>
+          <w:kern w:val="0"/>
+          <w:sz w:val="27"/>
+          <w:szCs w:val="27"/>
+          <w:lang w:eastAsia="en-IN"/>
+          <w14:ligatures w14:val="none"/>
+        </w:rPr>
+        <w:t>size</w:t>
+      </w:r>
+      <w:r>
+        <w:rPr>
+          <w:rFonts w:ascii="Consolas" w:eastAsia="Times New Roman" w:hAnsi="Consolas" w:cs="Times New Roman"/>
+          <w:color w:val="CCCCCC"/>
+          <w:kern w:val="0"/>
+          <w:sz w:val="27"/>
+          <w:szCs w:val="27"/>
+          <w:lang w:eastAsia="en-IN"/>
+          <w14:ligatures w14:val="none"/>
+        </w:rPr>
+        <w:t>);</w:t>
+      </w:r>
+    </w:p>
+    <w:p>
+      <w:pPr>
+        <w:shd w:val="clear" w:color="auto" w:fill="1F1F1F"/>
+        <w:spacing w:after="0" w:line="360" w:lineRule="atLeast"/>
+        <w:rPr>
+          <w:rFonts w:ascii="Consolas" w:eastAsia="Times New Roman" w:hAnsi="Consolas" w:cs="Times New Roman"/>
+          <w:color w:val="CCCCCC"/>
+          <w:kern w:val="0"/>
+          <w:sz w:val="27"/>
+          <w:szCs w:val="27"/>
+          <w:lang w:eastAsia="en-IN"/>
+          <w14:ligatures w14:val="none"/>
+        </w:rPr>
+      </w:pPr>
+      <w:r>
+        <w:rPr>
+          <w:rFonts w:ascii="Consolas" w:eastAsia="Times New Roman" w:hAnsi="Consolas" w:cs="Times New Roman"/>
+          <w:color w:val="CCCCCC"/>
+          <w:kern w:val="0"/>
+          <w:sz w:val="27"/>
+          <w:szCs w:val="27"/>
+          <w:lang w:eastAsia="en-IN"/>
+          <w14:ligatures w14:val="none"/>
+        </w:rPr>
+        <w:t>}</w:t>
+      </w:r>
+    </w:p>
+    <w:p>
+      <w:pPr>
+        <w:rPr>
+          <w:rFonts w:ascii="Times New Roman" w:hAnsi="Times New Roman" w:cs="Times New Roman"/>
+          <w:sz w:val="28"/>
+          <w:szCs w:val="28"/>
+        </w:rPr>
+      </w:pPr>
+    </w:p>
+    <w:p>
+      <w:pPr>
+        <w:rPr>
+          <w:rFonts w:ascii="Times New Roman" w:hAnsi="Times New Roman" w:cs="Times New Roman"/>
+          <w:sz w:val="28"/>
+          <w:szCs w:val="28"/>
+        </w:rPr>
+      </w:pPr>
+    </w:p>
     <w:sectPr>
       <w:pgSz w:w="11906" w:h="16838"/>
       <w:pgMar w:top="720" w:right="720" w:bottom="720" w:left="720" w:header="708" w:footer="708" w:gutter="0"/>
@@ -5185,9 +7473,9 @@
     </w:lvl>
   </w:abstractNum>
   <w:abstractNum w:abstractNumId="1" w15:restartNumberingAfterBreak="0">
-    <w:nsid w:val="7F0B1D5F"/>
+    <w:nsid w:val="78BA59C9"/>
     <w:multiLevelType w:val="hybridMultilevel"/>
-    <w:tmpl w:val="AC6EAA46"/>
+    <w:tmpl w:val="7B68E118"/>
     <w:lvl w:ilvl="0" w:tplc="40090001">
       <w:start w:val="1"/>
       <w:numFmt w:val="bullet"/>
@@ -5297,10 +7585,126 @@
       </w:rPr>
     </w:lvl>
   </w:abstractNum>
+  <w:abstractNum w:abstractNumId="2" w15:restartNumberingAfterBreak="0">
+    <w:nsid w:val="7F0B1D5F"/>
+    <w:multiLevelType w:val="hybridMultilevel"/>
+    <w:tmpl w:val="AC6EAA46"/>
+    <w:lvl w:ilvl="0" w:tplc="40090001">
+      <w:start w:val="1"/>
+      <w:numFmt w:val="bullet"/>
+      <w:lvlText w:val=""/>
+      <w:lvlJc w:val="left"/>
+      <w:pPr>
+        <w:ind w:left="720" w:hanging="360"/>
+      </w:pPr>
+      <w:rPr>
+        <w:rFonts w:ascii="Symbol" w:hAnsi="Symbol" w:hint="default"/>
+      </w:rPr>
+    </w:lvl>
+    <w:lvl w:ilvl="1" w:tplc="40090003" w:tentative="1">
+      <w:start w:val="1"/>
+      <w:numFmt w:val="bullet"/>
+      <w:lvlText w:val="o"/>
+      <w:lvlJc w:val="left"/>
+      <w:pPr>
+        <w:ind w:left="1440" w:hanging="360"/>
+      </w:pPr>
+      <w:rPr>
+        <w:rFonts w:ascii="Courier New" w:hAnsi="Courier New" w:cs="Courier New" w:hint="default"/>
+      </w:rPr>
+    </w:lvl>
+    <w:lvl w:ilvl="2" w:tplc="40090005" w:tentative="1">
+      <w:start w:val="1"/>
+      <w:numFmt w:val="bullet"/>
+      <w:lvlText w:val=""/>
+      <w:lvlJc w:val="left"/>
+      <w:pPr>
+        <w:ind w:left="2160" w:hanging="360"/>
+      </w:pPr>
+      <w:rPr>
+        <w:rFonts w:ascii="Wingdings" w:hAnsi="Wingdings" w:hint="default"/>
+      </w:rPr>
+    </w:lvl>
+    <w:lvl w:ilvl="3" w:tplc="40090001" w:tentative="1">
+      <w:start w:val="1"/>
+      <w:numFmt w:val="bullet"/>
+      <w:lvlText w:val=""/>
+      <w:lvlJc w:val="left"/>
+      <w:pPr>
+        <w:ind w:left="2880" w:hanging="360"/>
+      </w:pPr>
+      <w:rPr>
+        <w:rFonts w:ascii="Symbol" w:hAnsi="Symbol" w:hint="default"/>
+      </w:rPr>
+    </w:lvl>
+    <w:lvl w:ilvl="4" w:tplc="40090003" w:tentative="1">
+      <w:start w:val="1"/>
+      <w:numFmt w:val="bullet"/>
+      <w:lvlText w:val="o"/>
+      <w:lvlJc w:val="left"/>
+      <w:pPr>
+        <w:ind w:left="3600" w:hanging="360"/>
+      </w:pPr>
+      <w:rPr>
+        <w:rFonts w:ascii="Courier New" w:hAnsi="Courier New" w:cs="Courier New" w:hint="default"/>
+      </w:rPr>
+    </w:lvl>
+    <w:lvl w:ilvl="5" w:tplc="40090005" w:tentative="1">
+      <w:start w:val="1"/>
+      <w:numFmt w:val="bullet"/>
+      <w:lvlText w:val=""/>
+      <w:lvlJc w:val="left"/>
+      <w:pPr>
+        <w:ind w:left="4320" w:hanging="360"/>
+      </w:pPr>
+      <w:rPr>
+        <w:rFonts w:ascii="Wingdings" w:hAnsi="Wingdings" w:hint="default"/>
+      </w:rPr>
+    </w:lvl>
+    <w:lvl w:ilvl="6" w:tplc="40090001" w:tentative="1">
+      <w:start w:val="1"/>
+      <w:numFmt w:val="bullet"/>
+      <w:lvlText w:val=""/>
+      <w:lvlJc w:val="left"/>
+      <w:pPr>
+        <w:ind w:left="5040" w:hanging="360"/>
+      </w:pPr>
+      <w:rPr>
+        <w:rFonts w:ascii="Symbol" w:hAnsi="Symbol" w:hint="default"/>
+      </w:rPr>
+    </w:lvl>
+    <w:lvl w:ilvl="7" w:tplc="40090003" w:tentative="1">
+      <w:start w:val="1"/>
+      <w:numFmt w:val="bullet"/>
+      <w:lvlText w:val="o"/>
+      <w:lvlJc w:val="left"/>
+      <w:pPr>
+        <w:ind w:left="5760" w:hanging="360"/>
+      </w:pPr>
+      <w:rPr>
+        <w:rFonts w:ascii="Courier New" w:hAnsi="Courier New" w:cs="Courier New" w:hint="default"/>
+      </w:rPr>
+    </w:lvl>
+    <w:lvl w:ilvl="8" w:tplc="40090005" w:tentative="1">
+      <w:start w:val="1"/>
+      <w:numFmt w:val="bullet"/>
+      <w:lvlText w:val=""/>
+      <w:lvlJc w:val="left"/>
+      <w:pPr>
+        <w:ind w:left="6480" w:hanging="360"/>
+      </w:pPr>
+      <w:rPr>
+        <w:rFonts w:ascii="Wingdings" w:hAnsi="Wingdings" w:hint="default"/>
+      </w:rPr>
+    </w:lvl>
+  </w:abstractNum>
   <w:num w:numId="1" w16cid:durableId="1051542997">
     <w:abstractNumId w:val="0"/>
   </w:num>
   <w:num w:numId="2" w16cid:durableId="1294751626">
+    <w:abstractNumId w:val="2"/>
+  </w:num>
+  <w:num w:numId="3" w16cid:durableId="997271970">
     <w:abstractNumId w:val="1"/>
   </w:num>
 </w:numbering>

</xml_diff>

<commit_message>
Learn and code object oriented programming
</commit_message>
<xml_diff>
--- a/notes.docx
+++ b/notes.docx
@@ -180,7 +180,7 @@
           </mc:Choice>
           <mc:Fallback>
             <w:pict>
-              <v:shapetype w14:anchorId="1BE2CEB4" id="_x0000_t75" coordsize="21600,21600" o:spt="75" o:preferrelative="t" path="m@4@5l@4@11@9@11@9@5xe" filled="f" stroked="f">
+              <v:shapetype w14:anchorId="6007C1A0" id="_x0000_t75" coordsize="21600,21600" o:spt="75" o:preferrelative="t" path="m@4@5l@4@11@9@11@9@5xe" filled="f" stroked="f">
                 <v:stroke joinstyle="miter"/>
                 <v:formulas>
                   <v:f eqn="if lineDrawn pixelLineWidth 0"/>
@@ -247,7 +247,7 @@
           </mc:Choice>
           <mc:Fallback>
             <w:pict>
-              <v:shape w14:anchorId="2D9DA966" id="Ink 48" o:spid="_x0000_s1026" type="#_x0000_t75" style="position:absolute;margin-left:160.3pt;margin-top:353.85pt;width:41.1pt;height:1.95pt;z-index:251701248;visibility:visible;mso-wrap-style:square;mso-wrap-distance-left:9pt;mso-wrap-distance-top:0;mso-wrap-distance-right:9pt;mso-wrap-distance-bottom:0;mso-position-horizontal:absolute;mso-position-horizontal-relative:text;mso-position-vertical:absolute;mso-position-vertical-relative:text" o:gfxdata="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">
+              <v:shape w14:anchorId="34D21378" id="Ink 48" o:spid="_x0000_s1026" type="#_x0000_t75" style="position:absolute;margin-left:160.3pt;margin-top:353.85pt;width:41.1pt;height:1.95pt;z-index:251701248;visibility:visible;mso-wrap-style:square;mso-wrap-distance-left:9pt;mso-wrap-distance-top:0;mso-wrap-distance-right:9pt;mso-wrap-distance-bottom:0;mso-position-horizontal:absolute;mso-position-horizontal-relative:text;mso-position-vertical:absolute;mso-position-vertical-relative:text" o:gfxdata="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">
                 <v:imagedata r:id="rId8" o:title=""/>
               </v:shape>
             </w:pict>
@@ -295,7 +295,7 @@
           </mc:Choice>
           <mc:Fallback>
             <w:pict>
-              <v:shape w14:anchorId="55385763" id="Ink 47" o:spid="_x0000_s1026" type="#_x0000_t75" style="position:absolute;margin-left:156.3pt;margin-top:340.35pt;width:39.15pt;height:1.45pt;z-index:251700224;visibility:visible;mso-wrap-style:square;mso-wrap-distance-left:9pt;mso-wrap-distance-top:0;mso-wrap-distance-right:9pt;mso-wrap-distance-bottom:0;mso-position-horizontal:absolute;mso-position-horizontal-relative:text;mso-position-vertical:absolute;mso-position-vertical-relative:text" o:gfxdata="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">
+              <v:shape w14:anchorId="7F5DFC46" id="Ink 47" o:spid="_x0000_s1026" type="#_x0000_t75" style="position:absolute;margin-left:156.3pt;margin-top:340.35pt;width:39.15pt;height:1.45pt;z-index:251700224;visibility:visible;mso-wrap-style:square;mso-wrap-distance-left:9pt;mso-wrap-distance-top:0;mso-wrap-distance-right:9pt;mso-wrap-distance-bottom:0;mso-position-horizontal:absolute;mso-position-horizontal-relative:text;mso-position-vertical:absolute;mso-position-vertical-relative:text" o:gfxdata="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">
                 <v:imagedata r:id="rId10" o:title=""/>
               </v:shape>
             </w:pict>
@@ -343,7 +343,7 @@
           </mc:Choice>
           <mc:Fallback>
             <w:pict>
-              <v:shape w14:anchorId="1F50029E" id="Ink 46" o:spid="_x0000_s1026" type="#_x0000_t75" style="position:absolute;margin-left:149.3pt;margin-top:329.35pt;width:46.15pt;height:3.1pt;z-index:251699200;visibility:visible;mso-wrap-style:square;mso-wrap-distance-left:9pt;mso-wrap-distance-top:0;mso-wrap-distance-right:9pt;mso-wrap-distance-bottom:0;mso-position-horizontal:absolute;mso-position-horizontal-relative:text;mso-position-vertical:absolute;mso-position-vertical-relative:text" o:gfxdata="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">
+              <v:shape w14:anchorId="7EB4B834" id="Ink 46" o:spid="_x0000_s1026" type="#_x0000_t75" style="position:absolute;margin-left:149.3pt;margin-top:329.35pt;width:46.15pt;height:3.1pt;z-index:251699200;visibility:visible;mso-wrap-style:square;mso-wrap-distance-left:9pt;mso-wrap-distance-top:0;mso-wrap-distance-right:9pt;mso-wrap-distance-bottom:0;mso-position-horizontal:absolute;mso-position-horizontal-relative:text;mso-position-vertical:absolute;mso-position-vertical-relative:text" o:gfxdata="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">
                 <v:imagedata r:id="rId12" o:title=""/>
               </v:shape>
             </w:pict>
@@ -391,7 +391,7 @@
           </mc:Choice>
           <mc:Fallback>
             <w:pict>
-              <v:shape w14:anchorId="6EE50667" id="Ink 45" o:spid="_x0000_s1026" type="#_x0000_t75" style="position:absolute;margin-left:143.25pt;margin-top:303.35pt;width:58.45pt;height:17.45pt;z-index:251698176;visibility:visible;mso-wrap-style:square;mso-wrap-distance-left:9pt;mso-wrap-distance-top:0;mso-wrap-distance-right:9pt;mso-wrap-distance-bottom:0;mso-position-horizontal:absolute;mso-position-horizontal-relative:text;mso-position-vertical:absolute;mso-position-vertical-relative:text" o:gfxdata="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">
+              <v:shape w14:anchorId="72400A86" id="Ink 45" o:spid="_x0000_s1026" type="#_x0000_t75" style="position:absolute;margin-left:143.25pt;margin-top:303.35pt;width:58.45pt;height:17.45pt;z-index:251698176;visibility:visible;mso-wrap-style:square;mso-wrap-distance-left:9pt;mso-wrap-distance-top:0;mso-wrap-distance-right:9pt;mso-wrap-distance-bottom:0;mso-position-horizontal:absolute;mso-position-horizontal-relative:text;mso-position-vertical:absolute;mso-position-vertical-relative:text" o:gfxdata="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">
                 <v:imagedata r:id="rId14" o:title=""/>
               </v:shape>
             </w:pict>
@@ -439,7 +439,7 @@
           </mc:Choice>
           <mc:Fallback>
             <w:pict>
-              <v:shape w14:anchorId="37F7DF3F" id="Ink 33" o:spid="_x0000_s1026" type="#_x0000_t75" style="position:absolute;margin-left:422.2pt;margin-top:298.1pt;width:86pt;height:56.7pt;z-index:251691008;visibility:visible;mso-wrap-style:square;mso-wrap-distance-left:9pt;mso-wrap-distance-top:0;mso-wrap-distance-right:9pt;mso-wrap-distance-bottom:0;mso-position-horizontal:absolute;mso-position-horizontal-relative:text;mso-position-vertical:absolute;mso-position-vertical-relative:text" o:gfxdata="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">
+              <v:shape w14:anchorId="586121CF" id="Ink 33" o:spid="_x0000_s1026" type="#_x0000_t75" style="position:absolute;margin-left:422.2pt;margin-top:298.1pt;width:86pt;height:56.7pt;z-index:251691008;visibility:visible;mso-wrap-style:square;mso-wrap-distance-left:9pt;mso-wrap-distance-top:0;mso-wrap-distance-right:9pt;mso-wrap-distance-bottom:0;mso-position-horizontal:absolute;mso-position-horizontal-relative:text;mso-position-vertical:absolute;mso-position-vertical-relative:text" o:gfxdata="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">
                 <v:imagedata r:id="rId16" o:title=""/>
               </v:shape>
             </w:pict>
@@ -487,7 +487,7 @@
           </mc:Choice>
           <mc:Fallback>
             <w:pict>
-              <v:shape w14:anchorId="47970D81" id="Ink 19" o:spid="_x0000_s1026" type="#_x0000_t75" style="position:absolute;margin-left:409.35pt;margin-top:62.85pt;width:55.95pt;height:31.85pt;z-index:251676672;visibility:visible;mso-wrap-style:square;mso-wrap-distance-left:9pt;mso-wrap-distance-top:0;mso-wrap-distance-right:9pt;mso-wrap-distance-bottom:0;mso-position-horizontal:absolute;mso-position-horizontal-relative:text;mso-position-vertical:absolute;mso-position-vertical-relative:text" o:gfxdata="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">
+              <v:shape w14:anchorId="4B6B4BB4" id="Ink 19" o:spid="_x0000_s1026" type="#_x0000_t75" style="position:absolute;margin-left:409.35pt;margin-top:62.85pt;width:55.95pt;height:31.85pt;z-index:251676672;visibility:visible;mso-wrap-style:square;mso-wrap-distance-left:9pt;mso-wrap-distance-top:0;mso-wrap-distance-right:9pt;mso-wrap-distance-bottom:0;mso-position-horizontal:absolute;mso-position-horizontal-relative:text;mso-position-vertical:absolute;mso-position-vertical-relative:text" o:gfxdata="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">
                 <v:imagedata r:id="rId18" o:title=""/>
               </v:shape>
             </w:pict>
@@ -535,7 +535,7 @@
           </mc:Choice>
           <mc:Fallback>
             <w:pict>
-              <v:shape w14:anchorId="6971E712" id="Ink 12" o:spid="_x0000_s1026" type="#_x0000_t75" style="position:absolute;margin-left:418.65pt;margin-top:148.8pt;width:102.25pt;height:53.5pt;z-index:251669504;visibility:visible;mso-wrap-style:square;mso-wrap-distance-left:9pt;mso-wrap-distance-top:0;mso-wrap-distance-right:9pt;mso-wrap-distance-bottom:0;mso-position-horizontal:absolute;mso-position-horizontal-relative:text;mso-position-vertical:absolute;mso-position-vertical-relative:text" o:gfxdata="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">
+              <v:shape w14:anchorId="4A5D8C25" id="Ink 12" o:spid="_x0000_s1026" type="#_x0000_t75" style="position:absolute;margin-left:418.65pt;margin-top:148.8pt;width:102.25pt;height:53.5pt;z-index:251669504;visibility:visible;mso-wrap-style:square;mso-wrap-distance-left:9pt;mso-wrap-distance-top:0;mso-wrap-distance-right:9pt;mso-wrap-distance-bottom:0;mso-position-horizontal:absolute;mso-position-horizontal-relative:text;mso-position-vertical:absolute;mso-position-vertical-relative:text" o:gfxdata="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">
                 <v:imagedata r:id="rId20" o:title=""/>
               </v:shape>
             </w:pict>
@@ -583,7 +583,7 @@
           </mc:Choice>
           <mc:Fallback>
             <w:pict>
-              <v:shape w14:anchorId="5E6D7B31" id="Ink 5" o:spid="_x0000_s1026" type="#_x0000_t75" style="position:absolute;margin-left:126.8pt;margin-top:282.5pt;width:278.35pt;height:16.9pt;z-index:251662336;visibility:visible;mso-wrap-style:square;mso-wrap-distance-left:9pt;mso-wrap-distance-top:0;mso-wrap-distance-right:9pt;mso-wrap-distance-bottom:0;mso-position-horizontal:absolute;mso-position-horizontal-relative:text;mso-position-vertical:absolute;mso-position-vertical-relative:text" o:gfxdata="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">
+              <v:shape w14:anchorId="799157C9" id="Ink 5" o:spid="_x0000_s1026" type="#_x0000_t75" style="position:absolute;margin-left:126.8pt;margin-top:282.5pt;width:278.35pt;height:16.9pt;z-index:251662336;visibility:visible;mso-wrap-style:square;mso-wrap-distance-left:9pt;mso-wrap-distance-top:0;mso-wrap-distance-right:9pt;mso-wrap-distance-bottom:0;mso-position-horizontal:absolute;mso-position-horizontal-relative:text;mso-position-vertical:absolute;mso-position-vertical-relative:text" o:gfxdata="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">
                 <v:imagedata r:id="rId22" o:title=""/>
               </v:shape>
             </w:pict>
@@ -631,7 +631,7 @@
           </mc:Choice>
           <mc:Fallback>
             <w:pict>
-              <v:shape w14:anchorId="7C94DF4D" id="Ink 4" o:spid="_x0000_s1026" type="#_x0000_t75" style="position:absolute;margin-left:133.8pt;margin-top:107.3pt;width:261.1pt;height:21.55pt;z-index:251661312;visibility:visible;mso-wrap-style:square;mso-wrap-distance-left:9pt;mso-wrap-distance-top:0;mso-wrap-distance-right:9pt;mso-wrap-distance-bottom:0;mso-position-horizontal:absolute;mso-position-horizontal-relative:text;mso-position-vertical:absolute;mso-position-vertical-relative:text" o:gfxdata="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">
+              <v:shape w14:anchorId="60305A08" id="Ink 4" o:spid="_x0000_s1026" type="#_x0000_t75" style="position:absolute;margin-left:133.8pt;margin-top:107.3pt;width:261.1pt;height:21.55pt;z-index:251661312;visibility:visible;mso-wrap-style:square;mso-wrap-distance-left:9pt;mso-wrap-distance-top:0;mso-wrap-distance-right:9pt;mso-wrap-distance-bottom:0;mso-position-horizontal:absolute;mso-position-horizontal-relative:text;mso-position-vertical:absolute;mso-position-vertical-relative:text" o:gfxdata="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">
                 <v:imagedata r:id="rId24" o:title=""/>
               </v:shape>
             </w:pict>
@@ -679,7 +679,7 @@
           </mc:Choice>
           <mc:Fallback>
             <w:pict>
-              <v:shape w14:anchorId="17DE2F88" id="Ink 3" o:spid="_x0000_s1026" type="#_x0000_t75" style="position:absolute;margin-left:124.25pt;margin-top:40.85pt;width:283.05pt;height:354.05pt;z-index:251660288;visibility:visible;mso-wrap-style:square;mso-wrap-distance-left:9pt;mso-wrap-distance-top:0;mso-wrap-distance-right:9pt;mso-wrap-distance-bottom:0;mso-position-horizontal:absolute;mso-position-horizontal-relative:text;mso-position-vertical:absolute;mso-position-vertical-relative:text" o:gfxdata="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">
+              <v:shape w14:anchorId="33C6D595" id="Ink 3" o:spid="_x0000_s1026" type="#_x0000_t75" style="position:absolute;margin-left:124.25pt;margin-top:40.85pt;width:283.05pt;height:354.05pt;z-index:251660288;visibility:visible;mso-wrap-style:square;mso-wrap-distance-left:9pt;mso-wrap-distance-top:0;mso-wrap-distance-right:9pt;mso-wrap-distance-bottom:0;mso-position-horizontal:absolute;mso-position-horizontal-relative:text;mso-position-vertical:absolute;mso-position-vertical-relative:text" o:gfxdata="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">
                 <v:imagedata r:id="rId26" o:title=""/>
               </v:shape>
             </w:pict>
@@ -727,7 +727,7 @@
           </mc:Choice>
           <mc:Fallback>
             <w:pict>
-              <v:shape w14:anchorId="4D4CDA72" id="Ink 2" o:spid="_x0000_s1026" type="#_x0000_t75" style="position:absolute;margin-left:126.35pt;margin-top:40.4pt;width:14.9pt;height:343.2pt;z-index:251659264;visibility:visible;mso-wrap-style:square;mso-wrap-distance-left:9pt;mso-wrap-distance-top:0;mso-wrap-distance-right:9pt;mso-wrap-distance-bottom:0;mso-position-horizontal:absolute;mso-position-horizontal-relative:text;mso-position-vertical:absolute;mso-position-vertical-relative:text" o:gfxdata="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">
+              <v:shape w14:anchorId="49C701D1" id="Ink 2" o:spid="_x0000_s1026" type="#_x0000_t75" style="position:absolute;margin-left:126.35pt;margin-top:40.4pt;width:14.9pt;height:343.2pt;z-index:251659264;visibility:visible;mso-wrap-style:square;mso-wrap-distance-left:9pt;mso-wrap-distance-top:0;mso-wrap-distance-right:9pt;mso-wrap-distance-bottom:0;mso-position-horizontal:absolute;mso-position-horizontal-relative:text;mso-position-vertical:absolute;mso-position-vertical-relative:text" o:gfxdata="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">
                 <v:imagedata r:id="rId28" o:title=""/>
               </v:shape>
             </w:pict>
@@ -807,7 +807,7 @@
           </mc:Choice>
           <mc:Fallback>
             <w:pict>
-              <v:shape w14:anchorId="566910E1" id="Ink 64" o:spid="_x0000_s1026" type="#_x0000_t75" style="position:absolute;margin-left:187.25pt;margin-top:9.05pt;width:114.75pt;height:25.45pt;z-index:251717632;visibility:visible;mso-wrap-style:square;mso-wrap-distance-left:9pt;mso-wrap-distance-top:0;mso-wrap-distance-right:9pt;mso-wrap-distance-bottom:0;mso-position-horizontal:absolute;mso-position-horizontal-relative:text;mso-position-vertical:absolute;mso-position-vertical-relative:text" o:gfxdata="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">
+              <v:shape w14:anchorId="5322FC20" id="Ink 64" o:spid="_x0000_s1026" type="#_x0000_t75" style="position:absolute;margin-left:187.25pt;margin-top:9.05pt;width:114.75pt;height:25.45pt;z-index:251717632;visibility:visible;mso-wrap-style:square;mso-wrap-distance-left:9pt;mso-wrap-distance-top:0;mso-wrap-distance-right:9pt;mso-wrap-distance-bottom:0;mso-position-horizontal:absolute;mso-position-horizontal-relative:text;mso-position-vertical:absolute;mso-position-vertical-relative:text" o:gfxdata="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">
                 <v:imagedata r:id="rId30" o:title=""/>
               </v:shape>
             </w:pict>
@@ -857,7 +857,7 @@
           </mc:Choice>
           <mc:Fallback>
             <w:pict>
-              <v:shape w14:anchorId="2AB7C604" id="Ink 55" o:spid="_x0000_s1026" type="#_x0000_t75" style="position:absolute;margin-left:187.8pt;margin-top:12.15pt;width:110.6pt;height:23.55pt;z-index:251708416;visibility:visible;mso-wrap-style:square;mso-wrap-distance-left:9pt;mso-wrap-distance-top:0;mso-wrap-distance-right:9pt;mso-wrap-distance-bottom:0;mso-position-horizontal:absolute;mso-position-horizontal-relative:text;mso-position-vertical:absolute;mso-position-vertical-relative:text" o:gfxdata="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">
+              <v:shape w14:anchorId="49B6824D" id="Ink 55" o:spid="_x0000_s1026" type="#_x0000_t75" style="position:absolute;margin-left:187.8pt;margin-top:12.15pt;width:110.6pt;height:23.55pt;z-index:251708416;visibility:visible;mso-wrap-style:square;mso-wrap-distance-left:9pt;mso-wrap-distance-top:0;mso-wrap-distance-right:9pt;mso-wrap-distance-bottom:0;mso-position-horizontal:absolute;mso-position-horizontal-relative:text;mso-position-vertical:absolute;mso-position-vertical-relative:text" o:gfxdata="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">
                 <v:imagedata r:id="rId32" o:title=""/>
               </v:shape>
             </w:pict>
@@ -973,7 +973,7 @@
           </mc:Choice>
           <mc:Fallback>
             <w:pict>
-              <v:shape w14:anchorId="4E01ACA6" id="Ink 73" o:spid="_x0000_s1026" type="#_x0000_t75" style="position:absolute;margin-left:159.25pt;margin-top:-111.7pt;width:57pt;height:251.2pt;z-index:251725824;visibility:visible;mso-wrap-style:square;mso-wrap-distance-left:9pt;mso-wrap-distance-top:0;mso-wrap-distance-right:9pt;mso-wrap-distance-bottom:0;mso-position-horizontal:absolute;mso-position-horizontal-relative:text;mso-position-vertical:absolute;mso-position-vertical-relative:text" o:gfxdata="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">
+              <v:shape w14:anchorId="3D5EC3ED" id="Ink 73" o:spid="_x0000_s1026" type="#_x0000_t75" style="position:absolute;margin-left:159.25pt;margin-top:-111.7pt;width:57pt;height:251.2pt;z-index:251725824;visibility:visible;mso-wrap-style:square;mso-wrap-distance-left:9pt;mso-wrap-distance-top:0;mso-wrap-distance-right:9pt;mso-wrap-distance-bottom:0;mso-position-horizontal:absolute;mso-position-horizontal-relative:text;mso-position-vertical:absolute;mso-position-vertical-relative:text" o:gfxdata="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">
                 <v:imagedata r:id="rId34" o:title=""/>
               </v:shape>
             </w:pict>
@@ -1023,7 +1023,7 @@
           </mc:Choice>
           <mc:Fallback>
             <w:pict>
-              <v:shape w14:anchorId="21C35D7A" id="Ink 50" o:spid="_x0000_s1026" type="#_x0000_t75" style="position:absolute;margin-left:132.8pt;margin-top:15.4pt;width:272.85pt;height:17.05pt;z-index:251703296;visibility:visible;mso-wrap-style:square;mso-wrap-distance-left:9pt;mso-wrap-distance-top:0;mso-wrap-distance-right:9pt;mso-wrap-distance-bottom:0;mso-position-horizontal:absolute;mso-position-horizontal-relative:text;mso-position-vertical:absolute;mso-position-vertical-relative:text" o:gfxdata="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">
+              <v:shape w14:anchorId="0BA16911" id="Ink 50" o:spid="_x0000_s1026" type="#_x0000_t75" style="position:absolute;margin-left:132.8pt;margin-top:15.4pt;width:272.85pt;height:17.05pt;z-index:251703296;visibility:visible;mso-wrap-style:square;mso-wrap-distance-left:9pt;mso-wrap-distance-top:0;mso-wrap-distance-right:9pt;mso-wrap-distance-bottom:0;mso-position-horizontal:absolute;mso-position-horizontal-relative:text;mso-position-vertical:absolute;mso-position-vertical-relative:text" o:gfxdata="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">
                 <v:imagedata r:id="rId36" o:title=""/>
               </v:shape>
             </w:pict>
@@ -1084,7 +1084,7 @@
           </mc:Choice>
           <mc:Fallback>
             <w:pict>
-              <v:shape w14:anchorId="62D5817C" id="Ink 53" o:spid="_x0000_s1026" type="#_x0000_t75" style="position:absolute;margin-left:145.25pt;margin-top:11.4pt;width:18.95pt;height:21.55pt;z-index:251706368;visibility:visible;mso-wrap-style:square;mso-wrap-distance-left:9pt;mso-wrap-distance-top:0;mso-wrap-distance-right:9pt;mso-wrap-distance-bottom:0;mso-position-horizontal:absolute;mso-position-horizontal-relative:text;mso-position-vertical:absolute;mso-position-vertical-relative:text" o:gfxdata="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">
+              <v:shape w14:anchorId="7449B058" id="Ink 53" o:spid="_x0000_s1026" type="#_x0000_t75" style="position:absolute;margin-left:145.25pt;margin-top:11.4pt;width:18.95pt;height:21.55pt;z-index:251706368;visibility:visible;mso-wrap-style:square;mso-wrap-distance-left:9pt;mso-wrap-distance-top:0;mso-wrap-distance-right:9pt;mso-wrap-distance-bottom:0;mso-position-horizontal:absolute;mso-position-horizontal-relative:text;mso-position-vertical:absolute;mso-position-vertical-relative:text" o:gfxdata="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">
                 <v:imagedata r:id="rId38" o:title=""/>
               </v:shape>
             </w:pict>
@@ -1145,7 +1145,7 @@
           </mc:Choice>
           <mc:Fallback>
             <w:pict>
-              <v:shape w14:anchorId="607E9A5C" id="Ink 54" o:spid="_x0000_s1026" type="#_x0000_t75" style="position:absolute;margin-left:144.3pt;margin-top:5.4pt;width:24.2pt;height:19.4pt;z-index:251707392;visibility:visible;mso-wrap-style:square;mso-wrap-distance-left:9pt;mso-wrap-distance-top:0;mso-wrap-distance-right:9pt;mso-wrap-distance-bottom:0;mso-position-horizontal:absolute;mso-position-horizontal-relative:text;mso-position-vertical:absolute;mso-position-vertical-relative:text" o:gfxdata="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">
+              <v:shape w14:anchorId="60EDF066" id="Ink 54" o:spid="_x0000_s1026" type="#_x0000_t75" style="position:absolute;margin-left:144.3pt;margin-top:5.4pt;width:24.2pt;height:19.4pt;z-index:251707392;visibility:visible;mso-wrap-style:square;mso-wrap-distance-left:9pt;mso-wrap-distance-top:0;mso-wrap-distance-right:9pt;mso-wrap-distance-bottom:0;mso-position-horizontal:absolute;mso-position-horizontal-relative:text;mso-position-vertical:absolute;mso-position-vertical-relative:text" o:gfxdata="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">
                 <v:imagedata r:id="rId40" o:title=""/>
               </v:shape>
             </w:pict>
@@ -7333,6 +7333,1901 @@
       <w:pPr>
         <w:rPr>
           <w:rFonts w:ascii="Times New Roman" w:hAnsi="Times New Roman" w:cs="Times New Roman"/>
+          <w:sz w:val="28"/>
+          <w:szCs w:val="28"/>
+        </w:rPr>
+      </w:pPr>
+    </w:p>
+    <w:p>
+      <w:pPr>
+        <w:rPr>
+          <w:rFonts w:ascii="Times New Roman" w:hAnsi="Times New Roman" w:cs="Times New Roman"/>
+          <w:b/>
+          <w:bCs/>
+          <w:sz w:val="28"/>
+          <w:szCs w:val="28"/>
+        </w:rPr>
+      </w:pPr>
+      <w:r>
+        <w:rPr>
+          <w:rFonts w:ascii="Times New Roman" w:hAnsi="Times New Roman" w:cs="Times New Roman"/>
+          <w:b/>
+          <w:bCs/>
+          <w:sz w:val="28"/>
+          <w:szCs w:val="28"/>
+        </w:rPr>
+        <w:t>26. Practice: Object Oriented Programming</w:t>
+      </w:r>
+    </w:p>
+    <w:p>
+      <w:pPr>
+        <w:shd w:val="clear" w:color="auto" w:fill="1F1F1F"/>
+        <w:spacing w:after="0" w:line="360" w:lineRule="atLeast"/>
+        <w:rPr>
+          <w:rFonts w:ascii="Consolas" w:eastAsia="Times New Roman" w:hAnsi="Consolas" w:cs="Times New Roman"/>
+          <w:color w:val="CCCCCC"/>
+          <w:kern w:val="0"/>
+          <w:sz w:val="27"/>
+          <w:szCs w:val="27"/>
+          <w:lang w:eastAsia="en-IN"/>
+          <w14:ligatures w14:val="none"/>
+        </w:rPr>
+      </w:pPr>
+      <w:r>
+        <w:rPr>
+          <w:rFonts w:ascii="Consolas" w:eastAsia="Times New Roman" w:hAnsi="Consolas" w:cs="Times New Roman"/>
+          <w:color w:val="569CD6"/>
+          <w:kern w:val="0"/>
+          <w:sz w:val="27"/>
+          <w:szCs w:val="27"/>
+          <w:lang w:eastAsia="en-IN"/>
+          <w14:ligatures w14:val="none"/>
+        </w:rPr>
+        <w:t>class</w:t>
+      </w:r>
+      <w:r>
+        <w:rPr>
+          <w:rFonts w:ascii="Consolas" w:eastAsia="Times New Roman" w:hAnsi="Consolas" w:cs="Times New Roman"/>
+          <w:color w:val="CCCCCC"/>
+          <w:kern w:val="0"/>
+          <w:sz w:val="27"/>
+          <w:szCs w:val="27"/>
+          <w:lang w:eastAsia="en-IN"/>
+          <w14:ligatures w14:val="none"/>
+        </w:rPr>
+        <w:t xml:space="preserve"> </w:t>
+      </w:r>
+      <w:r>
+        <w:rPr>
+          <w:rFonts w:ascii="Consolas" w:eastAsia="Times New Roman" w:hAnsi="Consolas" w:cs="Times New Roman"/>
+          <w:color w:val="4EC9B0"/>
+          <w:kern w:val="0"/>
+          <w:sz w:val="27"/>
+          <w:szCs w:val="27"/>
+          <w:lang w:eastAsia="en-IN"/>
+          <w14:ligatures w14:val="none"/>
+        </w:rPr>
+        <w:t>Rectangle</w:t>
+      </w:r>
+      <w:r>
+        <w:rPr>
+          <w:rFonts w:ascii="Consolas" w:eastAsia="Times New Roman" w:hAnsi="Consolas" w:cs="Times New Roman"/>
+          <w:color w:val="CCCCCC"/>
+          <w:kern w:val="0"/>
+          <w:sz w:val="27"/>
+          <w:szCs w:val="27"/>
+          <w:lang w:eastAsia="en-IN"/>
+          <w14:ligatures w14:val="none"/>
+        </w:rPr>
+        <w:t xml:space="preserve"> {</w:t>
+      </w:r>
+    </w:p>
+    <w:p>
+      <w:pPr>
+        <w:shd w:val="clear" w:color="auto" w:fill="1F1F1F"/>
+        <w:spacing w:after="0" w:line="360" w:lineRule="atLeast"/>
+        <w:rPr>
+          <w:rFonts w:ascii="Consolas" w:eastAsia="Times New Roman" w:hAnsi="Consolas" w:cs="Times New Roman"/>
+          <w:color w:val="CCCCCC"/>
+          <w:kern w:val="0"/>
+          <w:sz w:val="27"/>
+          <w:szCs w:val="27"/>
+          <w:lang w:eastAsia="en-IN"/>
+          <w14:ligatures w14:val="none"/>
+        </w:rPr>
+      </w:pPr>
+      <w:r>
+        <w:rPr>
+          <w:rFonts w:ascii="Consolas" w:eastAsia="Times New Roman" w:hAnsi="Consolas" w:cs="Times New Roman"/>
+          <w:color w:val="CCCCCC"/>
+          <w:kern w:val="0"/>
+          <w:sz w:val="27"/>
+          <w:szCs w:val="27"/>
+          <w:lang w:eastAsia="en-IN"/>
+          <w14:ligatures w14:val="none"/>
+        </w:rPr>
+        <w:t xml:space="preserve">    </w:t>
+      </w:r>
+      <w:r>
+        <w:rPr>
+          <w:rFonts w:ascii="Consolas" w:eastAsia="Times New Roman" w:hAnsi="Consolas" w:cs="Times New Roman"/>
+          <w:color w:val="569CD6"/>
+          <w:kern w:val="0"/>
+          <w:sz w:val="27"/>
+          <w:szCs w:val="27"/>
+          <w:lang w:eastAsia="en-IN"/>
+          <w14:ligatures w14:val="none"/>
+        </w:rPr>
+        <w:t>private:</w:t>
+      </w:r>
+    </w:p>
+    <w:p>
+      <w:pPr>
+        <w:shd w:val="clear" w:color="auto" w:fill="1F1F1F"/>
+        <w:spacing w:after="0" w:line="360" w:lineRule="atLeast"/>
+        <w:rPr>
+          <w:rFonts w:ascii="Consolas" w:eastAsia="Times New Roman" w:hAnsi="Consolas" w:cs="Times New Roman"/>
+          <w:color w:val="CCCCCC"/>
+          <w:kern w:val="0"/>
+          <w:sz w:val="27"/>
+          <w:szCs w:val="27"/>
+          <w:lang w:eastAsia="en-IN"/>
+          <w14:ligatures w14:val="none"/>
+        </w:rPr>
+      </w:pPr>
+      <w:r>
+        <w:rPr>
+          <w:rFonts w:ascii="Consolas" w:eastAsia="Times New Roman" w:hAnsi="Consolas" w:cs="Times New Roman"/>
+          <w:color w:val="CCCCCC"/>
+          <w:kern w:val="0"/>
+          <w:sz w:val="27"/>
+          <w:szCs w:val="27"/>
+          <w:lang w:eastAsia="en-IN"/>
+          <w14:ligatures w14:val="none"/>
+        </w:rPr>
+        <w:t xml:space="preserve">        </w:t>
+      </w:r>
+      <w:r>
+        <w:rPr>
+          <w:rFonts w:ascii="Consolas" w:eastAsia="Times New Roman" w:hAnsi="Consolas" w:cs="Times New Roman"/>
+          <w:color w:val="569CD6"/>
+          <w:kern w:val="0"/>
+          <w:sz w:val="27"/>
+          <w:szCs w:val="27"/>
+          <w:lang w:eastAsia="en-IN"/>
+          <w14:ligatures w14:val="none"/>
+        </w:rPr>
+        <w:t>int</w:t>
+      </w:r>
+      <w:r>
+        <w:rPr>
+          <w:rFonts w:ascii="Consolas" w:eastAsia="Times New Roman" w:hAnsi="Consolas" w:cs="Times New Roman"/>
+          <w:color w:val="CCCCCC"/>
+          <w:kern w:val="0"/>
+          <w:sz w:val="27"/>
+          <w:szCs w:val="27"/>
+          <w:lang w:eastAsia="en-IN"/>
+          <w14:ligatures w14:val="none"/>
+        </w:rPr>
+        <w:t xml:space="preserve"> </w:t>
+      </w:r>
+      <w:r>
+        <w:rPr>
+          <w:rFonts w:ascii="Consolas" w:eastAsia="Times New Roman" w:hAnsi="Consolas" w:cs="Times New Roman"/>
+          <w:color w:val="9CDCFE"/>
+          <w:kern w:val="0"/>
+          <w:sz w:val="27"/>
+          <w:szCs w:val="27"/>
+          <w:lang w:eastAsia="en-IN"/>
+          <w14:ligatures w14:val="none"/>
+        </w:rPr>
+        <w:t>length</w:t>
+      </w:r>
+      <w:r>
+        <w:rPr>
+          <w:rFonts w:ascii="Consolas" w:eastAsia="Times New Roman" w:hAnsi="Consolas" w:cs="Times New Roman"/>
+          <w:color w:val="CCCCCC"/>
+          <w:kern w:val="0"/>
+          <w:sz w:val="27"/>
+          <w:szCs w:val="27"/>
+          <w:lang w:eastAsia="en-IN"/>
+          <w14:ligatures w14:val="none"/>
+        </w:rPr>
+        <w:t>;</w:t>
+      </w:r>
+    </w:p>
+    <w:p>
+      <w:pPr>
+        <w:shd w:val="clear" w:color="auto" w:fill="1F1F1F"/>
+        <w:spacing w:after="0" w:line="360" w:lineRule="atLeast"/>
+        <w:rPr>
+          <w:rFonts w:ascii="Consolas" w:eastAsia="Times New Roman" w:hAnsi="Consolas" w:cs="Times New Roman"/>
+          <w:color w:val="CCCCCC"/>
+          <w:kern w:val="0"/>
+          <w:sz w:val="27"/>
+          <w:szCs w:val="27"/>
+          <w:lang w:eastAsia="en-IN"/>
+          <w14:ligatures w14:val="none"/>
+        </w:rPr>
+      </w:pPr>
+      <w:r>
+        <w:rPr>
+          <w:rFonts w:ascii="Consolas" w:eastAsia="Times New Roman" w:hAnsi="Consolas" w:cs="Times New Roman"/>
+          <w:color w:val="CCCCCC"/>
+          <w:kern w:val="0"/>
+          <w:sz w:val="27"/>
+          <w:szCs w:val="27"/>
+          <w:lang w:eastAsia="en-IN"/>
+          <w14:ligatures w14:val="none"/>
+        </w:rPr>
+        <w:t xml:space="preserve">        </w:t>
+      </w:r>
+      <w:r>
+        <w:rPr>
+          <w:rFonts w:ascii="Consolas" w:eastAsia="Times New Roman" w:hAnsi="Consolas" w:cs="Times New Roman"/>
+          <w:color w:val="569CD6"/>
+          <w:kern w:val="0"/>
+          <w:sz w:val="27"/>
+          <w:szCs w:val="27"/>
+          <w:lang w:eastAsia="en-IN"/>
+          <w14:ligatures w14:val="none"/>
+        </w:rPr>
+        <w:t>int</w:t>
+      </w:r>
+      <w:r>
+        <w:rPr>
+          <w:rFonts w:ascii="Consolas" w:eastAsia="Times New Roman" w:hAnsi="Consolas" w:cs="Times New Roman"/>
+          <w:color w:val="CCCCCC"/>
+          <w:kern w:val="0"/>
+          <w:sz w:val="27"/>
+          <w:szCs w:val="27"/>
+          <w:lang w:eastAsia="en-IN"/>
+          <w14:ligatures w14:val="none"/>
+        </w:rPr>
+        <w:t xml:space="preserve"> </w:t>
+      </w:r>
+      <w:r>
+        <w:rPr>
+          <w:rFonts w:ascii="Consolas" w:eastAsia="Times New Roman" w:hAnsi="Consolas" w:cs="Times New Roman"/>
+          <w:color w:val="9CDCFE"/>
+          <w:kern w:val="0"/>
+          <w:sz w:val="27"/>
+          <w:szCs w:val="27"/>
+          <w:lang w:eastAsia="en-IN"/>
+          <w14:ligatures w14:val="none"/>
+        </w:rPr>
+        <w:t>breadth</w:t>
+      </w:r>
+      <w:r>
+        <w:rPr>
+          <w:rFonts w:ascii="Consolas" w:eastAsia="Times New Roman" w:hAnsi="Consolas" w:cs="Times New Roman"/>
+          <w:color w:val="CCCCCC"/>
+          <w:kern w:val="0"/>
+          <w:sz w:val="27"/>
+          <w:szCs w:val="27"/>
+          <w:lang w:eastAsia="en-IN"/>
+          <w14:ligatures w14:val="none"/>
+        </w:rPr>
+        <w:t>;</w:t>
+      </w:r>
+    </w:p>
+    <w:p>
+      <w:pPr>
+        <w:shd w:val="clear" w:color="auto" w:fill="1F1F1F"/>
+        <w:spacing w:after="0" w:line="360" w:lineRule="atLeast"/>
+        <w:rPr>
+          <w:rFonts w:ascii="Consolas" w:eastAsia="Times New Roman" w:hAnsi="Consolas" w:cs="Times New Roman"/>
+          <w:color w:val="CCCCCC"/>
+          <w:kern w:val="0"/>
+          <w:sz w:val="27"/>
+          <w:szCs w:val="27"/>
+          <w:lang w:eastAsia="en-IN"/>
+          <w14:ligatures w14:val="none"/>
+        </w:rPr>
+      </w:pPr>
+      <w:r>
+        <w:rPr>
+          <w:rFonts w:ascii="Consolas" w:eastAsia="Times New Roman" w:hAnsi="Consolas" w:cs="Times New Roman"/>
+          <w:color w:val="CCCCCC"/>
+          <w:kern w:val="0"/>
+          <w:sz w:val="27"/>
+          <w:szCs w:val="27"/>
+          <w:lang w:eastAsia="en-IN"/>
+          <w14:ligatures w14:val="none"/>
+        </w:rPr>
+        <w:t xml:space="preserve">    </w:t>
+      </w:r>
+      <w:r>
+        <w:rPr>
+          <w:rFonts w:ascii="Consolas" w:eastAsia="Times New Roman" w:hAnsi="Consolas" w:cs="Times New Roman"/>
+          <w:color w:val="569CD6"/>
+          <w:kern w:val="0"/>
+          <w:sz w:val="27"/>
+          <w:szCs w:val="27"/>
+          <w:lang w:eastAsia="en-IN"/>
+          <w14:ligatures w14:val="none"/>
+        </w:rPr>
+        <w:t>public:</w:t>
+      </w:r>
+    </w:p>
+    <w:p>
+      <w:pPr>
+        <w:shd w:val="clear" w:color="auto" w:fill="1F1F1F"/>
+        <w:spacing w:after="0" w:line="360" w:lineRule="atLeast"/>
+        <w:rPr>
+          <w:rFonts w:ascii="Consolas" w:eastAsia="Times New Roman" w:hAnsi="Consolas" w:cs="Times New Roman"/>
+          <w:color w:val="CCCCCC"/>
+          <w:kern w:val="0"/>
+          <w:sz w:val="27"/>
+          <w:szCs w:val="27"/>
+          <w:lang w:eastAsia="en-IN"/>
+          <w14:ligatures w14:val="none"/>
+        </w:rPr>
+      </w:pPr>
+      <w:r>
+        <w:rPr>
+          <w:rFonts w:ascii="Consolas" w:eastAsia="Times New Roman" w:hAnsi="Consolas" w:cs="Times New Roman"/>
+          <w:color w:val="CCCCCC"/>
+          <w:kern w:val="0"/>
+          <w:sz w:val="27"/>
+          <w:szCs w:val="27"/>
+          <w:lang w:eastAsia="en-IN"/>
+          <w14:ligatures w14:val="none"/>
+        </w:rPr>
+        <w:t xml:space="preserve">        </w:t>
+      </w:r>
+      <w:r>
+        <w:rPr>
+          <w:rFonts w:ascii="Consolas" w:eastAsia="Times New Roman" w:hAnsi="Consolas" w:cs="Times New Roman"/>
+          <w:color w:val="DCDCAA"/>
+          <w:kern w:val="0"/>
+          <w:sz w:val="27"/>
+          <w:szCs w:val="27"/>
+          <w:lang w:eastAsia="en-IN"/>
+          <w14:ligatures w14:val="none"/>
+        </w:rPr>
+        <w:t>Rectangle</w:t>
+      </w:r>
+      <w:r>
+        <w:rPr>
+          <w:rFonts w:ascii="Consolas" w:eastAsia="Times New Roman" w:hAnsi="Consolas" w:cs="Times New Roman"/>
+          <w:color w:val="CCCCCC"/>
+          <w:kern w:val="0"/>
+          <w:sz w:val="27"/>
+          <w:szCs w:val="27"/>
+          <w:lang w:eastAsia="en-IN"/>
+          <w14:ligatures w14:val="none"/>
+        </w:rPr>
+        <w:t>(</w:t>
+      </w:r>
+      <w:r>
+        <w:rPr>
+          <w:rFonts w:ascii="Consolas" w:eastAsia="Times New Roman" w:hAnsi="Consolas" w:cs="Times New Roman"/>
+          <w:color w:val="569CD6"/>
+          <w:kern w:val="0"/>
+          <w:sz w:val="27"/>
+          <w:szCs w:val="27"/>
+          <w:lang w:eastAsia="en-IN"/>
+          <w14:ligatures w14:val="none"/>
+        </w:rPr>
+        <w:t>int</w:t>
+      </w:r>
+      <w:r>
+        <w:rPr>
+          <w:rFonts w:ascii="Consolas" w:eastAsia="Times New Roman" w:hAnsi="Consolas" w:cs="Times New Roman"/>
+          <w:color w:val="CCCCCC"/>
+          <w:kern w:val="0"/>
+          <w:sz w:val="27"/>
+          <w:szCs w:val="27"/>
+          <w:lang w:eastAsia="en-IN"/>
+          <w14:ligatures w14:val="none"/>
+        </w:rPr>
+        <w:t xml:space="preserve"> </w:t>
+      </w:r>
+      <w:r>
+        <w:rPr>
+          <w:rFonts w:ascii="Consolas" w:eastAsia="Times New Roman" w:hAnsi="Consolas" w:cs="Times New Roman"/>
+          <w:color w:val="9CDCFE"/>
+          <w:kern w:val="0"/>
+          <w:sz w:val="27"/>
+          <w:szCs w:val="27"/>
+          <w:lang w:eastAsia="en-IN"/>
+          <w14:ligatures w14:val="none"/>
+        </w:rPr>
+        <w:t>length</w:t>
+      </w:r>
+      <w:r>
+        <w:rPr>
+          <w:rFonts w:ascii="Consolas" w:eastAsia="Times New Roman" w:hAnsi="Consolas" w:cs="Times New Roman"/>
+          <w:color w:val="CCCCCC"/>
+          <w:kern w:val="0"/>
+          <w:sz w:val="27"/>
+          <w:szCs w:val="27"/>
+          <w:lang w:eastAsia="en-IN"/>
+          <w14:ligatures w14:val="none"/>
+        </w:rPr>
+        <w:t xml:space="preserve">, </w:t>
+      </w:r>
+      <w:r>
+        <w:rPr>
+          <w:rFonts w:ascii="Consolas" w:eastAsia="Times New Roman" w:hAnsi="Consolas" w:cs="Times New Roman"/>
+          <w:color w:val="569CD6"/>
+          <w:kern w:val="0"/>
+          <w:sz w:val="27"/>
+          <w:szCs w:val="27"/>
+          <w:lang w:eastAsia="en-IN"/>
+          <w14:ligatures w14:val="none"/>
+        </w:rPr>
+        <w:t>int</w:t>
+      </w:r>
+      <w:r>
+        <w:rPr>
+          <w:rFonts w:ascii="Consolas" w:eastAsia="Times New Roman" w:hAnsi="Consolas" w:cs="Times New Roman"/>
+          <w:color w:val="CCCCCC"/>
+          <w:kern w:val="0"/>
+          <w:sz w:val="27"/>
+          <w:szCs w:val="27"/>
+          <w:lang w:eastAsia="en-IN"/>
+          <w14:ligatures w14:val="none"/>
+        </w:rPr>
+        <w:t xml:space="preserve"> </w:t>
+      </w:r>
+      <w:r>
+        <w:rPr>
+          <w:rFonts w:ascii="Consolas" w:eastAsia="Times New Roman" w:hAnsi="Consolas" w:cs="Times New Roman"/>
+          <w:color w:val="9CDCFE"/>
+          <w:kern w:val="0"/>
+          <w:sz w:val="27"/>
+          <w:szCs w:val="27"/>
+          <w:lang w:eastAsia="en-IN"/>
+          <w14:ligatures w14:val="none"/>
+        </w:rPr>
+        <w:t>breadth</w:t>
+      </w:r>
+      <w:r>
+        <w:rPr>
+          <w:rFonts w:ascii="Consolas" w:eastAsia="Times New Roman" w:hAnsi="Consolas" w:cs="Times New Roman"/>
+          <w:color w:val="CCCCCC"/>
+          <w:kern w:val="0"/>
+          <w:sz w:val="27"/>
+          <w:szCs w:val="27"/>
+          <w:lang w:eastAsia="en-IN"/>
+          <w14:ligatures w14:val="none"/>
+        </w:rPr>
+        <w:t>) {</w:t>
+      </w:r>
+    </w:p>
+    <w:p>
+      <w:pPr>
+        <w:shd w:val="clear" w:color="auto" w:fill="1F1F1F"/>
+        <w:spacing w:after="0" w:line="360" w:lineRule="atLeast"/>
+        <w:rPr>
+          <w:rFonts w:ascii="Consolas" w:eastAsia="Times New Roman" w:hAnsi="Consolas" w:cs="Times New Roman"/>
+          <w:color w:val="CCCCCC"/>
+          <w:kern w:val="0"/>
+          <w:sz w:val="27"/>
+          <w:szCs w:val="27"/>
+          <w:lang w:eastAsia="en-IN"/>
+          <w14:ligatures w14:val="none"/>
+        </w:rPr>
+      </w:pPr>
+      <w:r>
+        <w:rPr>
+          <w:rFonts w:ascii="Consolas" w:eastAsia="Times New Roman" w:hAnsi="Consolas" w:cs="Times New Roman"/>
+          <w:color w:val="CCCCCC"/>
+          <w:kern w:val="0"/>
+          <w:sz w:val="27"/>
+          <w:szCs w:val="27"/>
+          <w:lang w:eastAsia="en-IN"/>
+          <w14:ligatures w14:val="none"/>
+        </w:rPr>
+        <w:t xml:space="preserve">            </w:t>
+      </w:r>
+      <w:r>
+        <w:rPr>
+          <w:rFonts w:ascii="Consolas" w:eastAsia="Times New Roman" w:hAnsi="Consolas" w:cs="Times New Roman"/>
+          <w:color w:val="569CD6"/>
+          <w:kern w:val="0"/>
+          <w:sz w:val="27"/>
+          <w:szCs w:val="27"/>
+          <w:lang w:eastAsia="en-IN"/>
+          <w14:ligatures w14:val="none"/>
+        </w:rPr>
+        <w:t>this</w:t>
+      </w:r>
+      <w:r>
+        <w:rPr>
+          <w:rFonts w:ascii="Consolas" w:eastAsia="Times New Roman" w:hAnsi="Consolas" w:cs="Times New Roman"/>
+          <w:color w:val="CCCCCC"/>
+          <w:kern w:val="0"/>
+          <w:sz w:val="27"/>
+          <w:szCs w:val="27"/>
+          <w:lang w:eastAsia="en-IN"/>
+          <w14:ligatures w14:val="none"/>
+        </w:rPr>
+        <w:t xml:space="preserve"> </w:t>
+      </w:r>
+      <w:r>
+        <w:rPr>
+          <w:rFonts w:ascii="Consolas" w:eastAsia="Times New Roman" w:hAnsi="Consolas" w:cs="Times New Roman"/>
+          <w:color w:val="D4D4D4"/>
+          <w:kern w:val="0"/>
+          <w:sz w:val="27"/>
+          <w:szCs w:val="27"/>
+          <w:lang w:eastAsia="en-IN"/>
+          <w14:ligatures w14:val="none"/>
+        </w:rPr>
+        <w:t>-&gt;</w:t>
+      </w:r>
+      <w:r>
+        <w:rPr>
+          <w:rFonts w:ascii="Consolas" w:eastAsia="Times New Roman" w:hAnsi="Consolas" w:cs="Times New Roman"/>
+          <w:color w:val="CCCCCC"/>
+          <w:kern w:val="0"/>
+          <w:sz w:val="27"/>
+          <w:szCs w:val="27"/>
+          <w:lang w:eastAsia="en-IN"/>
+          <w14:ligatures w14:val="none"/>
+        </w:rPr>
+        <w:t xml:space="preserve"> </w:t>
+      </w:r>
+      <w:r>
+        <w:rPr>
+          <w:rFonts w:ascii="Consolas" w:eastAsia="Times New Roman" w:hAnsi="Consolas" w:cs="Times New Roman"/>
+          <w:color w:val="9CDCFE"/>
+          <w:kern w:val="0"/>
+          <w:sz w:val="27"/>
+          <w:szCs w:val="27"/>
+          <w:lang w:eastAsia="en-IN"/>
+          <w14:ligatures w14:val="none"/>
+        </w:rPr>
+        <w:t>length</w:t>
+      </w:r>
+      <w:r>
+        <w:rPr>
+          <w:rFonts w:ascii="Consolas" w:eastAsia="Times New Roman" w:hAnsi="Consolas" w:cs="Times New Roman"/>
+          <w:color w:val="CCCCCC"/>
+          <w:kern w:val="0"/>
+          <w:sz w:val="27"/>
+          <w:szCs w:val="27"/>
+          <w:lang w:eastAsia="en-IN"/>
+          <w14:ligatures w14:val="none"/>
+        </w:rPr>
+        <w:t xml:space="preserve"> </w:t>
+      </w:r>
+      <w:r>
+        <w:rPr>
+          <w:rFonts w:ascii="Consolas" w:eastAsia="Times New Roman" w:hAnsi="Consolas" w:cs="Times New Roman"/>
+          <w:color w:val="D4D4D4"/>
+          <w:kern w:val="0"/>
+          <w:sz w:val="27"/>
+          <w:szCs w:val="27"/>
+          <w:lang w:eastAsia="en-IN"/>
+          <w14:ligatures w14:val="none"/>
+        </w:rPr>
+        <w:t>=</w:t>
+      </w:r>
+      <w:r>
+        <w:rPr>
+          <w:rFonts w:ascii="Consolas" w:eastAsia="Times New Roman" w:hAnsi="Consolas" w:cs="Times New Roman"/>
+          <w:color w:val="CCCCCC"/>
+          <w:kern w:val="0"/>
+          <w:sz w:val="27"/>
+          <w:szCs w:val="27"/>
+          <w:lang w:eastAsia="en-IN"/>
+          <w14:ligatures w14:val="none"/>
+        </w:rPr>
+        <w:t xml:space="preserve"> </w:t>
+      </w:r>
+      <w:r>
+        <w:rPr>
+          <w:rFonts w:ascii="Consolas" w:eastAsia="Times New Roman" w:hAnsi="Consolas" w:cs="Times New Roman"/>
+          <w:color w:val="9CDCFE"/>
+          <w:kern w:val="0"/>
+          <w:sz w:val="27"/>
+          <w:szCs w:val="27"/>
+          <w:lang w:eastAsia="en-IN"/>
+          <w14:ligatures w14:val="none"/>
+        </w:rPr>
+        <w:t>length</w:t>
+      </w:r>
+      <w:r>
+        <w:rPr>
+          <w:rFonts w:ascii="Consolas" w:eastAsia="Times New Roman" w:hAnsi="Consolas" w:cs="Times New Roman"/>
+          <w:color w:val="CCCCCC"/>
+          <w:kern w:val="0"/>
+          <w:sz w:val="27"/>
+          <w:szCs w:val="27"/>
+          <w:lang w:eastAsia="en-IN"/>
+          <w14:ligatures w14:val="none"/>
+        </w:rPr>
+        <w:t>;</w:t>
+      </w:r>
+    </w:p>
+    <w:p>
+      <w:pPr>
+        <w:shd w:val="clear" w:color="auto" w:fill="1F1F1F"/>
+        <w:spacing w:after="0" w:line="360" w:lineRule="atLeast"/>
+        <w:rPr>
+          <w:rFonts w:ascii="Consolas" w:eastAsia="Times New Roman" w:hAnsi="Consolas" w:cs="Times New Roman"/>
+          <w:color w:val="CCCCCC"/>
+          <w:kern w:val="0"/>
+          <w:sz w:val="27"/>
+          <w:szCs w:val="27"/>
+          <w:lang w:eastAsia="en-IN"/>
+          <w14:ligatures w14:val="none"/>
+        </w:rPr>
+      </w:pPr>
+      <w:r>
+        <w:rPr>
+          <w:rFonts w:ascii="Consolas" w:eastAsia="Times New Roman" w:hAnsi="Consolas" w:cs="Times New Roman"/>
+          <w:color w:val="CCCCCC"/>
+          <w:kern w:val="0"/>
+          <w:sz w:val="27"/>
+          <w:szCs w:val="27"/>
+          <w:lang w:eastAsia="en-IN"/>
+          <w14:ligatures w14:val="none"/>
+        </w:rPr>
+        <w:t xml:space="preserve">            </w:t>
+      </w:r>
+      <w:r>
+        <w:rPr>
+          <w:rFonts w:ascii="Consolas" w:eastAsia="Times New Roman" w:hAnsi="Consolas" w:cs="Times New Roman"/>
+          <w:color w:val="569CD6"/>
+          <w:kern w:val="0"/>
+          <w:sz w:val="27"/>
+          <w:szCs w:val="27"/>
+          <w:lang w:eastAsia="en-IN"/>
+          <w14:ligatures w14:val="none"/>
+        </w:rPr>
+        <w:t>this</w:t>
+      </w:r>
+      <w:r>
+        <w:rPr>
+          <w:rFonts w:ascii="Consolas" w:eastAsia="Times New Roman" w:hAnsi="Consolas" w:cs="Times New Roman"/>
+          <w:color w:val="CCCCCC"/>
+          <w:kern w:val="0"/>
+          <w:sz w:val="27"/>
+          <w:szCs w:val="27"/>
+          <w:lang w:eastAsia="en-IN"/>
+          <w14:ligatures w14:val="none"/>
+        </w:rPr>
+        <w:t xml:space="preserve"> </w:t>
+      </w:r>
+      <w:r>
+        <w:rPr>
+          <w:rFonts w:ascii="Consolas" w:eastAsia="Times New Roman" w:hAnsi="Consolas" w:cs="Times New Roman"/>
+          <w:color w:val="D4D4D4"/>
+          <w:kern w:val="0"/>
+          <w:sz w:val="27"/>
+          <w:szCs w:val="27"/>
+          <w:lang w:eastAsia="en-IN"/>
+          <w14:ligatures w14:val="none"/>
+        </w:rPr>
+        <w:t>-&gt;</w:t>
+      </w:r>
+      <w:r>
+        <w:rPr>
+          <w:rFonts w:ascii="Consolas" w:eastAsia="Times New Roman" w:hAnsi="Consolas" w:cs="Times New Roman"/>
+          <w:color w:val="CCCCCC"/>
+          <w:kern w:val="0"/>
+          <w:sz w:val="27"/>
+          <w:szCs w:val="27"/>
+          <w:lang w:eastAsia="en-IN"/>
+          <w14:ligatures w14:val="none"/>
+        </w:rPr>
+        <w:t xml:space="preserve"> </w:t>
+      </w:r>
+      <w:r>
+        <w:rPr>
+          <w:rFonts w:ascii="Consolas" w:eastAsia="Times New Roman" w:hAnsi="Consolas" w:cs="Times New Roman"/>
+          <w:color w:val="9CDCFE"/>
+          <w:kern w:val="0"/>
+          <w:sz w:val="27"/>
+          <w:szCs w:val="27"/>
+          <w:lang w:eastAsia="en-IN"/>
+          <w14:ligatures w14:val="none"/>
+        </w:rPr>
+        <w:t>breadth</w:t>
+      </w:r>
+      <w:r>
+        <w:rPr>
+          <w:rFonts w:ascii="Consolas" w:eastAsia="Times New Roman" w:hAnsi="Consolas" w:cs="Times New Roman"/>
+          <w:color w:val="CCCCCC"/>
+          <w:kern w:val="0"/>
+          <w:sz w:val="27"/>
+          <w:szCs w:val="27"/>
+          <w:lang w:eastAsia="en-IN"/>
+          <w14:ligatures w14:val="none"/>
+        </w:rPr>
+        <w:t xml:space="preserve"> </w:t>
+      </w:r>
+      <w:r>
+        <w:rPr>
+          <w:rFonts w:ascii="Consolas" w:eastAsia="Times New Roman" w:hAnsi="Consolas" w:cs="Times New Roman"/>
+          <w:color w:val="D4D4D4"/>
+          <w:kern w:val="0"/>
+          <w:sz w:val="27"/>
+          <w:szCs w:val="27"/>
+          <w:lang w:eastAsia="en-IN"/>
+          <w14:ligatures w14:val="none"/>
+        </w:rPr>
+        <w:t>=</w:t>
+      </w:r>
+      <w:r>
+        <w:rPr>
+          <w:rFonts w:ascii="Consolas" w:eastAsia="Times New Roman" w:hAnsi="Consolas" w:cs="Times New Roman"/>
+          <w:color w:val="CCCCCC"/>
+          <w:kern w:val="0"/>
+          <w:sz w:val="27"/>
+          <w:szCs w:val="27"/>
+          <w:lang w:eastAsia="en-IN"/>
+          <w14:ligatures w14:val="none"/>
+        </w:rPr>
+        <w:t xml:space="preserve"> </w:t>
+      </w:r>
+      <w:r>
+        <w:rPr>
+          <w:rFonts w:ascii="Consolas" w:eastAsia="Times New Roman" w:hAnsi="Consolas" w:cs="Times New Roman"/>
+          <w:color w:val="9CDCFE"/>
+          <w:kern w:val="0"/>
+          <w:sz w:val="27"/>
+          <w:szCs w:val="27"/>
+          <w:lang w:eastAsia="en-IN"/>
+          <w14:ligatures w14:val="none"/>
+        </w:rPr>
+        <w:t>breadth</w:t>
+      </w:r>
+      <w:r>
+        <w:rPr>
+          <w:rFonts w:ascii="Consolas" w:eastAsia="Times New Roman" w:hAnsi="Consolas" w:cs="Times New Roman"/>
+          <w:color w:val="CCCCCC"/>
+          <w:kern w:val="0"/>
+          <w:sz w:val="27"/>
+          <w:szCs w:val="27"/>
+          <w:lang w:eastAsia="en-IN"/>
+          <w14:ligatures w14:val="none"/>
+        </w:rPr>
+        <w:t>;</w:t>
+      </w:r>
+    </w:p>
+    <w:p>
+      <w:pPr>
+        <w:shd w:val="clear" w:color="auto" w:fill="1F1F1F"/>
+        <w:spacing w:after="0" w:line="360" w:lineRule="atLeast"/>
+        <w:rPr>
+          <w:rFonts w:ascii="Consolas" w:eastAsia="Times New Roman" w:hAnsi="Consolas" w:cs="Times New Roman"/>
+          <w:color w:val="CCCCCC"/>
+          <w:kern w:val="0"/>
+          <w:sz w:val="27"/>
+          <w:szCs w:val="27"/>
+          <w:lang w:eastAsia="en-IN"/>
+          <w14:ligatures w14:val="none"/>
+        </w:rPr>
+      </w:pPr>
+      <w:r>
+        <w:rPr>
+          <w:rFonts w:ascii="Consolas" w:eastAsia="Times New Roman" w:hAnsi="Consolas" w:cs="Times New Roman"/>
+          <w:color w:val="CCCCCC"/>
+          <w:kern w:val="0"/>
+          <w:sz w:val="27"/>
+          <w:szCs w:val="27"/>
+          <w:lang w:eastAsia="en-IN"/>
+          <w14:ligatures w14:val="none"/>
+        </w:rPr>
+        <w:t>        }</w:t>
+      </w:r>
+    </w:p>
+    <w:p>
+      <w:pPr>
+        <w:shd w:val="clear" w:color="auto" w:fill="1F1F1F"/>
+        <w:spacing w:after="0" w:line="360" w:lineRule="atLeast"/>
+        <w:rPr>
+          <w:rFonts w:ascii="Consolas" w:eastAsia="Times New Roman" w:hAnsi="Consolas" w:cs="Times New Roman"/>
+          <w:color w:val="CCCCCC"/>
+          <w:kern w:val="0"/>
+          <w:sz w:val="27"/>
+          <w:szCs w:val="27"/>
+          <w:lang w:eastAsia="en-IN"/>
+          <w14:ligatures w14:val="none"/>
+        </w:rPr>
+      </w:pPr>
+      <w:r>
+        <w:rPr>
+          <w:rFonts w:ascii="Consolas" w:eastAsia="Times New Roman" w:hAnsi="Consolas" w:cs="Times New Roman"/>
+          <w:color w:val="CCCCCC"/>
+          <w:kern w:val="0"/>
+          <w:sz w:val="27"/>
+          <w:szCs w:val="27"/>
+          <w:lang w:eastAsia="en-IN"/>
+          <w14:ligatures w14:val="none"/>
+        </w:rPr>
+        <w:t xml:space="preserve">        </w:t>
+      </w:r>
+      <w:r>
+        <w:rPr>
+          <w:rFonts w:ascii="Consolas" w:eastAsia="Times New Roman" w:hAnsi="Consolas" w:cs="Times New Roman"/>
+          <w:color w:val="569CD6"/>
+          <w:kern w:val="0"/>
+          <w:sz w:val="27"/>
+          <w:szCs w:val="27"/>
+          <w:lang w:eastAsia="en-IN"/>
+          <w14:ligatures w14:val="none"/>
+        </w:rPr>
+        <w:t>int</w:t>
+      </w:r>
+      <w:r>
+        <w:rPr>
+          <w:rFonts w:ascii="Consolas" w:eastAsia="Times New Roman" w:hAnsi="Consolas" w:cs="Times New Roman"/>
+          <w:color w:val="CCCCCC"/>
+          <w:kern w:val="0"/>
+          <w:sz w:val="27"/>
+          <w:szCs w:val="27"/>
+          <w:lang w:eastAsia="en-IN"/>
+          <w14:ligatures w14:val="none"/>
+        </w:rPr>
+        <w:t xml:space="preserve"> </w:t>
+      </w:r>
+      <w:r>
+        <w:rPr>
+          <w:rFonts w:ascii="Consolas" w:eastAsia="Times New Roman" w:hAnsi="Consolas" w:cs="Times New Roman"/>
+          <w:color w:val="DCDCAA"/>
+          <w:kern w:val="0"/>
+          <w:sz w:val="27"/>
+          <w:szCs w:val="27"/>
+          <w:lang w:eastAsia="en-IN"/>
+          <w14:ligatures w14:val="none"/>
+        </w:rPr>
+        <w:t>area</w:t>
+      </w:r>
+      <w:r>
+        <w:rPr>
+          <w:rFonts w:ascii="Consolas" w:eastAsia="Times New Roman" w:hAnsi="Consolas" w:cs="Times New Roman"/>
+          <w:color w:val="CCCCCC"/>
+          <w:kern w:val="0"/>
+          <w:sz w:val="27"/>
+          <w:szCs w:val="27"/>
+          <w:lang w:eastAsia="en-IN"/>
+          <w14:ligatures w14:val="none"/>
+        </w:rPr>
+        <w:t>() {</w:t>
+      </w:r>
+    </w:p>
+    <w:p>
+      <w:pPr>
+        <w:shd w:val="clear" w:color="auto" w:fill="1F1F1F"/>
+        <w:spacing w:after="0" w:line="360" w:lineRule="atLeast"/>
+        <w:rPr>
+          <w:rFonts w:ascii="Consolas" w:eastAsia="Times New Roman" w:hAnsi="Consolas" w:cs="Times New Roman"/>
+          <w:color w:val="CCCCCC"/>
+          <w:kern w:val="0"/>
+          <w:sz w:val="27"/>
+          <w:szCs w:val="27"/>
+          <w:lang w:eastAsia="en-IN"/>
+          <w14:ligatures w14:val="none"/>
+        </w:rPr>
+      </w:pPr>
+      <w:r>
+        <w:rPr>
+          <w:rFonts w:ascii="Consolas" w:eastAsia="Times New Roman" w:hAnsi="Consolas" w:cs="Times New Roman"/>
+          <w:color w:val="CCCCCC"/>
+          <w:kern w:val="0"/>
+          <w:sz w:val="27"/>
+          <w:szCs w:val="27"/>
+          <w:lang w:eastAsia="en-IN"/>
+          <w14:ligatures w14:val="none"/>
+        </w:rPr>
+        <w:t xml:space="preserve">            </w:t>
+      </w:r>
+      <w:r>
+        <w:rPr>
+          <w:rFonts w:ascii="Consolas" w:eastAsia="Times New Roman" w:hAnsi="Consolas" w:cs="Times New Roman"/>
+          <w:color w:val="C586C0"/>
+          <w:kern w:val="0"/>
+          <w:sz w:val="27"/>
+          <w:szCs w:val="27"/>
+          <w:lang w:eastAsia="en-IN"/>
+          <w14:ligatures w14:val="none"/>
+        </w:rPr>
+        <w:t>return</w:t>
+      </w:r>
+      <w:r>
+        <w:rPr>
+          <w:rFonts w:ascii="Consolas" w:eastAsia="Times New Roman" w:hAnsi="Consolas" w:cs="Times New Roman"/>
+          <w:color w:val="CCCCCC"/>
+          <w:kern w:val="0"/>
+          <w:sz w:val="27"/>
+          <w:szCs w:val="27"/>
+          <w:lang w:eastAsia="en-IN"/>
+          <w14:ligatures w14:val="none"/>
+        </w:rPr>
+        <w:t xml:space="preserve"> </w:t>
+      </w:r>
+      <w:r>
+        <w:rPr>
+          <w:rFonts w:ascii="Consolas" w:eastAsia="Times New Roman" w:hAnsi="Consolas" w:cs="Times New Roman"/>
+          <w:color w:val="9CDCFE"/>
+          <w:kern w:val="0"/>
+          <w:sz w:val="27"/>
+          <w:szCs w:val="27"/>
+          <w:lang w:eastAsia="en-IN"/>
+          <w14:ligatures w14:val="none"/>
+        </w:rPr>
+        <w:t>length</w:t>
+      </w:r>
+      <w:r>
+        <w:rPr>
+          <w:rFonts w:ascii="Consolas" w:eastAsia="Times New Roman" w:hAnsi="Consolas" w:cs="Times New Roman"/>
+          <w:color w:val="CCCCCC"/>
+          <w:kern w:val="0"/>
+          <w:sz w:val="27"/>
+          <w:szCs w:val="27"/>
+          <w:lang w:eastAsia="en-IN"/>
+          <w14:ligatures w14:val="none"/>
+        </w:rPr>
+        <w:t xml:space="preserve"> </w:t>
+      </w:r>
+      <w:r>
+        <w:rPr>
+          <w:rFonts w:ascii="Consolas" w:eastAsia="Times New Roman" w:hAnsi="Consolas" w:cs="Times New Roman"/>
+          <w:color w:val="D4D4D4"/>
+          <w:kern w:val="0"/>
+          <w:sz w:val="27"/>
+          <w:szCs w:val="27"/>
+          <w:lang w:eastAsia="en-IN"/>
+          <w14:ligatures w14:val="none"/>
+        </w:rPr>
+        <w:t>*</w:t>
+      </w:r>
+      <w:r>
+        <w:rPr>
+          <w:rFonts w:ascii="Consolas" w:eastAsia="Times New Roman" w:hAnsi="Consolas" w:cs="Times New Roman"/>
+          <w:color w:val="CCCCCC"/>
+          <w:kern w:val="0"/>
+          <w:sz w:val="27"/>
+          <w:szCs w:val="27"/>
+          <w:lang w:eastAsia="en-IN"/>
+          <w14:ligatures w14:val="none"/>
+        </w:rPr>
+        <w:t xml:space="preserve"> </w:t>
+      </w:r>
+      <w:r>
+        <w:rPr>
+          <w:rFonts w:ascii="Consolas" w:eastAsia="Times New Roman" w:hAnsi="Consolas" w:cs="Times New Roman"/>
+          <w:color w:val="9CDCFE"/>
+          <w:kern w:val="0"/>
+          <w:sz w:val="27"/>
+          <w:szCs w:val="27"/>
+          <w:lang w:eastAsia="en-IN"/>
+          <w14:ligatures w14:val="none"/>
+        </w:rPr>
+        <w:t>breadth</w:t>
+      </w:r>
+      <w:r>
+        <w:rPr>
+          <w:rFonts w:ascii="Consolas" w:eastAsia="Times New Roman" w:hAnsi="Consolas" w:cs="Times New Roman"/>
+          <w:color w:val="CCCCCC"/>
+          <w:kern w:val="0"/>
+          <w:sz w:val="27"/>
+          <w:szCs w:val="27"/>
+          <w:lang w:eastAsia="en-IN"/>
+          <w14:ligatures w14:val="none"/>
+        </w:rPr>
+        <w:t>;</w:t>
+      </w:r>
+    </w:p>
+    <w:p>
+      <w:pPr>
+        <w:shd w:val="clear" w:color="auto" w:fill="1F1F1F"/>
+        <w:spacing w:after="0" w:line="360" w:lineRule="atLeast"/>
+        <w:rPr>
+          <w:rFonts w:ascii="Consolas" w:eastAsia="Times New Roman" w:hAnsi="Consolas" w:cs="Times New Roman"/>
+          <w:color w:val="CCCCCC"/>
+          <w:kern w:val="0"/>
+          <w:sz w:val="27"/>
+          <w:szCs w:val="27"/>
+          <w:lang w:eastAsia="en-IN"/>
+          <w14:ligatures w14:val="none"/>
+        </w:rPr>
+      </w:pPr>
+      <w:r>
+        <w:rPr>
+          <w:rFonts w:ascii="Consolas" w:eastAsia="Times New Roman" w:hAnsi="Consolas" w:cs="Times New Roman"/>
+          <w:color w:val="CCCCCC"/>
+          <w:kern w:val="0"/>
+          <w:sz w:val="27"/>
+          <w:szCs w:val="27"/>
+          <w:lang w:eastAsia="en-IN"/>
+          <w14:ligatures w14:val="none"/>
+        </w:rPr>
+        <w:t>        }</w:t>
+      </w:r>
+    </w:p>
+    <w:p>
+      <w:pPr>
+        <w:shd w:val="clear" w:color="auto" w:fill="1F1F1F"/>
+        <w:spacing w:after="0" w:line="360" w:lineRule="atLeast"/>
+        <w:rPr>
+          <w:rFonts w:ascii="Consolas" w:eastAsia="Times New Roman" w:hAnsi="Consolas" w:cs="Times New Roman"/>
+          <w:color w:val="CCCCCC"/>
+          <w:kern w:val="0"/>
+          <w:sz w:val="27"/>
+          <w:szCs w:val="27"/>
+          <w:lang w:eastAsia="en-IN"/>
+          <w14:ligatures w14:val="none"/>
+        </w:rPr>
+      </w:pPr>
+      <w:r>
+        <w:rPr>
+          <w:rFonts w:ascii="Consolas" w:eastAsia="Times New Roman" w:hAnsi="Consolas" w:cs="Times New Roman"/>
+          <w:color w:val="CCCCCC"/>
+          <w:kern w:val="0"/>
+          <w:sz w:val="27"/>
+          <w:szCs w:val="27"/>
+          <w:lang w:eastAsia="en-IN"/>
+          <w14:ligatures w14:val="none"/>
+        </w:rPr>
+        <w:t xml:space="preserve">        </w:t>
+      </w:r>
+      <w:r>
+        <w:rPr>
+          <w:rFonts w:ascii="Consolas" w:eastAsia="Times New Roman" w:hAnsi="Consolas" w:cs="Times New Roman"/>
+          <w:color w:val="569CD6"/>
+          <w:kern w:val="0"/>
+          <w:sz w:val="27"/>
+          <w:szCs w:val="27"/>
+          <w:lang w:eastAsia="en-IN"/>
+          <w14:ligatures w14:val="none"/>
+        </w:rPr>
+        <w:t>int</w:t>
+      </w:r>
+      <w:r>
+        <w:rPr>
+          <w:rFonts w:ascii="Consolas" w:eastAsia="Times New Roman" w:hAnsi="Consolas" w:cs="Times New Roman"/>
+          <w:color w:val="CCCCCC"/>
+          <w:kern w:val="0"/>
+          <w:sz w:val="27"/>
+          <w:szCs w:val="27"/>
+          <w:lang w:eastAsia="en-IN"/>
+          <w14:ligatures w14:val="none"/>
+        </w:rPr>
+        <w:t xml:space="preserve"> </w:t>
+      </w:r>
+      <w:r>
+        <w:rPr>
+          <w:rFonts w:ascii="Consolas" w:eastAsia="Times New Roman" w:hAnsi="Consolas" w:cs="Times New Roman"/>
+          <w:color w:val="DCDCAA"/>
+          <w:kern w:val="0"/>
+          <w:sz w:val="27"/>
+          <w:szCs w:val="27"/>
+          <w:lang w:eastAsia="en-IN"/>
+          <w14:ligatures w14:val="none"/>
+        </w:rPr>
+        <w:t>perimeter</w:t>
+      </w:r>
+      <w:r>
+        <w:rPr>
+          <w:rFonts w:ascii="Consolas" w:eastAsia="Times New Roman" w:hAnsi="Consolas" w:cs="Times New Roman"/>
+          <w:color w:val="CCCCCC"/>
+          <w:kern w:val="0"/>
+          <w:sz w:val="27"/>
+          <w:szCs w:val="27"/>
+          <w:lang w:eastAsia="en-IN"/>
+          <w14:ligatures w14:val="none"/>
+        </w:rPr>
+        <w:t>() {</w:t>
+      </w:r>
+    </w:p>
+    <w:p>
+      <w:pPr>
+        <w:shd w:val="clear" w:color="auto" w:fill="1F1F1F"/>
+        <w:spacing w:after="0" w:line="360" w:lineRule="atLeast"/>
+        <w:rPr>
+          <w:rFonts w:ascii="Consolas" w:eastAsia="Times New Roman" w:hAnsi="Consolas" w:cs="Times New Roman"/>
+          <w:color w:val="CCCCCC"/>
+          <w:kern w:val="0"/>
+          <w:sz w:val="27"/>
+          <w:szCs w:val="27"/>
+          <w:lang w:eastAsia="en-IN"/>
+          <w14:ligatures w14:val="none"/>
+        </w:rPr>
+      </w:pPr>
+      <w:r>
+        <w:rPr>
+          <w:rFonts w:ascii="Consolas" w:eastAsia="Times New Roman" w:hAnsi="Consolas" w:cs="Times New Roman"/>
+          <w:color w:val="CCCCCC"/>
+          <w:kern w:val="0"/>
+          <w:sz w:val="27"/>
+          <w:szCs w:val="27"/>
+          <w:lang w:eastAsia="en-IN"/>
+          <w14:ligatures w14:val="none"/>
+        </w:rPr>
+        <w:t xml:space="preserve">            </w:t>
+      </w:r>
+      <w:r>
+        <w:rPr>
+          <w:rFonts w:ascii="Consolas" w:eastAsia="Times New Roman" w:hAnsi="Consolas" w:cs="Times New Roman"/>
+          <w:color w:val="C586C0"/>
+          <w:kern w:val="0"/>
+          <w:sz w:val="27"/>
+          <w:szCs w:val="27"/>
+          <w:lang w:eastAsia="en-IN"/>
+          <w14:ligatures w14:val="none"/>
+        </w:rPr>
+        <w:t>return</w:t>
+      </w:r>
+      <w:r>
+        <w:rPr>
+          <w:rFonts w:ascii="Consolas" w:eastAsia="Times New Roman" w:hAnsi="Consolas" w:cs="Times New Roman"/>
+          <w:color w:val="CCCCCC"/>
+          <w:kern w:val="0"/>
+          <w:sz w:val="27"/>
+          <w:szCs w:val="27"/>
+          <w:lang w:eastAsia="en-IN"/>
+          <w14:ligatures w14:val="none"/>
+        </w:rPr>
+        <w:t xml:space="preserve"> </w:t>
+      </w:r>
+      <w:r>
+        <w:rPr>
+          <w:rFonts w:ascii="Consolas" w:eastAsia="Times New Roman" w:hAnsi="Consolas" w:cs="Times New Roman"/>
+          <w:color w:val="B5CEA8"/>
+          <w:kern w:val="0"/>
+          <w:sz w:val="27"/>
+          <w:szCs w:val="27"/>
+          <w:lang w:eastAsia="en-IN"/>
+          <w14:ligatures w14:val="none"/>
+        </w:rPr>
+        <w:t>2</w:t>
+      </w:r>
+      <w:r>
+        <w:rPr>
+          <w:rFonts w:ascii="Consolas" w:eastAsia="Times New Roman" w:hAnsi="Consolas" w:cs="Times New Roman"/>
+          <w:color w:val="CCCCCC"/>
+          <w:kern w:val="0"/>
+          <w:sz w:val="27"/>
+          <w:szCs w:val="27"/>
+          <w:lang w:eastAsia="en-IN"/>
+          <w14:ligatures w14:val="none"/>
+        </w:rPr>
+        <w:t xml:space="preserve"> </w:t>
+      </w:r>
+      <w:r>
+        <w:rPr>
+          <w:rFonts w:ascii="Consolas" w:eastAsia="Times New Roman" w:hAnsi="Consolas" w:cs="Times New Roman"/>
+          <w:color w:val="D4D4D4"/>
+          <w:kern w:val="0"/>
+          <w:sz w:val="27"/>
+          <w:szCs w:val="27"/>
+          <w:lang w:eastAsia="en-IN"/>
+          <w14:ligatures w14:val="none"/>
+        </w:rPr>
+        <w:t>*</w:t>
+      </w:r>
+      <w:r>
+        <w:rPr>
+          <w:rFonts w:ascii="Consolas" w:eastAsia="Times New Roman" w:hAnsi="Consolas" w:cs="Times New Roman"/>
+          <w:color w:val="CCCCCC"/>
+          <w:kern w:val="0"/>
+          <w:sz w:val="27"/>
+          <w:szCs w:val="27"/>
+          <w:lang w:eastAsia="en-IN"/>
+          <w14:ligatures w14:val="none"/>
+        </w:rPr>
+        <w:t xml:space="preserve"> (</w:t>
+      </w:r>
+      <w:r>
+        <w:rPr>
+          <w:rFonts w:ascii="Consolas" w:eastAsia="Times New Roman" w:hAnsi="Consolas" w:cs="Times New Roman"/>
+          <w:color w:val="9CDCFE"/>
+          <w:kern w:val="0"/>
+          <w:sz w:val="27"/>
+          <w:szCs w:val="27"/>
+          <w:lang w:eastAsia="en-IN"/>
+          <w14:ligatures w14:val="none"/>
+        </w:rPr>
+        <w:t>length</w:t>
+      </w:r>
+      <w:r>
+        <w:rPr>
+          <w:rFonts w:ascii="Consolas" w:eastAsia="Times New Roman" w:hAnsi="Consolas" w:cs="Times New Roman"/>
+          <w:color w:val="CCCCCC"/>
+          <w:kern w:val="0"/>
+          <w:sz w:val="27"/>
+          <w:szCs w:val="27"/>
+          <w:lang w:eastAsia="en-IN"/>
+          <w14:ligatures w14:val="none"/>
+        </w:rPr>
+        <w:t xml:space="preserve"> </w:t>
+      </w:r>
+      <w:r>
+        <w:rPr>
+          <w:rFonts w:ascii="Consolas" w:eastAsia="Times New Roman" w:hAnsi="Consolas" w:cs="Times New Roman"/>
+          <w:color w:val="D4D4D4"/>
+          <w:kern w:val="0"/>
+          <w:sz w:val="27"/>
+          <w:szCs w:val="27"/>
+          <w:lang w:eastAsia="en-IN"/>
+          <w14:ligatures w14:val="none"/>
+        </w:rPr>
+        <w:t>+</w:t>
+      </w:r>
+      <w:r>
+        <w:rPr>
+          <w:rFonts w:ascii="Consolas" w:eastAsia="Times New Roman" w:hAnsi="Consolas" w:cs="Times New Roman"/>
+          <w:color w:val="CCCCCC"/>
+          <w:kern w:val="0"/>
+          <w:sz w:val="27"/>
+          <w:szCs w:val="27"/>
+          <w:lang w:eastAsia="en-IN"/>
+          <w14:ligatures w14:val="none"/>
+        </w:rPr>
+        <w:t xml:space="preserve"> </w:t>
+      </w:r>
+      <w:r>
+        <w:rPr>
+          <w:rFonts w:ascii="Consolas" w:eastAsia="Times New Roman" w:hAnsi="Consolas" w:cs="Times New Roman"/>
+          <w:color w:val="9CDCFE"/>
+          <w:kern w:val="0"/>
+          <w:sz w:val="27"/>
+          <w:szCs w:val="27"/>
+          <w:lang w:eastAsia="en-IN"/>
+          <w14:ligatures w14:val="none"/>
+        </w:rPr>
+        <w:t>breadth</w:t>
+      </w:r>
+      <w:r>
+        <w:rPr>
+          <w:rFonts w:ascii="Consolas" w:eastAsia="Times New Roman" w:hAnsi="Consolas" w:cs="Times New Roman"/>
+          <w:color w:val="CCCCCC"/>
+          <w:kern w:val="0"/>
+          <w:sz w:val="27"/>
+          <w:szCs w:val="27"/>
+          <w:lang w:eastAsia="en-IN"/>
+          <w14:ligatures w14:val="none"/>
+        </w:rPr>
+        <w:t>);</w:t>
+      </w:r>
+    </w:p>
+    <w:p>
+      <w:pPr>
+        <w:shd w:val="clear" w:color="auto" w:fill="1F1F1F"/>
+        <w:spacing w:after="0" w:line="360" w:lineRule="atLeast"/>
+        <w:rPr>
+          <w:rFonts w:ascii="Consolas" w:eastAsia="Times New Roman" w:hAnsi="Consolas" w:cs="Times New Roman"/>
+          <w:color w:val="CCCCCC"/>
+          <w:kern w:val="0"/>
+          <w:sz w:val="27"/>
+          <w:szCs w:val="27"/>
+          <w:lang w:eastAsia="en-IN"/>
+          <w14:ligatures w14:val="none"/>
+        </w:rPr>
+      </w:pPr>
+      <w:r>
+        <w:rPr>
+          <w:rFonts w:ascii="Consolas" w:eastAsia="Times New Roman" w:hAnsi="Consolas" w:cs="Times New Roman"/>
+          <w:color w:val="CCCCCC"/>
+          <w:kern w:val="0"/>
+          <w:sz w:val="27"/>
+          <w:szCs w:val="27"/>
+          <w:lang w:eastAsia="en-IN"/>
+          <w14:ligatures w14:val="none"/>
+        </w:rPr>
+        <w:t>        }</w:t>
+      </w:r>
+    </w:p>
+    <w:p>
+      <w:pPr>
+        <w:shd w:val="clear" w:color="auto" w:fill="1F1F1F"/>
+        <w:spacing w:after="0" w:line="360" w:lineRule="atLeast"/>
+        <w:rPr>
+          <w:rFonts w:ascii="Consolas" w:eastAsia="Times New Roman" w:hAnsi="Consolas" w:cs="Times New Roman"/>
+          <w:color w:val="CCCCCC"/>
+          <w:kern w:val="0"/>
+          <w:sz w:val="27"/>
+          <w:szCs w:val="27"/>
+          <w:lang w:eastAsia="en-IN"/>
+          <w14:ligatures w14:val="none"/>
+        </w:rPr>
+      </w:pPr>
+      <w:r>
+        <w:rPr>
+          <w:rFonts w:ascii="Consolas" w:eastAsia="Times New Roman" w:hAnsi="Consolas" w:cs="Times New Roman"/>
+          <w:color w:val="CCCCCC"/>
+          <w:kern w:val="0"/>
+          <w:sz w:val="27"/>
+          <w:szCs w:val="27"/>
+          <w:lang w:eastAsia="en-IN"/>
+          <w14:ligatures w14:val="none"/>
+        </w:rPr>
+        <w:t>};</w:t>
+      </w:r>
+    </w:p>
+    <w:p>
+      <w:pPr>
+        <w:shd w:val="clear" w:color="auto" w:fill="1F1F1F"/>
+        <w:spacing w:after="0" w:line="360" w:lineRule="atLeast"/>
+        <w:rPr>
+          <w:rFonts w:ascii="Consolas" w:eastAsia="Times New Roman" w:hAnsi="Consolas" w:cs="Times New Roman"/>
+          <w:color w:val="CCCCCC"/>
+          <w:kern w:val="0"/>
+          <w:sz w:val="27"/>
+          <w:szCs w:val="27"/>
+          <w:lang w:eastAsia="en-IN"/>
+          <w14:ligatures w14:val="none"/>
+        </w:rPr>
+      </w:pPr>
+    </w:p>
+    <w:p>
+      <w:pPr>
+        <w:shd w:val="clear" w:color="auto" w:fill="1F1F1F"/>
+        <w:spacing w:after="0" w:line="360" w:lineRule="atLeast"/>
+        <w:rPr>
+          <w:rFonts w:ascii="Consolas" w:eastAsia="Times New Roman" w:hAnsi="Consolas" w:cs="Times New Roman"/>
+          <w:color w:val="CCCCCC"/>
+          <w:kern w:val="0"/>
+          <w:sz w:val="27"/>
+          <w:szCs w:val="27"/>
+          <w:lang w:eastAsia="en-IN"/>
+          <w14:ligatures w14:val="none"/>
+        </w:rPr>
+      </w:pPr>
+      <w:r>
+        <w:rPr>
+          <w:rFonts w:ascii="Consolas" w:eastAsia="Times New Roman" w:hAnsi="Consolas" w:cs="Times New Roman"/>
+          <w:color w:val="569CD6"/>
+          <w:kern w:val="0"/>
+          <w:sz w:val="27"/>
+          <w:szCs w:val="27"/>
+          <w:lang w:eastAsia="en-IN"/>
+          <w14:ligatures w14:val="none"/>
+        </w:rPr>
+        <w:lastRenderedPageBreak/>
+        <w:t>int</w:t>
+      </w:r>
+      <w:r>
+        <w:rPr>
+          <w:rFonts w:ascii="Consolas" w:eastAsia="Times New Roman" w:hAnsi="Consolas" w:cs="Times New Roman"/>
+          <w:color w:val="CCCCCC"/>
+          <w:kern w:val="0"/>
+          <w:sz w:val="27"/>
+          <w:szCs w:val="27"/>
+          <w:lang w:eastAsia="en-IN"/>
+          <w14:ligatures w14:val="none"/>
+        </w:rPr>
+        <w:t xml:space="preserve"> </w:t>
+      </w:r>
+      <w:r>
+        <w:rPr>
+          <w:rFonts w:ascii="Consolas" w:eastAsia="Times New Roman" w:hAnsi="Consolas" w:cs="Times New Roman"/>
+          <w:color w:val="DCDCAA"/>
+          <w:kern w:val="0"/>
+          <w:sz w:val="27"/>
+          <w:szCs w:val="27"/>
+          <w:lang w:eastAsia="en-IN"/>
+          <w14:ligatures w14:val="none"/>
+        </w:rPr>
+        <w:t>main</w:t>
+      </w:r>
+      <w:r>
+        <w:rPr>
+          <w:rFonts w:ascii="Consolas" w:eastAsia="Times New Roman" w:hAnsi="Consolas" w:cs="Times New Roman"/>
+          <w:color w:val="CCCCCC"/>
+          <w:kern w:val="0"/>
+          <w:sz w:val="27"/>
+          <w:szCs w:val="27"/>
+          <w:lang w:eastAsia="en-IN"/>
+          <w14:ligatures w14:val="none"/>
+        </w:rPr>
+        <w:t>() {</w:t>
+      </w:r>
+    </w:p>
+    <w:p>
+      <w:pPr>
+        <w:shd w:val="clear" w:color="auto" w:fill="1F1F1F"/>
+        <w:spacing w:after="0" w:line="360" w:lineRule="atLeast"/>
+        <w:rPr>
+          <w:rFonts w:ascii="Consolas" w:eastAsia="Times New Roman" w:hAnsi="Consolas" w:cs="Times New Roman"/>
+          <w:color w:val="CCCCCC"/>
+          <w:kern w:val="0"/>
+          <w:sz w:val="27"/>
+          <w:szCs w:val="27"/>
+          <w:lang w:eastAsia="en-IN"/>
+          <w14:ligatures w14:val="none"/>
+        </w:rPr>
+      </w:pPr>
+      <w:r>
+        <w:rPr>
+          <w:rFonts w:ascii="Consolas" w:eastAsia="Times New Roman" w:hAnsi="Consolas" w:cs="Times New Roman"/>
+          <w:color w:val="CCCCCC"/>
+          <w:kern w:val="0"/>
+          <w:sz w:val="27"/>
+          <w:szCs w:val="27"/>
+          <w:lang w:eastAsia="en-IN"/>
+          <w14:ligatures w14:val="none"/>
+        </w:rPr>
+        <w:t xml:space="preserve">    </w:t>
+      </w:r>
+      <w:r>
+        <w:rPr>
+          <w:rFonts w:ascii="Consolas" w:eastAsia="Times New Roman" w:hAnsi="Consolas" w:cs="Times New Roman"/>
+          <w:color w:val="4EC9B0"/>
+          <w:kern w:val="0"/>
+          <w:sz w:val="27"/>
+          <w:szCs w:val="27"/>
+          <w:lang w:eastAsia="en-IN"/>
+          <w14:ligatures w14:val="none"/>
+        </w:rPr>
+        <w:t>Rectangle</w:t>
+      </w:r>
+      <w:r>
+        <w:rPr>
+          <w:rFonts w:ascii="Consolas" w:eastAsia="Times New Roman" w:hAnsi="Consolas" w:cs="Times New Roman"/>
+          <w:color w:val="CCCCCC"/>
+          <w:kern w:val="0"/>
+          <w:sz w:val="27"/>
+          <w:szCs w:val="27"/>
+          <w:lang w:eastAsia="en-IN"/>
+          <w14:ligatures w14:val="none"/>
+        </w:rPr>
+        <w:t xml:space="preserve"> </w:t>
+      </w:r>
+      <w:r>
+        <w:rPr>
+          <w:rFonts w:ascii="Consolas" w:eastAsia="Times New Roman" w:hAnsi="Consolas" w:cs="Times New Roman"/>
+          <w:color w:val="9CDCFE"/>
+          <w:kern w:val="0"/>
+          <w:sz w:val="27"/>
+          <w:szCs w:val="27"/>
+          <w:lang w:eastAsia="en-IN"/>
+          <w14:ligatures w14:val="none"/>
+        </w:rPr>
+        <w:t>rectangle1</w:t>
+      </w:r>
+      <w:r>
+        <w:rPr>
+          <w:rFonts w:ascii="Consolas" w:eastAsia="Times New Roman" w:hAnsi="Consolas" w:cs="Times New Roman"/>
+          <w:color w:val="CCCCCC"/>
+          <w:kern w:val="0"/>
+          <w:sz w:val="27"/>
+          <w:szCs w:val="27"/>
+          <w:lang w:eastAsia="en-IN"/>
+          <w14:ligatures w14:val="none"/>
+        </w:rPr>
+        <w:t>(</w:t>
+      </w:r>
+      <w:r>
+        <w:rPr>
+          <w:rFonts w:ascii="Consolas" w:eastAsia="Times New Roman" w:hAnsi="Consolas" w:cs="Times New Roman"/>
+          <w:color w:val="B5CEA8"/>
+          <w:kern w:val="0"/>
+          <w:sz w:val="27"/>
+          <w:szCs w:val="27"/>
+          <w:lang w:eastAsia="en-IN"/>
+          <w14:ligatures w14:val="none"/>
+        </w:rPr>
+        <w:t>10</w:t>
+      </w:r>
+      <w:r>
+        <w:rPr>
+          <w:rFonts w:ascii="Consolas" w:eastAsia="Times New Roman" w:hAnsi="Consolas" w:cs="Times New Roman"/>
+          <w:color w:val="CCCCCC"/>
+          <w:kern w:val="0"/>
+          <w:sz w:val="27"/>
+          <w:szCs w:val="27"/>
+          <w:lang w:eastAsia="en-IN"/>
+          <w14:ligatures w14:val="none"/>
+        </w:rPr>
+        <w:t xml:space="preserve">, </w:t>
+      </w:r>
+      <w:r>
+        <w:rPr>
+          <w:rFonts w:ascii="Consolas" w:eastAsia="Times New Roman" w:hAnsi="Consolas" w:cs="Times New Roman"/>
+          <w:color w:val="B5CEA8"/>
+          <w:kern w:val="0"/>
+          <w:sz w:val="27"/>
+          <w:szCs w:val="27"/>
+          <w:lang w:eastAsia="en-IN"/>
+          <w14:ligatures w14:val="none"/>
+        </w:rPr>
+        <w:t>5</w:t>
+      </w:r>
+      <w:r>
+        <w:rPr>
+          <w:rFonts w:ascii="Consolas" w:eastAsia="Times New Roman" w:hAnsi="Consolas" w:cs="Times New Roman"/>
+          <w:color w:val="CCCCCC"/>
+          <w:kern w:val="0"/>
+          <w:sz w:val="27"/>
+          <w:szCs w:val="27"/>
+          <w:lang w:eastAsia="en-IN"/>
+          <w14:ligatures w14:val="none"/>
+        </w:rPr>
+        <w:t>);</w:t>
+      </w:r>
+    </w:p>
+    <w:p>
+      <w:pPr>
+        <w:shd w:val="clear" w:color="auto" w:fill="1F1F1F"/>
+        <w:spacing w:after="0" w:line="360" w:lineRule="atLeast"/>
+        <w:rPr>
+          <w:rFonts w:ascii="Consolas" w:eastAsia="Times New Roman" w:hAnsi="Consolas" w:cs="Times New Roman"/>
+          <w:color w:val="CCCCCC"/>
+          <w:kern w:val="0"/>
+          <w:sz w:val="27"/>
+          <w:szCs w:val="27"/>
+          <w:lang w:eastAsia="en-IN"/>
+          <w14:ligatures w14:val="none"/>
+        </w:rPr>
+      </w:pPr>
+      <w:r>
+        <w:rPr>
+          <w:rFonts w:ascii="Consolas" w:eastAsia="Times New Roman" w:hAnsi="Consolas" w:cs="Times New Roman"/>
+          <w:color w:val="CCCCCC"/>
+          <w:kern w:val="0"/>
+          <w:sz w:val="27"/>
+          <w:szCs w:val="27"/>
+          <w:lang w:eastAsia="en-IN"/>
+          <w14:ligatures w14:val="none"/>
+        </w:rPr>
+        <w:t xml:space="preserve">    </w:t>
+      </w:r>
+      <w:proofErr w:type="spellStart"/>
+      <w:r>
+        <w:rPr>
+          <w:rFonts w:ascii="Consolas" w:eastAsia="Times New Roman" w:hAnsi="Consolas" w:cs="Times New Roman"/>
+          <w:color w:val="9CDCFE"/>
+          <w:kern w:val="0"/>
+          <w:sz w:val="27"/>
+          <w:szCs w:val="27"/>
+          <w:lang w:eastAsia="en-IN"/>
+          <w14:ligatures w14:val="none"/>
+        </w:rPr>
+        <w:t>cout</w:t>
+      </w:r>
+      <w:proofErr w:type="spellEnd"/>
+      <w:r>
+        <w:rPr>
+          <w:rFonts w:ascii="Consolas" w:eastAsia="Times New Roman" w:hAnsi="Consolas" w:cs="Times New Roman"/>
+          <w:color w:val="CCCCCC"/>
+          <w:kern w:val="0"/>
+          <w:sz w:val="27"/>
+          <w:szCs w:val="27"/>
+          <w:lang w:eastAsia="en-IN"/>
+          <w14:ligatures w14:val="none"/>
+        </w:rPr>
+        <w:t xml:space="preserve"> </w:t>
+      </w:r>
+      <w:r>
+        <w:rPr>
+          <w:rFonts w:ascii="Consolas" w:eastAsia="Times New Roman" w:hAnsi="Consolas" w:cs="Times New Roman"/>
+          <w:color w:val="DCDCAA"/>
+          <w:kern w:val="0"/>
+          <w:sz w:val="27"/>
+          <w:szCs w:val="27"/>
+          <w:lang w:eastAsia="en-IN"/>
+          <w14:ligatures w14:val="none"/>
+        </w:rPr>
+        <w:t>&lt;&lt;</w:t>
+      </w:r>
+      <w:r>
+        <w:rPr>
+          <w:rFonts w:ascii="Consolas" w:eastAsia="Times New Roman" w:hAnsi="Consolas" w:cs="Times New Roman"/>
+          <w:color w:val="CCCCCC"/>
+          <w:kern w:val="0"/>
+          <w:sz w:val="27"/>
+          <w:szCs w:val="27"/>
+          <w:lang w:eastAsia="en-IN"/>
+          <w14:ligatures w14:val="none"/>
+        </w:rPr>
+        <w:t xml:space="preserve"> </w:t>
+      </w:r>
+      <w:r>
+        <w:rPr>
+          <w:rFonts w:ascii="Consolas" w:eastAsia="Times New Roman" w:hAnsi="Consolas" w:cs="Times New Roman"/>
+          <w:color w:val="9CDCFE"/>
+          <w:kern w:val="0"/>
+          <w:sz w:val="27"/>
+          <w:szCs w:val="27"/>
+          <w:lang w:eastAsia="en-IN"/>
+          <w14:ligatures w14:val="none"/>
+        </w:rPr>
+        <w:t>rectangle1</w:t>
+      </w:r>
+      <w:r>
+        <w:rPr>
+          <w:rFonts w:ascii="Consolas" w:eastAsia="Times New Roman" w:hAnsi="Consolas" w:cs="Times New Roman"/>
+          <w:color w:val="CCCCCC"/>
+          <w:kern w:val="0"/>
+          <w:sz w:val="27"/>
+          <w:szCs w:val="27"/>
+          <w:lang w:eastAsia="en-IN"/>
+          <w14:ligatures w14:val="none"/>
+        </w:rPr>
+        <w:t>.</w:t>
+      </w:r>
+      <w:r>
+        <w:rPr>
+          <w:rFonts w:ascii="Consolas" w:eastAsia="Times New Roman" w:hAnsi="Consolas" w:cs="Times New Roman"/>
+          <w:color w:val="DCDCAA"/>
+          <w:kern w:val="0"/>
+          <w:sz w:val="27"/>
+          <w:szCs w:val="27"/>
+          <w:lang w:eastAsia="en-IN"/>
+          <w14:ligatures w14:val="none"/>
+        </w:rPr>
+        <w:t>area</w:t>
+      </w:r>
+      <w:r>
+        <w:rPr>
+          <w:rFonts w:ascii="Consolas" w:eastAsia="Times New Roman" w:hAnsi="Consolas" w:cs="Times New Roman"/>
+          <w:color w:val="CCCCCC"/>
+          <w:kern w:val="0"/>
+          <w:sz w:val="27"/>
+          <w:szCs w:val="27"/>
+          <w:lang w:eastAsia="en-IN"/>
+          <w14:ligatures w14:val="none"/>
+        </w:rPr>
+        <w:t xml:space="preserve">() </w:t>
+      </w:r>
+      <w:r>
+        <w:rPr>
+          <w:rFonts w:ascii="Consolas" w:eastAsia="Times New Roman" w:hAnsi="Consolas" w:cs="Times New Roman"/>
+          <w:color w:val="DCDCAA"/>
+          <w:kern w:val="0"/>
+          <w:sz w:val="27"/>
+          <w:szCs w:val="27"/>
+          <w:lang w:eastAsia="en-IN"/>
+          <w14:ligatures w14:val="none"/>
+        </w:rPr>
+        <w:t>&lt;&lt;</w:t>
+      </w:r>
+      <w:r>
+        <w:rPr>
+          <w:rFonts w:ascii="Consolas" w:eastAsia="Times New Roman" w:hAnsi="Consolas" w:cs="Times New Roman"/>
+          <w:color w:val="CCCCCC"/>
+          <w:kern w:val="0"/>
+          <w:sz w:val="27"/>
+          <w:szCs w:val="27"/>
+          <w:lang w:eastAsia="en-IN"/>
+          <w14:ligatures w14:val="none"/>
+        </w:rPr>
+        <w:t xml:space="preserve"> </w:t>
+      </w:r>
+      <w:proofErr w:type="spellStart"/>
+      <w:r>
+        <w:rPr>
+          <w:rFonts w:ascii="Consolas" w:eastAsia="Times New Roman" w:hAnsi="Consolas" w:cs="Times New Roman"/>
+          <w:color w:val="DCDCAA"/>
+          <w:kern w:val="0"/>
+          <w:sz w:val="27"/>
+          <w:szCs w:val="27"/>
+          <w:lang w:eastAsia="en-IN"/>
+          <w14:ligatures w14:val="none"/>
+        </w:rPr>
+        <w:t>endl</w:t>
+      </w:r>
+      <w:proofErr w:type="spellEnd"/>
+      <w:r>
+        <w:rPr>
+          <w:rFonts w:ascii="Consolas" w:eastAsia="Times New Roman" w:hAnsi="Consolas" w:cs="Times New Roman"/>
+          <w:color w:val="CCCCCC"/>
+          <w:kern w:val="0"/>
+          <w:sz w:val="27"/>
+          <w:szCs w:val="27"/>
+          <w:lang w:eastAsia="en-IN"/>
+          <w14:ligatures w14:val="none"/>
+        </w:rPr>
+        <w:t>;</w:t>
+      </w:r>
+    </w:p>
+    <w:p>
+      <w:pPr>
+        <w:shd w:val="clear" w:color="auto" w:fill="1F1F1F"/>
+        <w:spacing w:after="0" w:line="360" w:lineRule="atLeast"/>
+        <w:rPr>
+          <w:rFonts w:ascii="Consolas" w:eastAsia="Times New Roman" w:hAnsi="Consolas" w:cs="Times New Roman"/>
+          <w:color w:val="CCCCCC"/>
+          <w:kern w:val="0"/>
+          <w:sz w:val="27"/>
+          <w:szCs w:val="27"/>
+          <w:lang w:eastAsia="en-IN"/>
+          <w14:ligatures w14:val="none"/>
+        </w:rPr>
+      </w:pPr>
+      <w:r>
+        <w:rPr>
+          <w:rFonts w:ascii="Consolas" w:eastAsia="Times New Roman" w:hAnsi="Consolas" w:cs="Times New Roman"/>
+          <w:color w:val="CCCCCC"/>
+          <w:kern w:val="0"/>
+          <w:sz w:val="27"/>
+          <w:szCs w:val="27"/>
+          <w:lang w:eastAsia="en-IN"/>
+          <w14:ligatures w14:val="none"/>
+        </w:rPr>
+        <w:t xml:space="preserve">    </w:t>
+      </w:r>
+      <w:proofErr w:type="spellStart"/>
+      <w:r>
+        <w:rPr>
+          <w:rFonts w:ascii="Consolas" w:eastAsia="Times New Roman" w:hAnsi="Consolas" w:cs="Times New Roman"/>
+          <w:color w:val="9CDCFE"/>
+          <w:kern w:val="0"/>
+          <w:sz w:val="27"/>
+          <w:szCs w:val="27"/>
+          <w:lang w:eastAsia="en-IN"/>
+          <w14:ligatures w14:val="none"/>
+        </w:rPr>
+        <w:t>cout</w:t>
+      </w:r>
+      <w:proofErr w:type="spellEnd"/>
+      <w:r>
+        <w:rPr>
+          <w:rFonts w:ascii="Consolas" w:eastAsia="Times New Roman" w:hAnsi="Consolas" w:cs="Times New Roman"/>
+          <w:color w:val="CCCCCC"/>
+          <w:kern w:val="0"/>
+          <w:sz w:val="27"/>
+          <w:szCs w:val="27"/>
+          <w:lang w:eastAsia="en-IN"/>
+          <w14:ligatures w14:val="none"/>
+        </w:rPr>
+        <w:t xml:space="preserve"> </w:t>
+      </w:r>
+      <w:r>
+        <w:rPr>
+          <w:rFonts w:ascii="Consolas" w:eastAsia="Times New Roman" w:hAnsi="Consolas" w:cs="Times New Roman"/>
+          <w:color w:val="DCDCAA"/>
+          <w:kern w:val="0"/>
+          <w:sz w:val="27"/>
+          <w:szCs w:val="27"/>
+          <w:lang w:eastAsia="en-IN"/>
+          <w14:ligatures w14:val="none"/>
+        </w:rPr>
+        <w:t>&lt;&lt;</w:t>
+      </w:r>
+      <w:r>
+        <w:rPr>
+          <w:rFonts w:ascii="Consolas" w:eastAsia="Times New Roman" w:hAnsi="Consolas" w:cs="Times New Roman"/>
+          <w:color w:val="CCCCCC"/>
+          <w:kern w:val="0"/>
+          <w:sz w:val="27"/>
+          <w:szCs w:val="27"/>
+          <w:lang w:eastAsia="en-IN"/>
+          <w14:ligatures w14:val="none"/>
+        </w:rPr>
+        <w:t xml:space="preserve"> </w:t>
+      </w:r>
+      <w:r>
+        <w:rPr>
+          <w:rFonts w:ascii="Consolas" w:eastAsia="Times New Roman" w:hAnsi="Consolas" w:cs="Times New Roman"/>
+          <w:color w:val="9CDCFE"/>
+          <w:kern w:val="0"/>
+          <w:sz w:val="27"/>
+          <w:szCs w:val="27"/>
+          <w:lang w:eastAsia="en-IN"/>
+          <w14:ligatures w14:val="none"/>
+        </w:rPr>
+        <w:t>rectangle1</w:t>
+      </w:r>
+      <w:r>
+        <w:rPr>
+          <w:rFonts w:ascii="Consolas" w:eastAsia="Times New Roman" w:hAnsi="Consolas" w:cs="Times New Roman"/>
+          <w:color w:val="CCCCCC"/>
+          <w:kern w:val="0"/>
+          <w:sz w:val="27"/>
+          <w:szCs w:val="27"/>
+          <w:lang w:eastAsia="en-IN"/>
+          <w14:ligatures w14:val="none"/>
+        </w:rPr>
+        <w:t>.</w:t>
+      </w:r>
+      <w:r>
+        <w:rPr>
+          <w:rFonts w:ascii="Consolas" w:eastAsia="Times New Roman" w:hAnsi="Consolas" w:cs="Times New Roman"/>
+          <w:color w:val="DCDCAA"/>
+          <w:kern w:val="0"/>
+          <w:sz w:val="27"/>
+          <w:szCs w:val="27"/>
+          <w:lang w:eastAsia="en-IN"/>
+          <w14:ligatures w14:val="none"/>
+        </w:rPr>
+        <w:t>perimeter</w:t>
+      </w:r>
+      <w:r>
+        <w:rPr>
+          <w:rFonts w:ascii="Consolas" w:eastAsia="Times New Roman" w:hAnsi="Consolas" w:cs="Times New Roman"/>
+          <w:color w:val="CCCCCC"/>
+          <w:kern w:val="0"/>
+          <w:sz w:val="27"/>
+          <w:szCs w:val="27"/>
+          <w:lang w:eastAsia="en-IN"/>
+          <w14:ligatures w14:val="none"/>
+        </w:rPr>
+        <w:t xml:space="preserve">() </w:t>
+      </w:r>
+      <w:r>
+        <w:rPr>
+          <w:rFonts w:ascii="Consolas" w:eastAsia="Times New Roman" w:hAnsi="Consolas" w:cs="Times New Roman"/>
+          <w:color w:val="DCDCAA"/>
+          <w:kern w:val="0"/>
+          <w:sz w:val="27"/>
+          <w:szCs w:val="27"/>
+          <w:lang w:eastAsia="en-IN"/>
+          <w14:ligatures w14:val="none"/>
+        </w:rPr>
+        <w:t>&lt;&lt;</w:t>
+      </w:r>
+      <w:r>
+        <w:rPr>
+          <w:rFonts w:ascii="Consolas" w:eastAsia="Times New Roman" w:hAnsi="Consolas" w:cs="Times New Roman"/>
+          <w:color w:val="CCCCCC"/>
+          <w:kern w:val="0"/>
+          <w:sz w:val="27"/>
+          <w:szCs w:val="27"/>
+          <w:lang w:eastAsia="en-IN"/>
+          <w14:ligatures w14:val="none"/>
+        </w:rPr>
+        <w:t xml:space="preserve"> </w:t>
+      </w:r>
+      <w:proofErr w:type="spellStart"/>
+      <w:r>
+        <w:rPr>
+          <w:rFonts w:ascii="Consolas" w:eastAsia="Times New Roman" w:hAnsi="Consolas" w:cs="Times New Roman"/>
+          <w:color w:val="DCDCAA"/>
+          <w:kern w:val="0"/>
+          <w:sz w:val="27"/>
+          <w:szCs w:val="27"/>
+          <w:lang w:eastAsia="en-IN"/>
+          <w14:ligatures w14:val="none"/>
+        </w:rPr>
+        <w:t>endl</w:t>
+      </w:r>
+      <w:proofErr w:type="spellEnd"/>
+      <w:r>
+        <w:rPr>
+          <w:rFonts w:ascii="Consolas" w:eastAsia="Times New Roman" w:hAnsi="Consolas" w:cs="Times New Roman"/>
+          <w:color w:val="CCCCCC"/>
+          <w:kern w:val="0"/>
+          <w:sz w:val="27"/>
+          <w:szCs w:val="27"/>
+          <w:lang w:eastAsia="en-IN"/>
+          <w14:ligatures w14:val="none"/>
+        </w:rPr>
+        <w:t>;</w:t>
+      </w:r>
+    </w:p>
+    <w:p>
+      <w:pPr>
+        <w:shd w:val="clear" w:color="auto" w:fill="1F1F1F"/>
+        <w:spacing w:after="0" w:line="360" w:lineRule="atLeast"/>
+        <w:rPr>
+          <w:rFonts w:ascii="Consolas" w:eastAsia="Times New Roman" w:hAnsi="Consolas" w:cs="Times New Roman"/>
+          <w:color w:val="CCCCCC"/>
+          <w:kern w:val="0"/>
+          <w:sz w:val="27"/>
+          <w:szCs w:val="27"/>
+          <w:lang w:eastAsia="en-IN"/>
+          <w14:ligatures w14:val="none"/>
+        </w:rPr>
+      </w:pPr>
+      <w:r>
+        <w:rPr>
+          <w:rFonts w:ascii="Consolas" w:eastAsia="Times New Roman" w:hAnsi="Consolas" w:cs="Times New Roman"/>
+          <w:color w:val="CCCCCC"/>
+          <w:kern w:val="0"/>
+          <w:sz w:val="27"/>
+          <w:szCs w:val="27"/>
+          <w:lang w:eastAsia="en-IN"/>
+          <w14:ligatures w14:val="none"/>
+        </w:rPr>
+        <w:t>}</w:t>
+      </w:r>
+    </w:p>
+    <w:p>
+      <w:pPr>
+        <w:rPr>
+          <w:rFonts w:ascii="Times New Roman" w:hAnsi="Times New Roman" w:cs="Times New Roman"/>
+          <w:b/>
+          <w:bCs/>
           <w:sz w:val="28"/>
           <w:szCs w:val="28"/>
         </w:rPr>

</xml_diff>

<commit_message>
Learn and code template class
</commit_message>
<xml_diff>
--- a/notes.docx
+++ b/notes.docx
@@ -180,7 +180,7 @@
           </mc:Choice>
           <mc:Fallback>
             <w:pict>
-              <v:shapetype w14:anchorId="6007C1A0" id="_x0000_t75" coordsize="21600,21600" o:spt="75" o:preferrelative="t" path="m@4@5l@4@11@9@11@9@5xe" filled="f" stroked="f">
+              <v:shapetype w14:anchorId="37172C4C" id="_x0000_t75" coordsize="21600,21600" o:spt="75" o:preferrelative="t" path="m@4@5l@4@11@9@11@9@5xe" filled="f" stroked="f">
                 <v:stroke joinstyle="miter"/>
                 <v:formulas>
                   <v:f eqn="if lineDrawn pixelLineWidth 0"/>
@@ -247,7 +247,7 @@
           </mc:Choice>
           <mc:Fallback>
             <w:pict>
-              <v:shape w14:anchorId="34D21378" id="Ink 48" o:spid="_x0000_s1026" type="#_x0000_t75" style="position:absolute;margin-left:160.3pt;margin-top:353.85pt;width:41.1pt;height:1.95pt;z-index:251701248;visibility:visible;mso-wrap-style:square;mso-wrap-distance-left:9pt;mso-wrap-distance-top:0;mso-wrap-distance-right:9pt;mso-wrap-distance-bottom:0;mso-position-horizontal:absolute;mso-position-horizontal-relative:text;mso-position-vertical:absolute;mso-position-vertical-relative:text" o:gfxdata="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">
+              <v:shape w14:anchorId="48E8360B" id="Ink 48" o:spid="_x0000_s1026" type="#_x0000_t75" style="position:absolute;margin-left:160.3pt;margin-top:353.85pt;width:41.1pt;height:1.95pt;z-index:251701248;visibility:visible;mso-wrap-style:square;mso-wrap-distance-left:9pt;mso-wrap-distance-top:0;mso-wrap-distance-right:9pt;mso-wrap-distance-bottom:0;mso-position-horizontal:absolute;mso-position-horizontal-relative:text;mso-position-vertical:absolute;mso-position-vertical-relative:text" o:gfxdata="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">
                 <v:imagedata r:id="rId8" o:title=""/>
               </v:shape>
             </w:pict>
@@ -295,7 +295,7 @@
           </mc:Choice>
           <mc:Fallback>
             <w:pict>
-              <v:shape w14:anchorId="7F5DFC46" id="Ink 47" o:spid="_x0000_s1026" type="#_x0000_t75" style="position:absolute;margin-left:156.3pt;margin-top:340.35pt;width:39.15pt;height:1.45pt;z-index:251700224;visibility:visible;mso-wrap-style:square;mso-wrap-distance-left:9pt;mso-wrap-distance-top:0;mso-wrap-distance-right:9pt;mso-wrap-distance-bottom:0;mso-position-horizontal:absolute;mso-position-horizontal-relative:text;mso-position-vertical:absolute;mso-position-vertical-relative:text" o:gfxdata="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">
+              <v:shape w14:anchorId="699913D9" id="Ink 47" o:spid="_x0000_s1026" type="#_x0000_t75" style="position:absolute;margin-left:156.3pt;margin-top:340.35pt;width:39.15pt;height:1.45pt;z-index:251700224;visibility:visible;mso-wrap-style:square;mso-wrap-distance-left:9pt;mso-wrap-distance-top:0;mso-wrap-distance-right:9pt;mso-wrap-distance-bottom:0;mso-position-horizontal:absolute;mso-position-horizontal-relative:text;mso-position-vertical:absolute;mso-position-vertical-relative:text" o:gfxdata="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">
                 <v:imagedata r:id="rId10" o:title=""/>
               </v:shape>
             </w:pict>
@@ -343,7 +343,7 @@
           </mc:Choice>
           <mc:Fallback>
             <w:pict>
-              <v:shape w14:anchorId="7EB4B834" id="Ink 46" o:spid="_x0000_s1026" type="#_x0000_t75" style="position:absolute;margin-left:149.3pt;margin-top:329.35pt;width:46.15pt;height:3.1pt;z-index:251699200;visibility:visible;mso-wrap-style:square;mso-wrap-distance-left:9pt;mso-wrap-distance-top:0;mso-wrap-distance-right:9pt;mso-wrap-distance-bottom:0;mso-position-horizontal:absolute;mso-position-horizontal-relative:text;mso-position-vertical:absolute;mso-position-vertical-relative:text" o:gfxdata="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">
+              <v:shape w14:anchorId="60FADF53" id="Ink 46" o:spid="_x0000_s1026" type="#_x0000_t75" style="position:absolute;margin-left:149.3pt;margin-top:329.35pt;width:46.15pt;height:3.1pt;z-index:251699200;visibility:visible;mso-wrap-style:square;mso-wrap-distance-left:9pt;mso-wrap-distance-top:0;mso-wrap-distance-right:9pt;mso-wrap-distance-bottom:0;mso-position-horizontal:absolute;mso-position-horizontal-relative:text;mso-position-vertical:absolute;mso-position-vertical-relative:text" o:gfxdata="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">
                 <v:imagedata r:id="rId12" o:title=""/>
               </v:shape>
             </w:pict>
@@ -391,7 +391,7 @@
           </mc:Choice>
           <mc:Fallback>
             <w:pict>
-              <v:shape w14:anchorId="72400A86" id="Ink 45" o:spid="_x0000_s1026" type="#_x0000_t75" style="position:absolute;margin-left:143.25pt;margin-top:303.35pt;width:58.45pt;height:17.45pt;z-index:251698176;visibility:visible;mso-wrap-style:square;mso-wrap-distance-left:9pt;mso-wrap-distance-top:0;mso-wrap-distance-right:9pt;mso-wrap-distance-bottom:0;mso-position-horizontal:absolute;mso-position-horizontal-relative:text;mso-position-vertical:absolute;mso-position-vertical-relative:text" o:gfxdata="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">
+              <v:shape w14:anchorId="13E9567F" id="Ink 45" o:spid="_x0000_s1026" type="#_x0000_t75" style="position:absolute;margin-left:143.25pt;margin-top:303.35pt;width:58.45pt;height:17.45pt;z-index:251698176;visibility:visible;mso-wrap-style:square;mso-wrap-distance-left:9pt;mso-wrap-distance-top:0;mso-wrap-distance-right:9pt;mso-wrap-distance-bottom:0;mso-position-horizontal:absolute;mso-position-horizontal-relative:text;mso-position-vertical:absolute;mso-position-vertical-relative:text" o:gfxdata="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">
                 <v:imagedata r:id="rId14" o:title=""/>
               </v:shape>
             </w:pict>
@@ -439,7 +439,7 @@
           </mc:Choice>
           <mc:Fallback>
             <w:pict>
-              <v:shape w14:anchorId="586121CF" id="Ink 33" o:spid="_x0000_s1026" type="#_x0000_t75" style="position:absolute;margin-left:422.2pt;margin-top:298.1pt;width:86pt;height:56.7pt;z-index:251691008;visibility:visible;mso-wrap-style:square;mso-wrap-distance-left:9pt;mso-wrap-distance-top:0;mso-wrap-distance-right:9pt;mso-wrap-distance-bottom:0;mso-position-horizontal:absolute;mso-position-horizontal-relative:text;mso-position-vertical:absolute;mso-position-vertical-relative:text" o:gfxdata="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">
+              <v:shape w14:anchorId="773D2F10" id="Ink 33" o:spid="_x0000_s1026" type="#_x0000_t75" style="position:absolute;margin-left:422.2pt;margin-top:298.1pt;width:86pt;height:56.7pt;z-index:251691008;visibility:visible;mso-wrap-style:square;mso-wrap-distance-left:9pt;mso-wrap-distance-top:0;mso-wrap-distance-right:9pt;mso-wrap-distance-bottom:0;mso-position-horizontal:absolute;mso-position-horizontal-relative:text;mso-position-vertical:absolute;mso-position-vertical-relative:text" o:gfxdata="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">
                 <v:imagedata r:id="rId16" o:title=""/>
               </v:shape>
             </w:pict>
@@ -487,7 +487,7 @@
           </mc:Choice>
           <mc:Fallback>
             <w:pict>
-              <v:shape w14:anchorId="4B6B4BB4" id="Ink 19" o:spid="_x0000_s1026" type="#_x0000_t75" style="position:absolute;margin-left:409.35pt;margin-top:62.85pt;width:55.95pt;height:31.85pt;z-index:251676672;visibility:visible;mso-wrap-style:square;mso-wrap-distance-left:9pt;mso-wrap-distance-top:0;mso-wrap-distance-right:9pt;mso-wrap-distance-bottom:0;mso-position-horizontal:absolute;mso-position-horizontal-relative:text;mso-position-vertical:absolute;mso-position-vertical-relative:text" o:gfxdata="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">
+              <v:shape w14:anchorId="40ECAE8A" id="Ink 19" o:spid="_x0000_s1026" type="#_x0000_t75" style="position:absolute;margin-left:409.35pt;margin-top:62.85pt;width:55.95pt;height:31.85pt;z-index:251676672;visibility:visible;mso-wrap-style:square;mso-wrap-distance-left:9pt;mso-wrap-distance-top:0;mso-wrap-distance-right:9pt;mso-wrap-distance-bottom:0;mso-position-horizontal:absolute;mso-position-horizontal-relative:text;mso-position-vertical:absolute;mso-position-vertical-relative:text" o:gfxdata="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">
                 <v:imagedata r:id="rId18" o:title=""/>
               </v:shape>
             </w:pict>
@@ -535,7 +535,7 @@
           </mc:Choice>
           <mc:Fallback>
             <w:pict>
-              <v:shape w14:anchorId="4A5D8C25" id="Ink 12" o:spid="_x0000_s1026" type="#_x0000_t75" style="position:absolute;margin-left:418.65pt;margin-top:148.8pt;width:102.25pt;height:53.5pt;z-index:251669504;visibility:visible;mso-wrap-style:square;mso-wrap-distance-left:9pt;mso-wrap-distance-top:0;mso-wrap-distance-right:9pt;mso-wrap-distance-bottom:0;mso-position-horizontal:absolute;mso-position-horizontal-relative:text;mso-position-vertical:absolute;mso-position-vertical-relative:text" o:gfxdata="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">
+              <v:shape w14:anchorId="7189F390" id="Ink 12" o:spid="_x0000_s1026" type="#_x0000_t75" style="position:absolute;margin-left:418.65pt;margin-top:148.8pt;width:102.25pt;height:53.5pt;z-index:251669504;visibility:visible;mso-wrap-style:square;mso-wrap-distance-left:9pt;mso-wrap-distance-top:0;mso-wrap-distance-right:9pt;mso-wrap-distance-bottom:0;mso-position-horizontal:absolute;mso-position-horizontal-relative:text;mso-position-vertical:absolute;mso-position-vertical-relative:text" o:gfxdata="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">
                 <v:imagedata r:id="rId20" o:title=""/>
               </v:shape>
             </w:pict>
@@ -583,7 +583,7 @@
           </mc:Choice>
           <mc:Fallback>
             <w:pict>
-              <v:shape w14:anchorId="799157C9" id="Ink 5" o:spid="_x0000_s1026" type="#_x0000_t75" style="position:absolute;margin-left:126.8pt;margin-top:282.5pt;width:278.35pt;height:16.9pt;z-index:251662336;visibility:visible;mso-wrap-style:square;mso-wrap-distance-left:9pt;mso-wrap-distance-top:0;mso-wrap-distance-right:9pt;mso-wrap-distance-bottom:0;mso-position-horizontal:absolute;mso-position-horizontal-relative:text;mso-position-vertical:absolute;mso-position-vertical-relative:text" o:gfxdata="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">
+              <v:shape w14:anchorId="518A6A4D" id="Ink 5" o:spid="_x0000_s1026" type="#_x0000_t75" style="position:absolute;margin-left:126.8pt;margin-top:282.5pt;width:278.35pt;height:16.9pt;z-index:251662336;visibility:visible;mso-wrap-style:square;mso-wrap-distance-left:9pt;mso-wrap-distance-top:0;mso-wrap-distance-right:9pt;mso-wrap-distance-bottom:0;mso-position-horizontal:absolute;mso-position-horizontal-relative:text;mso-position-vertical:absolute;mso-position-vertical-relative:text" o:gfxdata="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">
                 <v:imagedata r:id="rId22" o:title=""/>
               </v:shape>
             </w:pict>
@@ -631,7 +631,7 @@
           </mc:Choice>
           <mc:Fallback>
             <w:pict>
-              <v:shape w14:anchorId="60305A08" id="Ink 4" o:spid="_x0000_s1026" type="#_x0000_t75" style="position:absolute;margin-left:133.8pt;margin-top:107.3pt;width:261.1pt;height:21.55pt;z-index:251661312;visibility:visible;mso-wrap-style:square;mso-wrap-distance-left:9pt;mso-wrap-distance-top:0;mso-wrap-distance-right:9pt;mso-wrap-distance-bottom:0;mso-position-horizontal:absolute;mso-position-horizontal-relative:text;mso-position-vertical:absolute;mso-position-vertical-relative:text" o:gfxdata="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">
+              <v:shape w14:anchorId="57DAFC43" id="Ink 4" o:spid="_x0000_s1026" type="#_x0000_t75" style="position:absolute;margin-left:133.8pt;margin-top:107.3pt;width:261.1pt;height:21.55pt;z-index:251661312;visibility:visible;mso-wrap-style:square;mso-wrap-distance-left:9pt;mso-wrap-distance-top:0;mso-wrap-distance-right:9pt;mso-wrap-distance-bottom:0;mso-position-horizontal:absolute;mso-position-horizontal-relative:text;mso-position-vertical:absolute;mso-position-vertical-relative:text" o:gfxdata="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">
                 <v:imagedata r:id="rId24" o:title=""/>
               </v:shape>
             </w:pict>
@@ -679,7 +679,7 @@
           </mc:Choice>
           <mc:Fallback>
             <w:pict>
-              <v:shape w14:anchorId="33C6D595" id="Ink 3" o:spid="_x0000_s1026" type="#_x0000_t75" style="position:absolute;margin-left:124.25pt;margin-top:40.85pt;width:283.05pt;height:354.05pt;z-index:251660288;visibility:visible;mso-wrap-style:square;mso-wrap-distance-left:9pt;mso-wrap-distance-top:0;mso-wrap-distance-right:9pt;mso-wrap-distance-bottom:0;mso-position-horizontal:absolute;mso-position-horizontal-relative:text;mso-position-vertical:absolute;mso-position-vertical-relative:text" o:gfxdata="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">
+              <v:shape w14:anchorId="3329E766" id="Ink 3" o:spid="_x0000_s1026" type="#_x0000_t75" style="position:absolute;margin-left:124.25pt;margin-top:40.85pt;width:283.05pt;height:354.05pt;z-index:251660288;visibility:visible;mso-wrap-style:square;mso-wrap-distance-left:9pt;mso-wrap-distance-top:0;mso-wrap-distance-right:9pt;mso-wrap-distance-bottom:0;mso-position-horizontal:absolute;mso-position-horizontal-relative:text;mso-position-vertical:absolute;mso-position-vertical-relative:text" o:gfxdata="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">
                 <v:imagedata r:id="rId26" o:title=""/>
               </v:shape>
             </w:pict>
@@ -727,7 +727,7 @@
           </mc:Choice>
           <mc:Fallback>
             <w:pict>
-              <v:shape w14:anchorId="49C701D1" id="Ink 2" o:spid="_x0000_s1026" type="#_x0000_t75" style="position:absolute;margin-left:126.35pt;margin-top:40.4pt;width:14.9pt;height:343.2pt;z-index:251659264;visibility:visible;mso-wrap-style:square;mso-wrap-distance-left:9pt;mso-wrap-distance-top:0;mso-wrap-distance-right:9pt;mso-wrap-distance-bottom:0;mso-position-horizontal:absolute;mso-position-horizontal-relative:text;mso-position-vertical:absolute;mso-position-vertical-relative:text" o:gfxdata="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">
+              <v:shape w14:anchorId="686001E2" id="Ink 2" o:spid="_x0000_s1026" type="#_x0000_t75" style="position:absolute;margin-left:126.35pt;margin-top:40.4pt;width:14.9pt;height:343.2pt;z-index:251659264;visibility:visible;mso-wrap-style:square;mso-wrap-distance-left:9pt;mso-wrap-distance-top:0;mso-wrap-distance-right:9pt;mso-wrap-distance-bottom:0;mso-position-horizontal:absolute;mso-position-horizontal-relative:text;mso-position-vertical:absolute;mso-position-vertical-relative:text" o:gfxdata="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">
                 <v:imagedata r:id="rId28" o:title=""/>
               </v:shape>
             </w:pict>
@@ -807,7 +807,7 @@
           </mc:Choice>
           <mc:Fallback>
             <w:pict>
-              <v:shape w14:anchorId="5322FC20" id="Ink 64" o:spid="_x0000_s1026" type="#_x0000_t75" style="position:absolute;margin-left:187.25pt;margin-top:9.05pt;width:114.75pt;height:25.45pt;z-index:251717632;visibility:visible;mso-wrap-style:square;mso-wrap-distance-left:9pt;mso-wrap-distance-top:0;mso-wrap-distance-right:9pt;mso-wrap-distance-bottom:0;mso-position-horizontal:absolute;mso-position-horizontal-relative:text;mso-position-vertical:absolute;mso-position-vertical-relative:text" o:gfxdata="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">
+              <v:shape w14:anchorId="17830D37" id="Ink 64" o:spid="_x0000_s1026" type="#_x0000_t75" style="position:absolute;margin-left:187.25pt;margin-top:9.05pt;width:114.75pt;height:25.45pt;z-index:251717632;visibility:visible;mso-wrap-style:square;mso-wrap-distance-left:9pt;mso-wrap-distance-top:0;mso-wrap-distance-right:9pt;mso-wrap-distance-bottom:0;mso-position-horizontal:absolute;mso-position-horizontal-relative:text;mso-position-vertical:absolute;mso-position-vertical-relative:text" o:gfxdata="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">
                 <v:imagedata r:id="rId30" o:title=""/>
               </v:shape>
             </w:pict>
@@ -857,7 +857,7 @@
           </mc:Choice>
           <mc:Fallback>
             <w:pict>
-              <v:shape w14:anchorId="49B6824D" id="Ink 55" o:spid="_x0000_s1026" type="#_x0000_t75" style="position:absolute;margin-left:187.8pt;margin-top:12.15pt;width:110.6pt;height:23.55pt;z-index:251708416;visibility:visible;mso-wrap-style:square;mso-wrap-distance-left:9pt;mso-wrap-distance-top:0;mso-wrap-distance-right:9pt;mso-wrap-distance-bottom:0;mso-position-horizontal:absolute;mso-position-horizontal-relative:text;mso-position-vertical:absolute;mso-position-vertical-relative:text" o:gfxdata="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">
+              <v:shape w14:anchorId="2142BD89" id="Ink 55" o:spid="_x0000_s1026" type="#_x0000_t75" style="position:absolute;margin-left:187.8pt;margin-top:12.15pt;width:110.6pt;height:23.55pt;z-index:251708416;visibility:visible;mso-wrap-style:square;mso-wrap-distance-left:9pt;mso-wrap-distance-top:0;mso-wrap-distance-right:9pt;mso-wrap-distance-bottom:0;mso-position-horizontal:absolute;mso-position-horizontal-relative:text;mso-position-vertical:absolute;mso-position-vertical-relative:text" o:gfxdata="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">
                 <v:imagedata r:id="rId32" o:title=""/>
               </v:shape>
             </w:pict>
@@ -973,7 +973,7 @@
           </mc:Choice>
           <mc:Fallback>
             <w:pict>
-              <v:shape w14:anchorId="3D5EC3ED" id="Ink 73" o:spid="_x0000_s1026" type="#_x0000_t75" style="position:absolute;margin-left:159.25pt;margin-top:-111.7pt;width:57pt;height:251.2pt;z-index:251725824;visibility:visible;mso-wrap-style:square;mso-wrap-distance-left:9pt;mso-wrap-distance-top:0;mso-wrap-distance-right:9pt;mso-wrap-distance-bottom:0;mso-position-horizontal:absolute;mso-position-horizontal-relative:text;mso-position-vertical:absolute;mso-position-vertical-relative:text" o:gfxdata="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">
+              <v:shape w14:anchorId="21C45D19" id="Ink 73" o:spid="_x0000_s1026" type="#_x0000_t75" style="position:absolute;margin-left:159.25pt;margin-top:-111.7pt;width:57pt;height:251.2pt;z-index:251725824;visibility:visible;mso-wrap-style:square;mso-wrap-distance-left:9pt;mso-wrap-distance-top:0;mso-wrap-distance-right:9pt;mso-wrap-distance-bottom:0;mso-position-horizontal:absolute;mso-position-horizontal-relative:text;mso-position-vertical:absolute;mso-position-vertical-relative:text" o:gfxdata="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">
                 <v:imagedata r:id="rId34" o:title=""/>
               </v:shape>
             </w:pict>
@@ -1023,7 +1023,7 @@
           </mc:Choice>
           <mc:Fallback>
             <w:pict>
-              <v:shape w14:anchorId="0BA16911" id="Ink 50" o:spid="_x0000_s1026" type="#_x0000_t75" style="position:absolute;margin-left:132.8pt;margin-top:15.4pt;width:272.85pt;height:17.05pt;z-index:251703296;visibility:visible;mso-wrap-style:square;mso-wrap-distance-left:9pt;mso-wrap-distance-top:0;mso-wrap-distance-right:9pt;mso-wrap-distance-bottom:0;mso-position-horizontal:absolute;mso-position-horizontal-relative:text;mso-position-vertical:absolute;mso-position-vertical-relative:text" o:gfxdata="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">
+              <v:shape w14:anchorId="1BF3E505" id="Ink 50" o:spid="_x0000_s1026" type="#_x0000_t75" style="position:absolute;margin-left:132.8pt;margin-top:15.4pt;width:272.85pt;height:17.05pt;z-index:251703296;visibility:visible;mso-wrap-style:square;mso-wrap-distance-left:9pt;mso-wrap-distance-top:0;mso-wrap-distance-right:9pt;mso-wrap-distance-bottom:0;mso-position-horizontal:absolute;mso-position-horizontal-relative:text;mso-position-vertical:absolute;mso-position-vertical-relative:text" o:gfxdata="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">
                 <v:imagedata r:id="rId36" o:title=""/>
               </v:shape>
             </w:pict>
@@ -1084,7 +1084,7 @@
           </mc:Choice>
           <mc:Fallback>
             <w:pict>
-              <v:shape w14:anchorId="7449B058" id="Ink 53" o:spid="_x0000_s1026" type="#_x0000_t75" style="position:absolute;margin-left:145.25pt;margin-top:11.4pt;width:18.95pt;height:21.55pt;z-index:251706368;visibility:visible;mso-wrap-style:square;mso-wrap-distance-left:9pt;mso-wrap-distance-top:0;mso-wrap-distance-right:9pt;mso-wrap-distance-bottom:0;mso-position-horizontal:absolute;mso-position-horizontal-relative:text;mso-position-vertical:absolute;mso-position-vertical-relative:text" o:gfxdata="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">
+              <v:shape w14:anchorId="07BCAA1A" id="Ink 53" o:spid="_x0000_s1026" type="#_x0000_t75" style="position:absolute;margin-left:145.25pt;margin-top:11.4pt;width:18.95pt;height:21.55pt;z-index:251706368;visibility:visible;mso-wrap-style:square;mso-wrap-distance-left:9pt;mso-wrap-distance-top:0;mso-wrap-distance-right:9pt;mso-wrap-distance-bottom:0;mso-position-horizontal:absolute;mso-position-horizontal-relative:text;mso-position-vertical:absolute;mso-position-vertical-relative:text" o:gfxdata="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">
                 <v:imagedata r:id="rId38" o:title=""/>
               </v:shape>
             </w:pict>
@@ -1145,7 +1145,7 @@
           </mc:Choice>
           <mc:Fallback>
             <w:pict>
-              <v:shape w14:anchorId="60EDF066" id="Ink 54" o:spid="_x0000_s1026" type="#_x0000_t75" style="position:absolute;margin-left:144.3pt;margin-top:5.4pt;width:24.2pt;height:19.4pt;z-index:251707392;visibility:visible;mso-wrap-style:square;mso-wrap-distance-left:9pt;mso-wrap-distance-top:0;mso-wrap-distance-right:9pt;mso-wrap-distance-bottom:0;mso-position-horizontal:absolute;mso-position-horizontal-relative:text;mso-position-vertical:absolute;mso-position-vertical-relative:text" o:gfxdata="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">
+              <v:shape w14:anchorId="25C63B63" id="Ink 54" o:spid="_x0000_s1026" type="#_x0000_t75" style="position:absolute;margin-left:144.3pt;margin-top:5.4pt;width:24.2pt;height:19.4pt;z-index:251707392;visibility:visible;mso-wrap-style:square;mso-wrap-distance-left:9pt;mso-wrap-distance-top:0;mso-wrap-distance-right:9pt;mso-wrap-distance-bottom:0;mso-position-horizontal:absolute;mso-position-horizontal-relative:text;mso-position-vertical:absolute;mso-position-vertical-relative:text" o:gfxdata="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">
                 <v:imagedata r:id="rId40" o:title=""/>
               </v:shape>
             </w:pict>
@@ -9237,6 +9237,1410 @@
       <w:pPr>
         <w:rPr>
           <w:rFonts w:ascii="Times New Roman" w:hAnsi="Times New Roman" w:cs="Times New Roman"/>
+          <w:b/>
+          <w:bCs/>
+          <w:sz w:val="28"/>
+          <w:szCs w:val="28"/>
+        </w:rPr>
+      </w:pPr>
+      <w:r>
+        <w:rPr>
+          <w:rFonts w:ascii="Times New Roman" w:hAnsi="Times New Roman" w:cs="Times New Roman"/>
+          <w:b/>
+          <w:bCs/>
+          <w:sz w:val="28"/>
+          <w:szCs w:val="28"/>
+        </w:rPr>
+        <w:t>30. Practice: Template Class</w:t>
+      </w:r>
+    </w:p>
+    <w:p>
+      <w:pPr>
+        <w:shd w:val="clear" w:color="auto" w:fill="1F1F1F"/>
+        <w:spacing w:after="0" w:line="360" w:lineRule="atLeast"/>
+        <w:rPr>
+          <w:rFonts w:ascii="Consolas" w:eastAsia="Times New Roman" w:hAnsi="Consolas" w:cs="Times New Roman"/>
+          <w:color w:val="CCCCCC"/>
+          <w:kern w:val="0"/>
+          <w:sz w:val="27"/>
+          <w:szCs w:val="27"/>
+          <w:lang w:eastAsia="en-IN"/>
+          <w14:ligatures w14:val="none"/>
+        </w:rPr>
+      </w:pPr>
+      <w:r>
+        <w:rPr>
+          <w:rFonts w:ascii="Consolas" w:eastAsia="Times New Roman" w:hAnsi="Consolas" w:cs="Times New Roman"/>
+          <w:color w:val="569CD6"/>
+          <w:kern w:val="0"/>
+          <w:sz w:val="27"/>
+          <w:szCs w:val="27"/>
+          <w:lang w:eastAsia="en-IN"/>
+          <w14:ligatures w14:val="none"/>
+        </w:rPr>
+        <w:t>template</w:t>
+      </w:r>
+      <w:r>
+        <w:rPr>
+          <w:rFonts w:ascii="Consolas" w:eastAsia="Times New Roman" w:hAnsi="Consolas" w:cs="Times New Roman"/>
+          <w:color w:val="CCCCCC"/>
+          <w:kern w:val="0"/>
+          <w:sz w:val="27"/>
+          <w:szCs w:val="27"/>
+          <w:lang w:eastAsia="en-IN"/>
+          <w14:ligatures w14:val="none"/>
+        </w:rPr>
+        <w:t xml:space="preserve"> &lt;</w:t>
+      </w:r>
+      <w:r>
+        <w:rPr>
+          <w:rFonts w:ascii="Consolas" w:eastAsia="Times New Roman" w:hAnsi="Consolas" w:cs="Times New Roman"/>
+          <w:color w:val="569CD6"/>
+          <w:kern w:val="0"/>
+          <w:sz w:val="27"/>
+          <w:szCs w:val="27"/>
+          <w:lang w:eastAsia="en-IN"/>
+          <w14:ligatures w14:val="none"/>
+        </w:rPr>
+        <w:t>class</w:t>
+      </w:r>
+      <w:r>
+        <w:rPr>
+          <w:rFonts w:ascii="Consolas" w:eastAsia="Times New Roman" w:hAnsi="Consolas" w:cs="Times New Roman"/>
+          <w:color w:val="CCCCCC"/>
+          <w:kern w:val="0"/>
+          <w:sz w:val="27"/>
+          <w:szCs w:val="27"/>
+          <w:lang w:eastAsia="en-IN"/>
+          <w14:ligatures w14:val="none"/>
+        </w:rPr>
+        <w:t xml:space="preserve"> </w:t>
+      </w:r>
+      <w:proofErr w:type="spellStart"/>
+      <w:r>
+        <w:rPr>
+          <w:rFonts w:ascii="Consolas" w:eastAsia="Times New Roman" w:hAnsi="Consolas" w:cs="Times New Roman"/>
+          <w:color w:val="4EC9B0"/>
+          <w:kern w:val="0"/>
+          <w:sz w:val="27"/>
+          <w:szCs w:val="27"/>
+          <w:lang w:eastAsia="en-IN"/>
+          <w14:ligatures w14:val="none"/>
+        </w:rPr>
+        <w:t>dataType</w:t>
+      </w:r>
+      <w:proofErr w:type="spellEnd"/>
+      <w:r>
+        <w:rPr>
+          <w:rFonts w:ascii="Consolas" w:eastAsia="Times New Roman" w:hAnsi="Consolas" w:cs="Times New Roman"/>
+          <w:color w:val="CCCCCC"/>
+          <w:kern w:val="0"/>
+          <w:sz w:val="27"/>
+          <w:szCs w:val="27"/>
+          <w:lang w:eastAsia="en-IN"/>
+          <w14:ligatures w14:val="none"/>
+        </w:rPr>
+        <w:t xml:space="preserve">&gt; </w:t>
+      </w:r>
+      <w:r>
+        <w:rPr>
+          <w:rFonts w:ascii="Consolas" w:eastAsia="Times New Roman" w:hAnsi="Consolas" w:cs="Times New Roman"/>
+          <w:color w:val="569CD6"/>
+          <w:kern w:val="0"/>
+          <w:sz w:val="27"/>
+          <w:szCs w:val="27"/>
+          <w:lang w:eastAsia="en-IN"/>
+          <w14:ligatures w14:val="none"/>
+        </w:rPr>
+        <w:t>class</w:t>
+      </w:r>
+      <w:r>
+        <w:rPr>
+          <w:rFonts w:ascii="Consolas" w:eastAsia="Times New Roman" w:hAnsi="Consolas" w:cs="Times New Roman"/>
+          <w:color w:val="CCCCCC"/>
+          <w:kern w:val="0"/>
+          <w:sz w:val="27"/>
+          <w:szCs w:val="27"/>
+          <w:lang w:eastAsia="en-IN"/>
+          <w14:ligatures w14:val="none"/>
+        </w:rPr>
+        <w:t xml:space="preserve"> </w:t>
+      </w:r>
+      <w:r>
+        <w:rPr>
+          <w:rFonts w:ascii="Consolas" w:eastAsia="Times New Roman" w:hAnsi="Consolas" w:cs="Times New Roman"/>
+          <w:color w:val="4EC9B0"/>
+          <w:kern w:val="0"/>
+          <w:sz w:val="27"/>
+          <w:szCs w:val="27"/>
+          <w:lang w:eastAsia="en-IN"/>
+          <w14:ligatures w14:val="none"/>
+        </w:rPr>
+        <w:t>Rectangle</w:t>
+      </w:r>
+      <w:r>
+        <w:rPr>
+          <w:rFonts w:ascii="Consolas" w:eastAsia="Times New Roman" w:hAnsi="Consolas" w:cs="Times New Roman"/>
+          <w:color w:val="CCCCCC"/>
+          <w:kern w:val="0"/>
+          <w:sz w:val="27"/>
+          <w:szCs w:val="27"/>
+          <w:lang w:eastAsia="en-IN"/>
+          <w14:ligatures w14:val="none"/>
+        </w:rPr>
+        <w:t xml:space="preserve"> {</w:t>
+      </w:r>
+    </w:p>
+    <w:p>
+      <w:pPr>
+        <w:shd w:val="clear" w:color="auto" w:fill="1F1F1F"/>
+        <w:spacing w:after="0" w:line="360" w:lineRule="atLeast"/>
+        <w:rPr>
+          <w:rFonts w:ascii="Consolas" w:eastAsia="Times New Roman" w:hAnsi="Consolas" w:cs="Times New Roman"/>
+          <w:color w:val="CCCCCC"/>
+          <w:kern w:val="0"/>
+          <w:sz w:val="27"/>
+          <w:szCs w:val="27"/>
+          <w:lang w:eastAsia="en-IN"/>
+          <w14:ligatures w14:val="none"/>
+        </w:rPr>
+      </w:pPr>
+      <w:r>
+        <w:rPr>
+          <w:rFonts w:ascii="Consolas" w:eastAsia="Times New Roman" w:hAnsi="Consolas" w:cs="Times New Roman"/>
+          <w:color w:val="CCCCCC"/>
+          <w:kern w:val="0"/>
+          <w:sz w:val="27"/>
+          <w:szCs w:val="27"/>
+          <w:lang w:eastAsia="en-IN"/>
+          <w14:ligatures w14:val="none"/>
+        </w:rPr>
+        <w:t xml:space="preserve">    </w:t>
+      </w:r>
+      <w:r>
+        <w:rPr>
+          <w:rFonts w:ascii="Consolas" w:eastAsia="Times New Roman" w:hAnsi="Consolas" w:cs="Times New Roman"/>
+          <w:color w:val="569CD6"/>
+          <w:kern w:val="0"/>
+          <w:sz w:val="27"/>
+          <w:szCs w:val="27"/>
+          <w:lang w:eastAsia="en-IN"/>
+          <w14:ligatures w14:val="none"/>
+        </w:rPr>
+        <w:t>private:</w:t>
+      </w:r>
+    </w:p>
+    <w:p>
+      <w:pPr>
+        <w:shd w:val="clear" w:color="auto" w:fill="1F1F1F"/>
+        <w:spacing w:after="0" w:line="360" w:lineRule="atLeast"/>
+        <w:rPr>
+          <w:rFonts w:ascii="Consolas" w:eastAsia="Times New Roman" w:hAnsi="Consolas" w:cs="Times New Roman"/>
+          <w:color w:val="CCCCCC"/>
+          <w:kern w:val="0"/>
+          <w:sz w:val="27"/>
+          <w:szCs w:val="27"/>
+          <w:lang w:eastAsia="en-IN"/>
+          <w14:ligatures w14:val="none"/>
+        </w:rPr>
+      </w:pPr>
+      <w:r>
+        <w:rPr>
+          <w:rFonts w:ascii="Consolas" w:eastAsia="Times New Roman" w:hAnsi="Consolas" w:cs="Times New Roman"/>
+          <w:color w:val="CCCCCC"/>
+          <w:kern w:val="0"/>
+          <w:sz w:val="27"/>
+          <w:szCs w:val="27"/>
+          <w:lang w:eastAsia="en-IN"/>
+          <w14:ligatures w14:val="none"/>
+        </w:rPr>
+        <w:t xml:space="preserve">        </w:t>
+      </w:r>
+      <w:proofErr w:type="spellStart"/>
+      <w:r>
+        <w:rPr>
+          <w:rFonts w:ascii="Consolas" w:eastAsia="Times New Roman" w:hAnsi="Consolas" w:cs="Times New Roman"/>
+          <w:color w:val="4EC9B0"/>
+          <w:kern w:val="0"/>
+          <w:sz w:val="27"/>
+          <w:szCs w:val="27"/>
+          <w:lang w:eastAsia="en-IN"/>
+          <w14:ligatures w14:val="none"/>
+        </w:rPr>
+        <w:t>dataType</w:t>
+      </w:r>
+      <w:proofErr w:type="spellEnd"/>
+      <w:r>
+        <w:rPr>
+          <w:rFonts w:ascii="Consolas" w:eastAsia="Times New Roman" w:hAnsi="Consolas" w:cs="Times New Roman"/>
+          <w:color w:val="CCCCCC"/>
+          <w:kern w:val="0"/>
+          <w:sz w:val="27"/>
+          <w:szCs w:val="27"/>
+          <w:lang w:eastAsia="en-IN"/>
+          <w14:ligatures w14:val="none"/>
+        </w:rPr>
+        <w:t xml:space="preserve"> </w:t>
+      </w:r>
+      <w:r>
+        <w:rPr>
+          <w:rFonts w:ascii="Consolas" w:eastAsia="Times New Roman" w:hAnsi="Consolas" w:cs="Times New Roman"/>
+          <w:color w:val="9CDCFE"/>
+          <w:kern w:val="0"/>
+          <w:sz w:val="27"/>
+          <w:szCs w:val="27"/>
+          <w:lang w:eastAsia="en-IN"/>
+          <w14:ligatures w14:val="none"/>
+        </w:rPr>
+        <w:t>length</w:t>
+      </w:r>
+      <w:r>
+        <w:rPr>
+          <w:rFonts w:ascii="Consolas" w:eastAsia="Times New Roman" w:hAnsi="Consolas" w:cs="Times New Roman"/>
+          <w:color w:val="CCCCCC"/>
+          <w:kern w:val="0"/>
+          <w:sz w:val="27"/>
+          <w:szCs w:val="27"/>
+          <w:lang w:eastAsia="en-IN"/>
+          <w14:ligatures w14:val="none"/>
+        </w:rPr>
+        <w:t>;</w:t>
+      </w:r>
+    </w:p>
+    <w:p>
+      <w:pPr>
+        <w:shd w:val="clear" w:color="auto" w:fill="1F1F1F"/>
+        <w:spacing w:after="0" w:line="360" w:lineRule="atLeast"/>
+        <w:rPr>
+          <w:rFonts w:ascii="Consolas" w:eastAsia="Times New Roman" w:hAnsi="Consolas" w:cs="Times New Roman"/>
+          <w:color w:val="CCCCCC"/>
+          <w:kern w:val="0"/>
+          <w:sz w:val="27"/>
+          <w:szCs w:val="27"/>
+          <w:lang w:eastAsia="en-IN"/>
+          <w14:ligatures w14:val="none"/>
+        </w:rPr>
+      </w:pPr>
+      <w:r>
+        <w:rPr>
+          <w:rFonts w:ascii="Consolas" w:eastAsia="Times New Roman" w:hAnsi="Consolas" w:cs="Times New Roman"/>
+          <w:color w:val="CCCCCC"/>
+          <w:kern w:val="0"/>
+          <w:sz w:val="27"/>
+          <w:szCs w:val="27"/>
+          <w:lang w:eastAsia="en-IN"/>
+          <w14:ligatures w14:val="none"/>
+        </w:rPr>
+        <w:t xml:space="preserve">        </w:t>
+      </w:r>
+      <w:proofErr w:type="spellStart"/>
+      <w:r>
+        <w:rPr>
+          <w:rFonts w:ascii="Consolas" w:eastAsia="Times New Roman" w:hAnsi="Consolas" w:cs="Times New Roman"/>
+          <w:color w:val="4EC9B0"/>
+          <w:kern w:val="0"/>
+          <w:sz w:val="27"/>
+          <w:szCs w:val="27"/>
+          <w:lang w:eastAsia="en-IN"/>
+          <w14:ligatures w14:val="none"/>
+        </w:rPr>
+        <w:t>dataType</w:t>
+      </w:r>
+      <w:proofErr w:type="spellEnd"/>
+      <w:r>
+        <w:rPr>
+          <w:rFonts w:ascii="Consolas" w:eastAsia="Times New Roman" w:hAnsi="Consolas" w:cs="Times New Roman"/>
+          <w:color w:val="CCCCCC"/>
+          <w:kern w:val="0"/>
+          <w:sz w:val="27"/>
+          <w:szCs w:val="27"/>
+          <w:lang w:eastAsia="en-IN"/>
+          <w14:ligatures w14:val="none"/>
+        </w:rPr>
+        <w:t xml:space="preserve"> </w:t>
+      </w:r>
+      <w:r>
+        <w:rPr>
+          <w:rFonts w:ascii="Consolas" w:eastAsia="Times New Roman" w:hAnsi="Consolas" w:cs="Times New Roman"/>
+          <w:color w:val="9CDCFE"/>
+          <w:kern w:val="0"/>
+          <w:sz w:val="27"/>
+          <w:szCs w:val="27"/>
+          <w:lang w:eastAsia="en-IN"/>
+          <w14:ligatures w14:val="none"/>
+        </w:rPr>
+        <w:t>breadth</w:t>
+      </w:r>
+      <w:r>
+        <w:rPr>
+          <w:rFonts w:ascii="Consolas" w:eastAsia="Times New Roman" w:hAnsi="Consolas" w:cs="Times New Roman"/>
+          <w:color w:val="CCCCCC"/>
+          <w:kern w:val="0"/>
+          <w:sz w:val="27"/>
+          <w:szCs w:val="27"/>
+          <w:lang w:eastAsia="en-IN"/>
+          <w14:ligatures w14:val="none"/>
+        </w:rPr>
+        <w:t>;</w:t>
+      </w:r>
+    </w:p>
+    <w:p>
+      <w:pPr>
+        <w:shd w:val="clear" w:color="auto" w:fill="1F1F1F"/>
+        <w:spacing w:after="0" w:line="360" w:lineRule="atLeast"/>
+        <w:rPr>
+          <w:rFonts w:ascii="Consolas" w:eastAsia="Times New Roman" w:hAnsi="Consolas" w:cs="Times New Roman"/>
+          <w:color w:val="CCCCCC"/>
+          <w:kern w:val="0"/>
+          <w:sz w:val="27"/>
+          <w:szCs w:val="27"/>
+          <w:lang w:eastAsia="en-IN"/>
+          <w14:ligatures w14:val="none"/>
+        </w:rPr>
+      </w:pPr>
+      <w:r>
+        <w:rPr>
+          <w:rFonts w:ascii="Consolas" w:eastAsia="Times New Roman" w:hAnsi="Consolas" w:cs="Times New Roman"/>
+          <w:color w:val="CCCCCC"/>
+          <w:kern w:val="0"/>
+          <w:sz w:val="27"/>
+          <w:szCs w:val="27"/>
+          <w:lang w:eastAsia="en-IN"/>
+          <w14:ligatures w14:val="none"/>
+        </w:rPr>
+        <w:t xml:space="preserve">    </w:t>
+      </w:r>
+      <w:r>
+        <w:rPr>
+          <w:rFonts w:ascii="Consolas" w:eastAsia="Times New Roman" w:hAnsi="Consolas" w:cs="Times New Roman"/>
+          <w:color w:val="569CD6"/>
+          <w:kern w:val="0"/>
+          <w:sz w:val="27"/>
+          <w:szCs w:val="27"/>
+          <w:lang w:eastAsia="en-IN"/>
+          <w14:ligatures w14:val="none"/>
+        </w:rPr>
+        <w:t>public:</w:t>
+      </w:r>
+    </w:p>
+    <w:p>
+      <w:pPr>
+        <w:shd w:val="clear" w:color="auto" w:fill="1F1F1F"/>
+        <w:spacing w:after="0" w:line="360" w:lineRule="atLeast"/>
+        <w:rPr>
+          <w:rFonts w:ascii="Consolas" w:eastAsia="Times New Roman" w:hAnsi="Consolas" w:cs="Times New Roman"/>
+          <w:color w:val="CCCCCC"/>
+          <w:kern w:val="0"/>
+          <w:sz w:val="27"/>
+          <w:szCs w:val="27"/>
+          <w:lang w:eastAsia="en-IN"/>
+          <w14:ligatures w14:val="none"/>
+        </w:rPr>
+      </w:pPr>
+      <w:r>
+        <w:rPr>
+          <w:rFonts w:ascii="Consolas" w:eastAsia="Times New Roman" w:hAnsi="Consolas" w:cs="Times New Roman"/>
+          <w:color w:val="CCCCCC"/>
+          <w:kern w:val="0"/>
+          <w:sz w:val="27"/>
+          <w:szCs w:val="27"/>
+          <w:lang w:eastAsia="en-IN"/>
+          <w14:ligatures w14:val="none"/>
+        </w:rPr>
+        <w:t xml:space="preserve">        </w:t>
+      </w:r>
+      <w:r>
+        <w:rPr>
+          <w:rFonts w:ascii="Consolas" w:eastAsia="Times New Roman" w:hAnsi="Consolas" w:cs="Times New Roman"/>
+          <w:color w:val="DCDCAA"/>
+          <w:kern w:val="0"/>
+          <w:sz w:val="27"/>
+          <w:szCs w:val="27"/>
+          <w:lang w:eastAsia="en-IN"/>
+          <w14:ligatures w14:val="none"/>
+        </w:rPr>
+        <w:t>Rectangle</w:t>
+      </w:r>
+      <w:r>
+        <w:rPr>
+          <w:rFonts w:ascii="Consolas" w:eastAsia="Times New Roman" w:hAnsi="Consolas" w:cs="Times New Roman"/>
+          <w:color w:val="CCCCCC"/>
+          <w:kern w:val="0"/>
+          <w:sz w:val="27"/>
+          <w:szCs w:val="27"/>
+          <w:lang w:eastAsia="en-IN"/>
+          <w14:ligatures w14:val="none"/>
+        </w:rPr>
+        <w:t>(</w:t>
+      </w:r>
+      <w:proofErr w:type="spellStart"/>
+      <w:r>
+        <w:rPr>
+          <w:rFonts w:ascii="Consolas" w:eastAsia="Times New Roman" w:hAnsi="Consolas" w:cs="Times New Roman"/>
+          <w:color w:val="4EC9B0"/>
+          <w:kern w:val="0"/>
+          <w:sz w:val="27"/>
+          <w:szCs w:val="27"/>
+          <w:lang w:eastAsia="en-IN"/>
+          <w14:ligatures w14:val="none"/>
+        </w:rPr>
+        <w:t>dataType</w:t>
+      </w:r>
+      <w:proofErr w:type="spellEnd"/>
+      <w:r>
+        <w:rPr>
+          <w:rFonts w:ascii="Consolas" w:eastAsia="Times New Roman" w:hAnsi="Consolas" w:cs="Times New Roman"/>
+          <w:color w:val="CCCCCC"/>
+          <w:kern w:val="0"/>
+          <w:sz w:val="27"/>
+          <w:szCs w:val="27"/>
+          <w:lang w:eastAsia="en-IN"/>
+          <w14:ligatures w14:val="none"/>
+        </w:rPr>
+        <w:t xml:space="preserve"> </w:t>
+      </w:r>
+      <w:r>
+        <w:rPr>
+          <w:rFonts w:ascii="Consolas" w:eastAsia="Times New Roman" w:hAnsi="Consolas" w:cs="Times New Roman"/>
+          <w:color w:val="9CDCFE"/>
+          <w:kern w:val="0"/>
+          <w:sz w:val="27"/>
+          <w:szCs w:val="27"/>
+          <w:lang w:eastAsia="en-IN"/>
+          <w14:ligatures w14:val="none"/>
+        </w:rPr>
+        <w:t>length</w:t>
+      </w:r>
+      <w:r>
+        <w:rPr>
+          <w:rFonts w:ascii="Consolas" w:eastAsia="Times New Roman" w:hAnsi="Consolas" w:cs="Times New Roman"/>
+          <w:color w:val="CCCCCC"/>
+          <w:kern w:val="0"/>
+          <w:sz w:val="27"/>
+          <w:szCs w:val="27"/>
+          <w:lang w:eastAsia="en-IN"/>
+          <w14:ligatures w14:val="none"/>
+        </w:rPr>
+        <w:t xml:space="preserve">, </w:t>
+      </w:r>
+      <w:proofErr w:type="spellStart"/>
+      <w:r>
+        <w:rPr>
+          <w:rFonts w:ascii="Consolas" w:eastAsia="Times New Roman" w:hAnsi="Consolas" w:cs="Times New Roman"/>
+          <w:color w:val="4EC9B0"/>
+          <w:kern w:val="0"/>
+          <w:sz w:val="27"/>
+          <w:szCs w:val="27"/>
+          <w:lang w:eastAsia="en-IN"/>
+          <w14:ligatures w14:val="none"/>
+        </w:rPr>
+        <w:t>dataType</w:t>
+      </w:r>
+      <w:proofErr w:type="spellEnd"/>
+      <w:r>
+        <w:rPr>
+          <w:rFonts w:ascii="Consolas" w:eastAsia="Times New Roman" w:hAnsi="Consolas" w:cs="Times New Roman"/>
+          <w:color w:val="CCCCCC"/>
+          <w:kern w:val="0"/>
+          <w:sz w:val="27"/>
+          <w:szCs w:val="27"/>
+          <w:lang w:eastAsia="en-IN"/>
+          <w14:ligatures w14:val="none"/>
+        </w:rPr>
+        <w:t xml:space="preserve"> </w:t>
+      </w:r>
+      <w:r>
+        <w:rPr>
+          <w:rFonts w:ascii="Consolas" w:eastAsia="Times New Roman" w:hAnsi="Consolas" w:cs="Times New Roman"/>
+          <w:color w:val="9CDCFE"/>
+          <w:kern w:val="0"/>
+          <w:sz w:val="27"/>
+          <w:szCs w:val="27"/>
+          <w:lang w:eastAsia="en-IN"/>
+          <w14:ligatures w14:val="none"/>
+        </w:rPr>
+        <w:t>breadth</w:t>
+      </w:r>
+      <w:r>
+        <w:rPr>
+          <w:rFonts w:ascii="Consolas" w:eastAsia="Times New Roman" w:hAnsi="Consolas" w:cs="Times New Roman"/>
+          <w:color w:val="CCCCCC"/>
+          <w:kern w:val="0"/>
+          <w:sz w:val="27"/>
+          <w:szCs w:val="27"/>
+          <w:lang w:eastAsia="en-IN"/>
+          <w14:ligatures w14:val="none"/>
+        </w:rPr>
+        <w:t>) {</w:t>
+      </w:r>
+    </w:p>
+    <w:p>
+      <w:pPr>
+        <w:shd w:val="clear" w:color="auto" w:fill="1F1F1F"/>
+        <w:spacing w:after="0" w:line="360" w:lineRule="atLeast"/>
+        <w:rPr>
+          <w:rFonts w:ascii="Consolas" w:eastAsia="Times New Roman" w:hAnsi="Consolas" w:cs="Times New Roman"/>
+          <w:color w:val="CCCCCC"/>
+          <w:kern w:val="0"/>
+          <w:sz w:val="27"/>
+          <w:szCs w:val="27"/>
+          <w:lang w:eastAsia="en-IN"/>
+          <w14:ligatures w14:val="none"/>
+        </w:rPr>
+      </w:pPr>
+      <w:r>
+        <w:rPr>
+          <w:rFonts w:ascii="Consolas" w:eastAsia="Times New Roman" w:hAnsi="Consolas" w:cs="Times New Roman"/>
+          <w:color w:val="CCCCCC"/>
+          <w:kern w:val="0"/>
+          <w:sz w:val="27"/>
+          <w:szCs w:val="27"/>
+          <w:lang w:eastAsia="en-IN"/>
+          <w14:ligatures w14:val="none"/>
+        </w:rPr>
+        <w:t xml:space="preserve">            </w:t>
+      </w:r>
+      <w:r>
+        <w:rPr>
+          <w:rFonts w:ascii="Consolas" w:eastAsia="Times New Roman" w:hAnsi="Consolas" w:cs="Times New Roman"/>
+          <w:color w:val="569CD6"/>
+          <w:kern w:val="0"/>
+          <w:sz w:val="27"/>
+          <w:szCs w:val="27"/>
+          <w:lang w:eastAsia="en-IN"/>
+          <w14:ligatures w14:val="none"/>
+        </w:rPr>
+        <w:t>this</w:t>
+      </w:r>
+      <w:r>
+        <w:rPr>
+          <w:rFonts w:ascii="Consolas" w:eastAsia="Times New Roman" w:hAnsi="Consolas" w:cs="Times New Roman"/>
+          <w:color w:val="CCCCCC"/>
+          <w:kern w:val="0"/>
+          <w:sz w:val="27"/>
+          <w:szCs w:val="27"/>
+          <w:lang w:eastAsia="en-IN"/>
+          <w14:ligatures w14:val="none"/>
+        </w:rPr>
+        <w:t xml:space="preserve"> </w:t>
+      </w:r>
+      <w:r>
+        <w:rPr>
+          <w:rFonts w:ascii="Consolas" w:eastAsia="Times New Roman" w:hAnsi="Consolas" w:cs="Times New Roman"/>
+          <w:color w:val="D4D4D4"/>
+          <w:kern w:val="0"/>
+          <w:sz w:val="27"/>
+          <w:szCs w:val="27"/>
+          <w:lang w:eastAsia="en-IN"/>
+          <w14:ligatures w14:val="none"/>
+        </w:rPr>
+        <w:t>-&gt;</w:t>
+      </w:r>
+      <w:r>
+        <w:rPr>
+          <w:rFonts w:ascii="Consolas" w:eastAsia="Times New Roman" w:hAnsi="Consolas" w:cs="Times New Roman"/>
+          <w:color w:val="CCCCCC"/>
+          <w:kern w:val="0"/>
+          <w:sz w:val="27"/>
+          <w:szCs w:val="27"/>
+          <w:lang w:eastAsia="en-IN"/>
+          <w14:ligatures w14:val="none"/>
+        </w:rPr>
+        <w:t xml:space="preserve"> </w:t>
+      </w:r>
+      <w:r>
+        <w:rPr>
+          <w:rFonts w:ascii="Consolas" w:eastAsia="Times New Roman" w:hAnsi="Consolas" w:cs="Times New Roman"/>
+          <w:color w:val="9CDCFE"/>
+          <w:kern w:val="0"/>
+          <w:sz w:val="27"/>
+          <w:szCs w:val="27"/>
+          <w:lang w:eastAsia="en-IN"/>
+          <w14:ligatures w14:val="none"/>
+        </w:rPr>
+        <w:t>length</w:t>
+      </w:r>
+      <w:r>
+        <w:rPr>
+          <w:rFonts w:ascii="Consolas" w:eastAsia="Times New Roman" w:hAnsi="Consolas" w:cs="Times New Roman"/>
+          <w:color w:val="CCCCCC"/>
+          <w:kern w:val="0"/>
+          <w:sz w:val="27"/>
+          <w:szCs w:val="27"/>
+          <w:lang w:eastAsia="en-IN"/>
+          <w14:ligatures w14:val="none"/>
+        </w:rPr>
+        <w:t xml:space="preserve"> </w:t>
+      </w:r>
+      <w:r>
+        <w:rPr>
+          <w:rFonts w:ascii="Consolas" w:eastAsia="Times New Roman" w:hAnsi="Consolas" w:cs="Times New Roman"/>
+          <w:color w:val="D4D4D4"/>
+          <w:kern w:val="0"/>
+          <w:sz w:val="27"/>
+          <w:szCs w:val="27"/>
+          <w:lang w:eastAsia="en-IN"/>
+          <w14:ligatures w14:val="none"/>
+        </w:rPr>
+        <w:t>=</w:t>
+      </w:r>
+      <w:r>
+        <w:rPr>
+          <w:rFonts w:ascii="Consolas" w:eastAsia="Times New Roman" w:hAnsi="Consolas" w:cs="Times New Roman"/>
+          <w:color w:val="CCCCCC"/>
+          <w:kern w:val="0"/>
+          <w:sz w:val="27"/>
+          <w:szCs w:val="27"/>
+          <w:lang w:eastAsia="en-IN"/>
+          <w14:ligatures w14:val="none"/>
+        </w:rPr>
+        <w:t xml:space="preserve"> </w:t>
+      </w:r>
+      <w:r>
+        <w:rPr>
+          <w:rFonts w:ascii="Consolas" w:eastAsia="Times New Roman" w:hAnsi="Consolas" w:cs="Times New Roman"/>
+          <w:color w:val="9CDCFE"/>
+          <w:kern w:val="0"/>
+          <w:sz w:val="27"/>
+          <w:szCs w:val="27"/>
+          <w:lang w:eastAsia="en-IN"/>
+          <w14:ligatures w14:val="none"/>
+        </w:rPr>
+        <w:t>length</w:t>
+      </w:r>
+      <w:r>
+        <w:rPr>
+          <w:rFonts w:ascii="Consolas" w:eastAsia="Times New Roman" w:hAnsi="Consolas" w:cs="Times New Roman"/>
+          <w:color w:val="CCCCCC"/>
+          <w:kern w:val="0"/>
+          <w:sz w:val="27"/>
+          <w:szCs w:val="27"/>
+          <w:lang w:eastAsia="en-IN"/>
+          <w14:ligatures w14:val="none"/>
+        </w:rPr>
+        <w:t>;</w:t>
+      </w:r>
+    </w:p>
+    <w:p>
+      <w:pPr>
+        <w:shd w:val="clear" w:color="auto" w:fill="1F1F1F"/>
+        <w:spacing w:after="0" w:line="360" w:lineRule="atLeast"/>
+        <w:rPr>
+          <w:rFonts w:ascii="Consolas" w:eastAsia="Times New Roman" w:hAnsi="Consolas" w:cs="Times New Roman"/>
+          <w:color w:val="CCCCCC"/>
+          <w:kern w:val="0"/>
+          <w:sz w:val="27"/>
+          <w:szCs w:val="27"/>
+          <w:lang w:eastAsia="en-IN"/>
+          <w14:ligatures w14:val="none"/>
+        </w:rPr>
+      </w:pPr>
+      <w:r>
+        <w:rPr>
+          <w:rFonts w:ascii="Consolas" w:eastAsia="Times New Roman" w:hAnsi="Consolas" w:cs="Times New Roman"/>
+          <w:color w:val="CCCCCC"/>
+          <w:kern w:val="0"/>
+          <w:sz w:val="27"/>
+          <w:szCs w:val="27"/>
+          <w:lang w:eastAsia="en-IN"/>
+          <w14:ligatures w14:val="none"/>
+        </w:rPr>
+        <w:t xml:space="preserve">            </w:t>
+      </w:r>
+      <w:r>
+        <w:rPr>
+          <w:rFonts w:ascii="Consolas" w:eastAsia="Times New Roman" w:hAnsi="Consolas" w:cs="Times New Roman"/>
+          <w:color w:val="569CD6"/>
+          <w:kern w:val="0"/>
+          <w:sz w:val="27"/>
+          <w:szCs w:val="27"/>
+          <w:lang w:eastAsia="en-IN"/>
+          <w14:ligatures w14:val="none"/>
+        </w:rPr>
+        <w:t>this</w:t>
+      </w:r>
+      <w:r>
+        <w:rPr>
+          <w:rFonts w:ascii="Consolas" w:eastAsia="Times New Roman" w:hAnsi="Consolas" w:cs="Times New Roman"/>
+          <w:color w:val="CCCCCC"/>
+          <w:kern w:val="0"/>
+          <w:sz w:val="27"/>
+          <w:szCs w:val="27"/>
+          <w:lang w:eastAsia="en-IN"/>
+          <w14:ligatures w14:val="none"/>
+        </w:rPr>
+        <w:t xml:space="preserve"> </w:t>
+      </w:r>
+      <w:r>
+        <w:rPr>
+          <w:rFonts w:ascii="Consolas" w:eastAsia="Times New Roman" w:hAnsi="Consolas" w:cs="Times New Roman"/>
+          <w:color w:val="D4D4D4"/>
+          <w:kern w:val="0"/>
+          <w:sz w:val="27"/>
+          <w:szCs w:val="27"/>
+          <w:lang w:eastAsia="en-IN"/>
+          <w14:ligatures w14:val="none"/>
+        </w:rPr>
+        <w:t>-&gt;</w:t>
+      </w:r>
+      <w:r>
+        <w:rPr>
+          <w:rFonts w:ascii="Consolas" w:eastAsia="Times New Roman" w:hAnsi="Consolas" w:cs="Times New Roman"/>
+          <w:color w:val="CCCCCC"/>
+          <w:kern w:val="0"/>
+          <w:sz w:val="27"/>
+          <w:szCs w:val="27"/>
+          <w:lang w:eastAsia="en-IN"/>
+          <w14:ligatures w14:val="none"/>
+        </w:rPr>
+        <w:t xml:space="preserve"> </w:t>
+      </w:r>
+      <w:r>
+        <w:rPr>
+          <w:rFonts w:ascii="Consolas" w:eastAsia="Times New Roman" w:hAnsi="Consolas" w:cs="Times New Roman"/>
+          <w:color w:val="9CDCFE"/>
+          <w:kern w:val="0"/>
+          <w:sz w:val="27"/>
+          <w:szCs w:val="27"/>
+          <w:lang w:eastAsia="en-IN"/>
+          <w14:ligatures w14:val="none"/>
+        </w:rPr>
+        <w:t>breadth</w:t>
+      </w:r>
+      <w:r>
+        <w:rPr>
+          <w:rFonts w:ascii="Consolas" w:eastAsia="Times New Roman" w:hAnsi="Consolas" w:cs="Times New Roman"/>
+          <w:color w:val="CCCCCC"/>
+          <w:kern w:val="0"/>
+          <w:sz w:val="27"/>
+          <w:szCs w:val="27"/>
+          <w:lang w:eastAsia="en-IN"/>
+          <w14:ligatures w14:val="none"/>
+        </w:rPr>
+        <w:t xml:space="preserve"> </w:t>
+      </w:r>
+      <w:r>
+        <w:rPr>
+          <w:rFonts w:ascii="Consolas" w:eastAsia="Times New Roman" w:hAnsi="Consolas" w:cs="Times New Roman"/>
+          <w:color w:val="D4D4D4"/>
+          <w:kern w:val="0"/>
+          <w:sz w:val="27"/>
+          <w:szCs w:val="27"/>
+          <w:lang w:eastAsia="en-IN"/>
+          <w14:ligatures w14:val="none"/>
+        </w:rPr>
+        <w:t>=</w:t>
+      </w:r>
+      <w:r>
+        <w:rPr>
+          <w:rFonts w:ascii="Consolas" w:eastAsia="Times New Roman" w:hAnsi="Consolas" w:cs="Times New Roman"/>
+          <w:color w:val="CCCCCC"/>
+          <w:kern w:val="0"/>
+          <w:sz w:val="27"/>
+          <w:szCs w:val="27"/>
+          <w:lang w:eastAsia="en-IN"/>
+          <w14:ligatures w14:val="none"/>
+        </w:rPr>
+        <w:t xml:space="preserve"> </w:t>
+      </w:r>
+      <w:r>
+        <w:rPr>
+          <w:rFonts w:ascii="Consolas" w:eastAsia="Times New Roman" w:hAnsi="Consolas" w:cs="Times New Roman"/>
+          <w:color w:val="9CDCFE"/>
+          <w:kern w:val="0"/>
+          <w:sz w:val="27"/>
+          <w:szCs w:val="27"/>
+          <w:lang w:eastAsia="en-IN"/>
+          <w14:ligatures w14:val="none"/>
+        </w:rPr>
+        <w:t>breadth</w:t>
+      </w:r>
+      <w:r>
+        <w:rPr>
+          <w:rFonts w:ascii="Consolas" w:eastAsia="Times New Roman" w:hAnsi="Consolas" w:cs="Times New Roman"/>
+          <w:color w:val="CCCCCC"/>
+          <w:kern w:val="0"/>
+          <w:sz w:val="27"/>
+          <w:szCs w:val="27"/>
+          <w:lang w:eastAsia="en-IN"/>
+          <w14:ligatures w14:val="none"/>
+        </w:rPr>
+        <w:t>;</w:t>
+      </w:r>
+    </w:p>
+    <w:p>
+      <w:pPr>
+        <w:shd w:val="clear" w:color="auto" w:fill="1F1F1F"/>
+        <w:spacing w:after="0" w:line="360" w:lineRule="atLeast"/>
+        <w:rPr>
+          <w:rFonts w:ascii="Consolas" w:eastAsia="Times New Roman" w:hAnsi="Consolas" w:cs="Times New Roman"/>
+          <w:color w:val="CCCCCC"/>
+          <w:kern w:val="0"/>
+          <w:sz w:val="27"/>
+          <w:szCs w:val="27"/>
+          <w:lang w:eastAsia="en-IN"/>
+          <w14:ligatures w14:val="none"/>
+        </w:rPr>
+      </w:pPr>
+      <w:r>
+        <w:rPr>
+          <w:rFonts w:ascii="Consolas" w:eastAsia="Times New Roman" w:hAnsi="Consolas" w:cs="Times New Roman"/>
+          <w:color w:val="CCCCCC"/>
+          <w:kern w:val="0"/>
+          <w:sz w:val="27"/>
+          <w:szCs w:val="27"/>
+          <w:lang w:eastAsia="en-IN"/>
+          <w14:ligatures w14:val="none"/>
+        </w:rPr>
+        <w:t>        }</w:t>
+      </w:r>
+    </w:p>
+    <w:p>
+      <w:pPr>
+        <w:shd w:val="clear" w:color="auto" w:fill="1F1F1F"/>
+        <w:spacing w:after="0" w:line="360" w:lineRule="atLeast"/>
+        <w:rPr>
+          <w:rFonts w:ascii="Consolas" w:eastAsia="Times New Roman" w:hAnsi="Consolas" w:cs="Times New Roman"/>
+          <w:color w:val="CCCCCC"/>
+          <w:kern w:val="0"/>
+          <w:sz w:val="27"/>
+          <w:szCs w:val="27"/>
+          <w:lang w:eastAsia="en-IN"/>
+          <w14:ligatures w14:val="none"/>
+        </w:rPr>
+      </w:pPr>
+      <w:r>
+        <w:rPr>
+          <w:rFonts w:ascii="Consolas" w:eastAsia="Times New Roman" w:hAnsi="Consolas" w:cs="Times New Roman"/>
+          <w:color w:val="CCCCCC"/>
+          <w:kern w:val="0"/>
+          <w:sz w:val="27"/>
+          <w:szCs w:val="27"/>
+          <w:lang w:eastAsia="en-IN"/>
+          <w14:ligatures w14:val="none"/>
+        </w:rPr>
+        <w:t xml:space="preserve">        </w:t>
+      </w:r>
+      <w:proofErr w:type="spellStart"/>
+      <w:r>
+        <w:rPr>
+          <w:rFonts w:ascii="Consolas" w:eastAsia="Times New Roman" w:hAnsi="Consolas" w:cs="Times New Roman"/>
+          <w:color w:val="4EC9B0"/>
+          <w:kern w:val="0"/>
+          <w:sz w:val="27"/>
+          <w:szCs w:val="27"/>
+          <w:lang w:eastAsia="en-IN"/>
+          <w14:ligatures w14:val="none"/>
+        </w:rPr>
+        <w:t>dataType</w:t>
+      </w:r>
+      <w:proofErr w:type="spellEnd"/>
+      <w:r>
+        <w:rPr>
+          <w:rFonts w:ascii="Consolas" w:eastAsia="Times New Roman" w:hAnsi="Consolas" w:cs="Times New Roman"/>
+          <w:color w:val="CCCCCC"/>
+          <w:kern w:val="0"/>
+          <w:sz w:val="27"/>
+          <w:szCs w:val="27"/>
+          <w:lang w:eastAsia="en-IN"/>
+          <w14:ligatures w14:val="none"/>
+        </w:rPr>
+        <w:t xml:space="preserve"> </w:t>
+      </w:r>
+      <w:r>
+        <w:rPr>
+          <w:rFonts w:ascii="Consolas" w:eastAsia="Times New Roman" w:hAnsi="Consolas" w:cs="Times New Roman"/>
+          <w:color w:val="DCDCAA"/>
+          <w:kern w:val="0"/>
+          <w:sz w:val="27"/>
+          <w:szCs w:val="27"/>
+          <w:lang w:eastAsia="en-IN"/>
+          <w14:ligatures w14:val="none"/>
+        </w:rPr>
+        <w:t>area</w:t>
+      </w:r>
+      <w:r>
+        <w:rPr>
+          <w:rFonts w:ascii="Consolas" w:eastAsia="Times New Roman" w:hAnsi="Consolas" w:cs="Times New Roman"/>
+          <w:color w:val="CCCCCC"/>
+          <w:kern w:val="0"/>
+          <w:sz w:val="27"/>
+          <w:szCs w:val="27"/>
+          <w:lang w:eastAsia="en-IN"/>
+          <w14:ligatures w14:val="none"/>
+        </w:rPr>
+        <w:t>() {</w:t>
+      </w:r>
+    </w:p>
+    <w:p>
+      <w:pPr>
+        <w:shd w:val="clear" w:color="auto" w:fill="1F1F1F"/>
+        <w:spacing w:after="0" w:line="360" w:lineRule="atLeast"/>
+        <w:rPr>
+          <w:rFonts w:ascii="Consolas" w:eastAsia="Times New Roman" w:hAnsi="Consolas" w:cs="Times New Roman"/>
+          <w:color w:val="CCCCCC"/>
+          <w:kern w:val="0"/>
+          <w:sz w:val="27"/>
+          <w:szCs w:val="27"/>
+          <w:lang w:eastAsia="en-IN"/>
+          <w14:ligatures w14:val="none"/>
+        </w:rPr>
+      </w:pPr>
+      <w:r>
+        <w:rPr>
+          <w:rFonts w:ascii="Consolas" w:eastAsia="Times New Roman" w:hAnsi="Consolas" w:cs="Times New Roman"/>
+          <w:color w:val="CCCCCC"/>
+          <w:kern w:val="0"/>
+          <w:sz w:val="27"/>
+          <w:szCs w:val="27"/>
+          <w:lang w:eastAsia="en-IN"/>
+          <w14:ligatures w14:val="none"/>
+        </w:rPr>
+        <w:t xml:space="preserve">            </w:t>
+      </w:r>
+      <w:r>
+        <w:rPr>
+          <w:rFonts w:ascii="Consolas" w:eastAsia="Times New Roman" w:hAnsi="Consolas" w:cs="Times New Roman"/>
+          <w:color w:val="C586C0"/>
+          <w:kern w:val="0"/>
+          <w:sz w:val="27"/>
+          <w:szCs w:val="27"/>
+          <w:lang w:eastAsia="en-IN"/>
+          <w14:ligatures w14:val="none"/>
+        </w:rPr>
+        <w:t>return</w:t>
+      </w:r>
+      <w:r>
+        <w:rPr>
+          <w:rFonts w:ascii="Consolas" w:eastAsia="Times New Roman" w:hAnsi="Consolas" w:cs="Times New Roman"/>
+          <w:color w:val="CCCCCC"/>
+          <w:kern w:val="0"/>
+          <w:sz w:val="27"/>
+          <w:szCs w:val="27"/>
+          <w:lang w:eastAsia="en-IN"/>
+          <w14:ligatures w14:val="none"/>
+        </w:rPr>
+        <w:t xml:space="preserve"> </w:t>
+      </w:r>
+      <w:r>
+        <w:rPr>
+          <w:rFonts w:ascii="Consolas" w:eastAsia="Times New Roman" w:hAnsi="Consolas" w:cs="Times New Roman"/>
+          <w:color w:val="9CDCFE"/>
+          <w:kern w:val="0"/>
+          <w:sz w:val="27"/>
+          <w:szCs w:val="27"/>
+          <w:lang w:eastAsia="en-IN"/>
+          <w14:ligatures w14:val="none"/>
+        </w:rPr>
+        <w:t>length</w:t>
+      </w:r>
+      <w:r>
+        <w:rPr>
+          <w:rFonts w:ascii="Consolas" w:eastAsia="Times New Roman" w:hAnsi="Consolas" w:cs="Times New Roman"/>
+          <w:color w:val="CCCCCC"/>
+          <w:kern w:val="0"/>
+          <w:sz w:val="27"/>
+          <w:szCs w:val="27"/>
+          <w:lang w:eastAsia="en-IN"/>
+          <w14:ligatures w14:val="none"/>
+        </w:rPr>
+        <w:t xml:space="preserve"> </w:t>
+      </w:r>
+      <w:r>
+        <w:rPr>
+          <w:rFonts w:ascii="Consolas" w:eastAsia="Times New Roman" w:hAnsi="Consolas" w:cs="Times New Roman"/>
+          <w:color w:val="D4D4D4"/>
+          <w:kern w:val="0"/>
+          <w:sz w:val="27"/>
+          <w:szCs w:val="27"/>
+          <w:lang w:eastAsia="en-IN"/>
+          <w14:ligatures w14:val="none"/>
+        </w:rPr>
+        <w:t>*</w:t>
+      </w:r>
+      <w:r>
+        <w:rPr>
+          <w:rFonts w:ascii="Consolas" w:eastAsia="Times New Roman" w:hAnsi="Consolas" w:cs="Times New Roman"/>
+          <w:color w:val="CCCCCC"/>
+          <w:kern w:val="0"/>
+          <w:sz w:val="27"/>
+          <w:szCs w:val="27"/>
+          <w:lang w:eastAsia="en-IN"/>
+          <w14:ligatures w14:val="none"/>
+        </w:rPr>
+        <w:t xml:space="preserve"> </w:t>
+      </w:r>
+      <w:r>
+        <w:rPr>
+          <w:rFonts w:ascii="Consolas" w:eastAsia="Times New Roman" w:hAnsi="Consolas" w:cs="Times New Roman"/>
+          <w:color w:val="9CDCFE"/>
+          <w:kern w:val="0"/>
+          <w:sz w:val="27"/>
+          <w:szCs w:val="27"/>
+          <w:lang w:eastAsia="en-IN"/>
+          <w14:ligatures w14:val="none"/>
+        </w:rPr>
+        <w:t>breadth</w:t>
+      </w:r>
+      <w:r>
+        <w:rPr>
+          <w:rFonts w:ascii="Consolas" w:eastAsia="Times New Roman" w:hAnsi="Consolas" w:cs="Times New Roman"/>
+          <w:color w:val="CCCCCC"/>
+          <w:kern w:val="0"/>
+          <w:sz w:val="27"/>
+          <w:szCs w:val="27"/>
+          <w:lang w:eastAsia="en-IN"/>
+          <w14:ligatures w14:val="none"/>
+        </w:rPr>
+        <w:t>;</w:t>
+      </w:r>
+    </w:p>
+    <w:p>
+      <w:pPr>
+        <w:shd w:val="clear" w:color="auto" w:fill="1F1F1F"/>
+        <w:spacing w:after="0" w:line="360" w:lineRule="atLeast"/>
+        <w:rPr>
+          <w:rFonts w:ascii="Consolas" w:eastAsia="Times New Roman" w:hAnsi="Consolas" w:cs="Times New Roman"/>
+          <w:color w:val="CCCCCC"/>
+          <w:kern w:val="0"/>
+          <w:sz w:val="27"/>
+          <w:szCs w:val="27"/>
+          <w:lang w:eastAsia="en-IN"/>
+          <w14:ligatures w14:val="none"/>
+        </w:rPr>
+      </w:pPr>
+      <w:r>
+        <w:rPr>
+          <w:rFonts w:ascii="Consolas" w:eastAsia="Times New Roman" w:hAnsi="Consolas" w:cs="Times New Roman"/>
+          <w:color w:val="CCCCCC"/>
+          <w:kern w:val="0"/>
+          <w:sz w:val="27"/>
+          <w:szCs w:val="27"/>
+          <w:lang w:eastAsia="en-IN"/>
+          <w14:ligatures w14:val="none"/>
+        </w:rPr>
+        <w:t>        }</w:t>
+      </w:r>
+    </w:p>
+    <w:p>
+      <w:pPr>
+        <w:shd w:val="clear" w:color="auto" w:fill="1F1F1F"/>
+        <w:spacing w:after="0" w:line="360" w:lineRule="atLeast"/>
+        <w:rPr>
+          <w:rFonts w:ascii="Consolas" w:eastAsia="Times New Roman" w:hAnsi="Consolas" w:cs="Times New Roman"/>
+          <w:color w:val="CCCCCC"/>
+          <w:kern w:val="0"/>
+          <w:sz w:val="27"/>
+          <w:szCs w:val="27"/>
+          <w:lang w:eastAsia="en-IN"/>
+          <w14:ligatures w14:val="none"/>
+        </w:rPr>
+      </w:pPr>
+      <w:r>
+        <w:rPr>
+          <w:rFonts w:ascii="Consolas" w:eastAsia="Times New Roman" w:hAnsi="Consolas" w:cs="Times New Roman"/>
+          <w:color w:val="CCCCCC"/>
+          <w:kern w:val="0"/>
+          <w:sz w:val="27"/>
+          <w:szCs w:val="27"/>
+          <w:lang w:eastAsia="en-IN"/>
+          <w14:ligatures w14:val="none"/>
+        </w:rPr>
+        <w:t xml:space="preserve">        </w:t>
+      </w:r>
+      <w:proofErr w:type="spellStart"/>
+      <w:r>
+        <w:rPr>
+          <w:rFonts w:ascii="Consolas" w:eastAsia="Times New Roman" w:hAnsi="Consolas" w:cs="Times New Roman"/>
+          <w:color w:val="4EC9B0"/>
+          <w:kern w:val="0"/>
+          <w:sz w:val="27"/>
+          <w:szCs w:val="27"/>
+          <w:lang w:eastAsia="en-IN"/>
+          <w14:ligatures w14:val="none"/>
+        </w:rPr>
+        <w:t>dataType</w:t>
+      </w:r>
+      <w:proofErr w:type="spellEnd"/>
+      <w:r>
+        <w:rPr>
+          <w:rFonts w:ascii="Consolas" w:eastAsia="Times New Roman" w:hAnsi="Consolas" w:cs="Times New Roman"/>
+          <w:color w:val="CCCCCC"/>
+          <w:kern w:val="0"/>
+          <w:sz w:val="27"/>
+          <w:szCs w:val="27"/>
+          <w:lang w:eastAsia="en-IN"/>
+          <w14:ligatures w14:val="none"/>
+        </w:rPr>
+        <w:t xml:space="preserve"> </w:t>
+      </w:r>
+      <w:r>
+        <w:rPr>
+          <w:rFonts w:ascii="Consolas" w:eastAsia="Times New Roman" w:hAnsi="Consolas" w:cs="Times New Roman"/>
+          <w:color w:val="DCDCAA"/>
+          <w:kern w:val="0"/>
+          <w:sz w:val="27"/>
+          <w:szCs w:val="27"/>
+          <w:lang w:eastAsia="en-IN"/>
+          <w14:ligatures w14:val="none"/>
+        </w:rPr>
+        <w:t>perimeter</w:t>
+      </w:r>
+      <w:r>
+        <w:rPr>
+          <w:rFonts w:ascii="Consolas" w:eastAsia="Times New Roman" w:hAnsi="Consolas" w:cs="Times New Roman"/>
+          <w:color w:val="CCCCCC"/>
+          <w:kern w:val="0"/>
+          <w:sz w:val="27"/>
+          <w:szCs w:val="27"/>
+          <w:lang w:eastAsia="en-IN"/>
+          <w14:ligatures w14:val="none"/>
+        </w:rPr>
+        <w:t>() {</w:t>
+      </w:r>
+    </w:p>
+    <w:p>
+      <w:pPr>
+        <w:shd w:val="clear" w:color="auto" w:fill="1F1F1F"/>
+        <w:spacing w:after="0" w:line="360" w:lineRule="atLeast"/>
+        <w:rPr>
+          <w:rFonts w:ascii="Consolas" w:eastAsia="Times New Roman" w:hAnsi="Consolas" w:cs="Times New Roman"/>
+          <w:color w:val="CCCCCC"/>
+          <w:kern w:val="0"/>
+          <w:sz w:val="27"/>
+          <w:szCs w:val="27"/>
+          <w:lang w:eastAsia="en-IN"/>
+          <w14:ligatures w14:val="none"/>
+        </w:rPr>
+      </w:pPr>
+      <w:r>
+        <w:rPr>
+          <w:rFonts w:ascii="Consolas" w:eastAsia="Times New Roman" w:hAnsi="Consolas" w:cs="Times New Roman"/>
+          <w:color w:val="CCCCCC"/>
+          <w:kern w:val="0"/>
+          <w:sz w:val="27"/>
+          <w:szCs w:val="27"/>
+          <w:lang w:eastAsia="en-IN"/>
+          <w14:ligatures w14:val="none"/>
+        </w:rPr>
+        <w:t xml:space="preserve">            </w:t>
+      </w:r>
+      <w:r>
+        <w:rPr>
+          <w:rFonts w:ascii="Consolas" w:eastAsia="Times New Roman" w:hAnsi="Consolas" w:cs="Times New Roman"/>
+          <w:color w:val="C586C0"/>
+          <w:kern w:val="0"/>
+          <w:sz w:val="27"/>
+          <w:szCs w:val="27"/>
+          <w:lang w:eastAsia="en-IN"/>
+          <w14:ligatures w14:val="none"/>
+        </w:rPr>
+        <w:t>return</w:t>
+      </w:r>
+      <w:r>
+        <w:rPr>
+          <w:rFonts w:ascii="Consolas" w:eastAsia="Times New Roman" w:hAnsi="Consolas" w:cs="Times New Roman"/>
+          <w:color w:val="CCCCCC"/>
+          <w:kern w:val="0"/>
+          <w:sz w:val="27"/>
+          <w:szCs w:val="27"/>
+          <w:lang w:eastAsia="en-IN"/>
+          <w14:ligatures w14:val="none"/>
+        </w:rPr>
+        <w:t xml:space="preserve"> </w:t>
+      </w:r>
+      <w:r>
+        <w:rPr>
+          <w:rFonts w:ascii="Consolas" w:eastAsia="Times New Roman" w:hAnsi="Consolas" w:cs="Times New Roman"/>
+          <w:color w:val="B5CEA8"/>
+          <w:kern w:val="0"/>
+          <w:sz w:val="27"/>
+          <w:szCs w:val="27"/>
+          <w:lang w:eastAsia="en-IN"/>
+          <w14:ligatures w14:val="none"/>
+        </w:rPr>
+        <w:t>2</w:t>
+      </w:r>
+      <w:r>
+        <w:rPr>
+          <w:rFonts w:ascii="Consolas" w:eastAsia="Times New Roman" w:hAnsi="Consolas" w:cs="Times New Roman"/>
+          <w:color w:val="CCCCCC"/>
+          <w:kern w:val="0"/>
+          <w:sz w:val="27"/>
+          <w:szCs w:val="27"/>
+          <w:lang w:eastAsia="en-IN"/>
+          <w14:ligatures w14:val="none"/>
+        </w:rPr>
+        <w:t xml:space="preserve"> </w:t>
+      </w:r>
+      <w:r>
+        <w:rPr>
+          <w:rFonts w:ascii="Consolas" w:eastAsia="Times New Roman" w:hAnsi="Consolas" w:cs="Times New Roman"/>
+          <w:color w:val="D4D4D4"/>
+          <w:kern w:val="0"/>
+          <w:sz w:val="27"/>
+          <w:szCs w:val="27"/>
+          <w:lang w:eastAsia="en-IN"/>
+          <w14:ligatures w14:val="none"/>
+        </w:rPr>
+        <w:t>*</w:t>
+      </w:r>
+      <w:r>
+        <w:rPr>
+          <w:rFonts w:ascii="Consolas" w:eastAsia="Times New Roman" w:hAnsi="Consolas" w:cs="Times New Roman"/>
+          <w:color w:val="CCCCCC"/>
+          <w:kern w:val="0"/>
+          <w:sz w:val="27"/>
+          <w:szCs w:val="27"/>
+          <w:lang w:eastAsia="en-IN"/>
+          <w14:ligatures w14:val="none"/>
+        </w:rPr>
+        <w:t xml:space="preserve"> (</w:t>
+      </w:r>
+      <w:r>
+        <w:rPr>
+          <w:rFonts w:ascii="Consolas" w:eastAsia="Times New Roman" w:hAnsi="Consolas" w:cs="Times New Roman"/>
+          <w:color w:val="9CDCFE"/>
+          <w:kern w:val="0"/>
+          <w:sz w:val="27"/>
+          <w:szCs w:val="27"/>
+          <w:lang w:eastAsia="en-IN"/>
+          <w14:ligatures w14:val="none"/>
+        </w:rPr>
+        <w:t>length</w:t>
+      </w:r>
+      <w:r>
+        <w:rPr>
+          <w:rFonts w:ascii="Consolas" w:eastAsia="Times New Roman" w:hAnsi="Consolas" w:cs="Times New Roman"/>
+          <w:color w:val="CCCCCC"/>
+          <w:kern w:val="0"/>
+          <w:sz w:val="27"/>
+          <w:szCs w:val="27"/>
+          <w:lang w:eastAsia="en-IN"/>
+          <w14:ligatures w14:val="none"/>
+        </w:rPr>
+        <w:t xml:space="preserve"> </w:t>
+      </w:r>
+      <w:r>
+        <w:rPr>
+          <w:rFonts w:ascii="Consolas" w:eastAsia="Times New Roman" w:hAnsi="Consolas" w:cs="Times New Roman"/>
+          <w:color w:val="D4D4D4"/>
+          <w:kern w:val="0"/>
+          <w:sz w:val="27"/>
+          <w:szCs w:val="27"/>
+          <w:lang w:eastAsia="en-IN"/>
+          <w14:ligatures w14:val="none"/>
+        </w:rPr>
+        <w:t>+</w:t>
+      </w:r>
+      <w:r>
+        <w:rPr>
+          <w:rFonts w:ascii="Consolas" w:eastAsia="Times New Roman" w:hAnsi="Consolas" w:cs="Times New Roman"/>
+          <w:color w:val="CCCCCC"/>
+          <w:kern w:val="0"/>
+          <w:sz w:val="27"/>
+          <w:szCs w:val="27"/>
+          <w:lang w:eastAsia="en-IN"/>
+          <w14:ligatures w14:val="none"/>
+        </w:rPr>
+        <w:t xml:space="preserve"> </w:t>
+      </w:r>
+      <w:r>
+        <w:rPr>
+          <w:rFonts w:ascii="Consolas" w:eastAsia="Times New Roman" w:hAnsi="Consolas" w:cs="Times New Roman"/>
+          <w:color w:val="9CDCFE"/>
+          <w:kern w:val="0"/>
+          <w:sz w:val="27"/>
+          <w:szCs w:val="27"/>
+          <w:lang w:eastAsia="en-IN"/>
+          <w14:ligatures w14:val="none"/>
+        </w:rPr>
+        <w:t>breadth</w:t>
+      </w:r>
+      <w:r>
+        <w:rPr>
+          <w:rFonts w:ascii="Consolas" w:eastAsia="Times New Roman" w:hAnsi="Consolas" w:cs="Times New Roman"/>
+          <w:color w:val="CCCCCC"/>
+          <w:kern w:val="0"/>
+          <w:sz w:val="27"/>
+          <w:szCs w:val="27"/>
+          <w:lang w:eastAsia="en-IN"/>
+          <w14:ligatures w14:val="none"/>
+        </w:rPr>
+        <w:t>);</w:t>
+      </w:r>
+    </w:p>
+    <w:p>
+      <w:pPr>
+        <w:shd w:val="clear" w:color="auto" w:fill="1F1F1F"/>
+        <w:spacing w:after="0" w:line="360" w:lineRule="atLeast"/>
+        <w:rPr>
+          <w:rFonts w:ascii="Consolas" w:eastAsia="Times New Roman" w:hAnsi="Consolas" w:cs="Times New Roman"/>
+          <w:color w:val="CCCCCC"/>
+          <w:kern w:val="0"/>
+          <w:sz w:val="27"/>
+          <w:szCs w:val="27"/>
+          <w:lang w:eastAsia="en-IN"/>
+          <w14:ligatures w14:val="none"/>
+        </w:rPr>
+      </w:pPr>
+      <w:r>
+        <w:rPr>
+          <w:rFonts w:ascii="Consolas" w:eastAsia="Times New Roman" w:hAnsi="Consolas" w:cs="Times New Roman"/>
+          <w:color w:val="CCCCCC"/>
+          <w:kern w:val="0"/>
+          <w:sz w:val="27"/>
+          <w:szCs w:val="27"/>
+          <w:lang w:eastAsia="en-IN"/>
+          <w14:ligatures w14:val="none"/>
+        </w:rPr>
+        <w:t>        }</w:t>
+      </w:r>
+    </w:p>
+    <w:p>
+      <w:pPr>
+        <w:shd w:val="clear" w:color="auto" w:fill="1F1F1F"/>
+        <w:spacing w:after="0" w:line="360" w:lineRule="atLeast"/>
+        <w:rPr>
+          <w:rFonts w:ascii="Consolas" w:eastAsia="Times New Roman" w:hAnsi="Consolas" w:cs="Times New Roman"/>
+          <w:color w:val="CCCCCC"/>
+          <w:kern w:val="0"/>
+          <w:sz w:val="27"/>
+          <w:szCs w:val="27"/>
+          <w:lang w:eastAsia="en-IN"/>
+          <w14:ligatures w14:val="none"/>
+        </w:rPr>
+      </w:pPr>
+      <w:r>
+        <w:rPr>
+          <w:rFonts w:ascii="Consolas" w:eastAsia="Times New Roman" w:hAnsi="Consolas" w:cs="Times New Roman"/>
+          <w:color w:val="CCCCCC"/>
+          <w:kern w:val="0"/>
+          <w:sz w:val="27"/>
+          <w:szCs w:val="27"/>
+          <w:lang w:eastAsia="en-IN"/>
+          <w14:ligatures w14:val="none"/>
+        </w:rPr>
+        <w:t>};</w:t>
+      </w:r>
+    </w:p>
+    <w:p>
+      <w:pPr>
+        <w:rPr>
+          <w:rFonts w:ascii="Times New Roman" w:hAnsi="Times New Roman" w:cs="Times New Roman"/>
+          <w:b/>
+          <w:bCs/>
+          <w:sz w:val="28"/>
+          <w:szCs w:val="28"/>
+        </w:rPr>
+      </w:pPr>
+    </w:p>
+    <w:p>
+      <w:pPr>
+        <w:rPr>
+          <w:rFonts w:ascii="Times New Roman" w:hAnsi="Times New Roman" w:cs="Times New Roman"/>
+          <w:b/>
+          <w:bCs/>
           <w:sz w:val="28"/>
           <w:szCs w:val="28"/>
         </w:rPr>

</xml_diff>